<commit_message>
Updated screenshots, added troubleshooting section.
</commit_message>
<xml_diff>
--- a/docs/UserGuide/Rlabkey Users Guide.docx
+++ b/docs/UserGuide/Rlabkey Users Guide.docx
@@ -1,6 +1,6 @@
 
 <file path=word/document.xml><?xml version="1.0" encoding="utf-8"?>
-<w:document xmlns:ve="http://schemas.openxmlformats.org/markup-compatibility/2006" xmlns:o="urn:schemas-microsoft-com:office:office" xmlns:r="http://schemas.openxmlformats.org/officeDocument/2006/relationships" xmlns:m="http://schemas.openxmlformats.org/officeDocument/2006/math" xmlns:v="urn:schemas-microsoft-com:vml" xmlns:wp="http://schemas.openxmlformats.org/drawingml/2006/wordprocessingDrawing" xmlns:w10="urn:schemas-microsoft-com:office:word" xmlns:w="http://schemas.openxmlformats.org/wordprocessingml/2006/main" xmlns:wne="http://schemas.microsoft.com/office/word/2006/wordml">
+<w:document xmlns:wpc="http://schemas.microsoft.com/office/word/2010/wordprocessingCanvas" xmlns:mc="http://schemas.openxmlformats.org/markup-compatibility/2006" xmlns:o="urn:schemas-microsoft-com:office:office" xmlns:r="http://schemas.openxmlformats.org/officeDocument/2006/relationships" xmlns:m="http://schemas.openxmlformats.org/officeDocument/2006/math" xmlns:v="urn:schemas-microsoft-com:vml" xmlns:wp14="http://schemas.microsoft.com/office/word/2010/wordprocessingDrawing" xmlns:wp="http://schemas.openxmlformats.org/drawingml/2006/wordprocessingDrawing" xmlns:w10="urn:schemas-microsoft-com:office:word" xmlns:w="http://schemas.openxmlformats.org/wordprocessingml/2006/main" xmlns:w14="http://schemas.microsoft.com/office/word/2010/wordml" xmlns:w15="http://schemas.microsoft.com/office/word/2012/wordml" xmlns:wpg="http://schemas.microsoft.com/office/word/2010/wordprocessingGroup" xmlns:wpi="http://schemas.microsoft.com/office/word/2010/wordprocessingInk" xmlns:wne="http://schemas.microsoft.com/office/word/2006/wordml" xmlns:wps="http://schemas.microsoft.com/office/word/2010/wordprocessingShape" mc:Ignorable="w14 w15 wp14">
   <w:body>
     <w:p>
       <w:pPr>
@@ -14,7 +14,7 @@
       <w:tblPr>
         <w:tblStyle w:val="TableGrid"/>
         <w:tblW w:w="0" w:type="auto"/>
-        <w:tblLook w:val="04A0"/>
+        <w:tblLook w:val="04A0" w:firstRow="1" w:lastRow="0" w:firstColumn="1" w:lastColumn="0" w:noHBand="0" w:noVBand="1"/>
       </w:tblPr>
       <w:tblGrid>
         <w:gridCol w:w="4788"/>
@@ -34,7 +34,10 @@
             </w:r>
             <w:r>
               <w:br/>
-              <w:t>LabKey Server version 10.1</w:t>
+              <w:t>LabKey Server version 15</w:t>
+            </w:r>
+            <w:r>
+              <w:t>.1</w:t>
             </w:r>
             <w:r>
               <w:br/>
@@ -52,14 +55,33 @@
           </w:p>
           <w:p>
             <w:r>
-              <w:t xml:space="preserve"> peter@labkey.com</w:t>
+              <w:t xml:space="preserve"> </w:t>
+            </w:r>
+            <w:r>
+              <w:t>info</w:t>
+            </w:r>
+            <w:r>
+              <w:t>@labkey.com</w:t>
             </w:r>
             <w:r>
               <w:br/>
               <w:t>Document first release March 28, 2010</w:t>
             </w:r>
           </w:p>
-          <w:p/>
+          <w:p>
+            <w:r>
+              <w:t>Document updated Feb 16</w:t>
+            </w:r>
+            <w:r>
+              <w:rPr>
+                <w:vertAlign w:val="superscript"/>
+              </w:rPr>
+              <w:t>th</w:t>
+            </w:r>
+            <w:r>
+              <w:t>, 2015</w:t>
+            </w:r>
+          </w:p>
         </w:tc>
       </w:tr>
       <w:tr>
@@ -70,7 +92,10 @@
           </w:tcPr>
           <w:p>
             <w:r>
-              <w:t>This User Guide supplement s the help files on the individual functions of Rlabkey.  It includes an overview of the integration between R and LabKey Server.  It also covers specific topics that require interaction with the LabKey Server via the browser.    Note that the screen shots of LabKey Server user pages may be different on the version of LabKey to which you are connecting.</w:t>
+              <w:t>This User Guide supplement</w:t>
+            </w:r>
+            <w:r>
+              <w:t>s the help files on the individual functions of Rlabkey.  It includes an overview of the integration between R and LabKey Server.  It also covers specific topics that require interaction with the LabKey Server via the browser.    Note that the screen shots of LabKey Server user pages may be different on the version of LabKey to which you are connecting.</w:t>
             </w:r>
           </w:p>
           <w:p/>
@@ -234,7 +259,19 @@
           <w:rPr>
             <w:rStyle w:val="Hyperlink"/>
           </w:rPr>
-          <w:t>R Views</w:t>
+          <w:t>R V</w:t>
+        </w:r>
+        <w:r>
+          <w:rPr>
+            <w:rStyle w:val="Hyperlink"/>
+          </w:rPr>
+          <w:t>i</w:t>
+        </w:r>
+        <w:r>
+          <w:rPr>
+            <w:rStyle w:val="Hyperlink"/>
+          </w:rPr>
+          <w:t>ews</w:t>
         </w:r>
       </w:hyperlink>
       <w:r>
@@ -250,7 +287,19 @@
         <w:t>context of a specific grid view</w:t>
       </w:r>
       <w:r>
-        <w:t xml:space="preserve"> of data through the View..Create menu in the data grid.  In an R View, </w:t>
+        <w:t xml:space="preserve"> of data </w:t>
+      </w:r>
+      <w:r>
+        <w:t xml:space="preserve">created through the Views -&gt; </w:t>
+      </w:r>
+      <w:r>
+        <w:t>Create</w:t>
+      </w:r>
+      <w:r>
+        <w:t xml:space="preserve"> -&gt; R View</w:t>
+      </w:r>
+      <w:r>
+        <w:t xml:space="preserve"> menu in the data grid.  In an R View, </w:t>
       </w:r>
       <w:r>
         <w:t xml:space="preserve">the </w:t>
@@ -265,7 +314,15 @@
         <w:t xml:space="preserve">shown in the grid </w:t>
       </w:r>
       <w:r>
-        <w:t xml:space="preserve">is available to the script implicitly as a data frame named labkey.data.   R Views are </w:t>
+        <w:t xml:space="preserve">is available to the script implicitly as a data frame named </w:t>
+      </w:r>
+      <w:proofErr w:type="spellStart"/>
+      <w:r>
+        <w:t>labkey.data</w:t>
+      </w:r>
+      <w:proofErr w:type="spellEnd"/>
+      <w:r>
+        <w:t xml:space="preserve">.   R Views are </w:t>
       </w:r>
       <w:r>
         <w:t>commonly</w:t>
@@ -337,7 +394,7 @@
         <w:t xml:space="preserve">for </w:t>
       </w:r>
       <w:r>
-        <w:t xml:space="preserve">the interactive R user </w:t>
+        <w:t>the interactive R user</w:t>
       </w:r>
       <w:r>
         <w:t xml:space="preserve">.  </w:t>
@@ -439,7 +496,10 @@
         </w:r>
       </w:hyperlink>
       <w:r>
-        <w:t xml:space="preserve"> (www.labkey.com) .</w:t>
+        <w:t xml:space="preserve"> (www.labkey.com)</w:t>
+      </w:r>
+      <w:r>
+        <w:t>.</w:t>
       </w:r>
     </w:p>
     <w:p>
@@ -502,14 +562,27 @@
       <w:r>
         <w:t xml:space="preserve">Figure </w:t>
       </w:r>
-      <w:fldSimple w:instr=" SEQ Figure \* ARABIC ">
-        <w:r>
-          <w:rPr>
-            <w:noProof/>
-          </w:rPr>
-          <w:t>1</w:t>
-        </w:r>
-      </w:fldSimple>
+      <w:r>
+        <w:fldChar w:fldCharType="begin"/>
+      </w:r>
+      <w:r>
+        <w:instrText xml:space="preserve"> SEQ Figure \* ARABIC </w:instrText>
+      </w:r>
+      <w:r>
+        <w:fldChar w:fldCharType="separate"/>
+      </w:r>
+      <w:r>
+        <w:rPr>
+          <w:noProof/>
+        </w:rPr>
+        <w:t>1</w:t>
+      </w:r>
+      <w:r>
+        <w:rPr>
+          <w:noProof/>
+        </w:rPr>
+        <w:fldChar w:fldCharType="end"/>
+      </w:r>
       <w:r>
         <w:t>.</w:t>
       </w:r>
@@ -539,7 +612,15 @@
         <w:t xml:space="preserve">have names that </w:t>
       </w:r>
       <w:r>
-        <w:t>begin with the prefix "labkey."  The parameters of these stateless functions contain all the information required to read or update their target data</w:t>
+        <w:t>begin with the prefix "</w:t>
+      </w:r>
+      <w:proofErr w:type="spellStart"/>
+      <w:r>
+        <w:t>labkey</w:t>
+      </w:r>
+      <w:proofErr w:type="spellEnd"/>
+      <w:r>
+        <w:t>."  The parameters of these stateless functions contain all the information required to read or update their target data</w:t>
       </w:r>
       <w:r>
         <w:t xml:space="preserve">. </w:t>
@@ -547,11 +628,16 @@
       <w:r>
         <w:t xml:space="preserve">The </w:t>
       </w:r>
+      <w:proofErr w:type="spellStart"/>
       <w:r>
         <w:t>l</w:t>
       </w:r>
       <w:r>
-        <w:t xml:space="preserve">abkey.SelectRows </w:t>
+        <w:t>abkey.SelectRows</w:t>
+      </w:r>
+      <w:proofErr w:type="spellEnd"/>
+      <w:r>
+        <w:t xml:space="preserve"> </w:t>
       </w:r>
       <w:r>
         <w:t xml:space="preserve">function </w:t>
@@ -577,13 +663,77 @@
         </w:rPr>
         <w:t xml:space="preserve"> </w:t>
       </w:r>
-      <w:r>
-        <w:rPr>
-          <w:rFonts w:ascii="Courier New" w:hAnsi="Courier New" w:cs="Courier New"/>
-          <w:sz w:val="18"/>
-          <w:szCs w:val="18"/>
-        </w:rPr>
-        <w:t>rows &lt;- labkey.selectRows(baseUrl="http://localhost:8080/labkey",</w:t>
+      <w:proofErr w:type="gramStart"/>
+      <w:r>
+        <w:rPr>
+          <w:rFonts w:ascii="Courier New" w:hAnsi="Courier New" w:cs="Courier New"/>
+          <w:sz w:val="18"/>
+          <w:szCs w:val="18"/>
+        </w:rPr>
+        <w:t>rows</w:t>
+      </w:r>
+      <w:proofErr w:type="gramEnd"/>
+      <w:r>
+        <w:rPr>
+          <w:rFonts w:ascii="Courier New" w:hAnsi="Courier New" w:cs="Courier New"/>
+          <w:sz w:val="18"/>
+          <w:szCs w:val="18"/>
+        </w:rPr>
+        <w:t xml:space="preserve"> &lt;- </w:t>
+      </w:r>
+      <w:proofErr w:type="spellStart"/>
+      <w:r>
+        <w:rPr>
+          <w:rFonts w:ascii="Courier New" w:hAnsi="Courier New" w:cs="Courier New"/>
+          <w:sz w:val="18"/>
+          <w:szCs w:val="18"/>
+        </w:rPr>
+        <w:t>labkey.selectRows</w:t>
+      </w:r>
+      <w:proofErr w:type="spellEnd"/>
+      <w:r>
+        <w:rPr>
+          <w:rFonts w:ascii="Courier New" w:hAnsi="Courier New" w:cs="Courier New"/>
+          <w:sz w:val="18"/>
+          <w:szCs w:val="18"/>
+        </w:rPr>
+        <w:t>(</w:t>
+      </w:r>
+      <w:proofErr w:type="spellStart"/>
+      <w:r>
+        <w:rPr>
+          <w:rFonts w:ascii="Courier New" w:hAnsi="Courier New" w:cs="Courier New"/>
+          <w:sz w:val="18"/>
+          <w:szCs w:val="18"/>
+        </w:rPr>
+        <w:t>baseUrl</w:t>
+      </w:r>
+      <w:proofErr w:type="spellEnd"/>
+      <w:r>
+        <w:rPr>
+          <w:rFonts w:ascii="Courier New" w:hAnsi="Courier New" w:cs="Courier New"/>
+          <w:sz w:val="18"/>
+          <w:szCs w:val="18"/>
+        </w:rPr>
+        <w:t>="http://localhost:8080/</w:t>
+      </w:r>
+      <w:proofErr w:type="spellStart"/>
+      <w:r>
+        <w:rPr>
+          <w:rFonts w:ascii="Courier New" w:hAnsi="Courier New" w:cs="Courier New"/>
+          <w:sz w:val="18"/>
+          <w:szCs w:val="18"/>
+        </w:rPr>
+        <w:t>labkey</w:t>
+      </w:r>
+      <w:proofErr w:type="spellEnd"/>
+      <w:r>
+        <w:rPr>
+          <w:rFonts w:ascii="Courier New" w:hAnsi="Courier New" w:cs="Courier New"/>
+          <w:sz w:val="18"/>
+          <w:szCs w:val="18"/>
+        </w:rPr>
+        <w:t>",</w:t>
       </w:r>
       <w:r>
         <w:rPr>
@@ -594,13 +744,41 @@
         <w:br/>
         <w:t xml:space="preserve">                             </w:t>
       </w:r>
-      <w:r>
-        <w:rPr>
-          <w:rFonts w:ascii="Courier New" w:hAnsi="Courier New" w:cs="Courier New"/>
-          <w:sz w:val="18"/>
-          <w:szCs w:val="18"/>
-        </w:rPr>
-        <w:t>folderPath="/apisamples",</w:t>
+      <w:proofErr w:type="spellStart"/>
+      <w:r>
+        <w:rPr>
+          <w:rFonts w:ascii="Courier New" w:hAnsi="Courier New" w:cs="Courier New"/>
+          <w:sz w:val="18"/>
+          <w:szCs w:val="18"/>
+        </w:rPr>
+        <w:t>folderPath</w:t>
+      </w:r>
+      <w:proofErr w:type="spellEnd"/>
+      <w:r>
+        <w:rPr>
+          <w:rFonts w:ascii="Courier New" w:hAnsi="Courier New" w:cs="Courier New"/>
+          <w:sz w:val="18"/>
+          <w:szCs w:val="18"/>
+        </w:rPr>
+        <w:t>="/</w:t>
+      </w:r>
+      <w:proofErr w:type="spellStart"/>
+      <w:r>
+        <w:rPr>
+          <w:rFonts w:ascii="Courier New" w:hAnsi="Courier New" w:cs="Courier New"/>
+          <w:sz w:val="18"/>
+          <w:szCs w:val="18"/>
+        </w:rPr>
+        <w:t>apisamples</w:t>
+      </w:r>
+      <w:proofErr w:type="spellEnd"/>
+      <w:r>
+        <w:rPr>
+          <w:rFonts w:ascii="Courier New" w:hAnsi="Courier New" w:cs="Courier New"/>
+          <w:sz w:val="18"/>
+          <w:szCs w:val="18"/>
+        </w:rPr>
+        <w:t>",</w:t>
       </w:r>
       <w:r>
         <w:rPr>
@@ -611,13 +789,23 @@
         <w:br/>
         <w:t xml:space="preserve">                             </w:t>
       </w:r>
-      <w:r>
-        <w:rPr>
-          <w:rFonts w:ascii="Courier New" w:hAnsi="Courier New" w:cs="Courier New"/>
-          <w:sz w:val="18"/>
-          <w:szCs w:val="18"/>
-        </w:rPr>
-        <w:t xml:space="preserve">schemaName="lists", </w:t>
+      <w:proofErr w:type="spellStart"/>
+      <w:r>
+        <w:rPr>
+          <w:rFonts w:ascii="Courier New" w:hAnsi="Courier New" w:cs="Courier New"/>
+          <w:sz w:val="18"/>
+          <w:szCs w:val="18"/>
+        </w:rPr>
+        <w:t>schemaName</w:t>
+      </w:r>
+      <w:proofErr w:type="spellEnd"/>
+      <w:r>
+        <w:rPr>
+          <w:rFonts w:ascii="Courier New" w:hAnsi="Courier New" w:cs="Courier New"/>
+          <w:sz w:val="18"/>
+          <w:szCs w:val="18"/>
+        </w:rPr>
+        <w:t xml:space="preserve">="lists", </w:t>
       </w:r>
       <w:r>
         <w:rPr>
@@ -628,18 +816,54 @@
         <w:br/>
         <w:t xml:space="preserve">                             </w:t>
       </w:r>
-      <w:r>
-        <w:rPr>
-          <w:rFonts w:ascii="Courier New" w:hAnsi="Courier New" w:cs="Courier New"/>
-          <w:sz w:val="18"/>
-          <w:szCs w:val="18"/>
-        </w:rPr>
-        <w:t>queryName="AllTypes")</w:t>
+      <w:proofErr w:type="spellStart"/>
+      <w:r>
+        <w:rPr>
+          <w:rFonts w:ascii="Courier New" w:hAnsi="Courier New" w:cs="Courier New"/>
+          <w:sz w:val="18"/>
+          <w:szCs w:val="18"/>
+        </w:rPr>
+        <w:t>queryName</w:t>
+      </w:r>
+      <w:proofErr w:type="spellEnd"/>
+      <w:r>
+        <w:rPr>
+          <w:rFonts w:ascii="Courier New" w:hAnsi="Courier New" w:cs="Courier New"/>
+          <w:sz w:val="18"/>
+          <w:szCs w:val="18"/>
+        </w:rPr>
+        <w:t>="</w:t>
+      </w:r>
+      <w:proofErr w:type="spellStart"/>
+      <w:r>
+        <w:rPr>
+          <w:rFonts w:ascii="Courier New" w:hAnsi="Courier New" w:cs="Courier New"/>
+          <w:sz w:val="18"/>
+          <w:szCs w:val="18"/>
+        </w:rPr>
+        <w:t>AllTypes</w:t>
+      </w:r>
+      <w:proofErr w:type="spellEnd"/>
+      <w:r>
+        <w:rPr>
+          <w:rFonts w:ascii="Courier New" w:hAnsi="Courier New" w:cs="Courier New"/>
+          <w:sz w:val="18"/>
+          <w:szCs w:val="18"/>
+        </w:rPr>
+        <w:t>")</w:t>
       </w:r>
     </w:p>
     <w:p>
       <w:r>
-        <w:t xml:space="preserve">The parameters to labkey.SelectRows specify the server address, the project and folders within the server that are the context of the rows to select, plus the schema name and query name of the data to retrieve.  Additional parameters allow specification of column lists, row filters and sort order of the returned data frame.  </w:t>
+        <w:t xml:space="preserve">The parameters to </w:t>
+      </w:r>
+      <w:proofErr w:type="spellStart"/>
+      <w:r>
+        <w:t>labkey.SelectRows</w:t>
+      </w:r>
+      <w:proofErr w:type="spellEnd"/>
+      <w:r>
+        <w:t xml:space="preserve"> specify the server address, the project and folders within the server that are the context of the rows to select, plus the schema name and query name of the data to retrieve.  Additional parameters allow specification of column lists, row filters and sort order of the returned data frame.  </w:t>
       </w:r>
       <w:r>
         <w:t>Almost all of the p</w:t>
@@ -680,11 +904,61 @@
           <w:rFonts w:ascii="Courier New" w:hAnsi="Courier New" w:cs="Courier New"/>
         </w:rPr>
       </w:pPr>
-      <w:r>
-        <w:rPr>
-          <w:rFonts w:ascii="Courier New" w:hAnsi="Courier New" w:cs="Courier New"/>
-        </w:rPr>
-        <w:t xml:space="preserve">session&lt;-getSession(baseUrl="http://localhost:8080/labkey", </w:t>
+      <w:proofErr w:type="gramStart"/>
+      <w:r>
+        <w:rPr>
+          <w:rFonts w:ascii="Courier New" w:hAnsi="Courier New" w:cs="Courier New"/>
+        </w:rPr>
+        <w:t>session</w:t>
+      </w:r>
+      <w:proofErr w:type="gramEnd"/>
+      <w:r>
+        <w:rPr>
+          <w:rFonts w:ascii="Courier New" w:hAnsi="Courier New" w:cs="Courier New"/>
+        </w:rPr>
+        <w:t>&lt;-</w:t>
+      </w:r>
+      <w:proofErr w:type="spellStart"/>
+      <w:r>
+        <w:rPr>
+          <w:rFonts w:ascii="Courier New" w:hAnsi="Courier New" w:cs="Courier New"/>
+        </w:rPr>
+        <w:t>getSession</w:t>
+      </w:r>
+      <w:proofErr w:type="spellEnd"/>
+      <w:r>
+        <w:rPr>
+          <w:rFonts w:ascii="Courier New" w:hAnsi="Courier New" w:cs="Courier New"/>
+        </w:rPr>
+        <w:t>(</w:t>
+      </w:r>
+      <w:proofErr w:type="spellStart"/>
+      <w:r>
+        <w:rPr>
+          <w:rFonts w:ascii="Courier New" w:hAnsi="Courier New" w:cs="Courier New"/>
+        </w:rPr>
+        <w:t>baseUrl</w:t>
+      </w:r>
+      <w:proofErr w:type="spellEnd"/>
+      <w:r>
+        <w:rPr>
+          <w:rFonts w:ascii="Courier New" w:hAnsi="Courier New" w:cs="Courier New"/>
+        </w:rPr>
+        <w:t>="http://localhost:8080/</w:t>
+      </w:r>
+      <w:proofErr w:type="spellStart"/>
+      <w:r>
+        <w:rPr>
+          <w:rFonts w:ascii="Courier New" w:hAnsi="Courier New" w:cs="Courier New"/>
+        </w:rPr>
+        <w:t>labkey</w:t>
+      </w:r>
+      <w:proofErr w:type="spellEnd"/>
+      <w:r>
+        <w:rPr>
+          <w:rFonts w:ascii="Courier New" w:hAnsi="Courier New" w:cs="Courier New"/>
+        </w:rPr>
+        <w:t xml:space="preserve">", </w:t>
       </w:r>
       <w:r>
         <w:rPr>
@@ -693,25 +967,82 @@
         <w:br/>
         <w:t xml:space="preserve">                    </w:t>
       </w:r>
-      <w:r>
-        <w:rPr>
-          <w:rFonts w:ascii="Courier New" w:hAnsi="Courier New" w:cs="Courier New"/>
-        </w:rPr>
-        <w:t>folderPath="/apisamples")</w:t>
+      <w:proofErr w:type="spellStart"/>
+      <w:r>
+        <w:rPr>
+          <w:rFonts w:ascii="Courier New" w:hAnsi="Courier New" w:cs="Courier New"/>
+        </w:rPr>
+        <w:t>folderPath</w:t>
+      </w:r>
+      <w:proofErr w:type="spellEnd"/>
+      <w:r>
+        <w:rPr>
+          <w:rFonts w:ascii="Courier New" w:hAnsi="Courier New" w:cs="Courier New"/>
+        </w:rPr>
+        <w:t>="/</w:t>
+      </w:r>
+      <w:proofErr w:type="spellStart"/>
+      <w:r>
+        <w:rPr>
+          <w:rFonts w:ascii="Courier New" w:hAnsi="Courier New" w:cs="Courier New"/>
+        </w:rPr>
+        <w:t>apisamples</w:t>
+      </w:r>
+      <w:proofErr w:type="spellEnd"/>
+      <w:r>
+        <w:rPr>
+          <w:rFonts w:ascii="Courier New" w:hAnsi="Courier New" w:cs="Courier New"/>
+        </w:rPr>
+        <w:t>")</w:t>
       </w:r>
       <w:r>
         <w:rPr>
           <w:rFonts w:ascii="Courier New" w:hAnsi="Courier New" w:cs="Courier New"/>
         </w:rPr>
         <w:br/>
-        <w:t>schema &lt;- getSchema(session, "lists")</w:t>
+        <w:t xml:space="preserve">schema &lt;- </w:t>
+      </w:r>
+      <w:proofErr w:type="spellStart"/>
+      <w:r>
+        <w:rPr>
+          <w:rFonts w:ascii="Courier New" w:hAnsi="Courier New" w:cs="Courier New"/>
+        </w:rPr>
+        <w:t>getSchema</w:t>
+      </w:r>
+      <w:proofErr w:type="spellEnd"/>
+      <w:r>
+        <w:rPr>
+          <w:rFonts w:ascii="Courier New" w:hAnsi="Courier New" w:cs="Courier New"/>
+        </w:rPr>
+        <w:t>(session, "lists")</w:t>
       </w:r>
       <w:r>
         <w:rPr>
           <w:rFonts w:ascii="Courier New" w:hAnsi="Courier New" w:cs="Courier New"/>
         </w:rPr>
         <w:br/>
-        <w:t>rows&lt;- getRows(session, sc</w:t>
+        <w:t xml:space="preserve">rows&lt;- </w:t>
+      </w:r>
+      <w:proofErr w:type="spellStart"/>
+      <w:r>
+        <w:rPr>
+          <w:rFonts w:ascii="Courier New" w:hAnsi="Courier New" w:cs="Courier New"/>
+        </w:rPr>
+        <w:t>getRows</w:t>
+      </w:r>
+      <w:proofErr w:type="spellEnd"/>
+      <w:r>
+        <w:rPr>
+          <w:rFonts w:ascii="Courier New" w:hAnsi="Courier New" w:cs="Courier New"/>
+        </w:rPr>
+        <w:t xml:space="preserve">(session, </w:t>
+      </w:r>
+      <w:proofErr w:type="spellStart"/>
+      <w:r>
+        <w:rPr>
+          <w:rFonts w:ascii="Courier New" w:hAnsi="Courier New" w:cs="Courier New"/>
+        </w:rPr>
+        <w:t>sc</w:t>
       </w:r>
       <w:r>
         <w:rPr>
@@ -723,7 +1054,14 @@
         <w:rPr>
           <w:rFonts w:ascii="Courier New" w:hAnsi="Courier New" w:cs="Courier New"/>
         </w:rPr>
-        <w:t xml:space="preserve">$AllTypes)  </w:t>
+        <w:t>$AllTypes</w:t>
+      </w:r>
+      <w:proofErr w:type="spellEnd"/>
+      <w:r>
+        <w:rPr>
+          <w:rFonts w:ascii="Courier New" w:hAnsi="Courier New" w:cs="Courier New"/>
+        </w:rPr>
+        <w:t xml:space="preserve">)  </w:t>
       </w:r>
     </w:p>
     <w:p>
@@ -759,7 +1097,23 @@
         <w:t xml:space="preserve">  </w:t>
       </w:r>
       <w:r>
-        <w:t xml:space="preserve">The user need only specify the baseUrl and folderPath once, and it is saved in the session object where it can be used to do multiple selects or updates against </w:t>
+        <w:t xml:space="preserve">The user need only specify the </w:t>
+      </w:r>
+      <w:proofErr w:type="spellStart"/>
+      <w:r>
+        <w:t>baseUrl</w:t>
+      </w:r>
+      <w:proofErr w:type="spellEnd"/>
+      <w:r>
+        <w:t xml:space="preserve"> and </w:t>
+      </w:r>
+      <w:proofErr w:type="spellStart"/>
+      <w:r>
+        <w:t>folderPath</w:t>
+      </w:r>
+      <w:proofErr w:type="spellEnd"/>
+      <w:r>
+        <w:t xml:space="preserve"> once, and it is saved in the session object where it can be used to do multiple selects or updates against </w:t>
       </w:r>
       <w:r>
         <w:t xml:space="preserve">one or more </w:t>
@@ -813,7 +1167,7 @@
         <w:t xml:space="preserve">statement completion </w:t>
       </w:r>
       <w:r>
-        <w:t xml:space="preserve"> choices </w:t>
+        <w:t xml:space="preserve">choices </w:t>
       </w:r>
       <w:r>
         <w:t>as the user types.</w:t>
@@ -837,7 +1191,21 @@
         <w:t xml:space="preserve">  </w:t>
       </w:r>
       <w:r>
-        <w:t xml:space="preserve">The object returned by getSchema  is a list of </w:t>
+        <w:t>Th</w:t>
+      </w:r>
+      <w:r>
+        <w:t xml:space="preserve">e object returned by </w:t>
+      </w:r>
+      <w:proofErr w:type="spellStart"/>
+      <w:r>
+        <w:t>getSchema</w:t>
+      </w:r>
+      <w:proofErr w:type="spellEnd"/>
+      <w:r>
+        <w:t xml:space="preserve"> </w:t>
+      </w:r>
+      <w:r>
+        <w:t xml:space="preserve">is a list of </w:t>
       </w:r>
       <w:r>
         <w:rPr>
@@ -878,6 +1246,12 @@
       <w:r>
         <w:t xml:space="preserve"> SQL.  </w:t>
       </w:r>
+    </w:p>
+    <w:p>
+      <w:pPr>
+        <w:pStyle w:val="ListParagraph"/>
+        <w:ind w:left="0"/>
+      </w:pPr>
     </w:p>
     <w:p>
       <w:pPr>
@@ -944,7 +1318,19 @@
           <w:rPr>
             <w:rStyle w:val="Hyperlink"/>
           </w:rPr>
-          <w:t>security topics</w:t>
+          <w:t>secur</w:t>
+        </w:r>
+        <w:r>
+          <w:rPr>
+            <w:rStyle w:val="Hyperlink"/>
+          </w:rPr>
+          <w:t>i</w:t>
+        </w:r>
+        <w:r>
+          <w:rPr>
+            <w:rStyle w:val="Hyperlink"/>
+          </w:rPr>
+          <w:t>ty topics</w:t>
         </w:r>
       </w:hyperlink>
       <w:r>
@@ -986,18 +1372,47 @@
         <w:t>should</w:t>
       </w:r>
       <w:r>
-        <w:t xml:space="preserve"> be  named \_netrc (underscore netrc). </w:t>
-      </w:r>
-      <w:r>
-        <w:t xml:space="preserve">The file should be located in the user's home directory and the  permissions on the file should be unreadable for everybody except the owner.   </w:t>
+        <w:t xml:space="preserve"> be </w:t>
+      </w:r>
+      <w:r>
+        <w:t xml:space="preserve">named \_netrc (underscore netrc). </w:t>
+      </w:r>
+      <w:r>
+        <w:t>The file should be located in the</w:t>
+      </w:r>
+      <w:r>
+        <w:t xml:space="preserve"> user's home directory and the </w:t>
+      </w:r>
+      <w:r>
+        <w:t xml:space="preserve">permissions on the file should be unreadable for everybody except the owner.   </w:t>
       </w:r>
     </w:p>
     <w:p>
       <w:r>
-        <w:t xml:space="preserve">To create the \_netrc on a windows machine, first create an environment variable called 'HOME' that  is set to your home directory (c:/Users/&lt;User-Name&gt; on Vista) or any directory you want to use.  </w:t>
-      </w:r>
-      <w:r>
-        <w:t xml:space="preserve">In that directory, create a text file named \_netrc (note that it is underscore netrc, not dot  netrc like it is on UNIX).  </w:t>
+        <w:t>To create the \_netrc on a windows machine, first create an environme</w:t>
+      </w:r>
+      <w:r>
+        <w:t xml:space="preserve">nt variable called 'HOME' that </w:t>
+      </w:r>
+      <w:r>
+        <w:t>is set to your home directory (c</w:t>
+      </w:r>
+      <w:proofErr w:type="gramStart"/>
+      <w:r>
+        <w:t>:/</w:t>
+      </w:r>
+      <w:proofErr w:type="gramEnd"/>
+      <w:r>
+        <w:t xml:space="preserve">Users/&lt;User-Name&gt; on Vista) or any directory you want to use.  </w:t>
+      </w:r>
+      <w:r>
+        <w:t>In that directory, create a text file named \_netrc (note that i</w:t>
+      </w:r>
+      <w:r>
+        <w:t xml:space="preserve">t is underscore netrc, not dot </w:t>
+      </w:r>
+      <w:r>
+        <w:t xml:space="preserve">netrc like it is on UNIX).  </w:t>
       </w:r>
     </w:p>
     <w:p>
@@ -1012,11 +1427,19 @@
           <w:rFonts w:ascii="Courier New" w:hAnsi="Courier New" w:cs="Courier New"/>
         </w:rPr>
       </w:pPr>
-      <w:r>
-        <w:rPr>
-          <w:rFonts w:ascii="Courier New" w:hAnsi="Courier New" w:cs="Courier New"/>
-        </w:rPr>
-        <w:t>machine &lt;remote-machine-name&gt;</w:t>
+      <w:proofErr w:type="gramStart"/>
+      <w:r>
+        <w:rPr>
+          <w:rFonts w:ascii="Courier New" w:hAnsi="Courier New" w:cs="Courier New"/>
+        </w:rPr>
+        <w:t>machine</w:t>
+      </w:r>
+      <w:proofErr w:type="gramEnd"/>
+      <w:r>
+        <w:rPr>
+          <w:rFonts w:ascii="Courier New" w:hAnsi="Courier New" w:cs="Courier New"/>
+        </w:rPr>
+        <w:t xml:space="preserve"> &lt;remote-machine-name&gt;</w:t>
       </w:r>
       <w:r>
         <w:rPr>
@@ -1045,11 +1468,19 @@
           <w:rFonts w:ascii="Courier New" w:hAnsi="Courier New" w:cs="Courier New"/>
         </w:rPr>
       </w:pPr>
-      <w:r>
-        <w:rPr>
-          <w:rFonts w:ascii="Courier New" w:hAnsi="Courier New" w:cs="Courier New"/>
-        </w:rPr>
-        <w:t>machine localhost</w:t>
+      <w:proofErr w:type="gramStart"/>
+      <w:r>
+        <w:rPr>
+          <w:rFonts w:ascii="Courier New" w:hAnsi="Courier New" w:cs="Courier New"/>
+        </w:rPr>
+        <w:t>machine</w:t>
+      </w:r>
+      <w:proofErr w:type="gramEnd"/>
+      <w:r>
+        <w:rPr>
+          <w:rFonts w:ascii="Courier New" w:hAnsi="Courier New" w:cs="Courier New"/>
+        </w:rPr>
+        <w:t xml:space="preserve"> localhost</w:t>
       </w:r>
       <w:r>
         <w:rPr>
@@ -1068,8 +1499,16 @@
         <w:rPr>
           <w:rFonts w:ascii="Courier New" w:hAnsi="Courier New" w:cs="Courier New"/>
         </w:rPr>
-        <w:t>password mypass</w:t>
-      </w:r>
+        <w:t xml:space="preserve">password </w:t>
+      </w:r>
+      <w:proofErr w:type="spellStart"/>
+      <w:r>
+        <w:rPr>
+          <w:rFonts w:ascii="Courier New" w:hAnsi="Courier New" w:cs="Courier New"/>
+        </w:rPr>
+        <w:t>mypass</w:t>
+      </w:r>
+      <w:proofErr w:type="spellEnd"/>
     </w:p>
     <w:p>
       <w:r>
@@ -1083,26 +1522,45 @@
           <w:rFonts w:ascii="Courier New" w:hAnsi="Courier New" w:cs="Courier New"/>
         </w:rPr>
       </w:pPr>
+      <w:proofErr w:type="gramStart"/>
       <w:r>
         <w:rPr>
           <w:rFonts w:ascii="Courier New" w:hAnsi="Courier New" w:cs="Courier New"/>
         </w:rPr>
         <w:lastRenderedPageBreak/>
-        <w:t>machine atlas.scharp.org login vobencha@f</w:t>
-      </w:r>
-      <w:r>
-        <w:rPr>
-          <w:rFonts w:ascii="Courier New" w:hAnsi="Courier New" w:cs="Courier New"/>
-        </w:rPr>
-        <w:t>hcrc.org password mypass</w:t>
-      </w:r>
+        <w:t>machine</w:t>
+      </w:r>
+      <w:proofErr w:type="gramEnd"/>
+      <w:r>
+        <w:rPr>
+          <w:rFonts w:ascii="Courier New" w:hAnsi="Courier New" w:cs="Courier New"/>
+        </w:rPr>
+        <w:t xml:space="preserve"> atlas.scharp.org login vobencha@f</w:t>
+      </w:r>
+      <w:r>
+        <w:rPr>
+          <w:rFonts w:ascii="Courier New" w:hAnsi="Courier New" w:cs="Courier New"/>
+        </w:rPr>
+        <w:t xml:space="preserve">hcrc.org password </w:t>
+      </w:r>
+      <w:proofErr w:type="spellStart"/>
+      <w:r>
+        <w:rPr>
+          <w:rFonts w:ascii="Courier New" w:hAnsi="Courier New" w:cs="Courier New"/>
+        </w:rPr>
+        <w:t>mypass</w:t>
+      </w:r>
+      <w:proofErr w:type="spellEnd"/>
     </w:p>
     <w:p>
       <w:r>
         <w:t>Multiple such blocks can exist in one file.</w:t>
       </w:r>
       <w:r>
-        <w:t xml:space="preserve">  Also , a netrc file is not used by functions in an R View script.</w:t>
+        <w:t xml:space="preserve">  Also</w:t>
+      </w:r>
+      <w:r>
+        <w:t>, a netrc file is not used by functions in an R View script.</w:t>
       </w:r>
     </w:p>
     <w:p>
@@ -1117,11 +1575,22 @@
       <w:r>
         <w:t xml:space="preserve">You must define an assay on the LabKey Server in order to use the </w:t>
       </w:r>
-      <w:r>
-        <w:t xml:space="preserve">saveResults function.  </w:t>
-      </w:r>
-      <w:r>
-        <w:t xml:space="preserve">The following steps go through  the basic </w:t>
+      <w:proofErr w:type="spellStart"/>
+      <w:r>
+        <w:t>saveResults</w:t>
+      </w:r>
+      <w:proofErr w:type="spellEnd"/>
+      <w:r>
+        <w:t xml:space="preserve"> function.  </w:t>
+      </w:r>
+      <w:r>
+        <w:t>The followi</w:t>
+      </w:r>
+      <w:r>
+        <w:t xml:space="preserve">ng steps go through </w:t>
+      </w:r>
+      <w:r>
+        <w:t xml:space="preserve">the basic </w:t>
       </w:r>
       <w:r>
         <w:t>steps</w:t>
@@ -1137,7 +1606,19 @@
           <w:rPr>
             <w:rStyle w:val="Hyperlink"/>
           </w:rPr>
-          <w:t>Assays</w:t>
+          <w:t>As</w:t>
+        </w:r>
+        <w:r>
+          <w:rPr>
+            <w:rStyle w:val="Hyperlink"/>
+          </w:rPr>
+          <w:t>s</w:t>
+        </w:r>
+        <w:r>
+          <w:rPr>
+            <w:rStyle w:val="Hyperlink"/>
+          </w:rPr>
+          <w:t>ays</w:t>
         </w:r>
       </w:hyperlink>
       <w:r>
@@ -1187,13 +1668,43 @@
         </w:rPr>
         <w:t xml:space="preserve"> </w:t>
       </w:r>
-      <w:r>
-        <w:rPr>
-          <w:rFonts w:ascii="Courier New" w:hAnsi="Courier New" w:cs="Courier New"/>
-          <w:sz w:val="18"/>
-          <w:szCs w:val="18"/>
-        </w:rPr>
-        <w:t xml:space="preserve">write.table(topTable, "c:/temp/limmaResults.txt", </w:t>
+      <w:proofErr w:type="spellStart"/>
+      <w:proofErr w:type="gramStart"/>
+      <w:r>
+        <w:rPr>
+          <w:rFonts w:ascii="Courier New" w:hAnsi="Courier New" w:cs="Courier New"/>
+          <w:sz w:val="18"/>
+          <w:szCs w:val="18"/>
+        </w:rPr>
+        <w:t>write.table</w:t>
+      </w:r>
+      <w:proofErr w:type="spellEnd"/>
+      <w:r>
+        <w:rPr>
+          <w:rFonts w:ascii="Courier New" w:hAnsi="Courier New" w:cs="Courier New"/>
+          <w:sz w:val="18"/>
+          <w:szCs w:val="18"/>
+        </w:rPr>
+        <w:t>(</w:t>
+      </w:r>
+      <w:proofErr w:type="spellStart"/>
+      <w:proofErr w:type="gramEnd"/>
+      <w:r>
+        <w:rPr>
+          <w:rFonts w:ascii="Courier New" w:hAnsi="Courier New" w:cs="Courier New"/>
+          <w:sz w:val="18"/>
+          <w:szCs w:val="18"/>
+        </w:rPr>
+        <w:t>topTable</w:t>
+      </w:r>
+      <w:proofErr w:type="spellEnd"/>
+      <w:r>
+        <w:rPr>
+          <w:rFonts w:ascii="Courier New" w:hAnsi="Courier New" w:cs="Courier New"/>
+          <w:sz w:val="18"/>
+          <w:szCs w:val="18"/>
+        </w:rPr>
+        <w:t xml:space="preserve">, "c:/temp/limmaResults.txt", </w:t>
       </w:r>
       <w:r>
         <w:rPr>
@@ -1202,7 +1713,61 @@
           <w:szCs w:val="18"/>
         </w:rPr>
         <w:br/>
-        <w:t xml:space="preserve">               sep="\t", na="", quote=FALSE, row.names=FALSE)</w:t>
+        <w:t xml:space="preserve">               </w:t>
+      </w:r>
+      <w:proofErr w:type="spellStart"/>
+      <w:r>
+        <w:rPr>
+          <w:rFonts w:ascii="Courier New" w:hAnsi="Courier New" w:cs="Courier New"/>
+          <w:sz w:val="18"/>
+          <w:szCs w:val="18"/>
+        </w:rPr>
+        <w:t>sep</w:t>
+      </w:r>
+      <w:proofErr w:type="spellEnd"/>
+      <w:r>
+        <w:rPr>
+          <w:rFonts w:ascii="Courier New" w:hAnsi="Courier New" w:cs="Courier New"/>
+          <w:sz w:val="18"/>
+          <w:szCs w:val="18"/>
+        </w:rPr>
+        <w:t xml:space="preserve">="\t", </w:t>
+      </w:r>
+      <w:proofErr w:type="spellStart"/>
+      <w:r>
+        <w:rPr>
+          <w:rFonts w:ascii="Courier New" w:hAnsi="Courier New" w:cs="Courier New"/>
+          <w:sz w:val="18"/>
+          <w:szCs w:val="18"/>
+        </w:rPr>
+        <w:t>na</w:t>
+      </w:r>
+      <w:proofErr w:type="spellEnd"/>
+      <w:r>
+        <w:rPr>
+          <w:rFonts w:ascii="Courier New" w:hAnsi="Courier New" w:cs="Courier New"/>
+          <w:sz w:val="18"/>
+          <w:szCs w:val="18"/>
+        </w:rPr>
+        <w:t xml:space="preserve">="", quote=FALSE, </w:t>
+      </w:r>
+      <w:proofErr w:type="spellStart"/>
+      <w:r>
+        <w:rPr>
+          <w:rFonts w:ascii="Courier New" w:hAnsi="Courier New" w:cs="Courier New"/>
+          <w:sz w:val="18"/>
+          <w:szCs w:val="18"/>
+        </w:rPr>
+        <w:t>row.names</w:t>
+      </w:r>
+      <w:proofErr w:type="spellEnd"/>
+      <w:r>
+        <w:rPr>
+          <w:rFonts w:ascii="Courier New" w:hAnsi="Courier New" w:cs="Courier New"/>
+          <w:sz w:val="18"/>
+          <w:szCs w:val="18"/>
+        </w:rPr>
+        <w:t>=FALSE)</w:t>
       </w:r>
     </w:p>
     <w:p>
@@ -1308,9 +1873,9 @@
         </w:rPr>
         <w:drawing>
           <wp:inline distT="0" distB="0" distL="0" distR="0">
-            <wp:extent cx="5943600" cy="3822700"/>
-            <wp:effectExtent l="19050" t="19050" r="19050" b="25400"/>
-            <wp:docPr id="1" name="Picture 0" descr="CreateProject.png"/>
+            <wp:extent cx="5931775" cy="3822700"/>
+            <wp:effectExtent l="19050" t="19050" r="0" b="6350"/>
+            <wp:docPr id="1" name="Picture 0"/>
             <wp:cNvGraphicFramePr>
               <a:graphicFrameLocks xmlns:a="http://schemas.openxmlformats.org/drawingml/2006/main" noChangeAspect="1"/>
             </wp:cNvGraphicFramePr>
@@ -1322,7 +1887,13 @@
                     <pic:cNvPicPr/>
                   </pic:nvPicPr>
                   <pic:blipFill>
-                    <a:blip r:embed="rId14" cstate="print"/>
+                    <a:blip r:embed="rId14">
+                      <a:extLst>
+                        <a:ext uri="{28A0092B-C50C-407E-A947-70E740481C1C}">
+                          <a14:useLocalDpi xmlns:a14="http://schemas.microsoft.com/office/drawing/2010/main" val="0"/>
+                        </a:ext>
+                      </a:extLst>
+                    </a:blip>
                     <a:stretch>
                       <a:fillRect/>
                     </a:stretch>
@@ -1330,7 +1901,7 @@
                   <pic:spPr>
                     <a:xfrm>
                       <a:off x="0" y="0"/>
-                      <a:ext cx="5943600" cy="3822700"/>
+                      <a:ext cx="5931775" cy="3822700"/>
                     </a:xfrm>
                     <a:prstGeom prst="rect">
                       <a:avLst/>
@@ -1362,14 +1933,27 @@
       <w:r>
         <w:t xml:space="preserve">Figure </w:t>
       </w:r>
-      <w:fldSimple w:instr=" SEQ Figure \* ARABIC ">
-        <w:r>
-          <w:rPr>
-            <w:noProof/>
-          </w:rPr>
-          <w:t>2</w:t>
-        </w:r>
-      </w:fldSimple>
+      <w:r>
+        <w:fldChar w:fldCharType="begin"/>
+      </w:r>
+      <w:r>
+        <w:instrText xml:space="preserve"> SEQ Figure \* ARABIC </w:instrText>
+      </w:r>
+      <w:r>
+        <w:fldChar w:fldCharType="separate"/>
+      </w:r>
+      <w:r>
+        <w:rPr>
+          <w:noProof/>
+        </w:rPr>
+        <w:t>2</w:t>
+      </w:r>
+      <w:r>
+        <w:rPr>
+          <w:noProof/>
+        </w:rPr>
+        <w:fldChar w:fldCharType="end"/>
+      </w:r>
     </w:p>
     <w:p>
       <w:pPr>
@@ -1390,7 +1974,47 @@
           <w:spacing w:val="0"/>
           <w:u w:val="none"/>
         </w:rPr>
-        <w:t>Leave the permission settings at their defaults</w:t>
+        <w:t xml:space="preserve">Leave the </w:t>
+      </w:r>
+      <w:r>
+        <w:rPr>
+          <w:rStyle w:val="IntenseReference"/>
+          <w:rFonts w:cstheme="minorHAnsi"/>
+          <w:smallCaps w:val="0"/>
+          <w:spacing w:val="0"/>
+          <w:u w:val="none"/>
+        </w:rPr>
+        <w:t>user/</w:t>
+      </w:r>
+      <w:r>
+        <w:rPr>
+          <w:rStyle w:val="IntenseReference"/>
+          <w:rFonts w:cstheme="minorHAnsi"/>
+          <w:smallCaps w:val="0"/>
+          <w:spacing w:val="0"/>
+          <w:u w:val="none"/>
+        </w:rPr>
+        <w:t>permission settings</w:t>
+      </w:r>
+      <w:r>
+        <w:rPr>
+          <w:rStyle w:val="IntenseReference"/>
+          <w:rFonts w:cstheme="minorHAnsi"/>
+          <w:smallCaps w:val="0"/>
+          <w:spacing w:val="0"/>
+          <w:u w:val="none"/>
+        </w:rPr>
+        <w:t xml:space="preserve"> and project settings</w:t>
+      </w:r>
+      <w:r>
+        <w:rPr>
+          <w:rStyle w:val="IntenseReference"/>
+          <w:rFonts w:cstheme="minorHAnsi"/>
+          <w:smallCaps w:val="0"/>
+          <w:spacing w:val="0"/>
+          <w:u w:val="none"/>
+        </w:rPr>
+        <w:t xml:space="preserve"> at their defaults</w:t>
       </w:r>
       <w:r>
         <w:rPr>
@@ -1440,6 +2064,7 @@
           <w:spacing w:val="0"/>
           <w:u w:val="none"/>
         </w:rPr>
+        <w:lastRenderedPageBreak/>
         <w:t xml:space="preserve">On the home page </w:t>
       </w:r>
       <w:r>
@@ -1460,28 +2085,87 @@
           <w:spacing w:val="0"/>
           <w:u w:val="none"/>
         </w:rPr>
-        <w:t>of the project in which the assay results will be stored,  you should have an Assay</w:t>
-      </w:r>
-      <w:r>
-        <w:rPr>
-          <w:rStyle w:val="IntenseReference"/>
-          <w:rFonts w:cstheme="minorHAnsi"/>
-          <w:smallCaps w:val="0"/>
-          <w:spacing w:val="0"/>
-          <w:u w:val="none"/>
-        </w:rPr>
-        <w:t xml:space="preserve"> List.  (If one is not visible, use the drop-down adjacent to the Add </w:t>
-      </w:r>
-      <w:r>
-        <w:rPr>
-          <w:rStyle w:val="IntenseReference"/>
-          <w:rFonts w:cstheme="minorHAnsi"/>
-          <w:smallCaps w:val="0"/>
-          <w:spacing w:val="0"/>
-          <w:u w:val="none"/>
-        </w:rPr>
-        <w:lastRenderedPageBreak/>
-        <w:t>Web Part button to select Assay List and then click the button.)  On this Assay List, select the New Assay Design button.</w:t>
+        <w:t>of the project in which the</w:t>
+      </w:r>
+      <w:r>
+        <w:rPr>
+          <w:rStyle w:val="IntenseReference"/>
+          <w:rFonts w:cstheme="minorHAnsi"/>
+          <w:smallCaps w:val="0"/>
+          <w:spacing w:val="0"/>
+          <w:u w:val="none"/>
+        </w:rPr>
+        <w:t xml:space="preserve"> assay results will be stored, </w:t>
+      </w:r>
+      <w:r>
+        <w:rPr>
+          <w:rStyle w:val="IntenseReference"/>
+          <w:rFonts w:cstheme="minorHAnsi"/>
+          <w:smallCaps w:val="0"/>
+          <w:spacing w:val="0"/>
+          <w:u w:val="none"/>
+        </w:rPr>
+        <w:t xml:space="preserve">you </w:t>
+      </w:r>
+      <w:r>
+        <w:rPr>
+          <w:rStyle w:val="IntenseReference"/>
+          <w:rFonts w:cstheme="minorHAnsi"/>
+          <w:smallCaps w:val="0"/>
+          <w:spacing w:val="0"/>
+          <w:u w:val="none"/>
+        </w:rPr>
+        <w:t>will see</w:t>
+      </w:r>
+      <w:r>
+        <w:rPr>
+          <w:rStyle w:val="IntenseReference"/>
+          <w:rFonts w:cstheme="minorHAnsi"/>
+          <w:smallCaps w:val="0"/>
+          <w:spacing w:val="0"/>
+          <w:u w:val="none"/>
+        </w:rPr>
+        <w:t xml:space="preserve"> an Assay</w:t>
+      </w:r>
+      <w:r>
+        <w:rPr>
+          <w:rStyle w:val="IntenseReference"/>
+          <w:rFonts w:cstheme="minorHAnsi"/>
+          <w:smallCaps w:val="0"/>
+          <w:spacing w:val="0"/>
+          <w:u w:val="none"/>
+        </w:rPr>
+        <w:t xml:space="preserve"> List.</w:t>
+      </w:r>
+      <w:r>
+        <w:rPr>
+          <w:rStyle w:val="IntenseReference"/>
+          <w:rFonts w:cstheme="minorHAnsi"/>
+          <w:smallCaps w:val="0"/>
+          <w:spacing w:val="0"/>
+          <w:u w:val="none"/>
+        </w:rPr>
+        <w:t xml:space="preserve">  On this Assay List, </w:t>
+      </w:r>
+      <w:r>
+        <w:rPr>
+          <w:rStyle w:val="IntenseReference"/>
+          <w:rFonts w:cstheme="minorHAnsi"/>
+          <w:smallCaps w:val="0"/>
+          <w:spacing w:val="0"/>
+          <w:u w:val="none"/>
+        </w:rPr>
+        <w:t>click</w:t>
+      </w:r>
+      <w:r>
+        <w:rPr>
+          <w:rStyle w:val="IntenseReference"/>
+          <w:rFonts w:cstheme="minorHAnsi"/>
+          <w:smallCaps w:val="0"/>
+          <w:spacing w:val="0"/>
+          <w:u w:val="none"/>
+        </w:rPr>
+        <w:t xml:space="preserve"> the New Assay Design button.</w:t>
       </w:r>
       <w:r>
         <w:rPr>
@@ -1501,9 +2185,9 @@
         </w:rPr>
         <w:drawing>
           <wp:inline distT="0" distB="0" distL="0" distR="0">
-            <wp:extent cx="5943600" cy="2682240"/>
-            <wp:effectExtent l="19050" t="19050" r="19050" b="22860"/>
-            <wp:docPr id="4" name="Picture 3" descr="New Assay Design.png"/>
+            <wp:extent cx="5943600" cy="2147620"/>
+            <wp:effectExtent l="19050" t="19050" r="0" b="5080"/>
+            <wp:docPr id="4" name="Picture 3"/>
             <wp:cNvGraphicFramePr>
               <a:graphicFrameLocks xmlns:a="http://schemas.openxmlformats.org/drawingml/2006/main" noChangeAspect="1"/>
             </wp:cNvGraphicFramePr>
@@ -1515,7 +2199,13 @@
                     <pic:cNvPicPr/>
                   </pic:nvPicPr>
                   <pic:blipFill>
-                    <a:blip r:embed="rId15" cstate="print"/>
+                    <a:blip r:embed="rId15">
+                      <a:extLst>
+                        <a:ext uri="{28A0092B-C50C-407E-A947-70E740481C1C}">
+                          <a14:useLocalDpi xmlns:a14="http://schemas.microsoft.com/office/drawing/2010/main" val="0"/>
+                        </a:ext>
+                      </a:extLst>
+                    </a:blip>
                     <a:stretch>
                       <a:fillRect/>
                     </a:stretch>
@@ -1523,7 +2213,7 @@
                   <pic:spPr>
                     <a:xfrm>
                       <a:off x="0" y="0"/>
-                      <a:ext cx="5943600" cy="2682240"/>
+                      <a:ext cx="5943600" cy="2147620"/>
                     </a:xfrm>
                     <a:prstGeom prst="rect">
                       <a:avLst/>
@@ -1548,14 +2238,27 @@
       <w:r>
         <w:t xml:space="preserve">Figure </w:t>
       </w:r>
-      <w:fldSimple w:instr=" SEQ Figure \* ARABIC ">
-        <w:r>
-          <w:rPr>
-            <w:noProof/>
-          </w:rPr>
-          <w:t>3</w:t>
-        </w:r>
-      </w:fldSimple>
+      <w:r>
+        <w:fldChar w:fldCharType="begin"/>
+      </w:r>
+      <w:r>
+        <w:instrText xml:space="preserve"> SEQ Figure \* ARABIC </w:instrText>
+      </w:r>
+      <w:r>
+        <w:fldChar w:fldCharType="separate"/>
+      </w:r>
+      <w:r>
+        <w:rPr>
+          <w:noProof/>
+        </w:rPr>
+        <w:t>3</w:t>
+      </w:r>
+      <w:r>
+        <w:rPr>
+          <w:noProof/>
+        </w:rPr>
+        <w:fldChar w:fldCharType="end"/>
+      </w:r>
     </w:p>
     <w:p>
       <w:pPr>
@@ -1570,7 +2273,49 @@
           <w:spacing w:val="0"/>
           <w:u w:val="none"/>
         </w:rPr>
-        <w:t>Then select the "General" assay type from the list and press Next:</w:t>
+        <w:t xml:space="preserve">Then select the "General" assay type from the list and </w:t>
+      </w:r>
+      <w:r>
+        <w:rPr>
+          <w:rStyle w:val="IntenseReference"/>
+          <w:rFonts w:cstheme="minorHAnsi"/>
+          <w:smallCaps w:val="0"/>
+          <w:spacing w:val="0"/>
+          <w:u w:val="none"/>
+        </w:rPr>
+        <w:t>click</w:t>
+      </w:r>
+      <w:r>
+        <w:rPr>
+          <w:rStyle w:val="IntenseReference"/>
+          <w:rFonts w:cstheme="minorHAnsi"/>
+          <w:smallCaps w:val="0"/>
+          <w:spacing w:val="0"/>
+          <w:u w:val="none"/>
+        </w:rPr>
+        <w:t xml:space="preserve"> </w:t>
+      </w:r>
+      <w:proofErr w:type="gramStart"/>
+      <w:r>
+        <w:rPr>
+          <w:rStyle w:val="IntenseReference"/>
+          <w:rFonts w:cstheme="minorHAnsi"/>
+          <w:smallCaps w:val="0"/>
+          <w:spacing w:val="0"/>
+          <w:u w:val="none"/>
+        </w:rPr>
+        <w:t>Next</w:t>
+      </w:r>
+      <w:proofErr w:type="gramEnd"/>
+      <w:r>
+        <w:rPr>
+          <w:rStyle w:val="IntenseReference"/>
+          <w:rFonts w:cstheme="minorHAnsi"/>
+          <w:smallCaps w:val="0"/>
+          <w:spacing w:val="0"/>
+          <w:u w:val="none"/>
+        </w:rPr>
+        <w:t>:</w:t>
       </w:r>
       <w:r>
         <w:rPr>
@@ -1589,9 +2334,9 @@
         </w:rPr>
         <w:drawing>
           <wp:inline distT="0" distB="0" distL="0" distR="0">
-            <wp:extent cx="5581650" cy="3581400"/>
-            <wp:effectExtent l="19050" t="19050" r="19050" b="19050"/>
-            <wp:docPr id="6" name="Picture 5" descr="GeneralAssay.png"/>
+            <wp:extent cx="5581650" cy="3457120"/>
+            <wp:effectExtent l="19050" t="19050" r="0" b="0"/>
+            <wp:docPr id="6" name="Picture 5"/>
             <wp:cNvGraphicFramePr>
               <a:graphicFrameLocks xmlns:a="http://schemas.openxmlformats.org/drawingml/2006/main" noChangeAspect="1"/>
             </wp:cNvGraphicFramePr>
@@ -1603,7 +2348,13 @@
                     <pic:cNvPicPr/>
                   </pic:nvPicPr>
                   <pic:blipFill>
-                    <a:blip r:embed="rId16" cstate="print"/>
+                    <a:blip r:embed="rId16">
+                      <a:extLst>
+                        <a:ext uri="{28A0092B-C50C-407E-A947-70E740481C1C}">
+                          <a14:useLocalDpi xmlns:a14="http://schemas.microsoft.com/office/drawing/2010/main" val="0"/>
+                        </a:ext>
+                      </a:extLst>
+                    </a:blip>
                     <a:stretch>
                       <a:fillRect/>
                     </a:stretch>
@@ -1611,7 +2362,7 @@
                   <pic:spPr>
                     <a:xfrm>
                       <a:off x="0" y="0"/>
-                      <a:ext cx="5581650" cy="3581400"/>
+                      <a:ext cx="5581650" cy="3457120"/>
                     </a:xfrm>
                     <a:prstGeom prst="rect">
                       <a:avLst/>
@@ -1636,14 +2387,27 @@
       <w:r>
         <w:t xml:space="preserve">Figure </w:t>
       </w:r>
-      <w:fldSimple w:instr=" SEQ Figure \* ARABIC ">
-        <w:r>
-          <w:rPr>
-            <w:noProof/>
-          </w:rPr>
-          <w:t>4</w:t>
-        </w:r>
-      </w:fldSimple>
+      <w:r>
+        <w:fldChar w:fldCharType="begin"/>
+      </w:r>
+      <w:r>
+        <w:instrText xml:space="preserve"> SEQ Figure \* ARABIC </w:instrText>
+      </w:r>
+      <w:r>
+        <w:fldChar w:fldCharType="separate"/>
+      </w:r>
+      <w:r>
+        <w:rPr>
+          <w:noProof/>
+        </w:rPr>
+        <w:t>4</w:t>
+      </w:r>
+      <w:r>
+        <w:rPr>
+          <w:noProof/>
+        </w:rPr>
+        <w:fldChar w:fldCharType="end"/>
+      </w:r>
     </w:p>
     <w:p>
       <w:pPr>
@@ -1700,9 +2464,9 @@
         </w:rPr>
         <w:drawing>
           <wp:inline distT="0" distB="0" distL="0" distR="0">
-            <wp:extent cx="5943600" cy="6321425"/>
-            <wp:effectExtent l="19050" t="19050" r="19050" b="22225"/>
-            <wp:docPr id="9" name="Picture 8" descr="GeneralAssayEmpty.png"/>
+            <wp:extent cx="5669505" cy="6321425"/>
+            <wp:effectExtent l="19050" t="19050" r="7620" b="3175"/>
+            <wp:docPr id="9" name="Picture 8"/>
             <wp:cNvGraphicFramePr>
               <a:graphicFrameLocks xmlns:a="http://schemas.openxmlformats.org/drawingml/2006/main" noChangeAspect="1"/>
             </wp:cNvGraphicFramePr>
@@ -1714,7 +2478,13 @@
                     <pic:cNvPicPr/>
                   </pic:nvPicPr>
                   <pic:blipFill>
-                    <a:blip r:embed="rId17" cstate="print"/>
+                    <a:blip r:embed="rId17">
+                      <a:extLst>
+                        <a:ext uri="{28A0092B-C50C-407E-A947-70E740481C1C}">
+                          <a14:useLocalDpi xmlns:a14="http://schemas.microsoft.com/office/drawing/2010/main" val="0"/>
+                        </a:ext>
+                      </a:extLst>
+                    </a:blip>
                     <a:stretch>
                       <a:fillRect/>
                     </a:stretch>
@@ -1722,7 +2492,7 @@
                   <pic:spPr>
                     <a:xfrm>
                       <a:off x="0" y="0"/>
-                      <a:ext cx="5943600" cy="6321425"/>
+                      <a:ext cx="5669505" cy="6321425"/>
                     </a:xfrm>
                     <a:prstGeom prst="rect">
                       <a:avLst/>
@@ -1742,14 +2512,27 @@
       <w:r>
         <w:t xml:space="preserve">Figure </w:t>
       </w:r>
-      <w:fldSimple w:instr=" SEQ Figure \* ARABIC ">
-        <w:r>
-          <w:rPr>
-            <w:noProof/>
-          </w:rPr>
-          <w:t>5</w:t>
-        </w:r>
-      </w:fldSimple>
+      <w:r>
+        <w:fldChar w:fldCharType="begin"/>
+      </w:r>
+      <w:r>
+        <w:instrText xml:space="preserve"> SEQ Figure \* ARABIC </w:instrText>
+      </w:r>
+      <w:r>
+        <w:fldChar w:fldCharType="separate"/>
+      </w:r>
+      <w:r>
+        <w:rPr>
+          <w:noProof/>
+        </w:rPr>
+        <w:t>5</w:t>
+      </w:r>
+      <w:r>
+        <w:rPr>
+          <w:noProof/>
+        </w:rPr>
+        <w:fldChar w:fldCharType="end"/>
+      </w:r>
     </w:p>
     <w:p>
       <w:pPr>
@@ -2035,27 +2818,51 @@
           <w:spacing w:val="0"/>
           <w:u w:val="none"/>
         </w:rPr>
-        <w:t xml:space="preserve"> named LimmaVersion </w:t>
-      </w:r>
-      <w:r>
-        <w:rPr>
-          <w:rStyle w:val="IntenseReference"/>
-          <w:rFonts w:cstheme="minorHAnsi"/>
-          <w:smallCaps w:val="0"/>
-          <w:spacing w:val="0"/>
-          <w:u w:val="none"/>
-        </w:rPr>
-        <w:t xml:space="preserve"> </w:t>
-      </w:r>
-      <w:r>
-        <w:rPr>
-          <w:rStyle w:val="IntenseReference"/>
-          <w:rFonts w:cstheme="minorHAnsi"/>
-          <w:smallCaps w:val="0"/>
-          <w:spacing w:val="0"/>
-          <w:u w:val="none"/>
-        </w:rPr>
-        <w:t>and RlabkeyVersion.</w:t>
+        <w:t xml:space="preserve"> named </w:t>
+      </w:r>
+      <w:proofErr w:type="spellStart"/>
+      <w:r>
+        <w:rPr>
+          <w:rStyle w:val="IntenseReference"/>
+          <w:rFonts w:cstheme="minorHAnsi"/>
+          <w:smallCaps w:val="0"/>
+          <w:spacing w:val="0"/>
+          <w:u w:val="none"/>
+        </w:rPr>
+        <w:t>LimmaVersion</w:t>
+      </w:r>
+      <w:proofErr w:type="spellEnd"/>
+      <w:r>
+        <w:rPr>
+          <w:rStyle w:val="IntenseReference"/>
+          <w:rFonts w:cstheme="minorHAnsi"/>
+          <w:smallCaps w:val="0"/>
+          <w:spacing w:val="0"/>
+          <w:u w:val="none"/>
+        </w:rPr>
+        <w:t xml:space="preserve"> and </w:t>
+      </w:r>
+      <w:proofErr w:type="spellStart"/>
+      <w:r>
+        <w:rPr>
+          <w:rStyle w:val="IntenseReference"/>
+          <w:rFonts w:cstheme="minorHAnsi"/>
+          <w:smallCaps w:val="0"/>
+          <w:spacing w:val="0"/>
+          <w:u w:val="none"/>
+        </w:rPr>
+        <w:t>RlabkeyVersion</w:t>
+      </w:r>
+      <w:proofErr w:type="spellEnd"/>
+      <w:r>
+        <w:rPr>
+          <w:rStyle w:val="IntenseReference"/>
+          <w:rFonts w:cstheme="minorHAnsi"/>
+          <w:smallCaps w:val="0"/>
+          <w:spacing w:val="0"/>
+          <w:u w:val="none"/>
+        </w:rPr>
+        <w:t>.</w:t>
       </w:r>
       <w:r>
         <w:rPr>
@@ -2098,9 +2905,9 @@
         </w:rPr>
         <w:drawing>
           <wp:inline distT="0" distB="0" distL="0" distR="0">
-            <wp:extent cx="5943600" cy="2409155"/>
-            <wp:effectExtent l="19050" t="19050" r="19050" b="10195"/>
-            <wp:docPr id="7" name="Picture 6" descr="GeneralAsssayBatchProps.png"/>
+            <wp:extent cx="5905500" cy="3718848"/>
+            <wp:effectExtent l="19050" t="19050" r="0" b="0"/>
+            <wp:docPr id="7" name="Picture 6"/>
             <wp:cNvGraphicFramePr>
               <a:graphicFrameLocks xmlns:a="http://schemas.openxmlformats.org/drawingml/2006/main" noChangeAspect="1"/>
             </wp:cNvGraphicFramePr>
@@ -2112,8 +2919,13 @@
                     <pic:cNvPicPr/>
                   </pic:nvPicPr>
                   <pic:blipFill>
-                    <a:blip r:embed="rId18" cstate="print"/>
-                    <a:srcRect b="25469"/>
+                    <a:blip r:embed="rId18">
+                      <a:extLst>
+                        <a:ext uri="{28A0092B-C50C-407E-A947-70E740481C1C}">
+                          <a14:useLocalDpi xmlns:a14="http://schemas.microsoft.com/office/drawing/2010/main" val="0"/>
+                        </a:ext>
+                      </a:extLst>
+                    </a:blip>
                     <a:stretch>
                       <a:fillRect/>
                     </a:stretch>
@@ -2121,7 +2933,7 @@
                   <pic:spPr>
                     <a:xfrm>
                       <a:off x="0" y="0"/>
-                      <a:ext cx="5943600" cy="2409155"/>
+                      <a:ext cx="5942984" cy="3742453"/>
                     </a:xfrm>
                     <a:prstGeom prst="rect">
                       <a:avLst/>
@@ -2141,14 +2953,27 @@
       <w:r>
         <w:t xml:space="preserve">Figure </w:t>
       </w:r>
-      <w:fldSimple w:instr=" SEQ Figure \* ARABIC ">
-        <w:r>
-          <w:rPr>
-            <w:noProof/>
-          </w:rPr>
-          <w:t>6</w:t>
-        </w:r>
-      </w:fldSimple>
+      <w:r>
+        <w:fldChar w:fldCharType="begin"/>
+      </w:r>
+      <w:r>
+        <w:instrText xml:space="preserve"> SEQ Figure \* ARABIC </w:instrText>
+      </w:r>
+      <w:r>
+        <w:fldChar w:fldCharType="separate"/>
+      </w:r>
+      <w:r>
+        <w:rPr>
+          <w:noProof/>
+        </w:rPr>
+        <w:t>6</w:t>
+      </w:r>
+      <w:r>
+        <w:rPr>
+          <w:noProof/>
+        </w:rPr>
+        <w:fldChar w:fldCharType="end"/>
+      </w:r>
     </w:p>
     <w:p>
       <w:pPr>
@@ -2199,7 +3024,77 @@
           <w:spacing w:val="0"/>
           <w:u w:val="none"/>
         </w:rPr>
-        <w:t>Press the Infer Fields from File button (OK to prompt of deleting existing fields ).</w:t>
+        <w:t>Click</w:t>
+      </w:r>
+      <w:r>
+        <w:rPr>
+          <w:rStyle w:val="IntenseReference"/>
+          <w:rFonts w:cstheme="minorHAnsi"/>
+          <w:smallCaps w:val="0"/>
+          <w:spacing w:val="0"/>
+          <w:u w:val="none"/>
+        </w:rPr>
+        <w:t xml:space="preserve"> the Infer Fields from File button (</w:t>
+      </w:r>
+      <w:r>
+        <w:rPr>
+          <w:rStyle w:val="IntenseReference"/>
+          <w:rFonts w:cstheme="minorHAnsi"/>
+          <w:smallCaps w:val="0"/>
+          <w:spacing w:val="0"/>
+          <w:u w:val="none"/>
+        </w:rPr>
+        <w:t xml:space="preserve">and click </w:t>
+      </w:r>
+      <w:r>
+        <w:rPr>
+          <w:rStyle w:val="IntenseReference"/>
+          <w:rFonts w:cstheme="minorHAnsi"/>
+          <w:smallCaps w:val="0"/>
+          <w:spacing w:val="0"/>
+          <w:u w:val="none"/>
+        </w:rPr>
+        <w:t xml:space="preserve">OK </w:t>
+      </w:r>
+      <w:r>
+        <w:rPr>
+          <w:rStyle w:val="IntenseReference"/>
+          <w:rFonts w:cstheme="minorHAnsi"/>
+          <w:smallCaps w:val="0"/>
+          <w:spacing w:val="0"/>
+          <w:u w:val="none"/>
+        </w:rPr>
+        <w:t>if you are</w:t>
+      </w:r>
+      <w:r>
+        <w:rPr>
+          <w:rStyle w:val="IntenseReference"/>
+          <w:rFonts w:cstheme="minorHAnsi"/>
+          <w:smallCaps w:val="0"/>
+          <w:spacing w:val="0"/>
+          <w:u w:val="none"/>
+        </w:rPr>
+        <w:t xml:space="preserve"> pro</w:t>
+      </w:r>
+      <w:r>
+        <w:rPr>
+          <w:rStyle w:val="IntenseReference"/>
+          <w:rFonts w:cstheme="minorHAnsi"/>
+          <w:smallCaps w:val="0"/>
+          <w:spacing w:val="0"/>
+          <w:u w:val="none"/>
+        </w:rPr>
+        <w:t>mpted to delete existing fields</w:t>
+      </w:r>
+      <w:r>
+        <w:rPr>
+          <w:rStyle w:val="IntenseReference"/>
+          <w:rFonts w:cstheme="minorHAnsi"/>
+          <w:smallCaps w:val="0"/>
+          <w:spacing w:val="0"/>
+          <w:u w:val="none"/>
+        </w:rPr>
+        <w:t>).</w:t>
       </w:r>
     </w:p>
     <w:p>
@@ -2225,7 +3120,27 @@
           <w:spacing w:val="0"/>
           <w:u w:val="none"/>
         </w:rPr>
-        <w:t xml:space="preserve">In the Infer Fields dialog press the Browse button and navigate to the </w:t>
+        <w:t xml:space="preserve">In the Infer Fields dialog </w:t>
+      </w:r>
+      <w:r>
+        <w:rPr>
+          <w:rStyle w:val="IntenseReference"/>
+          <w:rFonts w:cstheme="minorHAnsi"/>
+          <w:smallCaps w:val="0"/>
+          <w:spacing w:val="0"/>
+          <w:u w:val="none"/>
+        </w:rPr>
+        <w:t>click</w:t>
+      </w:r>
+      <w:r>
+        <w:rPr>
+          <w:rStyle w:val="IntenseReference"/>
+          <w:rFonts w:cstheme="minorHAnsi"/>
+          <w:smallCaps w:val="0"/>
+          <w:spacing w:val="0"/>
+          <w:u w:val="none"/>
+        </w:rPr>
+        <w:t xml:space="preserve"> the Browse button and navigate to the </w:t>
       </w:r>
       <w:r>
         <w:rPr>
@@ -2285,11 +3200,12 @@
           <w:noProof/>
           <w:lang w:bidi="ar-SA"/>
         </w:rPr>
+        <w:lastRenderedPageBreak/>
         <w:drawing>
           <wp:inline distT="0" distB="0" distL="0" distR="0">
-            <wp:extent cx="5943600" cy="2232682"/>
-            <wp:effectExtent l="19050" t="19050" r="19050" b="15218"/>
-            <wp:docPr id="8" name="Picture 7" descr="GeneralAssayDataFields.png"/>
+            <wp:extent cx="5742201" cy="2232682"/>
+            <wp:effectExtent l="19050" t="19050" r="0" b="0"/>
+            <wp:docPr id="8" name="Picture 7"/>
             <wp:cNvGraphicFramePr>
               <a:graphicFrameLocks xmlns:a="http://schemas.openxmlformats.org/drawingml/2006/main" noChangeAspect="1"/>
             </wp:cNvGraphicFramePr>
@@ -2301,8 +3217,13 @@
                     <pic:cNvPicPr/>
                   </pic:nvPicPr>
                   <pic:blipFill>
-                    <a:blip r:embed="rId19" cstate="print"/>
-                    <a:srcRect b="2253"/>
+                    <a:blip r:embed="rId19">
+                      <a:extLst>
+                        <a:ext uri="{28A0092B-C50C-407E-A947-70E740481C1C}">
+                          <a14:useLocalDpi xmlns:a14="http://schemas.microsoft.com/office/drawing/2010/main" val="0"/>
+                        </a:ext>
+                      </a:extLst>
+                    </a:blip>
                     <a:stretch>
                       <a:fillRect/>
                     </a:stretch>
@@ -2310,7 +3231,7 @@
                   <pic:spPr>
                     <a:xfrm>
                       <a:off x="0" y="0"/>
-                      <a:ext cx="5943600" cy="2232682"/>
+                      <a:ext cx="5742201" cy="2232682"/>
                     </a:xfrm>
                     <a:prstGeom prst="rect">
                       <a:avLst/>
@@ -2330,14 +3251,27 @@
       <w:r>
         <w:t xml:space="preserve">Figure </w:t>
       </w:r>
-      <w:fldSimple w:instr=" SEQ Figure \* ARABIC ">
-        <w:r>
-          <w:rPr>
-            <w:noProof/>
-          </w:rPr>
-          <w:t>7</w:t>
-        </w:r>
-      </w:fldSimple>
+      <w:r>
+        <w:fldChar w:fldCharType="begin"/>
+      </w:r>
+      <w:r>
+        <w:instrText xml:space="preserve"> SEQ Figure \* ARABIC </w:instrText>
+      </w:r>
+      <w:r>
+        <w:fldChar w:fldCharType="separate"/>
+      </w:r>
+      <w:r>
+        <w:rPr>
+          <w:noProof/>
+        </w:rPr>
+        <w:t>7</w:t>
+      </w:r>
+      <w:r>
+        <w:rPr>
+          <w:noProof/>
+        </w:rPr>
+        <w:fldChar w:fldCharType="end"/>
+      </w:r>
     </w:p>
     <w:p>
       <w:pPr>
@@ -2379,28 +3313,57 @@
           <w:spacing w:val="0"/>
           <w:u w:val="none"/>
         </w:rPr>
-        <w:t xml:space="preserve"> of your data frame contained characters that aren't allowed in the Data Field names of an assay, they should be replaced by underscores as shown above.</w:t>
-      </w:r>
-      <w:r>
-        <w:rPr>
-          <w:rStyle w:val="IntenseReference"/>
-          <w:rFonts w:cstheme="minorHAnsi"/>
-          <w:smallCaps w:val="0"/>
-          <w:spacing w:val="0"/>
-          <w:u w:val="none"/>
-        </w:rPr>
-        <w:t xml:space="preserve">  If the field names and </w:t>
-      </w:r>
-      <w:r>
-        <w:rPr>
-          <w:rStyle w:val="IntenseReference"/>
-          <w:rFonts w:cstheme="minorHAnsi"/>
-          <w:smallCaps w:val="0"/>
-          <w:spacing w:val="0"/>
-          <w:u w:val="none"/>
-        </w:rPr>
-        <w:lastRenderedPageBreak/>
-        <w:t>types inferred by LabKey Server look correct, press Save &amp;  Close.</w:t>
+        <w:t xml:space="preserve"> of your data frame contained characters that aren't allowed in the Data Field names of an assay, they </w:t>
+      </w:r>
+      <w:r>
+        <w:rPr>
+          <w:rStyle w:val="IntenseReference"/>
+          <w:rFonts w:cstheme="minorHAnsi"/>
+          <w:smallCaps w:val="0"/>
+          <w:spacing w:val="0"/>
+          <w:u w:val="none"/>
+        </w:rPr>
+        <w:t>will</w:t>
+      </w:r>
+      <w:r>
+        <w:rPr>
+          <w:rStyle w:val="IntenseReference"/>
+          <w:rFonts w:cstheme="minorHAnsi"/>
+          <w:smallCaps w:val="0"/>
+          <w:spacing w:val="0"/>
+          <w:u w:val="none"/>
+        </w:rPr>
+        <w:t xml:space="preserve"> be replaced by underscores as shown above.</w:t>
+      </w:r>
+      <w:r>
+        <w:rPr>
+          <w:rStyle w:val="IntenseReference"/>
+          <w:rFonts w:cstheme="minorHAnsi"/>
+          <w:smallCaps w:val="0"/>
+          <w:spacing w:val="0"/>
+          <w:u w:val="none"/>
+        </w:rPr>
+        <w:t xml:space="preserve">  If the field names and types inferred by LabKey Server loo</w:t>
+      </w:r>
+      <w:r>
+        <w:rPr>
+          <w:rStyle w:val="IntenseReference"/>
+          <w:rFonts w:cstheme="minorHAnsi"/>
+          <w:smallCaps w:val="0"/>
+          <w:spacing w:val="0"/>
+          <w:u w:val="none"/>
+        </w:rPr>
+        <w:t>k correct, press Save &amp;</w:t>
+      </w:r>
+      <w:r>
+        <w:rPr>
+          <w:rStyle w:val="IntenseReference"/>
+          <w:rFonts w:cstheme="minorHAnsi"/>
+          <w:smallCaps w:val="0"/>
+          <w:spacing w:val="0"/>
+          <w:u w:val="none"/>
+        </w:rPr>
+        <w:t xml:space="preserve"> Close.</w:t>
       </w:r>
       <w:r>
         <w:rPr>
@@ -2420,8 +3383,60 @@
           <w:spacing w:val="0"/>
           <w:u w:val="none"/>
         </w:rPr>
-        <w:t xml:space="preserve">  Your newly defined assay should now appear in the list:</w:t>
-      </w:r>
+        <w:t xml:space="preserve">  Your newly defined assay should now appear in the</w:t>
+      </w:r>
+      <w:r>
+        <w:rPr>
+          <w:rStyle w:val="IntenseReference"/>
+          <w:rFonts w:cstheme="minorHAnsi"/>
+          <w:smallCaps w:val="0"/>
+          <w:spacing w:val="0"/>
+          <w:u w:val="none"/>
+        </w:rPr>
+        <w:t xml:space="preserve"> Assay</w:t>
+      </w:r>
+      <w:r>
+        <w:rPr>
+          <w:rStyle w:val="IntenseReference"/>
+          <w:rFonts w:cstheme="minorHAnsi"/>
+          <w:smallCaps w:val="0"/>
+          <w:spacing w:val="0"/>
+          <w:u w:val="none"/>
+        </w:rPr>
+        <w:t xml:space="preserve"> </w:t>
+      </w:r>
+      <w:r>
+        <w:rPr>
+          <w:rStyle w:val="IntenseReference"/>
+          <w:rFonts w:cstheme="minorHAnsi"/>
+          <w:smallCaps w:val="0"/>
+          <w:spacing w:val="0"/>
+          <w:u w:val="none"/>
+        </w:rPr>
+        <w:t>L</w:t>
+      </w:r>
+      <w:r>
+        <w:rPr>
+          <w:rStyle w:val="IntenseReference"/>
+          <w:rFonts w:cstheme="minorHAnsi"/>
+          <w:smallCaps w:val="0"/>
+          <w:spacing w:val="0"/>
+          <w:u w:val="none"/>
+        </w:rPr>
+        <w:t>ist</w:t>
+      </w:r>
+      <w:proofErr w:type="gramStart"/>
+      <w:r>
+        <w:rPr>
+          <w:rStyle w:val="IntenseReference"/>
+          <w:rFonts w:cstheme="minorHAnsi"/>
+          <w:smallCaps w:val="0"/>
+          <w:spacing w:val="0"/>
+          <w:u w:val="none"/>
+        </w:rPr>
+        <w:t>:</w:t>
+      </w:r>
+      <w:proofErr w:type="gramEnd"/>
       <w:r>
         <w:rPr>
           <w:rStyle w:val="IntenseReference"/>
@@ -2450,9 +3465,9 @@
         </w:rPr>
         <w:drawing>
           <wp:inline distT="0" distB="0" distL="0" distR="0">
-            <wp:extent cx="5943600" cy="1269365"/>
-            <wp:effectExtent l="19050" t="19050" r="19050" b="26035"/>
-            <wp:docPr id="10" name="Picture 9" descr="assayListwithExample.png"/>
+            <wp:extent cx="5706986" cy="1390650"/>
+            <wp:effectExtent l="19050" t="19050" r="8255" b="0"/>
+            <wp:docPr id="10" name="Picture 9"/>
             <wp:cNvGraphicFramePr>
               <a:graphicFrameLocks xmlns:a="http://schemas.openxmlformats.org/drawingml/2006/main" noChangeAspect="1"/>
             </wp:cNvGraphicFramePr>
@@ -2464,7 +3479,13 @@
                     <pic:cNvPicPr/>
                   </pic:nvPicPr>
                   <pic:blipFill>
-                    <a:blip r:embed="rId20" cstate="print"/>
+                    <a:blip r:embed="rId20">
+                      <a:extLst>
+                        <a:ext uri="{28A0092B-C50C-407E-A947-70E740481C1C}">
+                          <a14:useLocalDpi xmlns:a14="http://schemas.microsoft.com/office/drawing/2010/main" val="0"/>
+                        </a:ext>
+                      </a:extLst>
+                    </a:blip>
                     <a:stretch>
                       <a:fillRect/>
                     </a:stretch>
@@ -2472,7 +3493,7 @@
                   <pic:spPr>
                     <a:xfrm>
                       <a:off x="0" y="0"/>
-                      <a:ext cx="5943600" cy="1269365"/>
+                      <a:ext cx="5716299" cy="1392919"/>
                     </a:xfrm>
                     <a:prstGeom prst="rect">
                       <a:avLst/>
@@ -2492,14 +3513,27 @@
       <w:r>
         <w:t xml:space="preserve">Figure </w:t>
       </w:r>
-      <w:fldSimple w:instr=" SEQ Figure \* ARABIC ">
-        <w:r>
-          <w:rPr>
-            <w:noProof/>
-          </w:rPr>
-          <w:t>8</w:t>
-        </w:r>
-      </w:fldSimple>
+      <w:r>
+        <w:fldChar w:fldCharType="begin"/>
+      </w:r>
+      <w:r>
+        <w:instrText xml:space="preserve"> SEQ Figure \* ARABIC </w:instrText>
+      </w:r>
+      <w:r>
+        <w:fldChar w:fldCharType="separate"/>
+      </w:r>
+      <w:r>
+        <w:rPr>
+          <w:noProof/>
+        </w:rPr>
+        <w:t>8</w:t>
+      </w:r>
+      <w:r>
+        <w:rPr>
+          <w:noProof/>
+        </w:rPr>
+        <w:fldChar w:fldCharType="end"/>
+      </w:r>
     </w:p>
     <w:p>
       <w:pPr>
@@ -2564,7 +3598,29 @@
           <w:spacing w:val="0"/>
           <w:u w:val="none"/>
         </w:rPr>
-        <w:t xml:space="preserve">  Note that there is a built-in property of Batch Name that you will likely want to define.  In this code the batch name will be "Batch &lt;timestamp&gt;".  Also note that the topTable rows being saved are only those which have a B value greater than 0.</w:t>
+        <w:t xml:space="preserve">  Note that there is a built-in property of Batch Name that you will likely want to define.  In this code the batch name will be "Batch &lt;timestamp&gt;".  Also note that the </w:t>
+      </w:r>
+      <w:proofErr w:type="spellStart"/>
+      <w:r>
+        <w:rPr>
+          <w:rStyle w:val="IntenseReference"/>
+          <w:rFonts w:cstheme="minorHAnsi"/>
+          <w:smallCaps w:val="0"/>
+          <w:spacing w:val="0"/>
+          <w:u w:val="none"/>
+        </w:rPr>
+        <w:t>topTable</w:t>
+      </w:r>
+      <w:proofErr w:type="spellEnd"/>
+      <w:r>
+        <w:rPr>
+          <w:rStyle w:val="IntenseReference"/>
+          <w:rFonts w:cstheme="minorHAnsi"/>
+          <w:smallCaps w:val="0"/>
+          <w:spacing w:val="0"/>
+          <w:u w:val="none"/>
+        </w:rPr>
+        <w:t xml:space="preserve"> rows being saved are only those which have a B value greater than 0.</w:t>
       </w:r>
       <w:r>
         <w:rPr>
@@ -2605,7 +3661,113 @@
           <w:szCs w:val="18"/>
           <w:u w:val="none"/>
         </w:rPr>
-        <w:t>s&lt;-getSession(baseUrl="http://localhost:8080/labkey", folderPath="/</w:t>
+        <w:t>s&lt;-</w:t>
+      </w:r>
+      <w:proofErr w:type="spellStart"/>
+      <w:proofErr w:type="gramStart"/>
+      <w:r>
+        <w:rPr>
+          <w:rStyle w:val="IntenseReference"/>
+          <w:rFonts w:ascii="Courier New" w:hAnsi="Courier New" w:cs="Courier New"/>
+          <w:smallCaps w:val="0"/>
+          <w:spacing w:val="0"/>
+          <w:sz w:val="18"/>
+          <w:szCs w:val="18"/>
+          <w:u w:val="none"/>
+        </w:rPr>
+        <w:t>getSession</w:t>
+      </w:r>
+      <w:proofErr w:type="spellEnd"/>
+      <w:r>
+        <w:rPr>
+          <w:rStyle w:val="IntenseReference"/>
+          <w:rFonts w:ascii="Courier New" w:hAnsi="Courier New" w:cs="Courier New"/>
+          <w:smallCaps w:val="0"/>
+          <w:spacing w:val="0"/>
+          <w:sz w:val="18"/>
+          <w:szCs w:val="18"/>
+          <w:u w:val="none"/>
+        </w:rPr>
+        <w:t>(</w:t>
+      </w:r>
+      <w:proofErr w:type="spellStart"/>
+      <w:proofErr w:type="gramEnd"/>
+      <w:r>
+        <w:rPr>
+          <w:rStyle w:val="IntenseReference"/>
+          <w:rFonts w:ascii="Courier New" w:hAnsi="Courier New" w:cs="Courier New"/>
+          <w:smallCaps w:val="0"/>
+          <w:spacing w:val="0"/>
+          <w:sz w:val="18"/>
+          <w:szCs w:val="18"/>
+          <w:u w:val="none"/>
+        </w:rPr>
+        <w:t>baseUrl</w:t>
+      </w:r>
+      <w:proofErr w:type="spellEnd"/>
+      <w:r>
+        <w:rPr>
+          <w:rStyle w:val="IntenseReference"/>
+          <w:rFonts w:ascii="Courier New" w:hAnsi="Courier New" w:cs="Courier New"/>
+          <w:smallCaps w:val="0"/>
+          <w:spacing w:val="0"/>
+          <w:sz w:val="18"/>
+          <w:szCs w:val="18"/>
+          <w:u w:val="none"/>
+        </w:rPr>
+        <w:t>="http://localhost:8080/</w:t>
+      </w:r>
+      <w:proofErr w:type="spellStart"/>
+      <w:r>
+        <w:rPr>
+          <w:rStyle w:val="IntenseReference"/>
+          <w:rFonts w:ascii="Courier New" w:hAnsi="Courier New" w:cs="Courier New"/>
+          <w:smallCaps w:val="0"/>
+          <w:spacing w:val="0"/>
+          <w:sz w:val="18"/>
+          <w:szCs w:val="18"/>
+          <w:u w:val="none"/>
+        </w:rPr>
+        <w:t>labkey</w:t>
+      </w:r>
+      <w:proofErr w:type="spellEnd"/>
+      <w:r>
+        <w:rPr>
+          <w:rStyle w:val="IntenseReference"/>
+          <w:rFonts w:ascii="Courier New" w:hAnsi="Courier New" w:cs="Courier New"/>
+          <w:smallCaps w:val="0"/>
+          <w:spacing w:val="0"/>
+          <w:sz w:val="18"/>
+          <w:szCs w:val="18"/>
+          <w:u w:val="none"/>
+        </w:rPr>
+        <w:t xml:space="preserve">", </w:t>
+      </w:r>
+      <w:proofErr w:type="spellStart"/>
+      <w:r>
+        <w:rPr>
+          <w:rStyle w:val="IntenseReference"/>
+          <w:rFonts w:ascii="Courier New" w:hAnsi="Courier New" w:cs="Courier New"/>
+          <w:smallCaps w:val="0"/>
+          <w:spacing w:val="0"/>
+          <w:sz w:val="18"/>
+          <w:szCs w:val="18"/>
+          <w:u w:val="none"/>
+        </w:rPr>
+        <w:t>folderPath</w:t>
+      </w:r>
+      <w:proofErr w:type="spellEnd"/>
+      <w:r>
+        <w:rPr>
+          <w:rStyle w:val="IntenseReference"/>
+          <w:rFonts w:ascii="Courier New" w:hAnsi="Courier New" w:cs="Courier New"/>
+          <w:smallCaps w:val="0"/>
+          <w:spacing w:val="0"/>
+          <w:sz w:val="18"/>
+          <w:szCs w:val="18"/>
+          <w:u w:val="none"/>
+        </w:rPr>
+        <w:t>="/</w:t>
       </w:r>
       <w:r>
         <w:rPr>
@@ -2661,8 +3823,48 @@
           <w:szCs w:val="18"/>
           <w:u w:val="none"/>
         </w:rPr>
-        <w:t>## get the versions of the currently loaded limma and Rlabkey libraries,</w:t>
-      </w:r>
+        <w:t xml:space="preserve">## get the versions of the currently loaded </w:t>
+      </w:r>
+      <w:proofErr w:type="spellStart"/>
+      <w:r>
+        <w:rPr>
+          <w:rStyle w:val="IntenseReference"/>
+          <w:rFonts w:ascii="Courier New" w:hAnsi="Courier New" w:cs="Courier New"/>
+          <w:smallCaps w:val="0"/>
+          <w:spacing w:val="0"/>
+          <w:sz w:val="18"/>
+          <w:szCs w:val="18"/>
+          <w:u w:val="none"/>
+        </w:rPr>
+        <w:t>limma</w:t>
+      </w:r>
+      <w:proofErr w:type="spellEnd"/>
+      <w:r>
+        <w:rPr>
+          <w:rStyle w:val="IntenseReference"/>
+          <w:rFonts w:ascii="Courier New" w:hAnsi="Courier New" w:cs="Courier New"/>
+          <w:smallCaps w:val="0"/>
+          <w:spacing w:val="0"/>
+          <w:sz w:val="18"/>
+          <w:szCs w:val="18"/>
+          <w:u w:val="none"/>
+        </w:rPr>
+        <w:t xml:space="preserve"> and Rlabkey libraries</w:t>
+      </w:r>
+      <w:proofErr w:type="gramStart"/>
+      <w:r>
+        <w:rPr>
+          <w:rStyle w:val="IntenseReference"/>
+          <w:rFonts w:ascii="Courier New" w:hAnsi="Courier New" w:cs="Courier New"/>
+          <w:smallCaps w:val="0"/>
+          <w:spacing w:val="0"/>
+          <w:sz w:val="18"/>
+          <w:szCs w:val="18"/>
+          <w:u w:val="none"/>
+        </w:rPr>
+        <w:t>,</w:t>
+      </w:r>
+      <w:proofErr w:type="gramEnd"/>
       <w:r>
         <w:rPr>
           <w:rStyle w:val="IntenseReference"/>
@@ -2674,32 +3876,33 @@
           <w:u w:val="none"/>
         </w:rPr>
         <w:br/>
-        <w:t>## taken from installed.packages()</w:t>
-      </w:r>
-      <w:r>
-        <w:rPr>
-          <w:rStyle w:val="IntenseReference"/>
-          <w:rFonts w:ascii="Courier New" w:hAnsi="Courier New" w:cs="Courier New"/>
-          <w:smallCaps w:val="0"/>
-          <w:spacing w:val="0"/>
-          <w:sz w:val="18"/>
-          <w:szCs w:val="18"/>
-          <w:u w:val="none"/>
-        </w:rPr>
-        <w:br/>
-        <w:t>&gt;ipdf</w:t>
-      </w:r>
-      <w:r>
-        <w:rPr>
-          <w:rStyle w:val="IntenseReference"/>
-          <w:rFonts w:ascii="Courier New" w:hAnsi="Courier New" w:cs="Courier New"/>
-          <w:smallCaps w:val="0"/>
-          <w:spacing w:val="0"/>
-          <w:sz w:val="18"/>
-          <w:szCs w:val="18"/>
-          <w:u w:val="none"/>
-        </w:rPr>
-        <w:t xml:space="preserve"> &lt;- data.frame(installed.packages(), stringsAsFactors=FALSE)</w:t>
+        <w:t xml:space="preserve">## taken from </w:t>
+      </w:r>
+      <w:proofErr w:type="spellStart"/>
+      <w:r>
+        <w:rPr>
+          <w:rStyle w:val="IntenseReference"/>
+          <w:rFonts w:ascii="Courier New" w:hAnsi="Courier New" w:cs="Courier New"/>
+          <w:smallCaps w:val="0"/>
+          <w:spacing w:val="0"/>
+          <w:sz w:val="18"/>
+          <w:szCs w:val="18"/>
+          <w:u w:val="none"/>
+        </w:rPr>
+        <w:t>installed.packages</w:t>
+      </w:r>
+      <w:proofErr w:type="spellEnd"/>
+      <w:r>
+        <w:rPr>
+          <w:rStyle w:val="IntenseReference"/>
+          <w:rFonts w:ascii="Courier New" w:hAnsi="Courier New" w:cs="Courier New"/>
+          <w:smallCaps w:val="0"/>
+          <w:spacing w:val="0"/>
+          <w:sz w:val="18"/>
+          <w:szCs w:val="18"/>
+          <w:u w:val="none"/>
+        </w:rPr>
+        <w:t>()</w:t>
       </w:r>
       <w:r>
         <w:rPr>
@@ -2714,6 +3917,124 @@
         <w:br/>
         <w:t>&gt;</w:t>
       </w:r>
+      <w:proofErr w:type="spellStart"/>
+      <w:r>
+        <w:rPr>
+          <w:rStyle w:val="IntenseReference"/>
+          <w:rFonts w:ascii="Courier New" w:hAnsi="Courier New" w:cs="Courier New"/>
+          <w:smallCaps w:val="0"/>
+          <w:spacing w:val="0"/>
+          <w:sz w:val="18"/>
+          <w:szCs w:val="18"/>
+          <w:u w:val="none"/>
+        </w:rPr>
+        <w:t>ipdf</w:t>
+      </w:r>
+      <w:proofErr w:type="spellEnd"/>
+      <w:r>
+        <w:rPr>
+          <w:rStyle w:val="IntenseReference"/>
+          <w:rFonts w:ascii="Courier New" w:hAnsi="Courier New" w:cs="Courier New"/>
+          <w:smallCaps w:val="0"/>
+          <w:spacing w:val="0"/>
+          <w:sz w:val="18"/>
+          <w:szCs w:val="18"/>
+          <w:u w:val="none"/>
+        </w:rPr>
+        <w:t xml:space="preserve"> &lt;- </w:t>
+      </w:r>
+      <w:proofErr w:type="spellStart"/>
+      <w:r>
+        <w:rPr>
+          <w:rStyle w:val="IntenseReference"/>
+          <w:rFonts w:ascii="Courier New" w:hAnsi="Courier New" w:cs="Courier New"/>
+          <w:smallCaps w:val="0"/>
+          <w:spacing w:val="0"/>
+          <w:sz w:val="18"/>
+          <w:szCs w:val="18"/>
+          <w:u w:val="none"/>
+        </w:rPr>
+        <w:t>data.frame</w:t>
+      </w:r>
+      <w:proofErr w:type="spellEnd"/>
+      <w:r>
+        <w:rPr>
+          <w:rStyle w:val="IntenseReference"/>
+          <w:rFonts w:ascii="Courier New" w:hAnsi="Courier New" w:cs="Courier New"/>
+          <w:smallCaps w:val="0"/>
+          <w:spacing w:val="0"/>
+          <w:sz w:val="18"/>
+          <w:szCs w:val="18"/>
+          <w:u w:val="none"/>
+        </w:rPr>
+        <w:t>(</w:t>
+      </w:r>
+      <w:proofErr w:type="spellStart"/>
+      <w:r>
+        <w:rPr>
+          <w:rStyle w:val="IntenseReference"/>
+          <w:rFonts w:ascii="Courier New" w:hAnsi="Courier New" w:cs="Courier New"/>
+          <w:smallCaps w:val="0"/>
+          <w:spacing w:val="0"/>
+          <w:sz w:val="18"/>
+          <w:szCs w:val="18"/>
+          <w:u w:val="none"/>
+        </w:rPr>
+        <w:t>installed.packages</w:t>
+      </w:r>
+      <w:proofErr w:type="spellEnd"/>
+      <w:r>
+        <w:rPr>
+          <w:rStyle w:val="IntenseReference"/>
+          <w:rFonts w:ascii="Courier New" w:hAnsi="Courier New" w:cs="Courier New"/>
+          <w:smallCaps w:val="0"/>
+          <w:spacing w:val="0"/>
+          <w:sz w:val="18"/>
+          <w:szCs w:val="18"/>
+          <w:u w:val="none"/>
+        </w:rPr>
+        <w:t xml:space="preserve">(), </w:t>
+      </w:r>
+      <w:proofErr w:type="spellStart"/>
+      <w:r>
+        <w:rPr>
+          <w:rStyle w:val="IntenseReference"/>
+          <w:rFonts w:ascii="Courier New" w:hAnsi="Courier New" w:cs="Courier New"/>
+          <w:smallCaps w:val="0"/>
+          <w:spacing w:val="0"/>
+          <w:sz w:val="18"/>
+          <w:szCs w:val="18"/>
+          <w:u w:val="none"/>
+        </w:rPr>
+        <w:t>stringsAsFactors</w:t>
+      </w:r>
+      <w:proofErr w:type="spellEnd"/>
+      <w:r>
+        <w:rPr>
+          <w:rStyle w:val="IntenseReference"/>
+          <w:rFonts w:ascii="Courier New" w:hAnsi="Courier New" w:cs="Courier New"/>
+          <w:smallCaps w:val="0"/>
+          <w:spacing w:val="0"/>
+          <w:sz w:val="18"/>
+          <w:szCs w:val="18"/>
+          <w:u w:val="none"/>
+        </w:rPr>
+        <w:t>=FALSE)</w:t>
+      </w:r>
+      <w:r>
+        <w:rPr>
+          <w:rStyle w:val="IntenseReference"/>
+          <w:rFonts w:ascii="Courier New" w:hAnsi="Courier New" w:cs="Courier New"/>
+          <w:smallCaps w:val="0"/>
+          <w:spacing w:val="0"/>
+          <w:sz w:val="18"/>
+          <w:szCs w:val="18"/>
+          <w:u w:val="none"/>
+        </w:rPr>
+        <w:br/>
+        <w:t>&gt;</w:t>
+      </w:r>
+      <w:proofErr w:type="spellStart"/>
       <w:r>
         <w:rPr>
           <w:rStyle w:val="IntenseReference"/>
@@ -2726,6 +4047,7 @@
         </w:rPr>
         <w:t>bprops</w:t>
       </w:r>
+      <w:proofErr w:type="spellEnd"/>
       <w:r>
         <w:rPr>
           <w:rStyle w:val="IntenseReference"/>
@@ -2750,6 +4072,7 @@
         </w:rPr>
         <w:t>&lt;- list(</w:t>
       </w:r>
+      <w:proofErr w:type="spellStart"/>
       <w:r>
         <w:rPr>
           <w:rStyle w:val="IntenseReference"/>
@@ -2763,17 +4086,70 @@
         </w:rPr>
         <w:t>LimmaVersion</w:t>
       </w:r>
-      <w:r>
-        <w:rPr>
-          <w:rStyle w:val="IntenseReference"/>
-          <w:rFonts w:ascii="Courier New" w:hAnsi="Courier New" w:cs="Courier New"/>
-          <w:smallCaps w:val="0"/>
-          <w:spacing w:val="0"/>
-          <w:sz w:val="18"/>
-          <w:szCs w:val="18"/>
-          <w:u w:val="none"/>
-        </w:rPr>
-        <w:t>=ipdf["limma", "Version"],</w:t>
+      <w:proofErr w:type="spellEnd"/>
+      <w:r>
+        <w:rPr>
+          <w:rStyle w:val="IntenseReference"/>
+          <w:rFonts w:ascii="Courier New" w:hAnsi="Courier New" w:cs="Courier New"/>
+          <w:smallCaps w:val="0"/>
+          <w:spacing w:val="0"/>
+          <w:sz w:val="18"/>
+          <w:szCs w:val="18"/>
+          <w:u w:val="none"/>
+        </w:rPr>
+        <w:t>=</w:t>
+      </w:r>
+      <w:proofErr w:type="spellStart"/>
+      <w:r>
+        <w:rPr>
+          <w:rStyle w:val="IntenseReference"/>
+          <w:rFonts w:ascii="Courier New" w:hAnsi="Courier New" w:cs="Courier New"/>
+          <w:smallCaps w:val="0"/>
+          <w:spacing w:val="0"/>
+          <w:sz w:val="18"/>
+          <w:szCs w:val="18"/>
+          <w:u w:val="none"/>
+        </w:rPr>
+        <w:t>ipdf</w:t>
+      </w:r>
+      <w:proofErr w:type="spellEnd"/>
+      <w:r>
+        <w:rPr>
+          <w:rStyle w:val="IntenseReference"/>
+          <w:rFonts w:ascii="Courier New" w:hAnsi="Courier New" w:cs="Courier New"/>
+          <w:smallCaps w:val="0"/>
+          <w:spacing w:val="0"/>
+          <w:sz w:val="18"/>
+          <w:szCs w:val="18"/>
+          <w:u w:val="none"/>
+        </w:rPr>
+        <w:t>["</w:t>
+      </w:r>
+      <w:proofErr w:type="spellStart"/>
+      <w:r>
+        <w:rPr>
+          <w:rStyle w:val="IntenseReference"/>
+          <w:rFonts w:ascii="Courier New" w:hAnsi="Courier New" w:cs="Courier New"/>
+          <w:smallCaps w:val="0"/>
+          <w:spacing w:val="0"/>
+          <w:sz w:val="18"/>
+          <w:szCs w:val="18"/>
+          <w:u w:val="none"/>
+        </w:rPr>
+        <w:t>limma</w:t>
+      </w:r>
+      <w:proofErr w:type="spellEnd"/>
+      <w:r>
+        <w:rPr>
+          <w:rStyle w:val="IntenseReference"/>
+          <w:rFonts w:ascii="Courier New" w:hAnsi="Courier New" w:cs="Courier New"/>
+          <w:smallCaps w:val="0"/>
+          <w:spacing w:val="0"/>
+          <w:sz w:val="18"/>
+          <w:szCs w:val="18"/>
+          <w:u w:val="none"/>
+        </w:rPr>
+        <w:t>", "Version"],</w:t>
       </w:r>
       <w:r>
         <w:rPr>
@@ -2788,6 +4164,7 @@
         <w:br/>
         <w:t xml:space="preserve">           </w:t>
       </w:r>
+      <w:proofErr w:type="spellStart"/>
       <w:r>
         <w:rPr>
           <w:rStyle w:val="IntenseReference"/>
@@ -2801,17 +4178,44 @@
         </w:rPr>
         <w:t>RlabkeyVersion</w:t>
       </w:r>
-      <w:r>
-        <w:rPr>
-          <w:rStyle w:val="IntenseReference"/>
-          <w:rFonts w:ascii="Courier New" w:hAnsi="Courier New" w:cs="Courier New"/>
-          <w:smallCaps w:val="0"/>
-          <w:spacing w:val="0"/>
-          <w:sz w:val="18"/>
-          <w:szCs w:val="18"/>
-          <w:u w:val="none"/>
-        </w:rPr>
-        <w:t>=ipdf["Rlabkey", "Version"])</w:t>
+      <w:proofErr w:type="spellEnd"/>
+      <w:r>
+        <w:rPr>
+          <w:rStyle w:val="IntenseReference"/>
+          <w:rFonts w:ascii="Courier New" w:hAnsi="Courier New" w:cs="Courier New"/>
+          <w:smallCaps w:val="0"/>
+          <w:spacing w:val="0"/>
+          <w:sz w:val="18"/>
+          <w:szCs w:val="18"/>
+          <w:u w:val="none"/>
+        </w:rPr>
+        <w:t>=</w:t>
+      </w:r>
+      <w:proofErr w:type="spellStart"/>
+      <w:r>
+        <w:rPr>
+          <w:rStyle w:val="IntenseReference"/>
+          <w:rFonts w:ascii="Courier New" w:hAnsi="Courier New" w:cs="Courier New"/>
+          <w:smallCaps w:val="0"/>
+          <w:spacing w:val="0"/>
+          <w:sz w:val="18"/>
+          <w:szCs w:val="18"/>
+          <w:u w:val="none"/>
+        </w:rPr>
+        <w:t>ipdf</w:t>
+      </w:r>
+      <w:proofErr w:type="spellEnd"/>
+      <w:r>
+        <w:rPr>
+          <w:rStyle w:val="IntenseReference"/>
+          <w:rFonts w:ascii="Courier New" w:hAnsi="Courier New" w:cs="Courier New"/>
+          <w:smallCaps w:val="0"/>
+          <w:spacing w:val="0"/>
+          <w:sz w:val="18"/>
+          <w:szCs w:val="18"/>
+          <w:u w:val="none"/>
+        </w:rPr>
+        <w:t>["Rlabkey", "Version"])</w:t>
       </w:r>
     </w:p>
     <w:p>
@@ -2842,7 +4246,33 @@
           <w:szCs w:val="18"/>
           <w:u w:val="none"/>
         </w:rPr>
-        <w:t>## format as a list of lists</w:t>
+        <w:t xml:space="preserve">## </w:t>
+      </w:r>
+      <w:proofErr w:type="gramStart"/>
+      <w:r>
+        <w:rPr>
+          <w:rStyle w:val="IntenseReference"/>
+          <w:rFonts w:ascii="Courier New" w:hAnsi="Courier New" w:cs="Courier New"/>
+          <w:smallCaps w:val="0"/>
+          <w:spacing w:val="0"/>
+          <w:sz w:val="18"/>
+          <w:szCs w:val="18"/>
+          <w:u w:val="none"/>
+        </w:rPr>
+        <w:t>format</w:t>
+      </w:r>
+      <w:proofErr w:type="gramEnd"/>
+      <w:r>
+        <w:rPr>
+          <w:rStyle w:val="IntenseReference"/>
+          <w:rFonts w:ascii="Courier New" w:hAnsi="Courier New" w:cs="Courier New"/>
+          <w:smallCaps w:val="0"/>
+          <w:spacing w:val="0"/>
+          <w:sz w:val="18"/>
+          <w:szCs w:val="18"/>
+          <w:u w:val="none"/>
+        </w:rPr>
+        <w:t xml:space="preserve"> as a list of lists</w:t>
       </w:r>
       <w:r>
         <w:rPr>
@@ -2856,17 +4286,31 @@
         </w:rPr>
         <w:br/>
       </w:r>
-      <w:r>
-        <w:rPr>
-          <w:rStyle w:val="IntenseReference"/>
-          <w:rFonts w:ascii="Courier New" w:hAnsi="Courier New" w:cs="Courier New"/>
-          <w:smallCaps w:val="0"/>
-          <w:spacing w:val="0"/>
-          <w:sz w:val="18"/>
-          <w:szCs w:val="18"/>
-          <w:u w:val="none"/>
-        </w:rPr>
-        <w:t>bpl&lt;- list(name=paste("Batch</w:t>
+      <w:proofErr w:type="spellStart"/>
+      <w:r>
+        <w:rPr>
+          <w:rStyle w:val="IntenseReference"/>
+          <w:rFonts w:ascii="Courier New" w:hAnsi="Courier New" w:cs="Courier New"/>
+          <w:smallCaps w:val="0"/>
+          <w:spacing w:val="0"/>
+          <w:sz w:val="18"/>
+          <w:szCs w:val="18"/>
+          <w:u w:val="none"/>
+        </w:rPr>
+        <w:t>bpl</w:t>
+      </w:r>
+      <w:proofErr w:type="spellEnd"/>
+      <w:r>
+        <w:rPr>
+          <w:rStyle w:val="IntenseReference"/>
+          <w:rFonts w:ascii="Courier New" w:hAnsi="Courier New" w:cs="Courier New"/>
+          <w:smallCaps w:val="0"/>
+          <w:spacing w:val="0"/>
+          <w:sz w:val="18"/>
+          <w:szCs w:val="18"/>
+          <w:u w:val="none"/>
+        </w:rPr>
+        <w:t>&lt;- list(name=paste("Batch</w:t>
       </w:r>
       <w:r>
         <w:rPr>
@@ -2890,7 +4334,59 @@
           <w:szCs w:val="18"/>
           <w:u w:val="none"/>
         </w:rPr>
-        <w:t>", as.character(date())),properties = bprops)</w:t>
+        <w:t xml:space="preserve">", </w:t>
+      </w:r>
+      <w:proofErr w:type="spellStart"/>
+      <w:r>
+        <w:rPr>
+          <w:rStyle w:val="IntenseReference"/>
+          <w:rFonts w:ascii="Courier New" w:hAnsi="Courier New" w:cs="Courier New"/>
+          <w:smallCaps w:val="0"/>
+          <w:spacing w:val="0"/>
+          <w:sz w:val="18"/>
+          <w:szCs w:val="18"/>
+          <w:u w:val="none"/>
+        </w:rPr>
+        <w:t>as.character</w:t>
+      </w:r>
+      <w:proofErr w:type="spellEnd"/>
+      <w:r>
+        <w:rPr>
+          <w:rStyle w:val="IntenseReference"/>
+          <w:rFonts w:ascii="Courier New" w:hAnsi="Courier New" w:cs="Courier New"/>
+          <w:smallCaps w:val="0"/>
+          <w:spacing w:val="0"/>
+          <w:sz w:val="18"/>
+          <w:szCs w:val="18"/>
+          <w:u w:val="none"/>
+        </w:rPr>
+        <w:t xml:space="preserve">(date())),properties = </w:t>
+      </w:r>
+      <w:proofErr w:type="spellStart"/>
+      <w:r>
+        <w:rPr>
+          <w:rStyle w:val="IntenseReference"/>
+          <w:rFonts w:ascii="Courier New" w:hAnsi="Courier New" w:cs="Courier New"/>
+          <w:smallCaps w:val="0"/>
+          <w:spacing w:val="0"/>
+          <w:sz w:val="18"/>
+          <w:szCs w:val="18"/>
+          <w:u w:val="none"/>
+        </w:rPr>
+        <w:t>bprops</w:t>
+      </w:r>
+      <w:proofErr w:type="spellEnd"/>
+      <w:r>
+        <w:rPr>
+          <w:rStyle w:val="IntenseReference"/>
+          <w:rFonts w:ascii="Courier New" w:hAnsi="Courier New" w:cs="Courier New"/>
+          <w:smallCaps w:val="0"/>
+          <w:spacing w:val="0"/>
+          <w:sz w:val="18"/>
+          <w:szCs w:val="18"/>
+          <w:u w:val="none"/>
+        </w:rPr>
+        <w:t>)</w:t>
       </w:r>
     </w:p>
     <w:p>
@@ -2921,8 +4417,23 @@
           <w:szCs w:val="18"/>
           <w:u w:val="none"/>
         </w:rPr>
-        <w:t>## call saveResults</w:t>
-      </w:r>
+        <w:lastRenderedPageBreak/>
+        <w:t xml:space="preserve">## call </w:t>
+      </w:r>
+      <w:proofErr w:type="spellStart"/>
+      <w:r>
+        <w:rPr>
+          <w:rStyle w:val="IntenseReference"/>
+          <w:rFonts w:ascii="Courier New" w:hAnsi="Courier New" w:cs="Courier New"/>
+          <w:smallCaps w:val="0"/>
+          <w:spacing w:val="0"/>
+          <w:sz w:val="18"/>
+          <w:szCs w:val="18"/>
+          <w:u w:val="none"/>
+        </w:rPr>
+        <w:t>saveResults</w:t>
+      </w:r>
+      <w:proofErr w:type="spellEnd"/>
       <w:r>
         <w:rPr>
           <w:rStyle w:val="IntenseReference"/>
@@ -2934,20 +4445,87 @@
           <w:u w:val="none"/>
         </w:rPr>
         <w:br/>
-        <w:t>&gt;assaybatch &lt;-</w:t>
-      </w:r>
-      <w:r>
-        <w:rPr>
-          <w:rStyle w:val="IntenseReference"/>
-          <w:rFonts w:ascii="Courier New" w:hAnsi="Courier New" w:cs="Courier New"/>
-          <w:smallCaps w:val="0"/>
-          <w:spacing w:val="0"/>
-          <w:sz w:val="18"/>
-          <w:szCs w:val="18"/>
-          <w:u w:val="none"/>
-        </w:rPr>
-        <w:t>saveResults(s, assayName="</w:t>
-      </w:r>
+        <w:t>&gt;</w:t>
+      </w:r>
+      <w:proofErr w:type="spellStart"/>
+      <w:r>
+        <w:rPr>
+          <w:rStyle w:val="IntenseReference"/>
+          <w:rFonts w:ascii="Courier New" w:hAnsi="Courier New" w:cs="Courier New"/>
+          <w:smallCaps w:val="0"/>
+          <w:spacing w:val="0"/>
+          <w:sz w:val="18"/>
+          <w:szCs w:val="18"/>
+          <w:u w:val="none"/>
+        </w:rPr>
+        <w:t>assaybatch</w:t>
+      </w:r>
+      <w:proofErr w:type="spellEnd"/>
+      <w:r>
+        <w:rPr>
+          <w:rStyle w:val="IntenseReference"/>
+          <w:rFonts w:ascii="Courier New" w:hAnsi="Courier New" w:cs="Courier New"/>
+          <w:smallCaps w:val="0"/>
+          <w:spacing w:val="0"/>
+          <w:sz w:val="18"/>
+          <w:szCs w:val="18"/>
+          <w:u w:val="none"/>
+        </w:rPr>
+        <w:t xml:space="preserve"> &lt;-</w:t>
+      </w:r>
+      <w:proofErr w:type="spellStart"/>
+      <w:r>
+        <w:rPr>
+          <w:rStyle w:val="IntenseReference"/>
+          <w:rFonts w:ascii="Courier New" w:hAnsi="Courier New" w:cs="Courier New"/>
+          <w:smallCaps w:val="0"/>
+          <w:spacing w:val="0"/>
+          <w:sz w:val="18"/>
+          <w:szCs w:val="18"/>
+          <w:u w:val="none"/>
+        </w:rPr>
+        <w:t>saveResults</w:t>
+      </w:r>
+      <w:proofErr w:type="spellEnd"/>
+      <w:r>
+        <w:rPr>
+          <w:rStyle w:val="IntenseReference"/>
+          <w:rFonts w:ascii="Courier New" w:hAnsi="Courier New" w:cs="Courier New"/>
+          <w:smallCaps w:val="0"/>
+          <w:spacing w:val="0"/>
+          <w:sz w:val="18"/>
+          <w:szCs w:val="18"/>
+          <w:u w:val="none"/>
+        </w:rPr>
+        <w:t xml:space="preserve">(s, </w:t>
+      </w:r>
+      <w:proofErr w:type="spellStart"/>
+      <w:r>
+        <w:rPr>
+          <w:rStyle w:val="IntenseReference"/>
+          <w:rFonts w:ascii="Courier New" w:hAnsi="Courier New" w:cs="Courier New"/>
+          <w:smallCaps w:val="0"/>
+          <w:spacing w:val="0"/>
+          <w:sz w:val="18"/>
+          <w:szCs w:val="18"/>
+          <w:u w:val="none"/>
+        </w:rPr>
+        <w:t>assayName</w:t>
+      </w:r>
+      <w:proofErr w:type="spellEnd"/>
+      <w:r>
+        <w:rPr>
+          <w:rStyle w:val="IntenseReference"/>
+          <w:rFonts w:ascii="Courier New" w:hAnsi="Courier New" w:cs="Courier New"/>
+          <w:smallCaps w:val="0"/>
+          <w:spacing w:val="0"/>
+          <w:sz w:val="18"/>
+          <w:szCs w:val="18"/>
+          <w:u w:val="none"/>
+        </w:rPr>
+        <w:t>="</w:t>
+      </w:r>
+      <w:proofErr w:type="spellStart"/>
       <w:r>
         <w:rPr>
           <w:rStyle w:val="IntenseReference"/>
@@ -2961,6 +4539,7 @@
         </w:rPr>
         <w:t>LimmaTopTable</w:t>
       </w:r>
+      <w:proofErr w:type="spellEnd"/>
       <w:r>
         <w:rPr>
           <w:rStyle w:val="IntenseReference"/>
@@ -2986,17 +4565,137 @@
         <w:br/>
         <w:t xml:space="preserve">            </w:t>
       </w:r>
-      <w:r>
-        <w:rPr>
-          <w:rStyle w:val="IntenseReference"/>
-          <w:rFonts w:ascii="Courier New" w:hAnsi="Courier New" w:cs="Courier New"/>
-          <w:smallCaps w:val="0"/>
-          <w:spacing w:val="0"/>
-          <w:sz w:val="18"/>
-          <w:szCs w:val="18"/>
-          <w:u w:val="none"/>
-        </w:rPr>
-        <w:t>resultDataFrame=topTable[topTable$B&gt;0, ],batchPropertyList= bpl)</w:t>
+      <w:proofErr w:type="spellStart"/>
+      <w:r>
+        <w:rPr>
+          <w:rStyle w:val="IntenseReference"/>
+          <w:rFonts w:ascii="Courier New" w:hAnsi="Courier New" w:cs="Courier New"/>
+          <w:smallCaps w:val="0"/>
+          <w:spacing w:val="0"/>
+          <w:sz w:val="18"/>
+          <w:szCs w:val="18"/>
+          <w:u w:val="none"/>
+        </w:rPr>
+        <w:t>resultDataFrame</w:t>
+      </w:r>
+      <w:proofErr w:type="spellEnd"/>
+      <w:r>
+        <w:rPr>
+          <w:rStyle w:val="IntenseReference"/>
+          <w:rFonts w:ascii="Courier New" w:hAnsi="Courier New" w:cs="Courier New"/>
+          <w:smallCaps w:val="0"/>
+          <w:spacing w:val="0"/>
+          <w:sz w:val="18"/>
+          <w:szCs w:val="18"/>
+          <w:u w:val="none"/>
+        </w:rPr>
+        <w:t>=</w:t>
+      </w:r>
+      <w:proofErr w:type="spellStart"/>
+      <w:proofErr w:type="gramStart"/>
+      <w:r>
+        <w:rPr>
+          <w:rStyle w:val="IntenseReference"/>
+          <w:rFonts w:ascii="Courier New" w:hAnsi="Courier New" w:cs="Courier New"/>
+          <w:smallCaps w:val="0"/>
+          <w:spacing w:val="0"/>
+          <w:sz w:val="18"/>
+          <w:szCs w:val="18"/>
+          <w:u w:val="none"/>
+        </w:rPr>
+        <w:t>topTable</w:t>
+      </w:r>
+      <w:proofErr w:type="spellEnd"/>
+      <w:r>
+        <w:rPr>
+          <w:rStyle w:val="IntenseReference"/>
+          <w:rFonts w:ascii="Courier New" w:hAnsi="Courier New" w:cs="Courier New"/>
+          <w:smallCaps w:val="0"/>
+          <w:spacing w:val="0"/>
+          <w:sz w:val="18"/>
+          <w:szCs w:val="18"/>
+          <w:u w:val="none"/>
+        </w:rPr>
+        <w:t>[</w:t>
+      </w:r>
+      <w:proofErr w:type="spellStart"/>
+      <w:proofErr w:type="gramEnd"/>
+      <w:r>
+        <w:rPr>
+          <w:rStyle w:val="IntenseReference"/>
+          <w:rFonts w:ascii="Courier New" w:hAnsi="Courier New" w:cs="Courier New"/>
+          <w:smallCaps w:val="0"/>
+          <w:spacing w:val="0"/>
+          <w:sz w:val="18"/>
+          <w:szCs w:val="18"/>
+          <w:u w:val="none"/>
+        </w:rPr>
+        <w:t>topTable$B</w:t>
+      </w:r>
+      <w:proofErr w:type="spellEnd"/>
+      <w:r>
+        <w:rPr>
+          <w:rStyle w:val="IntenseReference"/>
+          <w:rFonts w:ascii="Courier New" w:hAnsi="Courier New" w:cs="Courier New"/>
+          <w:smallCaps w:val="0"/>
+          <w:spacing w:val="0"/>
+          <w:sz w:val="18"/>
+          <w:szCs w:val="18"/>
+          <w:u w:val="none"/>
+        </w:rPr>
+        <w:t>&gt;0, ],</w:t>
+      </w:r>
+      <w:proofErr w:type="spellStart"/>
+      <w:r>
+        <w:rPr>
+          <w:rStyle w:val="IntenseReference"/>
+          <w:rFonts w:ascii="Courier New" w:hAnsi="Courier New" w:cs="Courier New"/>
+          <w:smallCaps w:val="0"/>
+          <w:spacing w:val="0"/>
+          <w:sz w:val="18"/>
+          <w:szCs w:val="18"/>
+          <w:u w:val="none"/>
+        </w:rPr>
+        <w:t>batchPropertyList</w:t>
+      </w:r>
+      <w:proofErr w:type="spellEnd"/>
+      <w:r>
+        <w:rPr>
+          <w:rStyle w:val="IntenseReference"/>
+          <w:rFonts w:ascii="Courier New" w:hAnsi="Courier New" w:cs="Courier New"/>
+          <w:smallCaps w:val="0"/>
+          <w:spacing w:val="0"/>
+          <w:sz w:val="18"/>
+          <w:szCs w:val="18"/>
+          <w:u w:val="none"/>
+        </w:rPr>
+        <w:t xml:space="preserve">= </w:t>
+      </w:r>
+      <w:proofErr w:type="spellStart"/>
+      <w:r>
+        <w:rPr>
+          <w:rStyle w:val="IntenseReference"/>
+          <w:rFonts w:ascii="Courier New" w:hAnsi="Courier New" w:cs="Courier New"/>
+          <w:smallCaps w:val="0"/>
+          <w:spacing w:val="0"/>
+          <w:sz w:val="18"/>
+          <w:szCs w:val="18"/>
+          <w:u w:val="none"/>
+        </w:rPr>
+        <w:t>bpl</w:t>
+      </w:r>
+      <w:proofErr w:type="spellEnd"/>
+      <w:r>
+        <w:rPr>
+          <w:rStyle w:val="IntenseReference"/>
+          <w:rFonts w:ascii="Courier New" w:hAnsi="Courier New" w:cs="Courier New"/>
+          <w:smallCaps w:val="0"/>
+          <w:spacing w:val="0"/>
+          <w:sz w:val="18"/>
+          <w:szCs w:val="18"/>
+          <w:u w:val="none"/>
+        </w:rPr>
+        <w:t>)</w:t>
       </w:r>
     </w:p>
     <w:p>
@@ -3011,7 +4710,29 @@
           <w:spacing w:val="0"/>
           <w:u w:val="none"/>
         </w:rPr>
-        <w:t>After saving two assay results in this way, clicking on the name of your assay in the Assay List will bring up the Runs view listing the datasets you have saved.  Click on the Assay Id link to see the results of a single run, or the "view results" link to see the data across multiple runs.  These data can also be queried and retrieved from R.  In this example, they will belong to a data set named "LimmaTopTable Data"</w:t>
+        <w:t>After saving two assay results in this way, clicking on the name of your assay in the Assay List will bring up the Runs view listing the datasets you have saved.  Click on the Assay Id link to see the results of a single run, or the "view results" link to see the data across multiple runs.  These data can also be queried and retrieved from R.  In this example, they will belong to a data set named "</w:t>
+      </w:r>
+      <w:proofErr w:type="spellStart"/>
+      <w:r>
+        <w:rPr>
+          <w:rStyle w:val="IntenseReference"/>
+          <w:rFonts w:cstheme="minorHAnsi"/>
+          <w:smallCaps w:val="0"/>
+          <w:spacing w:val="0"/>
+          <w:u w:val="none"/>
+        </w:rPr>
+        <w:t>LimmaTopTable</w:t>
+      </w:r>
+      <w:proofErr w:type="spellEnd"/>
+      <w:r>
+        <w:rPr>
+          <w:rStyle w:val="IntenseReference"/>
+          <w:rFonts w:cstheme="minorHAnsi"/>
+          <w:smallCaps w:val="0"/>
+          <w:spacing w:val="0"/>
+          <w:u w:val="none"/>
+        </w:rPr>
+        <w:t xml:space="preserve"> Data"</w:t>
       </w:r>
       <w:r>
         <w:rPr>
@@ -3041,9 +4762,9 @@
         </w:rPr>
         <w:drawing>
           <wp:inline distT="0" distB="0" distL="0" distR="0">
-            <wp:extent cx="5943600" cy="1190625"/>
-            <wp:effectExtent l="19050" t="19050" r="19050" b="28575"/>
-            <wp:docPr id="11" name="Picture 10" descr="TwoSavedBatches.png"/>
+            <wp:extent cx="6029325" cy="1279319"/>
+            <wp:effectExtent l="19050" t="19050" r="0" b="0"/>
+            <wp:docPr id="11" name="Picture 10"/>
             <wp:cNvGraphicFramePr>
               <a:graphicFrameLocks xmlns:a="http://schemas.openxmlformats.org/drawingml/2006/main" noChangeAspect="1"/>
             </wp:cNvGraphicFramePr>
@@ -3055,7 +4776,13 @@
                     <pic:cNvPicPr/>
                   </pic:nvPicPr>
                   <pic:blipFill>
-                    <a:blip r:embed="rId21" cstate="print"/>
+                    <a:blip r:embed="rId21">
+                      <a:extLst>
+                        <a:ext uri="{28A0092B-C50C-407E-A947-70E740481C1C}">
+                          <a14:useLocalDpi xmlns:a14="http://schemas.microsoft.com/office/drawing/2010/main" val="0"/>
+                        </a:ext>
+                      </a:extLst>
+                    </a:blip>
                     <a:stretch>
                       <a:fillRect/>
                     </a:stretch>
@@ -3063,7 +4790,7 @@
                   <pic:spPr>
                     <a:xfrm>
                       <a:off x="0" y="0"/>
-                      <a:ext cx="5943600" cy="1190625"/>
+                      <a:ext cx="6072236" cy="1288424"/>
                     </a:xfrm>
                     <a:prstGeom prst="rect">
                       <a:avLst/>
@@ -3095,14 +4822,27 @@
       <w:r>
         <w:t xml:space="preserve">Figure </w:t>
       </w:r>
-      <w:fldSimple w:instr=" SEQ Figure \* ARABIC ">
-        <w:r>
-          <w:rPr>
-            <w:noProof/>
-          </w:rPr>
-          <w:t>9</w:t>
-        </w:r>
-      </w:fldSimple>
+      <w:r>
+        <w:fldChar w:fldCharType="begin"/>
+      </w:r>
+      <w:r>
+        <w:instrText xml:space="preserve"> SEQ Figure \* ARABIC </w:instrText>
+      </w:r>
+      <w:r>
+        <w:fldChar w:fldCharType="separate"/>
+      </w:r>
+      <w:r>
+        <w:rPr>
+          <w:noProof/>
+        </w:rPr>
+        <w:t>9</w:t>
+      </w:r>
+      <w:r>
+        <w:rPr>
+          <w:noProof/>
+        </w:rPr>
+        <w:fldChar w:fldCharType="end"/>
+      </w:r>
     </w:p>
     <w:p>
       <w:pPr>
@@ -3123,7 +4863,6 @@
           <w:spacing w:val="0"/>
           <w:u w:val="none"/>
         </w:rPr>
-        <w:lastRenderedPageBreak/>
         <w:t>Organizing multiple assay results</w:t>
       </w:r>
     </w:p>
@@ -3226,7 +4965,27 @@
           <w:u w:val="none"/>
         </w:rPr>
         <w:br/>
-        <w:t xml:space="preserve">To create subfolders, use the Folders link under Manage Project </w:t>
+        <w:t xml:space="preserve">To create subfolders, </w:t>
+      </w:r>
+      <w:r>
+        <w:rPr>
+          <w:rStyle w:val="IntenseReference"/>
+          <w:rFonts w:cstheme="minorHAnsi"/>
+          <w:smallCaps w:val="0"/>
+          <w:spacing w:val="0"/>
+          <w:u w:val="none"/>
+        </w:rPr>
+        <w:t>go to Admin -&gt; Folder -&gt; Management, select your project, and click Create Subfolder</w:t>
+      </w:r>
+      <w:r>
+        <w:rPr>
+          <w:rStyle w:val="IntenseReference"/>
+          <w:rFonts w:cstheme="minorHAnsi"/>
+          <w:smallCaps w:val="0"/>
+          <w:spacing w:val="0"/>
+          <w:u w:val="none"/>
+        </w:rPr>
+        <w:t xml:space="preserve"> </w:t>
       </w:r>
     </w:p>
     <w:p>
@@ -3250,9 +5009,9 @@
         </w:rPr>
         <w:drawing>
           <wp:inline distT="0" distB="0" distL="0" distR="0">
-            <wp:extent cx="5535295" cy="2790177"/>
-            <wp:effectExtent l="19050" t="19050" r="27305" b="10173"/>
-            <wp:docPr id="3" name="Picture 1" descr="create folder.png"/>
+            <wp:extent cx="5818139" cy="1995367"/>
+            <wp:effectExtent l="19050" t="19050" r="0" b="5080"/>
+            <wp:docPr id="3" name="Picture 1"/>
             <wp:cNvGraphicFramePr>
               <a:graphicFrameLocks xmlns:a="http://schemas.openxmlformats.org/drawingml/2006/main" noChangeAspect="1"/>
             </wp:cNvGraphicFramePr>
@@ -3264,8 +5023,13 @@
                     <pic:cNvPicPr/>
                   </pic:nvPicPr>
                   <pic:blipFill>
-                    <a:blip r:embed="rId22" cstate="print"/>
-                    <a:srcRect b="28231"/>
+                    <a:blip r:embed="rId22">
+                      <a:extLst>
+                        <a:ext uri="{28A0092B-C50C-407E-A947-70E740481C1C}">
+                          <a14:useLocalDpi xmlns:a14="http://schemas.microsoft.com/office/drawing/2010/main" val="0"/>
+                        </a:ext>
+                      </a:extLst>
+                    </a:blip>
                     <a:stretch>
                       <a:fillRect/>
                     </a:stretch>
@@ -3273,7 +5037,7 @@
                   <pic:spPr>
                     <a:xfrm>
                       <a:off x="0" y="0"/>
-                      <a:ext cx="5535295" cy="2790177"/>
+                      <a:ext cx="5900685" cy="2023677"/>
                     </a:xfrm>
                     <a:prstGeom prst="rect">
                       <a:avLst/>
@@ -3293,14 +5057,27 @@
       <w:r>
         <w:t xml:space="preserve">Figure </w:t>
       </w:r>
-      <w:fldSimple w:instr=" SEQ Figure \* ARABIC ">
-        <w:r>
-          <w:rPr>
-            <w:noProof/>
-          </w:rPr>
-          <w:t>10</w:t>
-        </w:r>
-      </w:fldSimple>
+      <w:r>
+        <w:fldChar w:fldCharType="begin"/>
+      </w:r>
+      <w:r>
+        <w:instrText xml:space="preserve"> SEQ Figure \* ARABIC </w:instrText>
+      </w:r>
+      <w:r>
+        <w:fldChar w:fldCharType="separate"/>
+      </w:r>
+      <w:r>
+        <w:rPr>
+          <w:noProof/>
+        </w:rPr>
+        <w:t>10</w:t>
+      </w:r>
+      <w:r>
+        <w:rPr>
+          <w:noProof/>
+        </w:rPr>
+        <w:fldChar w:fldCharType="end"/>
+      </w:r>
     </w:p>
     <w:p>
       <w:pPr>
@@ -3320,7 +5097,29 @@
           <w:spacing w:val="0"/>
           <w:u w:val="none"/>
         </w:rPr>
-        <w:t>To save results to a folder named "johnd" within the project described in the previous section, the only difference in the R code is to use the full path to the subfolder:</w:t>
+        <w:t>To save results to a folder named "</w:t>
+      </w:r>
+      <w:proofErr w:type="spellStart"/>
+      <w:r>
+        <w:rPr>
+          <w:rStyle w:val="IntenseReference"/>
+          <w:rFonts w:cstheme="minorHAnsi"/>
+          <w:smallCaps w:val="0"/>
+          <w:spacing w:val="0"/>
+          <w:u w:val="none"/>
+        </w:rPr>
+        <w:t>johnd</w:t>
+      </w:r>
+      <w:proofErr w:type="spellEnd"/>
+      <w:r>
+        <w:rPr>
+          <w:rStyle w:val="IntenseReference"/>
+          <w:rFonts w:cstheme="minorHAnsi"/>
+          <w:smallCaps w:val="0"/>
+          <w:spacing w:val="0"/>
+          <w:u w:val="none"/>
+        </w:rPr>
+        <w:t>" within the project described in the previous section, the only difference in the R code is to use the full path to the subfolder:</w:t>
       </w:r>
     </w:p>
     <w:p>
@@ -3351,7 +5150,88 @@
           <w:szCs w:val="18"/>
           <w:u w:val="none"/>
         </w:rPr>
-        <w:t>s&lt;-getSession(baseUrl="http://localhost:8080/labkey",</w:t>
+        <w:lastRenderedPageBreak/>
+        <w:t>s&lt;-</w:t>
+      </w:r>
+      <w:proofErr w:type="spellStart"/>
+      <w:proofErr w:type="gramStart"/>
+      <w:r>
+        <w:rPr>
+          <w:rStyle w:val="IntenseReference"/>
+          <w:rFonts w:ascii="Courier New" w:hAnsi="Courier New" w:cs="Courier New"/>
+          <w:smallCaps w:val="0"/>
+          <w:spacing w:val="0"/>
+          <w:sz w:val="18"/>
+          <w:szCs w:val="18"/>
+          <w:u w:val="none"/>
+        </w:rPr>
+        <w:t>getSession</w:t>
+      </w:r>
+      <w:proofErr w:type="spellEnd"/>
+      <w:r>
+        <w:rPr>
+          <w:rStyle w:val="IntenseReference"/>
+          <w:rFonts w:ascii="Courier New" w:hAnsi="Courier New" w:cs="Courier New"/>
+          <w:smallCaps w:val="0"/>
+          <w:spacing w:val="0"/>
+          <w:sz w:val="18"/>
+          <w:szCs w:val="18"/>
+          <w:u w:val="none"/>
+        </w:rPr>
+        <w:t>(</w:t>
+      </w:r>
+      <w:proofErr w:type="spellStart"/>
+      <w:proofErr w:type="gramEnd"/>
+      <w:r>
+        <w:rPr>
+          <w:rStyle w:val="IntenseReference"/>
+          <w:rFonts w:ascii="Courier New" w:hAnsi="Courier New" w:cs="Courier New"/>
+          <w:smallCaps w:val="0"/>
+          <w:spacing w:val="0"/>
+          <w:sz w:val="18"/>
+          <w:szCs w:val="18"/>
+          <w:u w:val="none"/>
+        </w:rPr>
+        <w:t>baseUrl</w:t>
+      </w:r>
+      <w:proofErr w:type="spellEnd"/>
+      <w:r>
+        <w:rPr>
+          <w:rStyle w:val="IntenseReference"/>
+          <w:rFonts w:ascii="Courier New" w:hAnsi="Courier New" w:cs="Courier New"/>
+          <w:smallCaps w:val="0"/>
+          <w:spacing w:val="0"/>
+          <w:sz w:val="18"/>
+          <w:szCs w:val="18"/>
+          <w:u w:val="none"/>
+        </w:rPr>
+        <w:t>="http://localhost:8080/</w:t>
+      </w:r>
+      <w:proofErr w:type="spellStart"/>
+      <w:r>
+        <w:rPr>
+          <w:rStyle w:val="IntenseReference"/>
+          <w:rFonts w:ascii="Courier New" w:hAnsi="Courier New" w:cs="Courier New"/>
+          <w:smallCaps w:val="0"/>
+          <w:spacing w:val="0"/>
+          <w:sz w:val="18"/>
+          <w:szCs w:val="18"/>
+          <w:u w:val="none"/>
+        </w:rPr>
+        <w:t>labkey</w:t>
+      </w:r>
+      <w:proofErr w:type="spellEnd"/>
+      <w:r>
+        <w:rPr>
+          <w:rStyle w:val="IntenseReference"/>
+          <w:rFonts w:ascii="Courier New" w:hAnsi="Courier New" w:cs="Courier New"/>
+          <w:smallCaps w:val="0"/>
+          <w:spacing w:val="0"/>
+          <w:sz w:val="18"/>
+          <w:szCs w:val="18"/>
+          <w:u w:val="none"/>
+        </w:rPr>
+        <w:t>",</w:t>
       </w:r>
       <w:r>
         <w:rPr>
@@ -3378,17 +5258,31 @@
         <w:br/>
         <w:t xml:space="preserve">                             </w:t>
       </w:r>
-      <w:r>
-        <w:rPr>
-          <w:rStyle w:val="IntenseReference"/>
-          <w:rFonts w:ascii="Courier New" w:hAnsi="Courier New" w:cs="Courier New"/>
-          <w:smallCaps w:val="0"/>
-          <w:spacing w:val="0"/>
-          <w:sz w:val="18"/>
-          <w:szCs w:val="18"/>
-          <w:u w:val="none"/>
-        </w:rPr>
-        <w:t>folderPath="/</w:t>
+      <w:proofErr w:type="spellStart"/>
+      <w:r>
+        <w:rPr>
+          <w:rStyle w:val="IntenseReference"/>
+          <w:rFonts w:ascii="Courier New" w:hAnsi="Courier New" w:cs="Courier New"/>
+          <w:smallCaps w:val="0"/>
+          <w:spacing w:val="0"/>
+          <w:sz w:val="18"/>
+          <w:szCs w:val="18"/>
+          <w:u w:val="none"/>
+        </w:rPr>
+        <w:t>folderPath</w:t>
+      </w:r>
+      <w:proofErr w:type="spellEnd"/>
+      <w:r>
+        <w:rPr>
+          <w:rStyle w:val="IntenseReference"/>
+          <w:rFonts w:ascii="Courier New" w:hAnsi="Courier New" w:cs="Courier New"/>
+          <w:smallCaps w:val="0"/>
+          <w:spacing w:val="0"/>
+          <w:sz w:val="18"/>
+          <w:szCs w:val="18"/>
+          <w:u w:val="none"/>
+        </w:rPr>
+        <w:t>="/</w:t>
       </w:r>
       <w:r>
         <w:rPr>
@@ -3414,8 +5308,23 @@
           <w:highlight w:val="yellow"/>
           <w:u w:val="none"/>
         </w:rPr>
-        <w:t>Analysis/johnd</w:t>
-      </w:r>
+        <w:t>Analysis/</w:t>
+      </w:r>
+      <w:proofErr w:type="spellStart"/>
+      <w:r>
+        <w:rPr>
+          <w:rStyle w:val="IntenseReference"/>
+          <w:rFonts w:ascii="Courier New" w:hAnsi="Courier New" w:cs="Courier New"/>
+          <w:smallCaps w:val="0"/>
+          <w:spacing w:val="0"/>
+          <w:sz w:val="18"/>
+          <w:szCs w:val="18"/>
+          <w:highlight w:val="yellow"/>
+          <w:u w:val="none"/>
+        </w:rPr>
+        <w:t>johnd</w:t>
+      </w:r>
+      <w:proofErr w:type="spellEnd"/>
       <w:r>
         <w:rPr>
           <w:rStyle w:val="IntenseReference"/>
@@ -3431,14 +5340,341 @@
     </w:p>
     <w:p>
       <w:pPr>
-        <w:rPr>
-          <w:rStyle w:val="IntenseReference"/>
-          <w:rFonts w:cstheme="minorHAnsi"/>
-          <w:smallCaps w:val="0"/>
-          <w:spacing w:val="0"/>
-          <w:u w:val="none"/>
-        </w:rPr>
-      </w:pPr>
+        <w:pStyle w:val="Heading2"/>
+        <w:rPr>
+          <w:rStyle w:val="IntenseReference"/>
+          <w:rFonts w:cstheme="minorHAnsi"/>
+          <w:smallCaps w:val="0"/>
+          <w:spacing w:val="0"/>
+          <w:u w:val="none"/>
+        </w:rPr>
+      </w:pPr>
+      <w:r>
+        <w:rPr>
+          <w:rStyle w:val="IntenseReference"/>
+          <w:rFonts w:cstheme="minorHAnsi"/>
+          <w:smallCaps w:val="0"/>
+          <w:spacing w:val="0"/>
+          <w:u w:val="none"/>
+        </w:rPr>
+        <w:t>Troubleshooting</w:t>
+      </w:r>
+    </w:p>
+    <w:p>
+      <w:pPr>
+        <w:rPr>
+          <w:rStyle w:val="IntenseReference"/>
+          <w:rFonts w:cstheme="minorHAnsi"/>
+          <w:smallCaps w:val="0"/>
+          <w:spacing w:val="0"/>
+          <w:u w:val="none"/>
+        </w:rPr>
+      </w:pPr>
+      <w:r>
+        <w:rPr>
+          <w:rStyle w:val="IntenseReference"/>
+          <w:rFonts w:cstheme="minorHAnsi"/>
+          <w:smallCaps w:val="0"/>
+          <w:spacing w:val="0"/>
+          <w:u w:val="none"/>
+        </w:rPr>
+        <w:t>When querying data, if you encounter errors similar to the following, you must update your version of Rlabkey to the most recent version:</w:t>
+      </w:r>
+    </w:p>
+    <w:p>
+      <w:pPr>
+        <w:rPr>
+          <w:rStyle w:val="IntenseReference"/>
+          <w:rFonts w:cstheme="minorHAnsi"/>
+          <w:smallCaps w:val="0"/>
+          <w:spacing w:val="0"/>
+          <w:u w:val="none"/>
+        </w:rPr>
+      </w:pPr>
+      <w:r>
+        <w:rPr>
+          <w:rFonts w:ascii="Verdana" w:hAnsi="Verdana"/>
+          <w:color w:val="000000"/>
+          <w:sz w:val="20"/>
+          <w:szCs w:val="20"/>
+          <w:shd w:val="clear" w:color="auto" w:fill="F8F8F8"/>
+        </w:rPr>
+        <w:t xml:space="preserve">  Error in function (type, </w:t>
+      </w:r>
+      <w:proofErr w:type="spellStart"/>
+      <w:r>
+        <w:rPr>
+          <w:rFonts w:ascii="Verdana" w:hAnsi="Verdana"/>
+          <w:color w:val="000000"/>
+          <w:sz w:val="20"/>
+          <w:szCs w:val="20"/>
+          <w:shd w:val="clear" w:color="auto" w:fill="F8F8F8"/>
+        </w:rPr>
+        <w:t>msg</w:t>
+      </w:r>
+      <w:proofErr w:type="spellEnd"/>
+      <w:r>
+        <w:rPr>
+          <w:rFonts w:ascii="Verdana" w:hAnsi="Verdana"/>
+          <w:color w:val="000000"/>
+          <w:sz w:val="20"/>
+          <w:szCs w:val="20"/>
+          <w:shd w:val="clear" w:color="auto" w:fill="F8F8F8"/>
+        </w:rPr>
+        <w:t xml:space="preserve">, </w:t>
+      </w:r>
+      <w:proofErr w:type="spellStart"/>
+      <w:r>
+        <w:rPr>
+          <w:rFonts w:ascii="Verdana" w:hAnsi="Verdana"/>
+          <w:color w:val="000000"/>
+          <w:sz w:val="20"/>
+          <w:szCs w:val="20"/>
+          <w:shd w:val="clear" w:color="auto" w:fill="F8F8F8"/>
+        </w:rPr>
+        <w:t>asError</w:t>
+      </w:r>
+      <w:proofErr w:type="spellEnd"/>
+      <w:r>
+        <w:rPr>
+          <w:rFonts w:ascii="Verdana" w:hAnsi="Verdana"/>
+          <w:color w:val="000000"/>
+          <w:sz w:val="20"/>
+          <w:szCs w:val="20"/>
+          <w:shd w:val="clear" w:color="auto" w:fill="F8F8F8"/>
+        </w:rPr>
+        <w:t xml:space="preserve"> = TRUE) :</w:t>
+      </w:r>
+      <w:r>
+        <w:rPr>
+          <w:rStyle w:val="apple-converted-space"/>
+          <w:rFonts w:ascii="Verdana" w:hAnsi="Verdana"/>
+          <w:color w:val="000000"/>
+          <w:sz w:val="20"/>
+          <w:szCs w:val="20"/>
+          <w:shd w:val="clear" w:color="auto" w:fill="F8F8F8"/>
+        </w:rPr>
+        <w:t> </w:t>
+      </w:r>
+      <w:r>
+        <w:rPr>
+          <w:rFonts w:ascii="Verdana" w:hAnsi="Verdana"/>
+          <w:color w:val="000000"/>
+          <w:sz w:val="20"/>
+          <w:szCs w:val="20"/>
+        </w:rPr>
+        <w:br/>
+      </w:r>
+      <w:r>
+        <w:rPr>
+          <w:rFonts w:ascii="Verdana" w:hAnsi="Verdana"/>
+          <w:color w:val="000000"/>
+          <w:sz w:val="20"/>
+          <w:szCs w:val="20"/>
+          <w:shd w:val="clear" w:color="auto" w:fill="F8F8F8"/>
+        </w:rPr>
+        <w:t>    error:1408F10B:SSL routines:SSL3_GET_RECORD:wrong version number</w:t>
+      </w:r>
+      <w:r>
+        <w:rPr>
+          <w:rStyle w:val="apple-converted-space"/>
+          <w:rFonts w:ascii="Verdana" w:hAnsi="Verdana"/>
+          <w:color w:val="000000"/>
+          <w:sz w:val="20"/>
+          <w:szCs w:val="20"/>
+          <w:shd w:val="clear" w:color="auto" w:fill="F8F8F8"/>
+        </w:rPr>
+        <w:t> </w:t>
+      </w:r>
+      <w:r>
+        <w:rPr>
+          <w:rFonts w:ascii="Verdana" w:hAnsi="Verdana"/>
+          <w:color w:val="000000"/>
+          <w:sz w:val="20"/>
+          <w:szCs w:val="20"/>
+        </w:rPr>
+        <w:br/>
+      </w:r>
+      <w:r>
+        <w:rPr>
+          <w:rFonts w:ascii="Verdana" w:hAnsi="Verdana"/>
+          <w:color w:val="000000"/>
+          <w:sz w:val="20"/>
+          <w:szCs w:val="20"/>
+          <w:shd w:val="clear" w:color="auto" w:fill="F8F8F8"/>
+        </w:rPr>
+        <w:t>or</w:t>
+      </w:r>
+      <w:r>
+        <w:rPr>
+          <w:rStyle w:val="apple-converted-space"/>
+          <w:rFonts w:ascii="Verdana" w:hAnsi="Verdana"/>
+          <w:color w:val="000000"/>
+          <w:sz w:val="20"/>
+          <w:szCs w:val="20"/>
+          <w:shd w:val="clear" w:color="auto" w:fill="F8F8F8"/>
+        </w:rPr>
+        <w:t> </w:t>
+      </w:r>
+      <w:r>
+        <w:rPr>
+          <w:rFonts w:ascii="Verdana" w:hAnsi="Verdana"/>
+          <w:color w:val="000000"/>
+          <w:sz w:val="20"/>
+          <w:szCs w:val="20"/>
+        </w:rPr>
+        <w:br/>
+      </w:r>
+      <w:r>
+        <w:rPr>
+          <w:rFonts w:ascii="Verdana" w:hAnsi="Verdana"/>
+          <w:color w:val="000000"/>
+          <w:sz w:val="20"/>
+          <w:szCs w:val="20"/>
+        </w:rPr>
+        <w:br/>
+      </w:r>
+      <w:r>
+        <w:rPr>
+          <w:rFonts w:ascii="Verdana" w:hAnsi="Verdana"/>
+          <w:color w:val="000000"/>
+          <w:sz w:val="20"/>
+          <w:szCs w:val="20"/>
+          <w:shd w:val="clear" w:color="auto" w:fill="F8F8F8"/>
+        </w:rPr>
+        <w:t xml:space="preserve">  Error in function (type, </w:t>
+      </w:r>
+      <w:proofErr w:type="spellStart"/>
+      <w:r>
+        <w:rPr>
+          <w:rFonts w:ascii="Verdana" w:hAnsi="Verdana"/>
+          <w:color w:val="000000"/>
+          <w:sz w:val="20"/>
+          <w:szCs w:val="20"/>
+          <w:shd w:val="clear" w:color="auto" w:fill="F8F8F8"/>
+        </w:rPr>
+        <w:t>msg</w:t>
+      </w:r>
+      <w:proofErr w:type="spellEnd"/>
+      <w:r>
+        <w:rPr>
+          <w:rFonts w:ascii="Verdana" w:hAnsi="Verdana"/>
+          <w:color w:val="000000"/>
+          <w:sz w:val="20"/>
+          <w:szCs w:val="20"/>
+          <w:shd w:val="clear" w:color="auto" w:fill="F8F8F8"/>
+        </w:rPr>
+        <w:t xml:space="preserve">, </w:t>
+      </w:r>
+      <w:proofErr w:type="spellStart"/>
+      <w:r>
+        <w:rPr>
+          <w:rFonts w:ascii="Verdana" w:hAnsi="Verdana"/>
+          <w:color w:val="000000"/>
+          <w:sz w:val="20"/>
+          <w:szCs w:val="20"/>
+          <w:shd w:val="clear" w:color="auto" w:fill="F8F8F8"/>
+        </w:rPr>
+        <w:t>asError</w:t>
+      </w:r>
+      <w:proofErr w:type="spellEnd"/>
+      <w:r>
+        <w:rPr>
+          <w:rFonts w:ascii="Verdana" w:hAnsi="Verdana"/>
+          <w:color w:val="000000"/>
+          <w:sz w:val="20"/>
+          <w:szCs w:val="20"/>
+          <w:shd w:val="clear" w:color="auto" w:fill="F8F8F8"/>
+        </w:rPr>
+        <w:t xml:space="preserve"> = TRUE) :</w:t>
+      </w:r>
+      <w:r>
+        <w:rPr>
+          <w:rStyle w:val="apple-converted-space"/>
+          <w:rFonts w:ascii="Verdana" w:hAnsi="Verdana"/>
+          <w:color w:val="000000"/>
+          <w:sz w:val="20"/>
+          <w:szCs w:val="20"/>
+          <w:shd w:val="clear" w:color="auto" w:fill="F8F8F8"/>
+        </w:rPr>
+        <w:t> </w:t>
+      </w:r>
+      <w:r>
+        <w:rPr>
+          <w:rFonts w:ascii="Verdana" w:hAnsi="Verdana"/>
+          <w:color w:val="000000"/>
+          <w:sz w:val="20"/>
+          <w:szCs w:val="20"/>
+        </w:rPr>
+        <w:br/>
+      </w:r>
+      <w:r>
+        <w:rPr>
+          <w:rFonts w:ascii="Verdana" w:hAnsi="Verdana"/>
+          <w:color w:val="000000"/>
+          <w:sz w:val="20"/>
+          <w:szCs w:val="20"/>
+          <w:shd w:val="clear" w:color="auto" w:fill="F8F8F8"/>
+        </w:rPr>
+        <w:t xml:space="preserve">    error:1411809D:SSL </w:t>
+      </w:r>
+      <w:proofErr w:type="spellStart"/>
+      <w:r>
+        <w:rPr>
+          <w:rFonts w:ascii="Verdana" w:hAnsi="Verdana"/>
+          <w:color w:val="000000"/>
+          <w:sz w:val="20"/>
+          <w:szCs w:val="20"/>
+          <w:shd w:val="clear" w:color="auto" w:fill="F8F8F8"/>
+        </w:rPr>
+        <w:t>routines:SSL_CHECK_SERVERHELLO_TLSEXT:tls</w:t>
+      </w:r>
+      <w:proofErr w:type="spellEnd"/>
+      <w:r>
+        <w:rPr>
+          <w:rFonts w:ascii="Verdana" w:hAnsi="Verdana"/>
+          <w:color w:val="000000"/>
+          <w:sz w:val="20"/>
+          <w:szCs w:val="20"/>
+          <w:shd w:val="clear" w:color="auto" w:fill="F8F8F8"/>
+        </w:rPr>
+        <w:t xml:space="preserve"> invalid </w:t>
+      </w:r>
+      <w:proofErr w:type="spellStart"/>
+      <w:r>
+        <w:rPr>
+          <w:rFonts w:ascii="Verdana" w:hAnsi="Verdana"/>
+          <w:color w:val="000000"/>
+          <w:sz w:val="20"/>
+          <w:szCs w:val="20"/>
+          <w:shd w:val="clear" w:color="auto" w:fill="F8F8F8"/>
+        </w:rPr>
+        <w:t>ecpointformat</w:t>
+      </w:r>
+      <w:proofErr w:type="spellEnd"/>
+      <w:r>
+        <w:rPr>
+          <w:rFonts w:ascii="Verdana" w:hAnsi="Verdana"/>
+          <w:color w:val="000000"/>
+          <w:sz w:val="20"/>
+          <w:szCs w:val="20"/>
+          <w:shd w:val="clear" w:color="auto" w:fill="F8F8F8"/>
+        </w:rPr>
+        <w:t xml:space="preserve"> list</w:t>
+      </w:r>
+      <w:r>
+        <w:rPr>
+          <w:rStyle w:val="apple-converted-space"/>
+          <w:rFonts w:ascii="Verdana" w:hAnsi="Verdana"/>
+          <w:color w:val="000000"/>
+          <w:sz w:val="20"/>
+          <w:szCs w:val="20"/>
+          <w:shd w:val="clear" w:color="auto" w:fill="F8F8F8"/>
+        </w:rPr>
+        <w:t> </w:t>
+      </w:r>
+      <w:bookmarkStart w:id="0" w:name="_GoBack"/>
+      <w:bookmarkEnd w:id="0"/>
     </w:p>
     <w:p>
       <w:pPr>
@@ -3463,7 +5699,7 @@
 </file>
 
 <file path=word/endnotes.xml><?xml version="1.0" encoding="utf-8"?>
-<w:endnotes xmlns:ve="http://schemas.openxmlformats.org/markup-compatibility/2006" xmlns:o="urn:schemas-microsoft-com:office:office" xmlns:r="http://schemas.openxmlformats.org/officeDocument/2006/relationships" xmlns:m="http://schemas.openxmlformats.org/officeDocument/2006/math" xmlns:v="urn:schemas-microsoft-com:vml" xmlns:wp="http://schemas.openxmlformats.org/drawingml/2006/wordprocessingDrawing" xmlns:w10="urn:schemas-microsoft-com:office:word" xmlns:w="http://schemas.openxmlformats.org/wordprocessingml/2006/main" xmlns:wne="http://schemas.microsoft.com/office/word/2006/wordml">
+<w:endnotes xmlns:wpc="http://schemas.microsoft.com/office/word/2010/wordprocessingCanvas" xmlns:mc="http://schemas.openxmlformats.org/markup-compatibility/2006" xmlns:o="urn:schemas-microsoft-com:office:office" xmlns:r="http://schemas.openxmlformats.org/officeDocument/2006/relationships" xmlns:m="http://schemas.openxmlformats.org/officeDocument/2006/math" xmlns:v="urn:schemas-microsoft-com:vml" xmlns:wp14="http://schemas.microsoft.com/office/word/2010/wordprocessingDrawing" xmlns:wp="http://schemas.openxmlformats.org/drawingml/2006/wordprocessingDrawing" xmlns:w10="urn:schemas-microsoft-com:office:word" xmlns:w="http://schemas.openxmlformats.org/wordprocessingml/2006/main" xmlns:w14="http://schemas.microsoft.com/office/word/2010/wordml" xmlns:w15="http://schemas.microsoft.com/office/word/2012/wordml" xmlns:wpg="http://schemas.microsoft.com/office/word/2010/wordprocessingGroup" xmlns:wpi="http://schemas.microsoft.com/office/word/2010/wordprocessingInk" xmlns:wne="http://schemas.microsoft.com/office/word/2006/wordml" xmlns:wps="http://schemas.microsoft.com/office/word/2010/wordprocessingShape" mc:Ignorable="w14 w15 wp14">
   <w:endnote w:type="separator" w:id="-1">
     <w:p>
       <w:pPr>
@@ -3488,7 +5724,7 @@
 </file>
 
 <file path=word/footer1.xml><?xml version="1.0" encoding="utf-8"?>
-<w:ftr xmlns:ve="http://schemas.openxmlformats.org/markup-compatibility/2006" xmlns:o="urn:schemas-microsoft-com:office:office" xmlns:r="http://schemas.openxmlformats.org/officeDocument/2006/relationships" xmlns:m="http://schemas.openxmlformats.org/officeDocument/2006/math" xmlns:v="urn:schemas-microsoft-com:vml" xmlns:wp="http://schemas.openxmlformats.org/drawingml/2006/wordprocessingDrawing" xmlns:w10="urn:schemas-microsoft-com:office:word" xmlns:w="http://schemas.openxmlformats.org/wordprocessingml/2006/main" xmlns:wne="http://schemas.microsoft.com/office/word/2006/wordml">
+<w:ftr xmlns:wpc="http://schemas.microsoft.com/office/word/2010/wordprocessingCanvas" xmlns:mc="http://schemas.openxmlformats.org/markup-compatibility/2006" xmlns:o="urn:schemas-microsoft-com:office:office" xmlns:r="http://schemas.openxmlformats.org/officeDocument/2006/relationships" xmlns:m="http://schemas.openxmlformats.org/officeDocument/2006/math" xmlns:v="urn:schemas-microsoft-com:vml" xmlns:wp14="http://schemas.microsoft.com/office/word/2010/wordprocessingDrawing" xmlns:wp="http://schemas.openxmlformats.org/drawingml/2006/wordprocessingDrawing" xmlns:w10="urn:schemas-microsoft-com:office:word" xmlns:w="http://schemas.openxmlformats.org/wordprocessingml/2006/main" xmlns:w14="http://schemas.microsoft.com/office/word/2010/wordml" xmlns:w15="http://schemas.microsoft.com/office/word/2012/wordml" xmlns:wpg="http://schemas.microsoft.com/office/word/2010/wordprocessingGroup" xmlns:wpi="http://schemas.microsoft.com/office/word/2010/wordprocessingInk" xmlns:wne="http://schemas.microsoft.com/office/word/2006/wordml" xmlns:wps="http://schemas.microsoft.com/office/word/2010/wordprocessingShape" mc:Ignorable="w14 w15 wp14">
   <w:sdt>
     <w:sdtPr>
       <w:id w:val="376509085"/>
@@ -3497,20 +5733,34 @@
         <w:docPartUnique/>
       </w:docPartObj>
     </w:sdtPr>
+    <w:sdtEndPr/>
     <w:sdtContent>
       <w:p>
         <w:pPr>
           <w:pStyle w:val="Footer"/>
           <w:jc w:val="right"/>
         </w:pPr>
-        <w:fldSimple w:instr=" PAGE   \* MERGEFORMAT ">
-          <w:r>
-            <w:rPr>
-              <w:noProof/>
-            </w:rPr>
-            <w:t>9</w:t>
-          </w:r>
-        </w:fldSimple>
+        <w:r>
+          <w:fldChar w:fldCharType="begin"/>
+        </w:r>
+        <w:r>
+          <w:instrText xml:space="preserve"> PAGE   \* MERGEFORMAT </w:instrText>
+        </w:r>
+        <w:r>
+          <w:fldChar w:fldCharType="separate"/>
+        </w:r>
+        <w:r>
+          <w:rPr>
+            <w:noProof/>
+          </w:rPr>
+          <w:t>8</w:t>
+        </w:r>
+        <w:r>
+          <w:rPr>
+            <w:noProof/>
+          </w:rPr>
+          <w:fldChar w:fldCharType="end"/>
+        </w:r>
       </w:p>
     </w:sdtContent>
   </w:sdt>
@@ -3518,7 +5768,7 @@
 </file>
 
 <file path=word/footnotes.xml><?xml version="1.0" encoding="utf-8"?>
-<w:footnotes xmlns:ve="http://schemas.openxmlformats.org/markup-compatibility/2006" xmlns:o="urn:schemas-microsoft-com:office:office" xmlns:r="http://schemas.openxmlformats.org/officeDocument/2006/relationships" xmlns:m="http://schemas.openxmlformats.org/officeDocument/2006/math" xmlns:v="urn:schemas-microsoft-com:vml" xmlns:wp="http://schemas.openxmlformats.org/drawingml/2006/wordprocessingDrawing" xmlns:w10="urn:schemas-microsoft-com:office:word" xmlns:w="http://schemas.openxmlformats.org/wordprocessingml/2006/main" xmlns:wne="http://schemas.microsoft.com/office/word/2006/wordml">
+<w:footnotes xmlns:wpc="http://schemas.microsoft.com/office/word/2010/wordprocessingCanvas" xmlns:mc="http://schemas.openxmlformats.org/markup-compatibility/2006" xmlns:o="urn:schemas-microsoft-com:office:office" xmlns:r="http://schemas.openxmlformats.org/officeDocument/2006/relationships" xmlns:m="http://schemas.openxmlformats.org/officeDocument/2006/math" xmlns:v="urn:schemas-microsoft-com:vml" xmlns:wp14="http://schemas.microsoft.com/office/word/2010/wordprocessingDrawing" xmlns:wp="http://schemas.openxmlformats.org/drawingml/2006/wordprocessingDrawing" xmlns:w10="urn:schemas-microsoft-com:office:word" xmlns:w="http://schemas.openxmlformats.org/wordprocessingml/2006/main" xmlns:w14="http://schemas.microsoft.com/office/word/2010/wordml" xmlns:w15="http://schemas.microsoft.com/office/word/2012/wordml" xmlns:wpg="http://schemas.microsoft.com/office/word/2010/wordprocessingGroup" xmlns:wpi="http://schemas.microsoft.com/office/word/2010/wordprocessingInk" xmlns:wne="http://schemas.microsoft.com/office/word/2006/wordml" xmlns:wps="http://schemas.microsoft.com/office/word/2010/wordprocessingShape" mc:Ignorable="w14 w15 wp14">
   <w:footnote w:type="separator" w:id="-1">
     <w:p>
       <w:pPr>
@@ -3543,7 +5793,7 @@
 </file>
 
 <file path=word/numbering.xml><?xml version="1.0" encoding="utf-8"?>
-<w:numbering xmlns:ve="http://schemas.openxmlformats.org/markup-compatibility/2006" xmlns:o="urn:schemas-microsoft-com:office:office" xmlns:r="http://schemas.openxmlformats.org/officeDocument/2006/relationships" xmlns:m="http://schemas.openxmlformats.org/officeDocument/2006/math" xmlns:v="urn:schemas-microsoft-com:vml" xmlns:wp="http://schemas.openxmlformats.org/drawingml/2006/wordprocessingDrawing" xmlns:w10="urn:schemas-microsoft-com:office:word" xmlns:w="http://schemas.openxmlformats.org/wordprocessingml/2006/main" xmlns:wne="http://schemas.microsoft.com/office/word/2006/wordml">
+<w:numbering xmlns:wpc="http://schemas.microsoft.com/office/word/2010/wordprocessingCanvas" xmlns:mc="http://schemas.openxmlformats.org/markup-compatibility/2006" xmlns:o="urn:schemas-microsoft-com:office:office" xmlns:r="http://schemas.openxmlformats.org/officeDocument/2006/relationships" xmlns:m="http://schemas.openxmlformats.org/officeDocument/2006/math" xmlns:v="urn:schemas-microsoft-com:vml" xmlns:wp14="http://schemas.microsoft.com/office/word/2010/wordprocessingDrawing" xmlns:wp="http://schemas.openxmlformats.org/drawingml/2006/wordprocessingDrawing" xmlns:w10="urn:schemas-microsoft-com:office:word" xmlns:w="http://schemas.openxmlformats.org/wordprocessingml/2006/main" xmlns:w14="http://schemas.microsoft.com/office/word/2010/wordml" xmlns:w15="http://schemas.microsoft.com/office/word/2012/wordml" xmlns:wpg="http://schemas.microsoft.com/office/word/2010/wordprocessingGroup" xmlns:wpi="http://schemas.microsoft.com/office/word/2010/wordprocessingInk" xmlns:wne="http://schemas.microsoft.com/office/word/2006/wordml" xmlns:wps="http://schemas.microsoft.com/office/word/2010/wordprocessingShape" mc:Ignorable="w14 w15 wp14">
   <w:abstractNum w:abstractNumId="0">
     <w:nsid w:val="00B261F4"/>
     <w:multiLevelType w:val="hybridMultilevel"/>
@@ -4198,7 +6448,7 @@
 </file>
 
 <file path=word/styles.xml><?xml version="1.0" encoding="utf-8"?>
-<w:styles xmlns:r="http://schemas.openxmlformats.org/officeDocument/2006/relationships" xmlns:w="http://schemas.openxmlformats.org/wordprocessingml/2006/main">
+<w:styles xmlns:mc="http://schemas.openxmlformats.org/markup-compatibility/2006" xmlns:r="http://schemas.openxmlformats.org/officeDocument/2006/relationships" xmlns:w="http://schemas.openxmlformats.org/wordprocessingml/2006/main" xmlns:w14="http://schemas.microsoft.com/office/word/2010/wordml" xmlns:w15="http://schemas.microsoft.com/office/word/2012/wordml" mc:Ignorable="w14 w15">
   <w:docDefaults>
     <w:rPrDefault>
       <w:rPr>
@@ -4214,144 +6464,378 @@
       </w:pPr>
     </w:pPrDefault>
   </w:docDefaults>
-  <w:latentStyles w:defLockedState="0" w:defUIPriority="99" w:defSemiHidden="1" w:defUnhideWhenUsed="1" w:defQFormat="0" w:count="267">
-    <w:lsdException w:name="Normal" w:semiHidden="0" w:uiPriority="0" w:unhideWhenUsed="0" w:qFormat="1"/>
-    <w:lsdException w:name="heading 1" w:semiHidden="0" w:uiPriority="9" w:unhideWhenUsed="0" w:qFormat="1"/>
-    <w:lsdException w:name="heading 2" w:uiPriority="9" w:qFormat="1"/>
-    <w:lsdException w:name="heading 3" w:uiPriority="9" w:qFormat="1"/>
-    <w:lsdException w:name="heading 4" w:uiPriority="9" w:qFormat="1"/>
-    <w:lsdException w:name="heading 5" w:uiPriority="9" w:qFormat="1"/>
-    <w:lsdException w:name="heading 6" w:uiPriority="9" w:qFormat="1"/>
-    <w:lsdException w:name="heading 7" w:uiPriority="9" w:qFormat="1"/>
-    <w:lsdException w:name="heading 8" w:uiPriority="9" w:qFormat="1"/>
-    <w:lsdException w:name="heading 9" w:uiPriority="9" w:qFormat="1"/>
-    <w:lsdException w:name="toc 1" w:uiPriority="39"/>
-    <w:lsdException w:name="toc 2" w:uiPriority="39"/>
-    <w:lsdException w:name="toc 3" w:uiPriority="39"/>
-    <w:lsdException w:name="toc 4" w:uiPriority="39"/>
-    <w:lsdException w:name="toc 5" w:uiPriority="39"/>
-    <w:lsdException w:name="toc 6" w:uiPriority="39"/>
-    <w:lsdException w:name="toc 7" w:uiPriority="39"/>
-    <w:lsdException w:name="toc 8" w:uiPriority="39"/>
-    <w:lsdException w:name="toc 9" w:uiPriority="39"/>
-    <w:lsdException w:name="caption" w:uiPriority="35"/>
-    <w:lsdException w:name="Title" w:semiHidden="0" w:uiPriority="10" w:unhideWhenUsed="0" w:qFormat="1"/>
-    <w:lsdException w:name="Default Paragraph Font" w:uiPriority="1"/>
-    <w:lsdException w:name="Subtitle" w:semiHidden="0" w:uiPriority="11" w:unhideWhenUsed="0" w:qFormat="1"/>
-    <w:lsdException w:name="Strong" w:semiHidden="0" w:uiPriority="22" w:unhideWhenUsed="0" w:qFormat="1"/>
-    <w:lsdException w:name="Emphasis" w:semiHidden="0" w:uiPriority="20" w:unhideWhenUsed="0" w:qFormat="1"/>
-    <w:lsdException w:name="Table Grid" w:semiHidden="0" w:uiPriority="59" w:unhideWhenUsed="0"/>
-    <w:lsdException w:name="Placeholder Text" w:unhideWhenUsed="0"/>
-    <w:lsdException w:name="No Spacing" w:semiHidden="0" w:uiPriority="1" w:unhideWhenUsed="0" w:qFormat="1"/>
-    <w:lsdException w:name="Light Shading" w:semiHidden="0" w:uiPriority="60" w:unhideWhenUsed="0"/>
-    <w:lsdException w:name="Light List" w:semiHidden="0" w:uiPriority="61" w:unhideWhenUsed="0"/>
-    <w:lsdException w:name="Light Grid" w:semiHidden="0" w:uiPriority="62" w:unhideWhenUsed="0"/>
-    <w:lsdException w:name="Medium Shading 1" w:semiHidden="0" w:uiPriority="63" w:unhideWhenUsed="0"/>
-    <w:lsdException w:name="Medium Shading 2" w:semiHidden="0" w:uiPriority="64" w:unhideWhenUsed="0"/>
-    <w:lsdException w:name="Medium List 1" w:semiHidden="0" w:uiPriority="65" w:unhideWhenUsed="0"/>
-    <w:lsdException w:name="Medium List 2" w:semiHidden="0" w:uiPriority="66" w:unhideWhenUsed="0"/>
-    <w:lsdException w:name="Medium Grid 1" w:semiHidden="0" w:uiPriority="67" w:unhideWhenUsed="0"/>
-    <w:lsdException w:name="Medium Grid 2" w:semiHidden="0" w:uiPriority="68" w:unhideWhenUsed="0"/>
-    <w:lsdException w:name="Medium Grid 3" w:semiHidden="0" w:uiPriority="69" w:unhideWhenUsed="0"/>
-    <w:lsdException w:name="Dark List" w:semiHidden="0" w:uiPriority="70" w:unhideWhenUsed="0"/>
-    <w:lsdException w:name="Colorful Shading" w:semiHidden="0" w:uiPriority="71" w:unhideWhenUsed="0"/>
-    <w:lsdException w:name="Colorful List" w:semiHidden="0" w:uiPriority="72" w:unhideWhenUsed="0"/>
-    <w:lsdException w:name="Colorful Grid" w:semiHidden="0" w:uiPriority="73" w:unhideWhenUsed="0"/>
-    <w:lsdException w:name="Light Shading Accent 1" w:semiHidden="0" w:uiPriority="60" w:unhideWhenUsed="0"/>
-    <w:lsdException w:name="Light List Accent 1" w:semiHidden="0" w:uiPriority="61" w:unhideWhenUsed="0"/>
-    <w:lsdException w:name="Light Grid Accent 1" w:semiHidden="0" w:uiPriority="62" w:unhideWhenUsed="0"/>
-    <w:lsdException w:name="Medium Shading 1 Accent 1" w:semiHidden="0" w:uiPriority="63" w:unhideWhenUsed="0"/>
-    <w:lsdException w:name="Medium Shading 2 Accent 1" w:semiHidden="0" w:uiPriority="64" w:unhideWhenUsed="0"/>
-    <w:lsdException w:name="Medium List 1 Accent 1" w:semiHidden="0" w:uiPriority="65" w:unhideWhenUsed="0"/>
-    <w:lsdException w:name="Revision" w:unhideWhenUsed="0"/>
-    <w:lsdException w:name="List Paragraph" w:semiHidden="0" w:uiPriority="34" w:unhideWhenUsed="0" w:qFormat="1"/>
-    <w:lsdException w:name="Quote" w:semiHidden="0" w:uiPriority="29" w:unhideWhenUsed="0" w:qFormat="1"/>
-    <w:lsdException w:name="Intense Quote" w:semiHidden="0" w:uiPriority="30" w:unhideWhenUsed="0" w:qFormat="1"/>
-    <w:lsdException w:name="Medium List 2 Accent 1" w:semiHidden="0" w:uiPriority="66" w:unhideWhenUsed="0"/>
-    <w:lsdException w:name="Medium Grid 1 Accent 1" w:semiHidden="0" w:uiPriority="67" w:unhideWhenUsed="0"/>
-    <w:lsdException w:name="Medium Grid 2 Accent 1" w:semiHidden="0" w:uiPriority="68" w:unhideWhenUsed="0"/>
-    <w:lsdException w:name="Medium Grid 3 Accent 1" w:semiHidden="0" w:uiPriority="69" w:unhideWhenUsed="0"/>
-    <w:lsdException w:name="Dark List Accent 1" w:semiHidden="0" w:uiPriority="70" w:unhideWhenUsed="0"/>
-    <w:lsdException w:name="Colorful Shading Accent 1" w:semiHidden="0" w:uiPriority="71" w:unhideWhenUsed="0"/>
-    <w:lsdException w:name="Colorful List Accent 1" w:semiHidden="0" w:uiPriority="72" w:unhideWhenUsed="0"/>
-    <w:lsdException w:name="Colorful Grid Accent 1" w:semiHidden="0" w:uiPriority="73" w:unhideWhenUsed="0"/>
-    <w:lsdException w:name="Light Shading Accent 2" w:semiHidden="0" w:uiPriority="60" w:unhideWhenUsed="0"/>
-    <w:lsdException w:name="Light List Accent 2" w:semiHidden="0" w:uiPriority="61" w:unhideWhenUsed="0"/>
-    <w:lsdException w:name="Light Grid Accent 2" w:semiHidden="0" w:uiPriority="62" w:unhideWhenUsed="0"/>
-    <w:lsdException w:name="Medium Shading 1 Accent 2" w:semiHidden="0" w:uiPriority="63" w:unhideWhenUsed="0"/>
-    <w:lsdException w:name="Medium Shading 2 Accent 2" w:semiHidden="0" w:uiPriority="64" w:unhideWhenUsed="0"/>
-    <w:lsdException w:name="Medium List 1 Accent 2" w:semiHidden="0" w:uiPriority="65" w:unhideWhenUsed="0"/>
-    <w:lsdException w:name="Medium List 2 Accent 2" w:semiHidden="0" w:uiPriority="66" w:unhideWhenUsed="0"/>
-    <w:lsdException w:name="Medium Grid 1 Accent 2" w:semiHidden="0" w:uiPriority="67" w:unhideWhenUsed="0"/>
-    <w:lsdException w:name="Medium Grid 2 Accent 2" w:semiHidden="0" w:uiPriority="68" w:unhideWhenUsed="0"/>
-    <w:lsdException w:name="Medium Grid 3 Accent 2" w:semiHidden="0" w:uiPriority="69" w:unhideWhenUsed="0"/>
-    <w:lsdException w:name="Dark List Accent 2" w:semiHidden="0" w:uiPriority="70" w:unhideWhenUsed="0"/>
-    <w:lsdException w:name="Colorful Shading Accent 2" w:semiHidden="0" w:uiPriority="71" w:unhideWhenUsed="0"/>
-    <w:lsdException w:name="Colorful List Accent 2" w:semiHidden="0" w:uiPriority="72" w:unhideWhenUsed="0"/>
-    <w:lsdException w:name="Colorful Grid Accent 2" w:semiHidden="0" w:uiPriority="73" w:unhideWhenUsed="0"/>
-    <w:lsdException w:name="Light Shading Accent 3" w:semiHidden="0" w:uiPriority="60" w:unhideWhenUsed="0"/>
-    <w:lsdException w:name="Light List Accent 3" w:semiHidden="0" w:uiPriority="61" w:unhideWhenUsed="0"/>
-    <w:lsdException w:name="Light Grid Accent 3" w:semiHidden="0" w:uiPriority="62" w:unhideWhenUsed="0"/>
-    <w:lsdException w:name="Medium Shading 1 Accent 3" w:semiHidden="0" w:uiPriority="63" w:unhideWhenUsed="0"/>
-    <w:lsdException w:name="Medium Shading 2 Accent 3" w:semiHidden="0" w:uiPriority="64" w:unhideWhenUsed="0"/>
-    <w:lsdException w:name="Medium List 1 Accent 3" w:semiHidden="0" w:uiPriority="65" w:unhideWhenUsed="0"/>
-    <w:lsdException w:name="Medium List 2 Accent 3" w:semiHidden="0" w:uiPriority="66" w:unhideWhenUsed="0"/>
-    <w:lsdException w:name="Medium Grid 1 Accent 3" w:semiHidden="0" w:uiPriority="67" w:unhideWhenUsed="0"/>
-    <w:lsdException w:name="Medium Grid 2 Accent 3" w:semiHidden="0" w:uiPriority="68" w:unhideWhenUsed="0"/>
-    <w:lsdException w:name="Medium Grid 3 Accent 3" w:semiHidden="0" w:uiPriority="69" w:unhideWhenUsed="0"/>
-    <w:lsdException w:name="Dark List Accent 3" w:semiHidden="0" w:uiPriority="70" w:unhideWhenUsed="0"/>
-    <w:lsdException w:name="Colorful Shading Accent 3" w:semiHidden="0" w:uiPriority="71" w:unhideWhenUsed="0"/>
-    <w:lsdException w:name="Colorful List Accent 3" w:semiHidden="0" w:uiPriority="72" w:unhideWhenUsed="0"/>
-    <w:lsdException w:name="Colorful Grid Accent 3" w:semiHidden="0" w:uiPriority="73" w:unhideWhenUsed="0"/>
-    <w:lsdException w:name="Light Shading Accent 4" w:semiHidden="0" w:uiPriority="60" w:unhideWhenUsed="0"/>
-    <w:lsdException w:name="Light List Accent 4" w:semiHidden="0" w:uiPriority="61" w:unhideWhenUsed="0"/>
-    <w:lsdException w:name="Light Grid Accent 4" w:semiHidden="0" w:uiPriority="62" w:unhideWhenUsed="0"/>
-    <w:lsdException w:name="Medium Shading 1 Accent 4" w:semiHidden="0" w:uiPriority="63" w:unhideWhenUsed="0"/>
-    <w:lsdException w:name="Medium Shading 2 Accent 4" w:semiHidden="0" w:uiPriority="64" w:unhideWhenUsed="0"/>
-    <w:lsdException w:name="Medium List 1 Accent 4" w:semiHidden="0" w:uiPriority="65" w:unhideWhenUsed="0"/>
-    <w:lsdException w:name="Medium List 2 Accent 4" w:semiHidden="0" w:uiPriority="66" w:unhideWhenUsed="0"/>
-    <w:lsdException w:name="Medium Grid 1 Accent 4" w:semiHidden="0" w:uiPriority="67" w:unhideWhenUsed="0"/>
-    <w:lsdException w:name="Medium Grid 2 Accent 4" w:semiHidden="0" w:uiPriority="68" w:unhideWhenUsed="0"/>
-    <w:lsdException w:name="Medium Grid 3 Accent 4" w:semiHidden="0" w:uiPriority="69" w:unhideWhenUsed="0"/>
-    <w:lsdException w:name="Dark List Accent 4" w:semiHidden="0" w:uiPriority="70" w:unhideWhenUsed="0"/>
-    <w:lsdException w:name="Colorful Shading Accent 4" w:semiHidden="0" w:uiPriority="71" w:unhideWhenUsed="0"/>
-    <w:lsdException w:name="Colorful List Accent 4" w:semiHidden="0" w:uiPriority="72" w:unhideWhenUsed="0"/>
-    <w:lsdException w:name="Colorful Grid Accent 4" w:semiHidden="0" w:uiPriority="73" w:unhideWhenUsed="0"/>
-    <w:lsdException w:name="Light Shading Accent 5" w:semiHidden="0" w:uiPriority="60" w:unhideWhenUsed="0"/>
-    <w:lsdException w:name="Light List Accent 5" w:semiHidden="0" w:uiPriority="61" w:unhideWhenUsed="0"/>
-    <w:lsdException w:name="Light Grid Accent 5" w:semiHidden="0" w:uiPriority="62" w:unhideWhenUsed="0"/>
-    <w:lsdException w:name="Medium Shading 1 Accent 5" w:semiHidden="0" w:uiPriority="63" w:unhideWhenUsed="0"/>
-    <w:lsdException w:name="Medium Shading 2 Accent 5" w:semiHidden="0" w:uiPriority="64" w:unhideWhenUsed="0"/>
-    <w:lsdException w:name="Medium List 1 Accent 5" w:semiHidden="0" w:uiPriority="65" w:unhideWhenUsed="0"/>
-    <w:lsdException w:name="Medium List 2 Accent 5" w:semiHidden="0" w:uiPriority="66" w:unhideWhenUsed="0"/>
-    <w:lsdException w:name="Medium Grid 1 Accent 5" w:semiHidden="0" w:uiPriority="67" w:unhideWhenUsed="0"/>
-    <w:lsdException w:name="Medium Grid 2 Accent 5" w:semiHidden="0" w:uiPriority="68" w:unhideWhenUsed="0"/>
-    <w:lsdException w:name="Medium Grid 3 Accent 5" w:semiHidden="0" w:uiPriority="69" w:unhideWhenUsed="0"/>
-    <w:lsdException w:name="Dark List Accent 5" w:semiHidden="0" w:uiPriority="70" w:unhideWhenUsed="0"/>
-    <w:lsdException w:name="Colorful Shading Accent 5" w:semiHidden="0" w:uiPriority="71" w:unhideWhenUsed="0"/>
-    <w:lsdException w:name="Colorful List Accent 5" w:semiHidden="0" w:uiPriority="72" w:unhideWhenUsed="0"/>
-    <w:lsdException w:name="Colorful Grid Accent 5" w:semiHidden="0" w:uiPriority="73" w:unhideWhenUsed="0"/>
-    <w:lsdException w:name="Light Shading Accent 6" w:semiHidden="0" w:uiPriority="60" w:unhideWhenUsed="0"/>
-    <w:lsdException w:name="Light List Accent 6" w:semiHidden="0" w:uiPriority="61" w:unhideWhenUsed="0"/>
-    <w:lsdException w:name="Light Grid Accent 6" w:semiHidden="0" w:uiPriority="62" w:unhideWhenUsed="0"/>
-    <w:lsdException w:name="Medium Shading 1 Accent 6" w:semiHidden="0" w:uiPriority="63" w:unhideWhenUsed="0"/>
-    <w:lsdException w:name="Medium Shading 2 Accent 6" w:semiHidden="0" w:uiPriority="64" w:unhideWhenUsed="0"/>
-    <w:lsdException w:name="Medium List 1 Accent 6" w:semiHidden="0" w:uiPriority="65" w:unhideWhenUsed="0"/>
-    <w:lsdException w:name="Medium List 2 Accent 6" w:semiHidden="0" w:uiPriority="66" w:unhideWhenUsed="0"/>
-    <w:lsdException w:name="Medium Grid 1 Accent 6" w:semiHidden="0" w:uiPriority="67" w:unhideWhenUsed="0"/>
-    <w:lsdException w:name="Medium Grid 2 Accent 6" w:semiHidden="0" w:uiPriority="68" w:unhideWhenUsed="0"/>
-    <w:lsdException w:name="Medium Grid 3 Accent 6" w:semiHidden="0" w:uiPriority="69" w:unhideWhenUsed="0"/>
-    <w:lsdException w:name="Dark List Accent 6" w:semiHidden="0" w:uiPriority="70" w:unhideWhenUsed="0"/>
-    <w:lsdException w:name="Colorful Shading Accent 6" w:semiHidden="0" w:uiPriority="71" w:unhideWhenUsed="0"/>
-    <w:lsdException w:name="Colorful List Accent 6" w:semiHidden="0" w:uiPriority="72" w:unhideWhenUsed="0"/>
-    <w:lsdException w:name="Colorful Grid Accent 6" w:semiHidden="0" w:uiPriority="73" w:unhideWhenUsed="0"/>
-    <w:lsdException w:name="Subtle Emphasis" w:semiHidden="0" w:uiPriority="19" w:unhideWhenUsed="0" w:qFormat="1"/>
-    <w:lsdException w:name="Intense Emphasis" w:semiHidden="0" w:uiPriority="21" w:unhideWhenUsed="0" w:qFormat="1"/>
-    <w:lsdException w:name="Subtle Reference" w:semiHidden="0" w:uiPriority="31" w:unhideWhenUsed="0" w:qFormat="1"/>
-    <w:lsdException w:name="Intense Reference" w:semiHidden="0" w:uiPriority="32" w:unhideWhenUsed="0" w:qFormat="1"/>
-    <w:lsdException w:name="Book Title" w:semiHidden="0" w:uiPriority="33" w:unhideWhenUsed="0" w:qFormat="1"/>
-    <w:lsdException w:name="Bibliography" w:uiPriority="37"/>
-    <w:lsdException w:name="TOC Heading" w:uiPriority="39" w:qFormat="1"/>
+  <w:latentStyles w:defLockedState="0" w:defUIPriority="99" w:defSemiHidden="0" w:defUnhideWhenUsed="0" w:defQFormat="0" w:count="371">
+    <w:lsdException w:name="Normal" w:uiPriority="0" w:qFormat="1"/>
+    <w:lsdException w:name="heading 1" w:uiPriority="9" w:qFormat="1"/>
+    <w:lsdException w:name="heading 2" w:semiHidden="1" w:uiPriority="9" w:unhideWhenUsed="1" w:qFormat="1"/>
+    <w:lsdException w:name="heading 3" w:semiHidden="1" w:uiPriority="9" w:unhideWhenUsed="1" w:qFormat="1"/>
+    <w:lsdException w:name="heading 4" w:semiHidden="1" w:uiPriority="9" w:unhideWhenUsed="1" w:qFormat="1"/>
+    <w:lsdException w:name="heading 5" w:semiHidden="1" w:uiPriority="9" w:unhideWhenUsed="1" w:qFormat="1"/>
+    <w:lsdException w:name="heading 6" w:semiHidden="1" w:uiPriority="9" w:unhideWhenUsed="1" w:qFormat="1"/>
+    <w:lsdException w:name="heading 7" w:semiHidden="1" w:uiPriority="9" w:unhideWhenUsed="1" w:qFormat="1"/>
+    <w:lsdException w:name="heading 8" w:semiHidden="1" w:uiPriority="9" w:unhideWhenUsed="1" w:qFormat="1"/>
+    <w:lsdException w:name="heading 9" w:semiHidden="1" w:uiPriority="9" w:unhideWhenUsed="1" w:qFormat="1"/>
+    <w:lsdException w:name="index 1" w:semiHidden="1" w:unhideWhenUsed="1"/>
+    <w:lsdException w:name="index 2" w:semiHidden="1" w:unhideWhenUsed="1"/>
+    <w:lsdException w:name="index 3" w:semiHidden="1" w:unhideWhenUsed="1"/>
+    <w:lsdException w:name="index 4" w:semiHidden="1" w:unhideWhenUsed="1"/>
+    <w:lsdException w:name="index 5" w:semiHidden="1" w:unhideWhenUsed="1"/>
+    <w:lsdException w:name="index 6" w:semiHidden="1" w:unhideWhenUsed="1"/>
+    <w:lsdException w:name="index 7" w:semiHidden="1" w:unhideWhenUsed="1"/>
+    <w:lsdException w:name="index 8" w:semiHidden="1" w:unhideWhenUsed="1"/>
+    <w:lsdException w:name="index 9" w:semiHidden="1" w:unhideWhenUsed="1"/>
+    <w:lsdException w:name="toc 1" w:semiHidden="1" w:uiPriority="39" w:unhideWhenUsed="1"/>
+    <w:lsdException w:name="toc 2" w:semiHidden="1" w:uiPriority="39" w:unhideWhenUsed="1"/>
+    <w:lsdException w:name="toc 3" w:semiHidden="1" w:uiPriority="39" w:unhideWhenUsed="1"/>
+    <w:lsdException w:name="toc 4" w:semiHidden="1" w:uiPriority="39" w:unhideWhenUsed="1"/>
+    <w:lsdException w:name="toc 5" w:semiHidden="1" w:uiPriority="39" w:unhideWhenUsed="1"/>
+    <w:lsdException w:name="toc 6" w:semiHidden="1" w:uiPriority="39" w:unhideWhenUsed="1"/>
+    <w:lsdException w:name="toc 7" w:semiHidden="1" w:uiPriority="39" w:unhideWhenUsed="1"/>
+    <w:lsdException w:name="toc 8" w:semiHidden="1" w:uiPriority="39" w:unhideWhenUsed="1"/>
+    <w:lsdException w:name="toc 9" w:semiHidden="1" w:uiPriority="39" w:unhideWhenUsed="1"/>
+    <w:lsdException w:name="Normal Indent" w:semiHidden="1" w:unhideWhenUsed="1"/>
+    <w:lsdException w:name="footnote text" w:semiHidden="1" w:unhideWhenUsed="1"/>
+    <w:lsdException w:name="annotation text" w:semiHidden="1" w:unhideWhenUsed="1"/>
+    <w:lsdException w:name="header" w:semiHidden="1" w:unhideWhenUsed="1"/>
+    <w:lsdException w:name="footer" w:semiHidden="1" w:unhideWhenUsed="1"/>
+    <w:lsdException w:name="index heading" w:semiHidden="1" w:unhideWhenUsed="1"/>
+    <w:lsdException w:name="caption" w:semiHidden="1" w:uiPriority="35" w:unhideWhenUsed="1"/>
+    <w:lsdException w:name="table of figures" w:semiHidden="1" w:unhideWhenUsed="1"/>
+    <w:lsdException w:name="envelope address" w:semiHidden="1" w:unhideWhenUsed="1"/>
+    <w:lsdException w:name="envelope return" w:semiHidden="1" w:unhideWhenUsed="1"/>
+    <w:lsdException w:name="footnote reference" w:semiHidden="1" w:unhideWhenUsed="1"/>
+    <w:lsdException w:name="annotation reference" w:semiHidden="1" w:unhideWhenUsed="1"/>
+    <w:lsdException w:name="line number" w:semiHidden="1" w:unhideWhenUsed="1"/>
+    <w:lsdException w:name="page number" w:semiHidden="1" w:unhideWhenUsed="1"/>
+    <w:lsdException w:name="endnote reference" w:semiHidden="1" w:unhideWhenUsed="1"/>
+    <w:lsdException w:name="endnote text" w:semiHidden="1" w:unhideWhenUsed="1"/>
+    <w:lsdException w:name="table of authorities" w:semiHidden="1" w:unhideWhenUsed="1"/>
+    <w:lsdException w:name="macro" w:semiHidden="1" w:unhideWhenUsed="1"/>
+    <w:lsdException w:name="toa heading" w:semiHidden="1" w:unhideWhenUsed="1"/>
+    <w:lsdException w:name="List" w:semiHidden="1" w:unhideWhenUsed="1"/>
+    <w:lsdException w:name="List Bullet" w:semiHidden="1" w:unhideWhenUsed="1"/>
+    <w:lsdException w:name="List Number" w:semiHidden="1" w:unhideWhenUsed="1"/>
+    <w:lsdException w:name="List 2" w:semiHidden="1" w:unhideWhenUsed="1"/>
+    <w:lsdException w:name="List 3" w:semiHidden="1" w:unhideWhenUsed="1"/>
+    <w:lsdException w:name="List 4" w:semiHidden="1" w:unhideWhenUsed="1"/>
+    <w:lsdException w:name="List 5" w:semiHidden="1" w:unhideWhenUsed="1"/>
+    <w:lsdException w:name="List Bullet 2" w:semiHidden="1" w:unhideWhenUsed="1"/>
+    <w:lsdException w:name="List Bullet 3" w:semiHidden="1" w:unhideWhenUsed="1"/>
+    <w:lsdException w:name="List Bullet 4" w:semiHidden="1" w:unhideWhenUsed="1"/>
+    <w:lsdException w:name="List Bullet 5" w:semiHidden="1" w:unhideWhenUsed="1"/>
+    <w:lsdException w:name="List Number 2" w:semiHidden="1" w:unhideWhenUsed="1"/>
+    <w:lsdException w:name="List Number 3" w:semiHidden="1" w:unhideWhenUsed="1"/>
+    <w:lsdException w:name="List Number 4" w:semiHidden="1" w:unhideWhenUsed="1"/>
+    <w:lsdException w:name="List Number 5" w:semiHidden="1" w:unhideWhenUsed="1"/>
+    <w:lsdException w:name="Title" w:uiPriority="10" w:qFormat="1"/>
+    <w:lsdException w:name="Closing" w:semiHidden="1" w:unhideWhenUsed="1"/>
+    <w:lsdException w:name="Signature" w:semiHidden="1" w:unhideWhenUsed="1"/>
+    <w:lsdException w:name="Default Paragraph Font" w:semiHidden="1" w:uiPriority="1" w:unhideWhenUsed="1"/>
+    <w:lsdException w:name="Body Text" w:semiHidden="1" w:unhideWhenUsed="1"/>
+    <w:lsdException w:name="Body Text Indent" w:semiHidden="1" w:unhideWhenUsed="1"/>
+    <w:lsdException w:name="List Continue" w:semiHidden="1" w:unhideWhenUsed="1"/>
+    <w:lsdException w:name="List Continue 2" w:semiHidden="1" w:unhideWhenUsed="1"/>
+    <w:lsdException w:name="List Continue 3" w:semiHidden="1" w:unhideWhenUsed="1"/>
+    <w:lsdException w:name="List Continue 4" w:semiHidden="1" w:unhideWhenUsed="1"/>
+    <w:lsdException w:name="List Continue 5" w:semiHidden="1" w:unhideWhenUsed="1"/>
+    <w:lsdException w:name="Message Header" w:semiHidden="1" w:unhideWhenUsed="1"/>
+    <w:lsdException w:name="Subtitle" w:uiPriority="11" w:qFormat="1"/>
+    <w:lsdException w:name="Salutation" w:semiHidden="1" w:unhideWhenUsed="1"/>
+    <w:lsdException w:name="Date" w:semiHidden="1" w:unhideWhenUsed="1"/>
+    <w:lsdException w:name="Body Text First Indent" w:semiHidden="1" w:unhideWhenUsed="1"/>
+    <w:lsdException w:name="Body Text First Indent 2" w:semiHidden="1" w:unhideWhenUsed="1"/>
+    <w:lsdException w:name="Note Heading" w:semiHidden="1" w:unhideWhenUsed="1"/>
+    <w:lsdException w:name="Body Text 2" w:semiHidden="1" w:unhideWhenUsed="1"/>
+    <w:lsdException w:name="Body Text 3" w:semiHidden="1" w:unhideWhenUsed="1"/>
+    <w:lsdException w:name="Body Text Indent 2" w:semiHidden="1" w:unhideWhenUsed="1"/>
+    <w:lsdException w:name="Body Text Indent 3" w:semiHidden="1" w:unhideWhenUsed="1"/>
+    <w:lsdException w:name="Block Text" w:semiHidden="1" w:unhideWhenUsed="1"/>
+    <w:lsdException w:name="Hyperlink" w:semiHidden="1" w:unhideWhenUsed="1"/>
+    <w:lsdException w:name="FollowedHyperlink" w:semiHidden="1" w:unhideWhenUsed="1"/>
+    <w:lsdException w:name="Strong" w:uiPriority="22" w:qFormat="1"/>
+    <w:lsdException w:name="Emphasis" w:uiPriority="20" w:qFormat="1"/>
+    <w:lsdException w:name="Document Map" w:semiHidden="1" w:unhideWhenUsed="1"/>
+    <w:lsdException w:name="Plain Text" w:semiHidden="1" w:unhideWhenUsed="1"/>
+    <w:lsdException w:name="E-mail Signature" w:semiHidden="1" w:unhideWhenUsed="1"/>
+    <w:lsdException w:name="HTML Top of Form" w:semiHidden="1" w:unhideWhenUsed="1"/>
+    <w:lsdException w:name="HTML Bottom of Form" w:semiHidden="1" w:unhideWhenUsed="1"/>
+    <w:lsdException w:name="Normal (Web)" w:semiHidden="1" w:unhideWhenUsed="1"/>
+    <w:lsdException w:name="HTML Acronym" w:semiHidden="1" w:unhideWhenUsed="1"/>
+    <w:lsdException w:name="HTML Address" w:semiHidden="1" w:unhideWhenUsed="1"/>
+    <w:lsdException w:name="HTML Cite" w:semiHidden="1" w:unhideWhenUsed="1"/>
+    <w:lsdException w:name="HTML Code" w:semiHidden="1" w:unhideWhenUsed="1"/>
+    <w:lsdException w:name="HTML Definition" w:semiHidden="1" w:unhideWhenUsed="1"/>
+    <w:lsdException w:name="HTML Keyboard" w:semiHidden="1" w:unhideWhenUsed="1"/>
+    <w:lsdException w:name="HTML Preformatted" w:semiHidden="1" w:unhideWhenUsed="1"/>
+    <w:lsdException w:name="HTML Sample" w:semiHidden="1" w:unhideWhenUsed="1"/>
+    <w:lsdException w:name="HTML Typewriter" w:semiHidden="1" w:unhideWhenUsed="1"/>
+    <w:lsdException w:name="HTML Variable" w:semiHidden="1" w:unhideWhenUsed="1"/>
+    <w:lsdException w:name="Normal Table" w:semiHidden="1" w:unhideWhenUsed="1"/>
+    <w:lsdException w:name="annotation subject" w:semiHidden="1" w:unhideWhenUsed="1"/>
+    <w:lsdException w:name="No List" w:semiHidden="1" w:unhideWhenUsed="1"/>
+    <w:lsdException w:name="Outline List 1" w:semiHidden="1" w:unhideWhenUsed="1"/>
+    <w:lsdException w:name="Outline List 2" w:semiHidden="1" w:unhideWhenUsed="1"/>
+    <w:lsdException w:name="Outline List 3" w:semiHidden="1" w:unhideWhenUsed="1"/>
+    <w:lsdException w:name="Table Simple 1" w:semiHidden="1" w:unhideWhenUsed="1"/>
+    <w:lsdException w:name="Table Simple 2" w:semiHidden="1" w:unhideWhenUsed="1"/>
+    <w:lsdException w:name="Table Simple 3" w:semiHidden="1" w:unhideWhenUsed="1"/>
+    <w:lsdException w:name="Table Classic 1" w:semiHidden="1" w:unhideWhenUsed="1"/>
+    <w:lsdException w:name="Table Classic 2" w:semiHidden="1" w:unhideWhenUsed="1"/>
+    <w:lsdException w:name="Table Classic 3" w:semiHidden="1" w:unhideWhenUsed="1"/>
+    <w:lsdException w:name="Table Classic 4" w:semiHidden="1" w:unhideWhenUsed="1"/>
+    <w:lsdException w:name="Table Colorful 1" w:semiHidden="1" w:unhideWhenUsed="1"/>
+    <w:lsdException w:name="Table Colorful 2" w:semiHidden="1" w:unhideWhenUsed="1"/>
+    <w:lsdException w:name="Table Colorful 3" w:semiHidden="1" w:unhideWhenUsed="1"/>
+    <w:lsdException w:name="Table Columns 1" w:semiHidden="1" w:unhideWhenUsed="1"/>
+    <w:lsdException w:name="Table Columns 2" w:semiHidden="1" w:unhideWhenUsed="1"/>
+    <w:lsdException w:name="Table Columns 3" w:semiHidden="1" w:unhideWhenUsed="1"/>
+    <w:lsdException w:name="Table Columns 4" w:semiHidden="1" w:unhideWhenUsed="1"/>
+    <w:lsdException w:name="Table Columns 5" w:semiHidden="1" w:unhideWhenUsed="1"/>
+    <w:lsdException w:name="Table Grid 1" w:semiHidden="1" w:unhideWhenUsed="1"/>
+    <w:lsdException w:name="Table Grid 2" w:semiHidden="1" w:unhideWhenUsed="1"/>
+    <w:lsdException w:name="Table Grid 3" w:semiHidden="1" w:unhideWhenUsed="1"/>
+    <w:lsdException w:name="Table Grid 4" w:semiHidden="1" w:unhideWhenUsed="1"/>
+    <w:lsdException w:name="Table Grid 5" w:semiHidden="1" w:unhideWhenUsed="1"/>
+    <w:lsdException w:name="Table Grid 6" w:semiHidden="1" w:unhideWhenUsed="1"/>
+    <w:lsdException w:name="Table Grid 7" w:semiHidden="1" w:unhideWhenUsed="1"/>
+    <w:lsdException w:name="Table Grid 8" w:semiHidden="1" w:unhideWhenUsed="1"/>
+    <w:lsdException w:name="Table List 1" w:semiHidden="1" w:unhideWhenUsed="1"/>
+    <w:lsdException w:name="Table List 2" w:semiHidden="1" w:unhideWhenUsed="1"/>
+    <w:lsdException w:name="Table List 3" w:semiHidden="1" w:unhideWhenUsed="1"/>
+    <w:lsdException w:name="Table List 4" w:semiHidden="1" w:unhideWhenUsed="1"/>
+    <w:lsdException w:name="Table List 5" w:semiHidden="1" w:unhideWhenUsed="1"/>
+    <w:lsdException w:name="Table List 6" w:semiHidden="1" w:unhideWhenUsed="1"/>
+    <w:lsdException w:name="Table List 7" w:semiHidden="1" w:unhideWhenUsed="1"/>
+    <w:lsdException w:name="Table List 8" w:semiHidden="1" w:unhideWhenUsed="1"/>
+    <w:lsdException w:name="Table 3D effects 1" w:semiHidden="1" w:unhideWhenUsed="1"/>
+    <w:lsdException w:name="Table 3D effects 2" w:semiHidden="1" w:unhideWhenUsed="1"/>
+    <w:lsdException w:name="Table 3D effects 3" w:semiHidden="1" w:unhideWhenUsed="1"/>
+    <w:lsdException w:name="Table Contemporary" w:semiHidden="1" w:unhideWhenUsed="1"/>
+    <w:lsdException w:name="Table Elegant" w:semiHidden="1" w:unhideWhenUsed="1"/>
+    <w:lsdException w:name="Table Professional" w:semiHidden="1" w:unhideWhenUsed="1"/>
+    <w:lsdException w:name="Table Subtle 1" w:semiHidden="1" w:unhideWhenUsed="1"/>
+    <w:lsdException w:name="Table Subtle 2" w:semiHidden="1" w:unhideWhenUsed="1"/>
+    <w:lsdException w:name="Table Web 1" w:semiHidden="1" w:unhideWhenUsed="1"/>
+    <w:lsdException w:name="Table Web 2" w:semiHidden="1" w:unhideWhenUsed="1"/>
+    <w:lsdException w:name="Table Web 3" w:semiHidden="1" w:unhideWhenUsed="1"/>
+    <w:lsdException w:name="Balloon Text" w:semiHidden="1" w:unhideWhenUsed="1"/>
+    <w:lsdException w:name="Table Grid" w:uiPriority="59"/>
+    <w:lsdException w:name="Table Theme" w:semiHidden="1" w:unhideWhenUsed="1"/>
+    <w:lsdException w:name="Placeholder Text" w:semiHidden="1"/>
+    <w:lsdException w:name="No Spacing" w:uiPriority="1" w:qFormat="1"/>
+    <w:lsdException w:name="Light Shading" w:uiPriority="60"/>
+    <w:lsdException w:name="Light List" w:uiPriority="61"/>
+    <w:lsdException w:name="Light Grid" w:uiPriority="62"/>
+    <w:lsdException w:name="Medium Shading 1" w:uiPriority="63"/>
+    <w:lsdException w:name="Medium Shading 2" w:uiPriority="64"/>
+    <w:lsdException w:name="Medium List 1" w:uiPriority="65"/>
+    <w:lsdException w:name="Medium List 2" w:uiPriority="66"/>
+    <w:lsdException w:name="Medium Grid 1" w:uiPriority="67"/>
+    <w:lsdException w:name="Medium Grid 2" w:uiPriority="68"/>
+    <w:lsdException w:name="Medium Grid 3" w:uiPriority="69"/>
+    <w:lsdException w:name="Dark List" w:uiPriority="70"/>
+    <w:lsdException w:name="Colorful Shading" w:uiPriority="71"/>
+    <w:lsdException w:name="Colorful List" w:uiPriority="72"/>
+    <w:lsdException w:name="Colorful Grid" w:uiPriority="73"/>
+    <w:lsdException w:name="Light Shading Accent 1" w:uiPriority="60"/>
+    <w:lsdException w:name="Light List Accent 1" w:uiPriority="61"/>
+    <w:lsdException w:name="Light Grid Accent 1" w:uiPriority="62"/>
+    <w:lsdException w:name="Medium Shading 1 Accent 1" w:uiPriority="63"/>
+    <w:lsdException w:name="Medium Shading 2 Accent 1" w:uiPriority="64"/>
+    <w:lsdException w:name="Medium List 1 Accent 1" w:uiPriority="65"/>
+    <w:lsdException w:name="Revision" w:semiHidden="1"/>
+    <w:lsdException w:name="List Paragraph" w:uiPriority="34" w:qFormat="1"/>
+    <w:lsdException w:name="Quote" w:uiPriority="29" w:qFormat="1"/>
+    <w:lsdException w:name="Intense Quote" w:uiPriority="30" w:qFormat="1"/>
+    <w:lsdException w:name="Medium List 2 Accent 1" w:uiPriority="66"/>
+    <w:lsdException w:name="Medium Grid 1 Accent 1" w:uiPriority="67"/>
+    <w:lsdException w:name="Medium Grid 2 Accent 1" w:uiPriority="68"/>
+    <w:lsdException w:name="Medium Grid 3 Accent 1" w:uiPriority="69"/>
+    <w:lsdException w:name="Dark List Accent 1" w:uiPriority="70"/>
+    <w:lsdException w:name="Colorful Shading Accent 1" w:uiPriority="71"/>
+    <w:lsdException w:name="Colorful List Accent 1" w:uiPriority="72"/>
+    <w:lsdException w:name="Colorful Grid Accent 1" w:uiPriority="73"/>
+    <w:lsdException w:name="Light Shading Accent 2" w:uiPriority="60"/>
+    <w:lsdException w:name="Light List Accent 2" w:uiPriority="61"/>
+    <w:lsdException w:name="Light Grid Accent 2" w:uiPriority="62"/>
+    <w:lsdException w:name="Medium Shading 1 Accent 2" w:uiPriority="63"/>
+    <w:lsdException w:name="Medium Shading 2 Accent 2" w:uiPriority="64"/>
+    <w:lsdException w:name="Medium List 1 Accent 2" w:uiPriority="65"/>
+    <w:lsdException w:name="Medium List 2 Accent 2" w:uiPriority="66"/>
+    <w:lsdException w:name="Medium Grid 1 Accent 2" w:uiPriority="67"/>
+    <w:lsdException w:name="Medium Grid 2 Accent 2" w:uiPriority="68"/>
+    <w:lsdException w:name="Medium Grid 3 Accent 2" w:uiPriority="69"/>
+    <w:lsdException w:name="Dark List Accent 2" w:uiPriority="70"/>
+    <w:lsdException w:name="Colorful Shading Accent 2" w:uiPriority="71"/>
+    <w:lsdException w:name="Colorful List Accent 2" w:uiPriority="72"/>
+    <w:lsdException w:name="Colorful Grid Accent 2" w:uiPriority="73"/>
+    <w:lsdException w:name="Light Shading Accent 3" w:uiPriority="60"/>
+    <w:lsdException w:name="Light List Accent 3" w:uiPriority="61"/>
+    <w:lsdException w:name="Light Grid Accent 3" w:uiPriority="62"/>
+    <w:lsdException w:name="Medium Shading 1 Accent 3" w:uiPriority="63"/>
+    <w:lsdException w:name="Medium Shading 2 Accent 3" w:uiPriority="64"/>
+    <w:lsdException w:name="Medium List 1 Accent 3" w:uiPriority="65"/>
+    <w:lsdException w:name="Medium List 2 Accent 3" w:uiPriority="66"/>
+    <w:lsdException w:name="Medium Grid 1 Accent 3" w:uiPriority="67"/>
+    <w:lsdException w:name="Medium Grid 2 Accent 3" w:uiPriority="68"/>
+    <w:lsdException w:name="Medium Grid 3 Accent 3" w:uiPriority="69"/>
+    <w:lsdException w:name="Dark List Accent 3" w:uiPriority="70"/>
+    <w:lsdException w:name="Colorful Shading Accent 3" w:uiPriority="71"/>
+    <w:lsdException w:name="Colorful List Accent 3" w:uiPriority="72"/>
+    <w:lsdException w:name="Colorful Grid Accent 3" w:uiPriority="73"/>
+    <w:lsdException w:name="Light Shading Accent 4" w:uiPriority="60"/>
+    <w:lsdException w:name="Light List Accent 4" w:uiPriority="61"/>
+    <w:lsdException w:name="Light Grid Accent 4" w:uiPriority="62"/>
+    <w:lsdException w:name="Medium Shading 1 Accent 4" w:uiPriority="63"/>
+    <w:lsdException w:name="Medium Shading 2 Accent 4" w:uiPriority="64"/>
+    <w:lsdException w:name="Medium List 1 Accent 4" w:uiPriority="65"/>
+    <w:lsdException w:name="Medium List 2 Accent 4" w:uiPriority="66"/>
+    <w:lsdException w:name="Medium Grid 1 Accent 4" w:uiPriority="67"/>
+    <w:lsdException w:name="Medium Grid 2 Accent 4" w:uiPriority="68"/>
+    <w:lsdException w:name="Medium Grid 3 Accent 4" w:uiPriority="69"/>
+    <w:lsdException w:name="Dark List Accent 4" w:uiPriority="70"/>
+    <w:lsdException w:name="Colorful Shading Accent 4" w:uiPriority="71"/>
+    <w:lsdException w:name="Colorful List Accent 4" w:uiPriority="72"/>
+    <w:lsdException w:name="Colorful Grid Accent 4" w:uiPriority="73"/>
+    <w:lsdException w:name="Light Shading Accent 5" w:uiPriority="60"/>
+    <w:lsdException w:name="Light List Accent 5" w:uiPriority="61"/>
+    <w:lsdException w:name="Light Grid Accent 5" w:uiPriority="62"/>
+    <w:lsdException w:name="Medium Shading 1 Accent 5" w:uiPriority="63"/>
+    <w:lsdException w:name="Medium Shading 2 Accent 5" w:uiPriority="64"/>
+    <w:lsdException w:name="Medium List 1 Accent 5" w:uiPriority="65"/>
+    <w:lsdException w:name="Medium List 2 Accent 5" w:uiPriority="66"/>
+    <w:lsdException w:name="Medium Grid 1 Accent 5" w:uiPriority="67"/>
+    <w:lsdException w:name="Medium Grid 2 Accent 5" w:uiPriority="68"/>
+    <w:lsdException w:name="Medium Grid 3 Accent 5" w:uiPriority="69"/>
+    <w:lsdException w:name="Dark List Accent 5" w:uiPriority="70"/>
+    <w:lsdException w:name="Colorful Shading Accent 5" w:uiPriority="71"/>
+    <w:lsdException w:name="Colorful List Accent 5" w:uiPriority="72"/>
+    <w:lsdException w:name="Colorful Grid Accent 5" w:uiPriority="73"/>
+    <w:lsdException w:name="Light Shading Accent 6" w:uiPriority="60"/>
+    <w:lsdException w:name="Light List Accent 6" w:uiPriority="61"/>
+    <w:lsdException w:name="Light Grid Accent 6" w:uiPriority="62"/>
+    <w:lsdException w:name="Medium Shading 1 Accent 6" w:uiPriority="63"/>
+    <w:lsdException w:name="Medium Shading 2 Accent 6" w:uiPriority="64"/>
+    <w:lsdException w:name="Medium List 1 Accent 6" w:uiPriority="65"/>
+    <w:lsdException w:name="Medium List 2 Accent 6" w:uiPriority="66"/>
+    <w:lsdException w:name="Medium Grid 1 Accent 6" w:uiPriority="67"/>
+    <w:lsdException w:name="Medium Grid 2 Accent 6" w:uiPriority="68"/>
+    <w:lsdException w:name="Medium Grid 3 Accent 6" w:uiPriority="69"/>
+    <w:lsdException w:name="Dark List Accent 6" w:uiPriority="70"/>
+    <w:lsdException w:name="Colorful Shading Accent 6" w:uiPriority="71"/>
+    <w:lsdException w:name="Colorful List Accent 6" w:uiPriority="72"/>
+    <w:lsdException w:name="Colorful Grid Accent 6" w:uiPriority="73"/>
+    <w:lsdException w:name="Subtle Emphasis" w:uiPriority="19" w:qFormat="1"/>
+    <w:lsdException w:name="Intense Emphasis" w:uiPriority="21" w:qFormat="1"/>
+    <w:lsdException w:name="Subtle Reference" w:uiPriority="31" w:qFormat="1"/>
+    <w:lsdException w:name="Intense Reference" w:uiPriority="32" w:qFormat="1"/>
+    <w:lsdException w:name="Book Title" w:uiPriority="33" w:qFormat="1"/>
+    <w:lsdException w:name="Bibliography" w:semiHidden="1" w:uiPriority="37" w:unhideWhenUsed="1"/>
+    <w:lsdException w:name="TOC Heading" w:semiHidden="1" w:uiPriority="39" w:unhideWhenUsed="1" w:qFormat="1"/>
+    <w:lsdException w:name="Plain Table 1" w:uiPriority="41"/>
+    <w:lsdException w:name="Plain Table 2" w:uiPriority="42"/>
+    <w:lsdException w:name="Plain Table 3" w:uiPriority="43"/>
+    <w:lsdException w:name="Plain Table 4" w:uiPriority="44"/>
+    <w:lsdException w:name="Plain Table 5" w:uiPriority="45"/>
+    <w:lsdException w:name="Grid Table Light" w:uiPriority="40"/>
+    <w:lsdException w:name="Grid Table 1 Light" w:uiPriority="46"/>
+    <w:lsdException w:name="Grid Table 2" w:uiPriority="47"/>
+    <w:lsdException w:name="Grid Table 3" w:uiPriority="48"/>
+    <w:lsdException w:name="Grid Table 4" w:uiPriority="49"/>
+    <w:lsdException w:name="Grid Table 5 Dark" w:uiPriority="50"/>
+    <w:lsdException w:name="Grid Table 6 Colorful" w:uiPriority="51"/>
+    <w:lsdException w:name="Grid Table 7 Colorful" w:uiPriority="52"/>
+    <w:lsdException w:name="Grid Table 1 Light Accent 1" w:uiPriority="46"/>
+    <w:lsdException w:name="Grid Table 2 Accent 1" w:uiPriority="47"/>
+    <w:lsdException w:name="Grid Table 3 Accent 1" w:uiPriority="48"/>
+    <w:lsdException w:name="Grid Table 4 Accent 1" w:uiPriority="49"/>
+    <w:lsdException w:name="Grid Table 5 Dark Accent 1" w:uiPriority="50"/>
+    <w:lsdException w:name="Grid Table 6 Colorful Accent 1" w:uiPriority="51"/>
+    <w:lsdException w:name="Grid Table 7 Colorful Accent 1" w:uiPriority="52"/>
+    <w:lsdException w:name="Grid Table 1 Light Accent 2" w:uiPriority="46"/>
+    <w:lsdException w:name="Grid Table 2 Accent 2" w:uiPriority="47"/>
+    <w:lsdException w:name="Grid Table 3 Accent 2" w:uiPriority="48"/>
+    <w:lsdException w:name="Grid Table 4 Accent 2" w:uiPriority="49"/>
+    <w:lsdException w:name="Grid Table 5 Dark Accent 2" w:uiPriority="50"/>
+    <w:lsdException w:name="Grid Table 6 Colorful Accent 2" w:uiPriority="51"/>
+    <w:lsdException w:name="Grid Table 7 Colorful Accent 2" w:uiPriority="52"/>
+    <w:lsdException w:name="Grid Table 1 Light Accent 3" w:uiPriority="46"/>
+    <w:lsdException w:name="Grid Table 2 Accent 3" w:uiPriority="47"/>
+    <w:lsdException w:name="Grid Table 3 Accent 3" w:uiPriority="48"/>
+    <w:lsdException w:name="Grid Table 4 Accent 3" w:uiPriority="49"/>
+    <w:lsdException w:name="Grid Table 5 Dark Accent 3" w:uiPriority="50"/>
+    <w:lsdException w:name="Grid Table 6 Colorful Accent 3" w:uiPriority="51"/>
+    <w:lsdException w:name="Grid Table 7 Colorful Accent 3" w:uiPriority="52"/>
+    <w:lsdException w:name="Grid Table 1 Light Accent 4" w:uiPriority="46"/>
+    <w:lsdException w:name="Grid Table 2 Accent 4" w:uiPriority="47"/>
+    <w:lsdException w:name="Grid Table 3 Accent 4" w:uiPriority="48"/>
+    <w:lsdException w:name="Grid Table 4 Accent 4" w:uiPriority="49"/>
+    <w:lsdException w:name="Grid Table 5 Dark Accent 4" w:uiPriority="50"/>
+    <w:lsdException w:name="Grid Table 6 Colorful Accent 4" w:uiPriority="51"/>
+    <w:lsdException w:name="Grid Table 7 Colorful Accent 4" w:uiPriority="52"/>
+    <w:lsdException w:name="Grid Table 1 Light Accent 5" w:uiPriority="46"/>
+    <w:lsdException w:name="Grid Table 2 Accent 5" w:uiPriority="47"/>
+    <w:lsdException w:name="Grid Table 3 Accent 5" w:uiPriority="48"/>
+    <w:lsdException w:name="Grid Table 4 Accent 5" w:uiPriority="49"/>
+    <w:lsdException w:name="Grid Table 5 Dark Accent 5" w:uiPriority="50"/>
+    <w:lsdException w:name="Grid Table 6 Colorful Accent 5" w:uiPriority="51"/>
+    <w:lsdException w:name="Grid Table 7 Colorful Accent 5" w:uiPriority="52"/>
+    <w:lsdException w:name="Grid Table 1 Light Accent 6" w:uiPriority="46"/>
+    <w:lsdException w:name="Grid Table 2 Accent 6" w:uiPriority="47"/>
+    <w:lsdException w:name="Grid Table 3 Accent 6" w:uiPriority="48"/>
+    <w:lsdException w:name="Grid Table 4 Accent 6" w:uiPriority="49"/>
+    <w:lsdException w:name="Grid Table 5 Dark Accent 6" w:uiPriority="50"/>
+    <w:lsdException w:name="Grid Table 6 Colorful Accent 6" w:uiPriority="51"/>
+    <w:lsdException w:name="Grid Table 7 Colorful Accent 6" w:uiPriority="52"/>
+    <w:lsdException w:name="List Table 1 Light" w:uiPriority="46"/>
+    <w:lsdException w:name="List Table 2" w:uiPriority="47"/>
+    <w:lsdException w:name="List Table 3" w:uiPriority="48"/>
+    <w:lsdException w:name="List Table 4" w:uiPriority="49"/>
+    <w:lsdException w:name="List Table 5 Dark" w:uiPriority="50"/>
+    <w:lsdException w:name="List Table 6 Colorful" w:uiPriority="51"/>
+    <w:lsdException w:name="List Table 7 Colorful" w:uiPriority="52"/>
+    <w:lsdException w:name="List Table 1 Light Accent 1" w:uiPriority="46"/>
+    <w:lsdException w:name="List Table 2 Accent 1" w:uiPriority="47"/>
+    <w:lsdException w:name="List Table 3 Accent 1" w:uiPriority="48"/>
+    <w:lsdException w:name="List Table 4 Accent 1" w:uiPriority="49"/>
+    <w:lsdException w:name="List Table 5 Dark Accent 1" w:uiPriority="50"/>
+    <w:lsdException w:name="List Table 6 Colorful Accent 1" w:uiPriority="51"/>
+    <w:lsdException w:name="List Table 7 Colorful Accent 1" w:uiPriority="52"/>
+    <w:lsdException w:name="List Table 1 Light Accent 2" w:uiPriority="46"/>
+    <w:lsdException w:name="List Table 2 Accent 2" w:uiPriority="47"/>
+    <w:lsdException w:name="List Table 3 Accent 2" w:uiPriority="48"/>
+    <w:lsdException w:name="List Table 4 Accent 2" w:uiPriority="49"/>
+    <w:lsdException w:name="List Table 5 Dark Accent 2" w:uiPriority="50"/>
+    <w:lsdException w:name="List Table 6 Colorful Accent 2" w:uiPriority="51"/>
+    <w:lsdException w:name="List Table 7 Colorful Accent 2" w:uiPriority="52"/>
+    <w:lsdException w:name="List Table 1 Light Accent 3" w:uiPriority="46"/>
+    <w:lsdException w:name="List Table 2 Accent 3" w:uiPriority="47"/>
+    <w:lsdException w:name="List Table 3 Accent 3" w:uiPriority="48"/>
+    <w:lsdException w:name="List Table 4 Accent 3" w:uiPriority="49"/>
+    <w:lsdException w:name="List Table 5 Dark Accent 3" w:uiPriority="50"/>
+    <w:lsdException w:name="List Table 6 Colorful Accent 3" w:uiPriority="51"/>
+    <w:lsdException w:name="List Table 7 Colorful Accent 3" w:uiPriority="52"/>
+    <w:lsdException w:name="List Table 1 Light Accent 4" w:uiPriority="46"/>
+    <w:lsdException w:name="List Table 2 Accent 4" w:uiPriority="47"/>
+    <w:lsdException w:name="List Table 3 Accent 4" w:uiPriority="48"/>
+    <w:lsdException w:name="List Table 4 Accent 4" w:uiPriority="49"/>
+    <w:lsdException w:name="List Table 5 Dark Accent 4" w:uiPriority="50"/>
+    <w:lsdException w:name="List Table 6 Colorful Accent 4" w:uiPriority="51"/>
+    <w:lsdException w:name="List Table 7 Colorful Accent 4" w:uiPriority="52"/>
+    <w:lsdException w:name="List Table 1 Light Accent 5" w:uiPriority="46"/>
+    <w:lsdException w:name="List Table 2 Accent 5" w:uiPriority="47"/>
+    <w:lsdException w:name="List Table 3 Accent 5" w:uiPriority="48"/>
+    <w:lsdException w:name="List Table 4 Accent 5" w:uiPriority="49"/>
+    <w:lsdException w:name="List Table 5 Dark Accent 5" w:uiPriority="50"/>
+    <w:lsdException w:name="List Table 6 Colorful Accent 5" w:uiPriority="51"/>
+    <w:lsdException w:name="List Table 7 Colorful Accent 5" w:uiPriority="52"/>
+    <w:lsdException w:name="List Table 1 Light Accent 6" w:uiPriority="46"/>
+    <w:lsdException w:name="List Table 2 Accent 6" w:uiPriority="47"/>
+    <w:lsdException w:name="List Table 3 Accent 6" w:uiPriority="48"/>
+    <w:lsdException w:name="List Table 4 Accent 6" w:uiPriority="49"/>
+    <w:lsdException w:name="List Table 5 Dark Accent 6" w:uiPriority="50"/>
+    <w:lsdException w:name="List Table 6 Colorful Accent 6" w:uiPriority="51"/>
+    <w:lsdException w:name="List Table 7 Colorful Accent 6" w:uiPriority="52"/>
   </w:latentStyles>
   <w:style w:type="paragraph" w:default="1" w:styleId="Normal">
     <w:name w:val="Normal"/>
@@ -4559,7 +7043,6 @@
     <w:uiPriority w:val="99"/>
     <w:semiHidden/>
     <w:unhideWhenUsed/>
-    <w:qFormat/>
     <w:tblPr>
       <w:tblInd w:w="0" w:type="dxa"/>
       <w:tblCellMar>
@@ -5084,17 +7567,10 @@
     <w:tblPr>
       <w:tblStyleRowBandSize w:val="1"/>
       <w:tblStyleColBandSize w:val="1"/>
-      <w:tblInd w:w="0" w:type="dxa"/>
       <w:tblBorders>
         <w:top w:val="single" w:sz="8" w:space="0" w:color="4BACC6" w:themeColor="accent5"/>
         <w:bottom w:val="single" w:sz="8" w:space="0" w:color="4BACC6" w:themeColor="accent5"/>
       </w:tblBorders>
-      <w:tblCellMar>
-        <w:top w:w="0" w:type="dxa"/>
-        <w:left w:w="108" w:type="dxa"/>
-        <w:bottom w:w="0" w:type="dxa"/>
-        <w:right w:w="108" w:type="dxa"/>
-      </w:tblCellMar>
     </w:tblPr>
     <w:tblStylePr w:type="firstRow">
       <w:pPr>
@@ -5187,17 +7663,10 @@
     <w:tblPr>
       <w:tblStyleRowBandSize w:val="1"/>
       <w:tblStyleColBandSize w:val="1"/>
-      <w:tblInd w:w="0" w:type="dxa"/>
       <w:tblBorders>
         <w:top w:val="single" w:sz="8" w:space="0" w:color="4F81BD" w:themeColor="accent1"/>
         <w:bottom w:val="single" w:sz="8" w:space="0" w:color="4F81BD" w:themeColor="accent1"/>
       </w:tblBorders>
-      <w:tblCellMar>
-        <w:top w:w="0" w:type="dxa"/>
-        <w:left w:w="108" w:type="dxa"/>
-        <w:bottom w:w="0" w:type="dxa"/>
-        <w:right w:w="108" w:type="dxa"/>
-      </w:tblCellMar>
     </w:tblPr>
     <w:tblStylePr w:type="firstRow">
       <w:rPr>
@@ -5266,7 +7735,6 @@
       <w:spacing w:after="0" w:line="240" w:lineRule="auto"/>
     </w:pPr>
     <w:tblPr>
-      <w:tblInd w:w="0" w:type="dxa"/>
       <w:tblBorders>
         <w:top w:val="single" w:sz="4" w:space="0" w:color="000000" w:themeColor="text1"/>
         <w:left w:val="single" w:sz="4" w:space="0" w:color="000000" w:themeColor="text1"/>
@@ -5275,13 +7743,12 @@
         <w:insideH w:val="single" w:sz="4" w:space="0" w:color="000000" w:themeColor="text1"/>
         <w:insideV w:val="single" w:sz="4" w:space="0" w:color="000000" w:themeColor="text1"/>
       </w:tblBorders>
-      <w:tblCellMar>
-        <w:top w:w="0" w:type="dxa"/>
-        <w:left w:w="108" w:type="dxa"/>
-        <w:bottom w:w="0" w:type="dxa"/>
-        <w:right w:w="108" w:type="dxa"/>
-      </w:tblCellMar>
     </w:tblPr>
+  </w:style>
+  <w:style w:type="character" w:customStyle="1" w:styleId="apple-converted-space">
+    <w:name w:val="apple-converted-space"/>
+    <w:basedOn w:val="DefaultParagraphFont"/>
+    <w:rsid w:val="00F5009F"/>
   </w:style>
 </w:styles>
 </file>
@@ -5574,7 +8041,7 @@
 </file>
 
 <file path=customXml/itemProps1.xml><?xml version="1.0" encoding="utf-8"?>
-<ds:datastoreItem xmlns:ds="http://schemas.openxmlformats.org/officeDocument/2006/customXml" ds:itemID="{22A0026B-9E11-4393-A655-EACC4CDB8FAE}">
+<ds:datastoreItem xmlns:ds="http://schemas.openxmlformats.org/officeDocument/2006/customXml" ds:itemID="{BF49446A-2EC9-4F2F-858E-3C74ADA0EDB9}">
   <ds:schemaRefs>
     <ds:schemaRef ds:uri="http://schemas.openxmlformats.org/officeDocument/2006/bibliography"/>
   </ds:schemaRefs>

</xml_diff>

<commit_message>
Update users guide: "R View" -> "R Report", "\_netrc" -> "_netrc", references to old versions of Windows, bad formatting
</commit_message>
<xml_diff>
--- a/docs/UserGuide/Rlabkey Users Guide.docx
+++ b/docs/UserGuide/Rlabkey Users Guide.docx
@@ -1,6 +1,6 @@
 
 <file path=word/document.xml><?xml version="1.0" encoding="utf-8"?>
-<w:document xmlns:wpc="http://schemas.microsoft.com/office/word/2010/wordprocessingCanvas" xmlns:mc="http://schemas.openxmlformats.org/markup-compatibility/2006" xmlns:o="urn:schemas-microsoft-com:office:office" xmlns:r="http://schemas.openxmlformats.org/officeDocument/2006/relationships" xmlns:m="http://schemas.openxmlformats.org/officeDocument/2006/math" xmlns:v="urn:schemas-microsoft-com:vml" xmlns:wp14="http://schemas.microsoft.com/office/word/2010/wordprocessingDrawing" xmlns:wp="http://schemas.openxmlformats.org/drawingml/2006/wordprocessingDrawing" xmlns:w10="urn:schemas-microsoft-com:office:word" xmlns:w="http://schemas.openxmlformats.org/wordprocessingml/2006/main" xmlns:w14="http://schemas.microsoft.com/office/word/2010/wordml" xmlns:w15="http://schemas.microsoft.com/office/word/2012/wordml" xmlns:wpg="http://schemas.microsoft.com/office/word/2010/wordprocessingGroup" xmlns:wpi="http://schemas.microsoft.com/office/word/2010/wordprocessingInk" xmlns:wne="http://schemas.microsoft.com/office/word/2006/wordml" xmlns:wps="http://schemas.microsoft.com/office/word/2010/wordprocessingShape" mc:Ignorable="w14 w15 wp14">
+<w:document xmlns:wpc="http://schemas.microsoft.com/office/word/2010/wordprocessingCanvas" xmlns:cx="http://schemas.microsoft.com/office/drawing/2014/chartex" xmlns:cx1="http://schemas.microsoft.com/office/drawing/2015/9/8/chartex" xmlns:cx2="http://schemas.microsoft.com/office/drawing/2015/10/21/chartex" xmlns:mc="http://schemas.openxmlformats.org/markup-compatibility/2006" xmlns:o="urn:schemas-microsoft-com:office:office" xmlns:r="http://schemas.openxmlformats.org/officeDocument/2006/relationships" xmlns:m="http://schemas.openxmlformats.org/officeDocument/2006/math" xmlns:v="urn:schemas-microsoft-com:vml" xmlns:wp14="http://schemas.microsoft.com/office/word/2010/wordprocessingDrawing" xmlns:wp="http://schemas.openxmlformats.org/drawingml/2006/wordprocessingDrawing" xmlns:w10="urn:schemas-microsoft-com:office:word" xmlns:w="http://schemas.openxmlformats.org/wordprocessingml/2006/main" xmlns:w14="http://schemas.microsoft.com/office/word/2010/wordml" xmlns:w15="http://schemas.microsoft.com/office/word/2012/wordml" xmlns:w16se="http://schemas.microsoft.com/office/word/2015/wordml/symex" xmlns:wpg="http://schemas.microsoft.com/office/word/2010/wordprocessingGroup" xmlns:wpi="http://schemas.microsoft.com/office/word/2010/wordprocessingInk" xmlns:wne="http://schemas.microsoft.com/office/word/2006/wordml" xmlns:wps="http://schemas.microsoft.com/office/word/2010/wordprocessingShape" mc:Ignorable="w14 w15 w16se wp14">
   <w:body>
     <w:p>
       <w:pPr>
@@ -34,13 +34,13 @@
             </w:r>
             <w:r>
               <w:br/>
-              <w:t>LabKey Server version 15</w:t>
+              <w:t xml:space="preserve">LabKey Server version </w:t>
+            </w:r>
+            <w:r>
+              <w:t>16</w:t>
             </w:r>
             <w:r>
               <w:t>.1</w:t>
-            </w:r>
-            <w:r>
-              <w:br/>
             </w:r>
           </w:p>
         </w:tc>
@@ -50,13 +50,16 @@
           </w:tcPr>
           <w:p>
             <w:r>
-              <w:t>Author:  Peter Hussey</w:t>
+              <w:t>Author:</w:t>
+            </w:r>
+            <w:r>
+              <w:t xml:space="preserve"> </w:t>
+            </w:r>
+            <w:r>
+              <w:t>Peter Hussey</w:t>
             </w:r>
           </w:p>
           <w:p>
-            <w:r>
-              <w:t xml:space="preserve"> </w:t>
-            </w:r>
             <w:r>
               <w:t>info</w:t>
             </w:r>
@@ -70,7 +73,10 @@
           </w:p>
           <w:p>
             <w:r>
-              <w:t>Document updated Feb 16</w:t>
+              <w:t xml:space="preserve">Document updated </w:t>
+            </w:r>
+            <w:r>
+              <w:t>Apr 17</w:t>
             </w:r>
             <w:r>
               <w:rPr>
@@ -79,7 +85,10 @@
               <w:t>th</w:t>
             </w:r>
             <w:r>
-              <w:t>, 2015</w:t>
+              <w:t>, 201</w:t>
+            </w:r>
+            <w:r>
+              <w:t>6</w:t>
             </w:r>
           </w:p>
         </w:tc>
@@ -95,10 +104,27 @@
               <w:t>This User Guide supplement</w:t>
             </w:r>
             <w:r>
-              <w:t>s the help files on the individual functions of Rlabkey.  It includes an overview of the integration between R and LabKey Server.  It also covers specific topics that require interaction with the LabKey Server via the browser.    Note that the screen shots of LabKey Server user pages may be different on the version of LabKey to which you are connecting.</w:t>
+              <w:t>s the help files on the individual functions of Rlabkey.</w:t>
+            </w:r>
+            <w:r>
+              <w:t xml:space="preserve"> </w:t>
+            </w:r>
+            <w:r>
+              <w:t>It includes an overview of the integration between R and LabKey Server.</w:t>
+            </w:r>
+            <w:r>
+              <w:t xml:space="preserve"> </w:t>
+            </w:r>
+            <w:r>
+              <w:t>It also covers specific topics that require interaction with the LabKey Server via the browser.</w:t>
+            </w:r>
+            <w:r>
+              <w:t xml:space="preserve"> </w:t>
+            </w:r>
+            <w:r>
+              <w:t>Note that the screen shots of LabKey Server user pages may be different on the version of LabKey to which you are connecting.</w:t>
             </w:r>
           </w:p>
-          <w:p/>
         </w:tc>
       </w:tr>
     </w:tbl>
@@ -127,13 +153,25 @@
         <w:t xml:space="preserve"> that </w:t>
       </w:r>
       <w:r>
-        <w:t xml:space="preserve">has been designed to combine the strengths of LabKey Server and the R language platform.   R has </w:t>
+        <w:t>has been designed to combine the strengths of LabKey Server and the R language platform.</w:t>
+      </w:r>
+      <w:r>
+        <w:t xml:space="preserve"> </w:t>
+      </w:r>
+      <w:r>
+        <w:t xml:space="preserve">R has </w:t>
       </w:r>
       <w:r>
         <w:t xml:space="preserve">emerged as a leading </w:t>
       </w:r>
       <w:r>
-        <w:t xml:space="preserve">open source analysis tool for bioinformatics.   The combination of the R language, </w:t>
+        <w:t>open source analysis tool for bioinformatics.</w:t>
+      </w:r>
+      <w:r>
+        <w:t xml:space="preserve"> </w:t>
+      </w:r>
+      <w:r>
+        <w:t xml:space="preserve">The combination of the R language, </w:t>
       </w:r>
       <w:r>
         <w:t xml:space="preserve">its </w:t>
@@ -166,7 +204,13 @@
         <w:t xml:space="preserve">statistical and </w:t>
       </w:r>
       <w:r>
-        <w:t>bioinformatics functionality that is widely used and constantly improving.  LabKey Server is also a</w:t>
+        <w:t>bioinformatics functionality that is widely used and constantly improving.</w:t>
+      </w:r>
+      <w:r>
+        <w:t xml:space="preserve"> </w:t>
+      </w:r>
+      <w:r>
+        <w:t>LabKey Server is also a</w:t>
       </w:r>
       <w:r>
         <w:t>n</w:t>
@@ -190,13 +234,22 @@
         <w:t xml:space="preserve">organize, analyze, and share </w:t>
       </w:r>
       <w:r>
-        <w:t xml:space="preserve">their research data.  </w:t>
+        <w:t>their research data.</w:t>
+      </w:r>
+      <w:r>
+        <w:t xml:space="preserve"> </w:t>
       </w:r>
       <w:r>
         <w:t>LabKey Server i</w:t>
       </w:r>
       <w:r>
-        <w:t xml:space="preserve">s designed to manage the huge range of sizes and formats of data files generated by research instruments.  LabKey Server </w:t>
+        <w:t>s designed to manage the huge range of sizes and formats of data files generated by research instruments.</w:t>
+      </w:r>
+      <w:r>
+        <w:t xml:space="preserve"> </w:t>
+      </w:r>
+      <w:r>
+        <w:t xml:space="preserve">LabKey Server </w:t>
       </w:r>
       <w:r>
         <w:t xml:space="preserve">also makes its data accessible to </w:t>
@@ -205,7 +258,13 @@
         <w:t xml:space="preserve">popular </w:t>
       </w:r>
       <w:r>
-        <w:t>analysis tools, including R, SAS, and Excel.  By facilitating both input and analysis, L</w:t>
+        <w:t>analysis tools, including R, SAS, and Excel.</w:t>
+      </w:r>
+      <w:r>
+        <w:t xml:space="preserve"> </w:t>
+      </w:r>
+      <w:r>
+        <w:t>By facilitating both input and analysis, L</w:t>
       </w:r>
       <w:r>
         <w:t xml:space="preserve">abKey Server acts as a </w:t>
@@ -252,26 +311,23 @@
         <w:t>.</w:t>
       </w:r>
       <w:r>
-        <w:t xml:space="preserve">  "</w:t>
+        <w:t xml:space="preserve"> </w:t>
+      </w:r>
+      <w:r>
+        <w:t>"</w:t>
       </w:r>
       <w:hyperlink r:id="rId8" w:history="1">
         <w:r>
           <w:rPr>
             <w:rStyle w:val="Hyperlink"/>
           </w:rPr>
-          <w:t>R V</w:t>
+          <w:t>R Report</w:t>
         </w:r>
         <w:r>
           <w:rPr>
             <w:rStyle w:val="Hyperlink"/>
           </w:rPr>
-          <w:t>i</w:t>
-        </w:r>
-        <w:r>
-          <w:rPr>
-            <w:rStyle w:val="Hyperlink"/>
-          </w:rPr>
-          <w:t>ews</w:t>
+          <w:t>s</w:t>
         </w:r>
       </w:hyperlink>
       <w:r>
@@ -281,7 +337,13 @@
         <w:t>by LabKey Server</w:t>
       </w:r>
       <w:r>
-        <w:t xml:space="preserve">.  They are defined in the </w:t>
+        <w:t>.</w:t>
+      </w:r>
+      <w:r>
+        <w:t xml:space="preserve"> </w:t>
+      </w:r>
+      <w:r>
+        <w:t xml:space="preserve">They are defined in the </w:t>
       </w:r>
       <w:r>
         <w:t>context of a specific grid view</w:t>
@@ -296,10 +358,25 @@
         <w:t>Create</w:t>
       </w:r>
       <w:r>
-        <w:t xml:space="preserve"> -&gt; R View</w:t>
-      </w:r>
-      <w:r>
-        <w:t xml:space="preserve"> menu in the data grid.  In an R View, </w:t>
+        <w:t xml:space="preserve"> -&gt; </w:t>
+      </w:r>
+      <w:r>
+        <w:t>R Report</w:t>
+      </w:r>
+      <w:r>
+        <w:t xml:space="preserve"> menu in the data grid.</w:t>
+      </w:r>
+      <w:r>
+        <w:t xml:space="preserve"> </w:t>
+      </w:r>
+      <w:r>
+        <w:t xml:space="preserve">In an </w:t>
+      </w:r>
+      <w:r>
+        <w:t>R Report</w:t>
+      </w:r>
+      <w:r>
+        <w:t xml:space="preserve">, </w:t>
       </w:r>
       <w:r>
         <w:t xml:space="preserve">the </w:t>
@@ -314,15 +391,16 @@
         <w:t xml:space="preserve">shown in the grid </w:t>
       </w:r>
       <w:r>
-        <w:t xml:space="preserve">is available to the script implicitly as a data frame named </w:t>
-      </w:r>
-      <w:proofErr w:type="spellStart"/>
-      <w:r>
-        <w:t>labkey.data</w:t>
-      </w:r>
-      <w:proofErr w:type="spellEnd"/>
-      <w:r>
-        <w:t xml:space="preserve">.   R Views are </w:t>
+        <w:t>is available to the script implicitly as a data frame named labkey.data.</w:t>
+      </w:r>
+      <w:r>
+        <w:t xml:space="preserve"> </w:t>
+      </w:r>
+      <w:r>
+        <w:t>R Report</w:t>
+      </w:r>
+      <w:r>
+        <w:t xml:space="preserve">s are </w:t>
       </w:r>
       <w:r>
         <w:t>commonly</w:t>
@@ -337,10 +415,13 @@
         <w:t xml:space="preserve"> that are incorporated into web pages</w:t>
       </w:r>
       <w:r>
-        <w:t xml:space="preserve">. </w:t>
-      </w:r>
-      <w:r>
-        <w:t xml:space="preserve"> LabKey t</w:t>
+        <w:t>.</w:t>
+      </w:r>
+      <w:r>
+        <w:t xml:space="preserve"> </w:t>
+      </w:r>
+      <w:r>
+        <w:t>LabKey t</w:t>
       </w:r>
       <w:r>
         <w:t>he</w:t>
@@ -370,7 +451,10 @@
         <w:t xml:space="preserve">R </w:t>
       </w:r>
       <w:r>
-        <w:t xml:space="preserve">scripts running on a client machine to read and write data in LabKey.  </w:t>
+        <w:t>scripts running on a client machine to read and write data in LabKey.</w:t>
+      </w:r>
+      <w:r>
+        <w:t xml:space="preserve"> </w:t>
       </w:r>
       <w:r>
         <w:t xml:space="preserve">The second major release of the </w:t>
@@ -397,7 +481,10 @@
         <w:t>the interactive R user</w:t>
       </w:r>
       <w:r>
-        <w:t xml:space="preserve">.  </w:t>
+        <w:t>.</w:t>
+      </w:r>
+      <w:r>
+        <w:t xml:space="preserve"> </w:t>
       </w:r>
       <w:r>
         <w:t xml:space="preserve">The new functions in the </w:t>
@@ -424,7 +511,13 @@
         <w:t xml:space="preserve"> entirely from the R command prompt</w:t>
       </w:r>
       <w:r>
-        <w:t xml:space="preserve">.  Researchers and statisticians </w:t>
+        <w:t>.</w:t>
+      </w:r>
+      <w:r>
+        <w:t xml:space="preserve"> </w:t>
+      </w:r>
+      <w:r>
+        <w:t xml:space="preserve">Researchers and statisticians </w:t>
       </w:r>
       <w:r>
         <w:t xml:space="preserve">can also </w:t>
@@ -451,10 +544,16 @@
         <w:t>.</w:t>
       </w:r>
       <w:r>
-        <w:t xml:space="preserve">  </w:t>
-      </w:r>
-      <w:r>
-        <w:t xml:space="preserve">The combination of R Views and the Rlabkey package makes R useful in </w:t>
+        <w:t xml:space="preserve"> </w:t>
+      </w:r>
+      <w:r>
+        <w:t xml:space="preserve">The combination of </w:t>
+      </w:r>
+      <w:r>
+        <w:t>R Report</w:t>
+      </w:r>
+      <w:r>
+        <w:t xml:space="preserve">s and the Rlabkey package makes R useful in </w:t>
       </w:r>
       <w:r>
         <w:t xml:space="preserve">many roles </w:t>
@@ -482,7 +581,10 @@
         </w:r>
       </w:hyperlink>
       <w:r>
-        <w:t xml:space="preserve">  (www.r-project.org) and</w:t>
+        <w:t xml:space="preserve"> </w:t>
+      </w:r>
+      <w:r>
+        <w:t>(www.r-project.org) and</w:t>
       </w:r>
       <w:r>
         <w:t xml:space="preserve"> </w:t>
@@ -562,27 +664,14 @@
       <w:r>
         <w:t xml:space="preserve">Figure </w:t>
       </w:r>
-      <w:r>
-        <w:fldChar w:fldCharType="begin"/>
-      </w:r>
-      <w:r>
-        <w:instrText xml:space="preserve"> SEQ Figure \* ARABIC </w:instrText>
-      </w:r>
-      <w:r>
-        <w:fldChar w:fldCharType="separate"/>
-      </w:r>
-      <w:r>
-        <w:rPr>
-          <w:noProof/>
-        </w:rPr>
-        <w:t>1</w:t>
-      </w:r>
-      <w:r>
-        <w:rPr>
-          <w:noProof/>
-        </w:rPr>
-        <w:fldChar w:fldCharType="end"/>
-      </w:r>
+      <w:fldSimple w:instr=" SEQ Figure \* ARABIC ">
+        <w:r>
+          <w:rPr>
+            <w:noProof/>
+          </w:rPr>
+          <w:t>1</w:t>
+        </w:r>
+      </w:fldSimple>
       <w:r>
         <w:t>.</w:t>
       </w:r>
@@ -603,7 +692,10 @@
         <w:t xml:space="preserve">two basic types of </w:t>
       </w:r>
       <w:r>
-        <w:t xml:space="preserve">functions available in Rlabkey.  </w:t>
+        <w:t>functions available in Rlabkey.</w:t>
+      </w:r>
+      <w:r>
+        <w:t xml:space="preserve"> </w:t>
       </w:r>
       <w:r>
         <w:t xml:space="preserve">The "stateless" functions </w:t>
@@ -612,15 +704,13 @@
         <w:t xml:space="preserve">have names that </w:t>
       </w:r>
       <w:r>
-        <w:t>begin with the prefix "</w:t>
-      </w:r>
-      <w:proofErr w:type="spellStart"/>
-      <w:r>
-        <w:t>labkey</w:t>
-      </w:r>
-      <w:proofErr w:type="spellEnd"/>
-      <w:r>
-        <w:t>."  The parameters of these stateless functions contain all the information required to read or update their target data</w:t>
+        <w:t>begin with the prefix "labkey."</w:t>
+      </w:r>
+      <w:r>
+        <w:t xml:space="preserve"> </w:t>
+      </w:r>
+      <w:r>
+        <w:t>The parameters of these stateless functions contain all the information required to read or update their target data</w:t>
       </w:r>
       <w:r>
         <w:t xml:space="preserve">. </w:t>
@@ -628,16 +718,11 @@
       <w:r>
         <w:t xml:space="preserve">The </w:t>
       </w:r>
-      <w:proofErr w:type="spellStart"/>
       <w:r>
         <w:t>l</w:t>
       </w:r>
       <w:r>
-        <w:t>abkey.SelectRows</w:t>
-      </w:r>
-      <w:proofErr w:type="spellEnd"/>
-      <w:r>
-        <w:t xml:space="preserve"> </w:t>
+        <w:t xml:space="preserve">abkey.SelectRows </w:t>
       </w:r>
       <w:r>
         <w:t xml:space="preserve">function </w:t>
@@ -663,207 +748,78 @@
         </w:rPr>
         <w:t xml:space="preserve"> </w:t>
       </w:r>
-      <w:proofErr w:type="gramStart"/>
       <w:r>
         <w:rPr>
           <w:rFonts w:ascii="Courier New" w:hAnsi="Courier New" w:cs="Courier New"/>
           <w:sz w:val="18"/>
           <w:szCs w:val="18"/>
         </w:rPr>
-        <w:t>rows</w:t>
-      </w:r>
-      <w:proofErr w:type="gramEnd"/>
+        <w:t>rows &lt;- labkey.selectRows(baseUrl="http://localhost:8080/labkey",</w:t>
+      </w:r>
       <w:r>
         <w:rPr>
           <w:rFonts w:ascii="Courier New" w:hAnsi="Courier New" w:cs="Courier New"/>
           <w:sz w:val="18"/>
           <w:szCs w:val="18"/>
         </w:rPr>
-        <w:t xml:space="preserve"> &lt;- </w:t>
-      </w:r>
-      <w:proofErr w:type="spellStart"/>
+        <w:br/>
+        <w:t xml:space="preserve">                             </w:t>
+      </w:r>
       <w:r>
         <w:rPr>
           <w:rFonts w:ascii="Courier New" w:hAnsi="Courier New" w:cs="Courier New"/>
           <w:sz w:val="18"/>
           <w:szCs w:val="18"/>
         </w:rPr>
-        <w:t>labkey.selectRows</w:t>
-      </w:r>
-      <w:proofErr w:type="spellEnd"/>
+        <w:t>folderPath="/apisamples",</w:t>
+      </w:r>
       <w:r>
         <w:rPr>
           <w:rFonts w:ascii="Courier New" w:hAnsi="Courier New" w:cs="Courier New"/>
           <w:sz w:val="18"/>
           <w:szCs w:val="18"/>
         </w:rPr>
-        <w:t>(</w:t>
-      </w:r>
-      <w:proofErr w:type="spellStart"/>
+        <w:br/>
+        <w:t xml:space="preserve">                             </w:t>
+      </w:r>
       <w:r>
         <w:rPr>
           <w:rFonts w:ascii="Courier New" w:hAnsi="Courier New" w:cs="Courier New"/>
           <w:sz w:val="18"/>
           <w:szCs w:val="18"/>
         </w:rPr>
-        <w:t>baseUrl</w:t>
-      </w:r>
-      <w:proofErr w:type="spellEnd"/>
+        <w:t xml:space="preserve">schemaName="lists", </w:t>
+      </w:r>
       <w:r>
         <w:rPr>
           <w:rFonts w:ascii="Courier New" w:hAnsi="Courier New" w:cs="Courier New"/>
           <w:sz w:val="18"/>
           <w:szCs w:val="18"/>
         </w:rPr>
-        <w:t>="http://localhost:8080/</w:t>
-      </w:r>
-      <w:proofErr w:type="spellStart"/>
+        <w:br/>
+        <w:t xml:space="preserve">                             </w:t>
+      </w:r>
       <w:r>
         <w:rPr>
           <w:rFonts w:ascii="Courier New" w:hAnsi="Courier New" w:cs="Courier New"/>
           <w:sz w:val="18"/>
           <w:szCs w:val="18"/>
         </w:rPr>
-        <w:t>labkey</w:t>
-      </w:r>
-      <w:proofErr w:type="spellEnd"/>
-      <w:r>
-        <w:rPr>
-          <w:rFonts w:ascii="Courier New" w:hAnsi="Courier New" w:cs="Courier New"/>
-          <w:sz w:val="18"/>
-          <w:szCs w:val="18"/>
-        </w:rPr>
-        <w:t>",</w:t>
-      </w:r>
-      <w:r>
-        <w:rPr>
-          <w:rFonts w:ascii="Courier New" w:hAnsi="Courier New" w:cs="Courier New"/>
-          <w:sz w:val="18"/>
-          <w:szCs w:val="18"/>
-        </w:rPr>
-        <w:br/>
-        <w:t xml:space="preserve">                             </w:t>
-      </w:r>
-      <w:proofErr w:type="spellStart"/>
-      <w:r>
-        <w:rPr>
-          <w:rFonts w:ascii="Courier New" w:hAnsi="Courier New" w:cs="Courier New"/>
-          <w:sz w:val="18"/>
-          <w:szCs w:val="18"/>
-        </w:rPr>
-        <w:t>folderPath</w:t>
-      </w:r>
-      <w:proofErr w:type="spellEnd"/>
-      <w:r>
-        <w:rPr>
-          <w:rFonts w:ascii="Courier New" w:hAnsi="Courier New" w:cs="Courier New"/>
-          <w:sz w:val="18"/>
-          <w:szCs w:val="18"/>
-        </w:rPr>
-        <w:t>="/</w:t>
-      </w:r>
-      <w:proofErr w:type="spellStart"/>
-      <w:r>
-        <w:rPr>
-          <w:rFonts w:ascii="Courier New" w:hAnsi="Courier New" w:cs="Courier New"/>
-          <w:sz w:val="18"/>
-          <w:szCs w:val="18"/>
-        </w:rPr>
-        <w:t>apisamples</w:t>
-      </w:r>
-      <w:proofErr w:type="spellEnd"/>
-      <w:r>
-        <w:rPr>
-          <w:rFonts w:ascii="Courier New" w:hAnsi="Courier New" w:cs="Courier New"/>
-          <w:sz w:val="18"/>
-          <w:szCs w:val="18"/>
-        </w:rPr>
-        <w:t>",</w:t>
-      </w:r>
-      <w:r>
-        <w:rPr>
-          <w:rFonts w:ascii="Courier New" w:hAnsi="Courier New" w:cs="Courier New"/>
-          <w:sz w:val="18"/>
-          <w:szCs w:val="18"/>
-        </w:rPr>
-        <w:br/>
-        <w:t xml:space="preserve">                             </w:t>
-      </w:r>
-      <w:proofErr w:type="spellStart"/>
-      <w:r>
-        <w:rPr>
-          <w:rFonts w:ascii="Courier New" w:hAnsi="Courier New" w:cs="Courier New"/>
-          <w:sz w:val="18"/>
-          <w:szCs w:val="18"/>
-        </w:rPr>
-        <w:t>schemaName</w:t>
-      </w:r>
-      <w:proofErr w:type="spellEnd"/>
-      <w:r>
-        <w:rPr>
-          <w:rFonts w:ascii="Courier New" w:hAnsi="Courier New" w:cs="Courier New"/>
-          <w:sz w:val="18"/>
-          <w:szCs w:val="18"/>
-        </w:rPr>
-        <w:t xml:space="preserve">="lists", </w:t>
-      </w:r>
-      <w:r>
-        <w:rPr>
-          <w:rFonts w:ascii="Courier New" w:hAnsi="Courier New" w:cs="Courier New"/>
-          <w:sz w:val="18"/>
-          <w:szCs w:val="18"/>
-        </w:rPr>
-        <w:br/>
-        <w:t xml:space="preserve">                             </w:t>
-      </w:r>
-      <w:proofErr w:type="spellStart"/>
-      <w:r>
-        <w:rPr>
-          <w:rFonts w:ascii="Courier New" w:hAnsi="Courier New" w:cs="Courier New"/>
-          <w:sz w:val="18"/>
-          <w:szCs w:val="18"/>
-        </w:rPr>
-        <w:t>queryName</w:t>
-      </w:r>
-      <w:proofErr w:type="spellEnd"/>
-      <w:r>
-        <w:rPr>
-          <w:rFonts w:ascii="Courier New" w:hAnsi="Courier New" w:cs="Courier New"/>
-          <w:sz w:val="18"/>
-          <w:szCs w:val="18"/>
-        </w:rPr>
-        <w:t>="</w:t>
-      </w:r>
-      <w:proofErr w:type="spellStart"/>
-      <w:r>
-        <w:rPr>
-          <w:rFonts w:ascii="Courier New" w:hAnsi="Courier New" w:cs="Courier New"/>
-          <w:sz w:val="18"/>
-          <w:szCs w:val="18"/>
-        </w:rPr>
-        <w:t>AllTypes</w:t>
-      </w:r>
-      <w:proofErr w:type="spellEnd"/>
-      <w:r>
-        <w:rPr>
-          <w:rFonts w:ascii="Courier New" w:hAnsi="Courier New" w:cs="Courier New"/>
-          <w:sz w:val="18"/>
-          <w:szCs w:val="18"/>
-        </w:rPr>
-        <w:t>")</w:t>
-      </w:r>
-    </w:p>
-    <w:p>
-      <w:r>
-        <w:t xml:space="preserve">The parameters to </w:t>
-      </w:r>
-      <w:proofErr w:type="spellStart"/>
-      <w:r>
-        <w:t>labkey.SelectRows</w:t>
-      </w:r>
-      <w:proofErr w:type="spellEnd"/>
-      <w:r>
-        <w:t xml:space="preserve"> specify the server address, the project and folders within the server that are the context of the rows to select, plus the schema name and query name of the data to retrieve.  Additional parameters allow specification of column lists, row filters and sort order of the returned data frame.  </w:t>
+        <w:t>queryName="AllTypes")</w:t>
+      </w:r>
+    </w:p>
+    <w:p>
+      <w:r>
+        <w:t>The parameters to labkey.SelectRows specify the server address, the project and folders within the server that are the context of the rows to select, plus the schema name and query name of the data to retrieve.</w:t>
+      </w:r>
+      <w:r>
+        <w:t xml:space="preserve"> </w:t>
+      </w:r>
+      <w:r>
+        <w:t>Additional parameters allow specification of column lists, row filters and sort order of the returned data frame.</w:t>
+      </w:r>
+      <w:r>
+        <w:t xml:space="preserve"> </w:t>
       </w:r>
       <w:r>
         <w:t>Almost all of the p</w:t>
@@ -875,7 +831,7 @@
         <w:t xml:space="preserve">to the stateless functions are </w:t>
       </w:r>
       <w:r>
-        <w:t xml:space="preserve">specified as strings. </w:t>
+        <w:t>specified as strings.</w:t>
       </w:r>
     </w:p>
     <w:p>
@@ -889,7 +845,13 @@
         <w:t xml:space="preserve"> are designed </w:t>
       </w:r>
       <w:r>
-        <w:t>to be used in sets.  A simple example that retrieves the same result as the function above is the following:</w:t>
+        <w:t>to be used in sets.</w:t>
+      </w:r>
+      <w:r>
+        <w:t xml:space="preserve"> </w:t>
+      </w:r>
+      <w:r>
+        <w:t>A simple example that retrieves the same result as the function above is the following:</w:t>
       </w:r>
     </w:p>
     <w:p>
@@ -904,61 +866,49 @@
           <w:rFonts w:ascii="Courier New" w:hAnsi="Courier New" w:cs="Courier New"/>
         </w:rPr>
       </w:pPr>
-      <w:proofErr w:type="gramStart"/>
-      <w:r>
-        <w:rPr>
-          <w:rFonts w:ascii="Courier New" w:hAnsi="Courier New" w:cs="Courier New"/>
-        </w:rPr>
-        <w:t>session</w:t>
-      </w:r>
-      <w:proofErr w:type="gramEnd"/>
+      <w:r>
+        <w:rPr>
+          <w:rFonts w:ascii="Courier New" w:hAnsi="Courier New" w:cs="Courier New"/>
+        </w:rPr>
+        <w:t>s</w:t>
+      </w:r>
+      <w:bookmarkStart w:id="0" w:name="_GoBack"/>
+      <w:bookmarkEnd w:id="0"/>
+      <w:r>
+        <w:rPr>
+          <w:rFonts w:ascii="Courier New" w:hAnsi="Courier New" w:cs="Courier New"/>
+        </w:rPr>
+        <w:t>ession</w:t>
+      </w:r>
+      <w:r>
+        <w:rPr>
+          <w:rFonts w:ascii="Courier New" w:hAnsi="Courier New" w:cs="Courier New"/>
+        </w:rPr>
+        <w:t xml:space="preserve"> </w:t>
+      </w:r>
       <w:r>
         <w:rPr>
           <w:rFonts w:ascii="Courier New" w:hAnsi="Courier New" w:cs="Courier New"/>
         </w:rPr>
         <w:t>&lt;-</w:t>
       </w:r>
-      <w:proofErr w:type="spellStart"/>
-      <w:r>
-        <w:rPr>
-          <w:rFonts w:ascii="Courier New" w:hAnsi="Courier New" w:cs="Courier New"/>
-        </w:rPr>
-        <w:t>getSession</w:t>
-      </w:r>
-      <w:proofErr w:type="spellEnd"/>
-      <w:r>
-        <w:rPr>
-          <w:rFonts w:ascii="Courier New" w:hAnsi="Courier New" w:cs="Courier New"/>
-        </w:rPr>
-        <w:t>(</w:t>
-      </w:r>
-      <w:proofErr w:type="spellStart"/>
-      <w:r>
-        <w:rPr>
-          <w:rFonts w:ascii="Courier New" w:hAnsi="Courier New" w:cs="Courier New"/>
-        </w:rPr>
-        <w:t>baseUrl</w:t>
-      </w:r>
-      <w:proofErr w:type="spellEnd"/>
-      <w:r>
-        <w:rPr>
-          <w:rFonts w:ascii="Courier New" w:hAnsi="Courier New" w:cs="Courier New"/>
-        </w:rPr>
-        <w:t>="http://localhost:8080/</w:t>
-      </w:r>
-      <w:proofErr w:type="spellStart"/>
-      <w:r>
-        <w:rPr>
-          <w:rFonts w:ascii="Courier New" w:hAnsi="Courier New" w:cs="Courier New"/>
-        </w:rPr>
-        <w:t>labkey</w:t>
-      </w:r>
-      <w:proofErr w:type="spellEnd"/>
-      <w:r>
-        <w:rPr>
-          <w:rFonts w:ascii="Courier New" w:hAnsi="Courier New" w:cs="Courier New"/>
-        </w:rPr>
-        <w:t xml:space="preserve">", </w:t>
+      <w:r>
+        <w:rPr>
+          <w:rFonts w:ascii="Courier New" w:hAnsi="Courier New" w:cs="Courier New"/>
+        </w:rPr>
+        <w:t xml:space="preserve"> </w:t>
+      </w:r>
+      <w:r>
+        <w:rPr>
+          <w:rFonts w:ascii="Courier New" w:hAnsi="Courier New" w:cs="Courier New"/>
+        </w:rPr>
+        <w:t>getSession(baseUrl=</w:t>
+      </w:r>
+      <w:r>
+        <w:rPr>
+          <w:rFonts w:ascii="Courier New" w:hAnsi="Courier New" w:cs="Courier New"/>
+        </w:rPr>
+        <w:t>"http://localhost:8080/labkey",</w:t>
       </w:r>
       <w:r>
         <w:rPr>
@@ -967,82 +917,37 @@
         <w:br/>
         <w:t xml:space="preserve">                    </w:t>
       </w:r>
-      <w:proofErr w:type="spellStart"/>
-      <w:r>
-        <w:rPr>
-          <w:rFonts w:ascii="Courier New" w:hAnsi="Courier New" w:cs="Courier New"/>
-        </w:rPr>
-        <w:t>folderPath</w:t>
-      </w:r>
-      <w:proofErr w:type="spellEnd"/>
-      <w:r>
-        <w:rPr>
-          <w:rFonts w:ascii="Courier New" w:hAnsi="Courier New" w:cs="Courier New"/>
-        </w:rPr>
-        <w:t>="/</w:t>
-      </w:r>
-      <w:proofErr w:type="spellStart"/>
-      <w:r>
-        <w:rPr>
-          <w:rFonts w:ascii="Courier New" w:hAnsi="Courier New" w:cs="Courier New"/>
-        </w:rPr>
-        <w:t>apisamples</w:t>
-      </w:r>
-      <w:proofErr w:type="spellEnd"/>
-      <w:r>
-        <w:rPr>
-          <w:rFonts w:ascii="Courier New" w:hAnsi="Courier New" w:cs="Courier New"/>
-        </w:rPr>
-        <w:t>")</w:t>
+      <w:r>
+        <w:rPr>
+          <w:rFonts w:ascii="Courier New" w:hAnsi="Courier New" w:cs="Courier New"/>
+        </w:rPr>
+        <w:t>folderPath="/apisamples")</w:t>
       </w:r>
       <w:r>
         <w:rPr>
           <w:rFonts w:ascii="Courier New" w:hAnsi="Courier New" w:cs="Courier New"/>
         </w:rPr>
         <w:br/>
-        <w:t xml:space="preserve">schema &lt;- </w:t>
-      </w:r>
-      <w:proofErr w:type="spellStart"/>
-      <w:r>
-        <w:rPr>
-          <w:rFonts w:ascii="Courier New" w:hAnsi="Courier New" w:cs="Courier New"/>
-        </w:rPr>
-        <w:t>getSchema</w:t>
-      </w:r>
-      <w:proofErr w:type="spellEnd"/>
-      <w:r>
-        <w:rPr>
-          <w:rFonts w:ascii="Courier New" w:hAnsi="Courier New" w:cs="Courier New"/>
-        </w:rPr>
-        <w:t>(session, "lists")</w:t>
+        <w:t>schema &lt;- getSchema(session, "lists")</w:t>
       </w:r>
       <w:r>
         <w:rPr>
           <w:rFonts w:ascii="Courier New" w:hAnsi="Courier New" w:cs="Courier New"/>
         </w:rPr>
         <w:br/>
-        <w:t xml:space="preserve">rows&lt;- </w:t>
-      </w:r>
-      <w:proofErr w:type="spellStart"/>
-      <w:r>
-        <w:rPr>
-          <w:rFonts w:ascii="Courier New" w:hAnsi="Courier New" w:cs="Courier New"/>
-        </w:rPr>
-        <w:t>getRows</w:t>
-      </w:r>
-      <w:proofErr w:type="spellEnd"/>
-      <w:r>
-        <w:rPr>
-          <w:rFonts w:ascii="Courier New" w:hAnsi="Courier New" w:cs="Courier New"/>
-        </w:rPr>
-        <w:t xml:space="preserve">(session, </w:t>
-      </w:r>
-      <w:proofErr w:type="spellStart"/>
-      <w:r>
-        <w:rPr>
-          <w:rFonts w:ascii="Courier New" w:hAnsi="Courier New" w:cs="Courier New"/>
-        </w:rPr>
-        <w:t>sc</w:t>
+        <w:t>rows</w:t>
+      </w:r>
+      <w:r>
+        <w:rPr>
+          <w:rFonts w:ascii="Courier New" w:hAnsi="Courier New" w:cs="Courier New"/>
+        </w:rPr>
+        <w:t xml:space="preserve"> </w:t>
+      </w:r>
+      <w:r>
+        <w:rPr>
+          <w:rFonts w:ascii="Courier New" w:hAnsi="Courier New" w:cs="Courier New"/>
+        </w:rPr>
+        <w:t>&lt;- getRows(session, sc</w:t>
       </w:r>
       <w:r>
         <w:rPr>
@@ -1054,19 +959,11 @@
         <w:rPr>
           <w:rFonts w:ascii="Courier New" w:hAnsi="Courier New" w:cs="Courier New"/>
         </w:rPr>
-        <w:t>$AllTypes</w:t>
-      </w:r>
-      <w:proofErr w:type="spellEnd"/>
-      <w:r>
-        <w:rPr>
-          <w:rFonts w:ascii="Courier New" w:hAnsi="Courier New" w:cs="Courier New"/>
-        </w:rPr>
-        <w:t xml:space="preserve">)  </w:t>
-      </w:r>
-    </w:p>
-    <w:p>
-      <w:r>
-        <w:lastRenderedPageBreak/>
+        <w:t>$AllTypes)</w:t>
+      </w:r>
+    </w:p>
+    <w:p>
+      <w:r>
         <w:t>There are</w:t>
       </w:r>
       <w:r>
@@ -1094,32 +991,19 @@
         <w:t>Efficiency:</w:t>
       </w:r>
       <w:r>
-        <w:t xml:space="preserve">  </w:t>
-      </w:r>
-      <w:r>
-        <w:t xml:space="preserve">The user need only specify the </w:t>
-      </w:r>
-      <w:proofErr w:type="spellStart"/>
-      <w:r>
-        <w:t>baseUrl</w:t>
-      </w:r>
-      <w:proofErr w:type="spellEnd"/>
-      <w:r>
-        <w:t xml:space="preserve"> and </w:t>
-      </w:r>
-      <w:proofErr w:type="spellStart"/>
-      <w:r>
-        <w:t>folderPath</w:t>
-      </w:r>
-      <w:proofErr w:type="spellEnd"/>
-      <w:r>
-        <w:t xml:space="preserve"> once, and it is saved in the session object where it can be used to do multiple selects or updates against </w:t>
+        <w:t xml:space="preserve"> </w:t>
+      </w:r>
+      <w:r>
+        <w:t xml:space="preserve">The user need only specify the baseUrl and folderPath once, and it is saved in the session object where it can be used to do multiple selects or updates against </w:t>
       </w:r>
       <w:r>
         <w:t xml:space="preserve">one or more </w:t>
       </w:r>
       <w:r>
-        <w:t xml:space="preserve">data sets.  </w:t>
+        <w:t>data sets.</w:t>
+      </w:r>
+      <w:r>
+        <w:t xml:space="preserve"> </w:t>
       </w:r>
       <w:r>
         <w:t>The f</w:t>
@@ -1128,7 +1012,13 @@
         <w:t xml:space="preserve">unction names are shorter </w:t>
       </w:r>
       <w:r>
-        <w:t xml:space="preserve">to save typing.  Also, </w:t>
+        <w:t>to save typing.</w:t>
+      </w:r>
+      <w:r>
+        <w:t xml:space="preserve"> </w:t>
+      </w:r>
+      <w:r>
+        <w:t xml:space="preserve">Also, </w:t>
       </w:r>
       <w:r>
         <w:t xml:space="preserve">the arguments </w:t>
@@ -1188,45 +1078,52 @@
         <w:t>Discovery:</w:t>
       </w:r>
       <w:r>
-        <w:t xml:space="preserve">  </w:t>
+        <w:t xml:space="preserve"> </w:t>
       </w:r>
       <w:r>
         <w:t>Th</w:t>
       </w:r>
       <w:r>
-        <w:t xml:space="preserve">e object returned by </w:t>
-      </w:r>
-      <w:proofErr w:type="spellStart"/>
-      <w:r>
-        <w:t>getSchema</w:t>
-      </w:r>
-      <w:proofErr w:type="spellEnd"/>
+        <w:t xml:space="preserve">e object returned by getSchema </w:t>
+      </w:r>
+      <w:r>
+        <w:t xml:space="preserve">is a list of </w:t>
+      </w:r>
+      <w:r>
+        <w:rPr>
+          <w:i/>
+        </w:rPr>
+        <w:t>all available</w:t>
+      </w:r>
+      <w:r>
+        <w:t xml:space="preserve"> query</w:t>
+      </w:r>
+      <w:r>
+        <w:t xml:space="preserve"> objects within that schema on the server.</w:t>
+      </w:r>
       <w:r>
         <w:t xml:space="preserve"> </w:t>
       </w:r>
       <w:r>
-        <w:t xml:space="preserve">is a list of </w:t>
-      </w:r>
-      <w:r>
-        <w:rPr>
-          <w:i/>
-        </w:rPr>
-        <w:t>all available</w:t>
-      </w:r>
-      <w:r>
-        <w:t xml:space="preserve"> query</w:t>
-      </w:r>
-      <w:r>
-        <w:t xml:space="preserve"> objects within that schema on the server.  These query objects in turn are a list of their fields and </w:t>
+        <w:t xml:space="preserve">These query objects in turn are a list of their fields and </w:t>
       </w:r>
       <w:r>
         <w:t>field attributes</w:t>
       </w:r>
       <w:r>
-        <w:t xml:space="preserve">.  </w:t>
-      </w:r>
-      <w:r>
-        <w:t xml:space="preserve">These schema objects allow the R user to discover what is available on the server.  Field attributes for "lookup" fields connect to other queries, effectively </w:t>
+        <w:t>.</w:t>
+      </w:r>
+      <w:r>
+        <w:t xml:space="preserve"> </w:t>
+      </w:r>
+      <w:r>
+        <w:t>These schema objects allow the R user to discover what is available on the server.</w:t>
+      </w:r>
+      <w:r>
+        <w:t xml:space="preserve"> </w:t>
+      </w:r>
+      <w:r>
+        <w:t xml:space="preserve">Field attributes for "lookup" fields connect to other queries, effectively </w:t>
       </w:r>
       <w:r>
         <w:t xml:space="preserve">allowing the user to specify </w:t>
@@ -1244,7 +1141,7 @@
         <w:t>ing</w:t>
       </w:r>
       <w:r>
-        <w:t xml:space="preserve"> SQL.  </w:t>
+        <w:t xml:space="preserve"> SQL.</w:t>
       </w:r>
     </w:p>
     <w:p>
@@ -1259,7 +1156,16 @@
         <w:ind w:left="0"/>
       </w:pPr>
       <w:r>
-        <w:t xml:space="preserve">All of the Rlabkey APIs can be used in an R View script as well as on client machines.  </w:t>
+        <w:t xml:space="preserve">All of the Rlabkey APIs can be used in an </w:t>
+      </w:r>
+      <w:r>
+        <w:t>R Report</w:t>
+      </w:r>
+      <w:r>
+        <w:t xml:space="preserve"> script </w:t>
+      </w:r>
+      <w:r>
+        <w:t>as well as on client machines.</w:t>
       </w:r>
     </w:p>
     <w:p>
@@ -1299,7 +1205,7 @@
         <w:t>to the data</w:t>
       </w:r>
       <w:r>
-        <w:t xml:space="preserve">.  </w:t>
+        <w:t>.</w:t>
       </w:r>
       <w:r>
         <w:t xml:space="preserve"> </w:t>
@@ -1308,7 +1214,10 @@
         <w:t>(</w:t>
       </w:r>
       <w:r>
-        <w:t xml:space="preserve">The exception is when the anonymous "Guest" user has been given access permission.  </w:t>
+        <w:t>The exception is when the anonymous "Guest" user has been given access permission.</w:t>
+      </w:r>
+      <w:r>
+        <w:t xml:space="preserve"> </w:t>
       </w:r>
       <w:r>
         <w:t xml:space="preserve">See </w:t>
@@ -1318,19 +1227,7 @@
           <w:rPr>
             <w:rStyle w:val="Hyperlink"/>
           </w:rPr>
-          <w:t>secur</w:t>
-        </w:r>
-        <w:r>
-          <w:rPr>
-            <w:rStyle w:val="Hyperlink"/>
-          </w:rPr>
-          <w:t>i</w:t>
-        </w:r>
-        <w:r>
-          <w:rPr>
-            <w:rStyle w:val="Hyperlink"/>
-          </w:rPr>
-          <w:t>ty topics</w:t>
+          <w:t>security topics</w:t>
         </w:r>
       </w:hyperlink>
       <w:r>
@@ -1340,7 +1237,7 @@
         <w:t>.</w:t>
       </w:r>
       <w:r>
-        <w:t xml:space="preserve">) </w:t>
+        <w:t>)</w:t>
       </w:r>
       <w:r>
         <w:t xml:space="preserve"> </w:t>
@@ -1361,12 +1258,21 @@
         <w:t>login</w:t>
       </w:r>
       <w:r>
-        <w:t xml:space="preserve"> information for the File Transfer Protocol client (ftp) and other programs such as CURL. </w:t>
-      </w:r>
-    </w:p>
-    <w:p>
-      <w:r>
-        <w:t xml:space="preserve">On a UNIX system this file should be named .netrc (dot netrc) and on windows it </w:t>
+        <w:t xml:space="preserve"> information for the File Transfer Protocol client (ftp) a</w:t>
+      </w:r>
+      <w:r>
+        <w:t>nd other programs such as CURL.</w:t>
+      </w:r>
+    </w:p>
+    <w:p>
+      <w:r>
+        <w:t>On a UNIX system this file should be n</w:t>
+      </w:r>
+      <w:r>
+        <w:t>amed .netrc (dot netrc) and on W</w:t>
+      </w:r>
+      <w:r>
+        <w:t xml:space="preserve">indows it </w:t>
       </w:r>
       <w:r>
         <w:t>should</w:t>
@@ -1375,7 +1281,7 @@
         <w:t xml:space="preserve"> be </w:t>
       </w:r>
       <w:r>
-        <w:t xml:space="preserve">named \_netrc (underscore netrc). </w:t>
+        <w:t xml:space="preserve">named _netrc (underscore netrc). </w:t>
       </w:r>
       <w:r>
         <w:t>The file should be located in the</w:t>
@@ -1384,40 +1290,62 @@
         <w:t xml:space="preserve"> user's home directory and the </w:t>
       </w:r>
       <w:r>
-        <w:t xml:space="preserve">permissions on the file should be unreadable for everybody except the owner.   </w:t>
-      </w:r>
-    </w:p>
-    <w:p>
-      <w:r>
-        <w:t>To create the \_netrc on a windows machine, first create an environme</w:t>
+        <w:t>permissions on the file should be unreadable for everybody except th</w:t>
+      </w:r>
+      <w:r>
+        <w:t>e owner.</w:t>
+      </w:r>
+    </w:p>
+    <w:p>
+      <w:r>
+        <w:t xml:space="preserve">To create the </w:t>
+      </w:r>
+      <w:r>
+        <w:t>_netrc on a W</w:t>
+      </w:r>
+      <w:r>
+        <w:t>indows machine, first create an environme</w:t>
       </w:r>
       <w:r>
         <w:t xml:space="preserve">nt variable called 'HOME' that </w:t>
       </w:r>
       <w:r>
-        <w:t>is set to your home directory (c</w:t>
-      </w:r>
-      <w:proofErr w:type="gramStart"/>
-      <w:r>
-        <w:t>:/</w:t>
-      </w:r>
-      <w:proofErr w:type="gramEnd"/>
-      <w:r>
-        <w:t xml:space="preserve">Users/&lt;User-Name&gt; on Vista) or any directory you want to use.  </w:t>
-      </w:r>
-      <w:r>
-        <w:t>In that directory, create a text file named \_netrc (note that i</w:t>
-      </w:r>
-      <w:r>
-        <w:t xml:space="preserve">t is underscore netrc, not dot </w:t>
-      </w:r>
-      <w:r>
-        <w:t xml:space="preserve">netrc like it is on UNIX).  </w:t>
-      </w:r>
-    </w:p>
-    <w:p>
-      <w:r>
-        <w:t xml:space="preserve">The following three lines must be included in the .netrc or \_netrc file either separated by white space (spaces, tabs, or newlines) or commas.   </w:t>
+        <w:t>is</w:t>
+      </w:r>
+      <w:r>
+        <w:t xml:space="preserve"> set to your home directory (</w:t>
+      </w:r>
+      <w:r>
+        <w:t xml:space="preserve">for example: </w:t>
+      </w:r>
+      <w:r>
+        <w:t>c:\Users\</w:t>
+      </w:r>
+      <w:r>
+        <w:t xml:space="preserve">&lt;User-Name&gt; on </w:t>
+      </w:r>
+      <w:r>
+        <w:t>recent Windows releases</w:t>
+      </w:r>
+      <w:r>
+        <w:t>) or any directory you want to use.</w:t>
+      </w:r>
+      <w:r>
+        <w:t xml:space="preserve"> </w:t>
+      </w:r>
+      <w:r>
+        <w:t>In that directory, create a text file named _netrc</w:t>
+      </w:r>
+      <w:r>
+        <w:t>.</w:t>
+      </w:r>
+    </w:p>
+    <w:p>
+      <w:r>
+        <w:t xml:space="preserve">The following three lines must be included in the .netrc or _netrc file either separated by white space (spaces, </w:t>
+      </w:r>
+      <w:r>
+        <w:t>tabs, or newlines) or commas.</w:t>
       </w:r>
     </w:p>
     <w:p>
@@ -1427,19 +1355,11 @@
           <w:rFonts w:ascii="Courier New" w:hAnsi="Courier New" w:cs="Courier New"/>
         </w:rPr>
       </w:pPr>
-      <w:proofErr w:type="gramStart"/>
-      <w:r>
-        <w:rPr>
-          <w:rFonts w:ascii="Courier New" w:hAnsi="Courier New" w:cs="Courier New"/>
-        </w:rPr>
-        <w:t>machine</w:t>
-      </w:r>
-      <w:proofErr w:type="gramEnd"/>
-      <w:r>
-        <w:rPr>
-          <w:rFonts w:ascii="Courier New" w:hAnsi="Courier New" w:cs="Courier New"/>
-        </w:rPr>
-        <w:t xml:space="preserve"> &lt;remote-machine-name&gt;</w:t>
+      <w:r>
+        <w:rPr>
+          <w:rFonts w:ascii="Courier New" w:hAnsi="Courier New" w:cs="Courier New"/>
+        </w:rPr>
+        <w:t>machine &lt;remote-machine-name&gt;</w:t>
       </w:r>
       <w:r>
         <w:rPr>
@@ -1468,19 +1388,11 @@
           <w:rFonts w:ascii="Courier New" w:hAnsi="Courier New" w:cs="Courier New"/>
         </w:rPr>
       </w:pPr>
-      <w:proofErr w:type="gramStart"/>
-      <w:r>
-        <w:rPr>
-          <w:rFonts w:ascii="Courier New" w:hAnsi="Courier New" w:cs="Courier New"/>
-        </w:rPr>
-        <w:t>machine</w:t>
-      </w:r>
-      <w:proofErr w:type="gramEnd"/>
-      <w:r>
-        <w:rPr>
-          <w:rFonts w:ascii="Courier New" w:hAnsi="Courier New" w:cs="Courier New"/>
-        </w:rPr>
-        <w:t xml:space="preserve"> localhost</w:t>
+      <w:r>
+        <w:rPr>
+          <w:rFonts w:ascii="Courier New" w:hAnsi="Courier New" w:cs="Courier New"/>
+        </w:rPr>
+        <w:t>machine localhost</w:t>
       </w:r>
       <w:r>
         <w:rPr>
@@ -1499,16 +1411,8 @@
         <w:rPr>
           <w:rFonts w:ascii="Courier New" w:hAnsi="Courier New" w:cs="Courier New"/>
         </w:rPr>
-        <w:t xml:space="preserve">password </w:t>
-      </w:r>
-      <w:proofErr w:type="spellStart"/>
-      <w:r>
-        <w:rPr>
-          <w:rFonts w:ascii="Courier New" w:hAnsi="Courier New" w:cs="Courier New"/>
-        </w:rPr>
-        <w:t>mypass</w:t>
-      </w:r>
-      <w:proofErr w:type="spellEnd"/>
+        <w:t>password mypass</w:t>
+      </w:r>
     </w:p>
     <w:p>
       <w:r>
@@ -1522,45 +1426,37 @@
           <w:rFonts w:ascii="Courier New" w:hAnsi="Courier New" w:cs="Courier New"/>
         </w:rPr>
       </w:pPr>
-      <w:proofErr w:type="gramStart"/>
-      <w:r>
-        <w:rPr>
-          <w:rFonts w:ascii="Courier New" w:hAnsi="Courier New" w:cs="Courier New"/>
-        </w:rPr>
-        <w:lastRenderedPageBreak/>
-        <w:t>machine</w:t>
-      </w:r>
-      <w:proofErr w:type="gramEnd"/>
-      <w:r>
-        <w:rPr>
-          <w:rFonts w:ascii="Courier New" w:hAnsi="Courier New" w:cs="Courier New"/>
-        </w:rPr>
-        <w:t xml:space="preserve"> atlas.scharp.org login vobencha@f</w:t>
-      </w:r>
-      <w:r>
-        <w:rPr>
-          <w:rFonts w:ascii="Courier New" w:hAnsi="Courier New" w:cs="Courier New"/>
-        </w:rPr>
-        <w:t xml:space="preserve">hcrc.org password </w:t>
-      </w:r>
-      <w:proofErr w:type="spellStart"/>
-      <w:r>
-        <w:rPr>
-          <w:rFonts w:ascii="Courier New" w:hAnsi="Courier New" w:cs="Courier New"/>
-        </w:rPr>
-        <w:t>mypass</w:t>
-      </w:r>
-      <w:proofErr w:type="spellEnd"/>
+      <w:r>
+        <w:rPr>
+          <w:rFonts w:ascii="Courier New" w:hAnsi="Courier New" w:cs="Courier New"/>
+        </w:rPr>
+        <w:t>machine atlas.scharp.org login vobencha@f</w:t>
+      </w:r>
+      <w:r>
+        <w:rPr>
+          <w:rFonts w:ascii="Courier New" w:hAnsi="Courier New" w:cs="Courier New"/>
+        </w:rPr>
+        <w:t>hcrc.org password mypass</w:t>
+      </w:r>
     </w:p>
     <w:p>
       <w:r>
         <w:t>Multiple such blocks can exist in one file.</w:t>
       </w:r>
       <w:r>
-        <w:t xml:space="preserve">  Also</w:t>
-      </w:r>
-      <w:r>
-        <w:t>, a netrc file is not used by functions in an R View script.</w:t>
+        <w:t xml:space="preserve"> </w:t>
+      </w:r>
+      <w:r>
+        <w:t>Also</w:t>
+      </w:r>
+      <w:r>
+        <w:t xml:space="preserve">, a netrc file is not used by functions in an </w:t>
+      </w:r>
+      <w:r>
+        <w:t>R Report</w:t>
+      </w:r>
+      <w:r>
+        <w:t xml:space="preserve"> script.</w:t>
       </w:r>
     </w:p>
     <w:p>
@@ -1575,13 +1471,11 @@
       <w:r>
         <w:t xml:space="preserve">You must define an assay on the LabKey Server in order to use the </w:t>
       </w:r>
-      <w:proofErr w:type="spellStart"/>
-      <w:r>
-        <w:t>saveResults</w:t>
-      </w:r>
-      <w:proofErr w:type="spellEnd"/>
-      <w:r>
-        <w:t xml:space="preserve"> function.  </w:t>
+      <w:r>
+        <w:t>saveResults function.</w:t>
+      </w:r>
+      <w:r>
+        <w:t xml:space="preserve"> </w:t>
       </w:r>
       <w:r>
         <w:t>The followi</w:t>
@@ -1596,33 +1490,24 @@
         <w:t>steps</w:t>
       </w:r>
       <w:r>
-        <w:t xml:space="preserve">.  </w:t>
-      </w:r>
-      <w:r>
-        <w:t xml:space="preserve"> (See the </w:t>
+        <w:t>.</w:t>
+      </w:r>
+      <w:r>
+        <w:t xml:space="preserve"> </w:t>
+      </w:r>
+      <w:r>
+        <w:t xml:space="preserve">(See the </w:t>
       </w:r>
       <w:hyperlink r:id="rId13" w:history="1">
         <w:r>
           <w:rPr>
             <w:rStyle w:val="Hyperlink"/>
           </w:rPr>
-          <w:t>As</w:t>
-        </w:r>
-        <w:r>
-          <w:rPr>
-            <w:rStyle w:val="Hyperlink"/>
-          </w:rPr>
-          <w:t>s</w:t>
-        </w:r>
-        <w:r>
-          <w:rPr>
-            <w:rStyle w:val="Hyperlink"/>
-          </w:rPr>
-          <w:t>ays</w:t>
+          <w:t>Assays</w:t>
         </w:r>
       </w:hyperlink>
       <w:r>
-        <w:t xml:space="preserve">  </w:t>
+        <w:t xml:space="preserve"> </w:t>
       </w:r>
       <w:r>
         <w:t xml:space="preserve">topic </w:t>
@@ -1668,106 +1553,22 @@
         </w:rPr>
         <w:t xml:space="preserve"> </w:t>
       </w:r>
-      <w:proofErr w:type="spellStart"/>
-      <w:proofErr w:type="gramStart"/>
       <w:r>
         <w:rPr>
           <w:rFonts w:ascii="Courier New" w:hAnsi="Courier New" w:cs="Courier New"/>
           <w:sz w:val="18"/>
           <w:szCs w:val="18"/>
         </w:rPr>
-        <w:t>write.table</w:t>
-      </w:r>
-      <w:proofErr w:type="spellEnd"/>
+        <w:t xml:space="preserve">write.table(topTable, "c:/temp/limmaResults.txt", </w:t>
+      </w:r>
       <w:r>
         <w:rPr>
           <w:rFonts w:ascii="Courier New" w:hAnsi="Courier New" w:cs="Courier New"/>
           <w:sz w:val="18"/>
           <w:szCs w:val="18"/>
         </w:rPr>
-        <w:t>(</w:t>
-      </w:r>
-      <w:proofErr w:type="spellStart"/>
-      <w:proofErr w:type="gramEnd"/>
-      <w:r>
-        <w:rPr>
-          <w:rFonts w:ascii="Courier New" w:hAnsi="Courier New" w:cs="Courier New"/>
-          <w:sz w:val="18"/>
-          <w:szCs w:val="18"/>
-        </w:rPr>
-        <w:t>topTable</w:t>
-      </w:r>
-      <w:proofErr w:type="spellEnd"/>
-      <w:r>
-        <w:rPr>
-          <w:rFonts w:ascii="Courier New" w:hAnsi="Courier New" w:cs="Courier New"/>
-          <w:sz w:val="18"/>
-          <w:szCs w:val="18"/>
-        </w:rPr>
-        <w:t xml:space="preserve">, "c:/temp/limmaResults.txt", </w:t>
-      </w:r>
-      <w:r>
-        <w:rPr>
-          <w:rFonts w:ascii="Courier New" w:hAnsi="Courier New" w:cs="Courier New"/>
-          <w:sz w:val="18"/>
-          <w:szCs w:val="18"/>
-        </w:rPr>
         <w:br/>
-        <w:t xml:space="preserve">               </w:t>
-      </w:r>
-      <w:proofErr w:type="spellStart"/>
-      <w:r>
-        <w:rPr>
-          <w:rFonts w:ascii="Courier New" w:hAnsi="Courier New" w:cs="Courier New"/>
-          <w:sz w:val="18"/>
-          <w:szCs w:val="18"/>
-        </w:rPr>
-        <w:t>sep</w:t>
-      </w:r>
-      <w:proofErr w:type="spellEnd"/>
-      <w:r>
-        <w:rPr>
-          <w:rFonts w:ascii="Courier New" w:hAnsi="Courier New" w:cs="Courier New"/>
-          <w:sz w:val="18"/>
-          <w:szCs w:val="18"/>
-        </w:rPr>
-        <w:t xml:space="preserve">="\t", </w:t>
-      </w:r>
-      <w:proofErr w:type="spellStart"/>
-      <w:r>
-        <w:rPr>
-          <w:rFonts w:ascii="Courier New" w:hAnsi="Courier New" w:cs="Courier New"/>
-          <w:sz w:val="18"/>
-          <w:szCs w:val="18"/>
-        </w:rPr>
-        <w:t>na</w:t>
-      </w:r>
-      <w:proofErr w:type="spellEnd"/>
-      <w:r>
-        <w:rPr>
-          <w:rFonts w:ascii="Courier New" w:hAnsi="Courier New" w:cs="Courier New"/>
-          <w:sz w:val="18"/>
-          <w:szCs w:val="18"/>
-        </w:rPr>
-        <w:t xml:space="preserve">="", quote=FALSE, </w:t>
-      </w:r>
-      <w:proofErr w:type="spellStart"/>
-      <w:r>
-        <w:rPr>
-          <w:rFonts w:ascii="Courier New" w:hAnsi="Courier New" w:cs="Courier New"/>
-          <w:sz w:val="18"/>
-          <w:szCs w:val="18"/>
-        </w:rPr>
-        <w:t>row.names</w:t>
-      </w:r>
-      <w:proofErr w:type="spellEnd"/>
-      <w:r>
-        <w:rPr>
-          <w:rFonts w:ascii="Courier New" w:hAnsi="Courier New" w:cs="Courier New"/>
-          <w:sz w:val="18"/>
-          <w:szCs w:val="18"/>
-        </w:rPr>
-        <w:t>=FALSE)</w:t>
+        <w:t xml:space="preserve">               sep="\t", na="", quote=FALSE, row.names=FALSE)</w:t>
       </w:r>
     </w:p>
     <w:p>
@@ -1859,7 +1660,37 @@
           <w:spacing w:val="0"/>
           <w:u w:val="none"/>
         </w:rPr>
-        <w:t>.  Choose the Folder type of "Assay ".</w:t>
+        <w:t>.</w:t>
+      </w:r>
+      <w:r>
+        <w:rPr>
+          <w:rStyle w:val="IntenseReference"/>
+          <w:rFonts w:cstheme="minorHAnsi"/>
+          <w:smallCaps w:val="0"/>
+          <w:spacing w:val="0"/>
+          <w:u w:val="none"/>
+        </w:rPr>
+        <w:t xml:space="preserve"> </w:t>
+      </w:r>
+      <w:r>
+        <w:rPr>
+          <w:rStyle w:val="IntenseReference"/>
+          <w:rFonts w:cstheme="minorHAnsi"/>
+          <w:smallCaps w:val="0"/>
+          <w:spacing w:val="0"/>
+          <w:u w:val="none"/>
+        </w:rPr>
+        <w:t>Cho</w:t>
+      </w:r>
+      <w:r>
+        <w:rPr>
+          <w:rStyle w:val="IntenseReference"/>
+          <w:rFonts w:cstheme="minorHAnsi"/>
+          <w:smallCaps w:val="0"/>
+          <w:spacing w:val="0"/>
+          <w:u w:val="none"/>
+        </w:rPr>
+        <w:t>ose the Folder type of "Assay "</w:t>
       </w:r>
     </w:p>
     <w:p>
@@ -1933,27 +1764,14 @@
       <w:r>
         <w:t xml:space="preserve">Figure </w:t>
       </w:r>
-      <w:r>
-        <w:fldChar w:fldCharType="begin"/>
-      </w:r>
-      <w:r>
-        <w:instrText xml:space="preserve"> SEQ Figure \* ARABIC </w:instrText>
-      </w:r>
-      <w:r>
-        <w:fldChar w:fldCharType="separate"/>
-      </w:r>
-      <w:r>
-        <w:rPr>
-          <w:noProof/>
-        </w:rPr>
-        <w:t>2</w:t>
-      </w:r>
-      <w:r>
-        <w:rPr>
-          <w:noProof/>
-        </w:rPr>
-        <w:fldChar w:fldCharType="end"/>
-      </w:r>
+      <w:fldSimple w:instr=" SEQ Figure \* ARABIC ">
+        <w:r>
+          <w:rPr>
+            <w:noProof/>
+          </w:rPr>
+          <w:t>2</w:t>
+        </w:r>
+      </w:fldSimple>
     </w:p>
     <w:p>
       <w:pPr>
@@ -2035,16 +1853,6 @@
           <w:u w:val="none"/>
         </w:rPr>
         <w:t>.</w:t>
-      </w:r>
-      <w:r>
-        <w:rPr>
-          <w:rStyle w:val="IntenseReference"/>
-          <w:rFonts w:cstheme="minorHAnsi"/>
-          <w:smallCaps w:val="0"/>
-          <w:spacing w:val="0"/>
-          <w:u w:val="none"/>
-        </w:rPr>
-        <w:t xml:space="preserve">  </w:t>
       </w:r>
     </w:p>
     <w:p>
@@ -2064,7 +1872,6 @@
           <w:spacing w:val="0"/>
           <w:u w:val="none"/>
         </w:rPr>
-        <w:lastRenderedPageBreak/>
         <w:t xml:space="preserve">On the home page </w:t>
       </w:r>
       <w:r>
@@ -2145,7 +1952,17 @@
           <w:spacing w:val="0"/>
           <w:u w:val="none"/>
         </w:rPr>
-        <w:t xml:space="preserve">  On this Assay List, </w:t>
+        <w:t xml:space="preserve"> </w:t>
+      </w:r>
+      <w:r>
+        <w:rPr>
+          <w:rStyle w:val="IntenseReference"/>
+          <w:rFonts w:cstheme="minorHAnsi"/>
+          <w:smallCaps w:val="0"/>
+          <w:spacing w:val="0"/>
+          <w:u w:val="none"/>
+        </w:rPr>
+        <w:t xml:space="preserve">On this Assay List, </w:t>
       </w:r>
       <w:r>
         <w:rPr>
@@ -2238,27 +2055,14 @@
       <w:r>
         <w:t xml:space="preserve">Figure </w:t>
       </w:r>
-      <w:r>
-        <w:fldChar w:fldCharType="begin"/>
-      </w:r>
-      <w:r>
-        <w:instrText xml:space="preserve"> SEQ Figure \* ARABIC </w:instrText>
-      </w:r>
-      <w:r>
-        <w:fldChar w:fldCharType="separate"/>
-      </w:r>
-      <w:r>
-        <w:rPr>
-          <w:noProof/>
-        </w:rPr>
-        <w:t>3</w:t>
-      </w:r>
-      <w:r>
-        <w:rPr>
-          <w:noProof/>
-        </w:rPr>
-        <w:fldChar w:fldCharType="end"/>
-      </w:r>
+      <w:fldSimple w:instr=" SEQ Figure \* ARABIC ">
+        <w:r>
+          <w:rPr>
+            <w:noProof/>
+          </w:rPr>
+          <w:t>3</w:t>
+        </w:r>
+      </w:fldSimple>
     </w:p>
     <w:p>
       <w:pPr>
@@ -2293,29 +2097,7 @@
           <w:spacing w:val="0"/>
           <w:u w:val="none"/>
         </w:rPr>
-        <w:t xml:space="preserve"> </w:t>
-      </w:r>
-      <w:proofErr w:type="gramStart"/>
-      <w:r>
-        <w:rPr>
-          <w:rStyle w:val="IntenseReference"/>
-          <w:rFonts w:cstheme="minorHAnsi"/>
-          <w:smallCaps w:val="0"/>
-          <w:spacing w:val="0"/>
-          <w:u w:val="none"/>
-        </w:rPr>
-        <w:t>Next</w:t>
-      </w:r>
-      <w:proofErr w:type="gramEnd"/>
-      <w:r>
-        <w:rPr>
-          <w:rStyle w:val="IntenseReference"/>
-          <w:rFonts w:cstheme="minorHAnsi"/>
-          <w:smallCaps w:val="0"/>
-          <w:spacing w:val="0"/>
-          <w:u w:val="none"/>
-        </w:rPr>
-        <w:t>:</w:t>
+        <w:t xml:space="preserve"> Next:</w:t>
       </w:r>
       <w:r>
         <w:rPr>
@@ -2387,27 +2169,14 @@
       <w:r>
         <w:t xml:space="preserve">Figure </w:t>
       </w:r>
-      <w:r>
-        <w:fldChar w:fldCharType="begin"/>
-      </w:r>
-      <w:r>
-        <w:instrText xml:space="preserve"> SEQ Figure \* ARABIC </w:instrText>
-      </w:r>
-      <w:r>
-        <w:fldChar w:fldCharType="separate"/>
-      </w:r>
-      <w:r>
-        <w:rPr>
-          <w:noProof/>
-        </w:rPr>
-        <w:t>4</w:t>
-      </w:r>
-      <w:r>
-        <w:rPr>
-          <w:noProof/>
-        </w:rPr>
-        <w:fldChar w:fldCharType="end"/>
-      </w:r>
+      <w:fldSimple w:instr=" SEQ Figure \* ARABIC ">
+        <w:r>
+          <w:rPr>
+            <w:noProof/>
+          </w:rPr>
+          <w:t>4</w:t>
+        </w:r>
+      </w:fldSimple>
     </w:p>
     <w:p>
       <w:pPr>
@@ -2433,7 +2202,6 @@
           <w:spacing w:val="0"/>
           <w:u w:val="none"/>
         </w:rPr>
-        <w:lastRenderedPageBreak/>
         <w:t xml:space="preserve">You now are presented with the </w:t>
       </w:r>
       <w:r>
@@ -2444,7 +2212,7 @@
           <w:spacing w:val="0"/>
           <w:u w:val="none"/>
         </w:rPr>
-        <w:t xml:space="preserve">General Assay Designer page.   </w:t>
+        <w:t>General Assay Designer page.</w:t>
       </w:r>
       <w:r>
         <w:rPr>
@@ -2512,47 +2280,54 @@
       <w:r>
         <w:t xml:space="preserve">Figure </w:t>
       </w:r>
-      <w:r>
-        <w:fldChar w:fldCharType="begin"/>
-      </w:r>
-      <w:r>
-        <w:instrText xml:space="preserve"> SEQ Figure \* ARABIC </w:instrText>
-      </w:r>
-      <w:r>
-        <w:fldChar w:fldCharType="separate"/>
-      </w:r>
-      <w:r>
-        <w:rPr>
-          <w:noProof/>
-        </w:rPr>
-        <w:t>5</w:t>
-      </w:r>
-      <w:r>
-        <w:rPr>
-          <w:noProof/>
-        </w:rPr>
-        <w:fldChar w:fldCharType="end"/>
-      </w:r>
-    </w:p>
-    <w:p>
-      <w:pPr>
-        <w:rPr>
-          <w:rStyle w:val="IntenseReference"/>
-          <w:rFonts w:cstheme="minorHAnsi"/>
-          <w:smallCaps w:val="0"/>
-          <w:spacing w:val="0"/>
-          <w:u w:val="none"/>
-        </w:rPr>
-      </w:pPr>
-      <w:r>
-        <w:rPr>
-          <w:rStyle w:val="IntenseReference"/>
-          <w:rFonts w:cstheme="minorHAnsi"/>
-          <w:smallCaps w:val="0"/>
-          <w:spacing w:val="0"/>
-          <w:u w:val="none"/>
-        </w:rPr>
-        <w:t xml:space="preserve">This page is broken into four sections, namely the properties of the assay definition itself, metadata properties that apply to a "batch" of one or more runs, metadata properties of individual runs, and then the data properties that are the rows of the data frames (result sets) to be uploaded.  "Metadata" refers to property values describing the results as a whole, including </w:t>
+      <w:fldSimple w:instr=" SEQ Figure \* ARABIC ">
+        <w:r>
+          <w:rPr>
+            <w:noProof/>
+          </w:rPr>
+          <w:t>5</w:t>
+        </w:r>
+      </w:fldSimple>
+    </w:p>
+    <w:p>
+      <w:pPr>
+        <w:rPr>
+          <w:rStyle w:val="IntenseReference"/>
+          <w:rFonts w:cstheme="minorHAnsi"/>
+          <w:smallCaps w:val="0"/>
+          <w:spacing w:val="0"/>
+          <w:u w:val="none"/>
+        </w:rPr>
+      </w:pPr>
+      <w:r>
+        <w:rPr>
+          <w:rStyle w:val="IntenseReference"/>
+          <w:rFonts w:cstheme="minorHAnsi"/>
+          <w:smallCaps w:val="0"/>
+          <w:spacing w:val="0"/>
+          <w:u w:val="none"/>
+        </w:rPr>
+        <w:t>This page is broken into four sections, namely the properties of the assay definition itself, metadata properties that apply to a "batch" of one or more runs, metadata properties of individual runs, and then the data properties that are the rows of the data frames (result sets) to be uploaded.</w:t>
+      </w:r>
+      <w:r>
+        <w:rPr>
+          <w:rStyle w:val="IntenseReference"/>
+          <w:rFonts w:cstheme="minorHAnsi"/>
+          <w:smallCaps w:val="0"/>
+          <w:spacing w:val="0"/>
+          <w:u w:val="none"/>
+        </w:rPr>
+        <w:t xml:space="preserve"> </w:t>
+      </w:r>
+      <w:r>
+        <w:rPr>
+          <w:rStyle w:val="IntenseReference"/>
+          <w:rFonts w:cstheme="minorHAnsi"/>
+          <w:smallCaps w:val="0"/>
+          <w:spacing w:val="0"/>
+          <w:u w:val="none"/>
+        </w:rPr>
+        <w:t xml:space="preserve">"Metadata" refers to property values describing the results as a whole, including </w:t>
       </w:r>
       <w:r>
         <w:rPr>
@@ -2582,38 +2357,37 @@
           <w:spacing w:val="0"/>
           <w:u w:val="none"/>
         </w:rPr>
-        <w:t xml:space="preserve"> calculated that is not recorded in the data frame itself.  </w:t>
-      </w:r>
-      <w:r>
-        <w:rPr>
-          <w:rStyle w:val="IntenseReference"/>
-          <w:rFonts w:cstheme="minorHAnsi"/>
-          <w:smallCaps w:val="0"/>
-          <w:spacing w:val="0"/>
-          <w:u w:val="none"/>
-        </w:rPr>
-        <w:t xml:space="preserve"> </w:t>
-      </w:r>
-    </w:p>
-    <w:p>
-      <w:pPr>
-        <w:rPr>
-          <w:rStyle w:val="IntenseReference"/>
-          <w:rFonts w:cstheme="minorHAnsi"/>
-          <w:smallCaps w:val="0"/>
-          <w:spacing w:val="0"/>
-          <w:u w:val="none"/>
-        </w:rPr>
-      </w:pPr>
-      <w:r>
-        <w:rPr>
-          <w:rStyle w:val="IntenseReference"/>
-          <w:rFonts w:cstheme="minorHAnsi"/>
-          <w:smallCaps w:val="0"/>
-          <w:spacing w:val="0"/>
-          <w:u w:val="none"/>
-        </w:rPr>
-        <w:lastRenderedPageBreak/>
+        <w:t xml:space="preserve"> calculated that is not reco</w:t>
+      </w:r>
+      <w:r>
+        <w:rPr>
+          <w:rStyle w:val="IntenseReference"/>
+          <w:rFonts w:cstheme="minorHAnsi"/>
+          <w:smallCaps w:val="0"/>
+          <w:spacing w:val="0"/>
+          <w:u w:val="none"/>
+        </w:rPr>
+        <w:t>rded in the data frame itself.</w:t>
+      </w:r>
+    </w:p>
+    <w:p>
+      <w:pPr>
+        <w:rPr>
+          <w:rStyle w:val="IntenseReference"/>
+          <w:rFonts w:cstheme="minorHAnsi"/>
+          <w:smallCaps w:val="0"/>
+          <w:spacing w:val="0"/>
+          <w:u w:val="none"/>
+        </w:rPr>
+      </w:pPr>
+      <w:r>
+        <w:rPr>
+          <w:rStyle w:val="IntenseReference"/>
+          <w:rFonts w:cstheme="minorHAnsi"/>
+          <w:smallCaps w:val="0"/>
+          <w:spacing w:val="0"/>
+          <w:u w:val="none"/>
+        </w:rPr>
         <w:t>In our example we will be assu</w:t>
       </w:r>
       <w:r>
@@ -2650,7 +2424,17 @@
           <w:spacing w:val="0"/>
           <w:u w:val="none"/>
         </w:rPr>
-        <w:t xml:space="preserve">Give the assay a name and a description.  </w:t>
+        <w:t>Give the assay a name and a description.</w:t>
+      </w:r>
+      <w:r>
+        <w:rPr>
+          <w:rStyle w:val="IntenseReference"/>
+          <w:rFonts w:cstheme="minorHAnsi"/>
+          <w:smallCaps w:val="0"/>
+          <w:spacing w:val="0"/>
+          <w:u w:val="none"/>
+        </w:rPr>
+        <w:t xml:space="preserve"> </w:t>
       </w:r>
       <w:r>
         <w:rPr>
@@ -2696,7 +2480,17 @@
           <w:spacing w:val="0"/>
           <w:u w:val="none"/>
         </w:rPr>
-        <w:t xml:space="preserve">In the Batch Fields section, </w:t>
+        <w:t>In the Batch Fields se</w:t>
+      </w:r>
+      <w:r>
+        <w:rPr>
+          <w:rStyle w:val="IntenseReference"/>
+          <w:rFonts w:cstheme="minorHAnsi"/>
+          <w:smallCaps w:val="0"/>
+          <w:spacing w:val="0"/>
+          <w:u w:val="none"/>
+        </w:rPr>
+        <w:t>ction:</w:t>
       </w:r>
     </w:p>
     <w:p>
@@ -2818,71 +2612,7 @@
           <w:spacing w:val="0"/>
           <w:u w:val="none"/>
         </w:rPr>
-        <w:t xml:space="preserve"> named </w:t>
-      </w:r>
-      <w:proofErr w:type="spellStart"/>
-      <w:r>
-        <w:rPr>
-          <w:rStyle w:val="IntenseReference"/>
-          <w:rFonts w:cstheme="minorHAnsi"/>
-          <w:smallCaps w:val="0"/>
-          <w:spacing w:val="0"/>
-          <w:u w:val="none"/>
-        </w:rPr>
-        <w:t>LimmaVersion</w:t>
-      </w:r>
-      <w:proofErr w:type="spellEnd"/>
-      <w:r>
-        <w:rPr>
-          <w:rStyle w:val="IntenseReference"/>
-          <w:rFonts w:cstheme="minorHAnsi"/>
-          <w:smallCaps w:val="0"/>
-          <w:spacing w:val="0"/>
-          <w:u w:val="none"/>
-        </w:rPr>
-        <w:t xml:space="preserve"> and </w:t>
-      </w:r>
-      <w:proofErr w:type="spellStart"/>
-      <w:r>
-        <w:rPr>
-          <w:rStyle w:val="IntenseReference"/>
-          <w:rFonts w:cstheme="minorHAnsi"/>
-          <w:smallCaps w:val="0"/>
-          <w:spacing w:val="0"/>
-          <w:u w:val="none"/>
-        </w:rPr>
-        <w:t>RlabkeyVersion</w:t>
-      </w:r>
-      <w:proofErr w:type="spellEnd"/>
-      <w:r>
-        <w:rPr>
-          <w:rStyle w:val="IntenseReference"/>
-          <w:rFonts w:cstheme="minorHAnsi"/>
-          <w:smallCaps w:val="0"/>
-          <w:spacing w:val="0"/>
-          <w:u w:val="none"/>
-        </w:rPr>
-        <w:t>.</w:t>
-      </w:r>
-      <w:r>
-        <w:rPr>
-          <w:rStyle w:val="IntenseReference"/>
-          <w:rFonts w:cstheme="minorHAnsi"/>
-          <w:smallCaps w:val="0"/>
-          <w:spacing w:val="0"/>
-          <w:u w:val="none"/>
-        </w:rPr>
-        <w:t xml:space="preserve"> </w:t>
-      </w:r>
-      <w:r>
-        <w:rPr>
-          <w:rStyle w:val="IntenseReference"/>
-          <w:rFonts w:cstheme="minorHAnsi"/>
-          <w:smallCaps w:val="0"/>
-          <w:spacing w:val="0"/>
-          <w:u w:val="none"/>
-        </w:rPr>
-        <w:t xml:space="preserve"> </w:t>
+        <w:t xml:space="preserve"> named LimmaVersion and RlabkeyVersion.</w:t>
       </w:r>
     </w:p>
     <w:p>
@@ -2953,27 +2683,14 @@
       <w:r>
         <w:t xml:space="preserve">Figure </w:t>
       </w:r>
-      <w:r>
-        <w:fldChar w:fldCharType="begin"/>
-      </w:r>
-      <w:r>
-        <w:instrText xml:space="preserve"> SEQ Figure \* ARABIC </w:instrText>
-      </w:r>
-      <w:r>
-        <w:fldChar w:fldCharType="separate"/>
-      </w:r>
-      <w:r>
-        <w:rPr>
-          <w:noProof/>
-        </w:rPr>
-        <w:t>6</w:t>
-      </w:r>
-      <w:r>
-        <w:rPr>
-          <w:noProof/>
-        </w:rPr>
-        <w:fldChar w:fldCharType="end"/>
-      </w:r>
+      <w:fldSimple w:instr=" SEQ Figure \* ARABIC ">
+        <w:r>
+          <w:rPr>
+            <w:noProof/>
+          </w:rPr>
+          <w:t>6</w:t>
+        </w:r>
+      </w:fldSimple>
     </w:p>
     <w:p>
       <w:pPr>
@@ -2998,7 +2715,7 @@
           <w:spacing w:val="0"/>
           <w:u w:val="none"/>
         </w:rPr>
-        <w:t>In the Data Fields section,</w:t>
+        <w:t>In the Data Fields section:</w:t>
       </w:r>
     </w:p>
     <w:p>
@@ -3150,7 +2867,27 @@
           <w:spacing w:val="0"/>
           <w:u w:val="none"/>
         </w:rPr>
-        <w:t xml:space="preserve">file written out in step 1.  Then press </w:t>
+        <w:t>file written out in step 1.</w:t>
+      </w:r>
+      <w:r>
+        <w:rPr>
+          <w:rStyle w:val="IntenseReference"/>
+          <w:rFonts w:cstheme="minorHAnsi"/>
+          <w:smallCaps w:val="0"/>
+          <w:spacing w:val="0"/>
+          <w:u w:val="none"/>
+        </w:rPr>
+        <w:t xml:space="preserve"> </w:t>
+      </w:r>
+      <w:r>
+        <w:rPr>
+          <w:rStyle w:val="IntenseReference"/>
+          <w:rFonts w:cstheme="minorHAnsi"/>
+          <w:smallCaps w:val="0"/>
+          <w:spacing w:val="0"/>
+          <w:u w:val="none"/>
+        </w:rPr>
+        <w:t xml:space="preserve">Then press </w:t>
       </w:r>
       <w:r>
         <w:rPr>
@@ -3180,7 +2917,17 @@
           <w:spacing w:val="0"/>
           <w:u w:val="none"/>
         </w:rPr>
-        <w:t xml:space="preserve">  The bottom part of the page should now look like</w:t>
+        <w:t xml:space="preserve"> </w:t>
+      </w:r>
+      <w:r>
+        <w:rPr>
+          <w:rStyle w:val="IntenseReference"/>
+          <w:rFonts w:cstheme="minorHAnsi"/>
+          <w:smallCaps w:val="0"/>
+          <w:spacing w:val="0"/>
+          <w:u w:val="none"/>
+        </w:rPr>
+        <w:t>The bottom part of the page should now look like</w:t>
       </w:r>
     </w:p>
     <w:p>
@@ -3200,7 +2947,6 @@
           <w:noProof/>
           <w:lang w:bidi="ar-SA"/>
         </w:rPr>
-        <w:lastRenderedPageBreak/>
         <w:drawing>
           <wp:inline distT="0" distB="0" distL="0" distR="0">
             <wp:extent cx="5742201" cy="2232682"/>
@@ -3251,27 +2997,14 @@
       <w:r>
         <w:t xml:space="preserve">Figure </w:t>
       </w:r>
-      <w:r>
-        <w:fldChar w:fldCharType="begin"/>
-      </w:r>
-      <w:r>
-        <w:instrText xml:space="preserve"> SEQ Figure \* ARABIC </w:instrText>
-      </w:r>
-      <w:r>
-        <w:fldChar w:fldCharType="separate"/>
-      </w:r>
-      <w:r>
-        <w:rPr>
-          <w:noProof/>
-        </w:rPr>
-        <w:t>7</w:t>
-      </w:r>
-      <w:r>
-        <w:rPr>
-          <w:noProof/>
-        </w:rPr>
-        <w:fldChar w:fldCharType="end"/>
-      </w:r>
+      <w:fldSimple w:instr=" SEQ Figure \* ARABIC ">
+        <w:r>
+          <w:rPr>
+            <w:noProof/>
+          </w:rPr>
+          <w:t>7</w:t>
+        </w:r>
+      </w:fldSimple>
     </w:p>
     <w:p>
       <w:pPr>
@@ -3343,7 +3076,17 @@
           <w:spacing w:val="0"/>
           <w:u w:val="none"/>
         </w:rPr>
-        <w:t xml:space="preserve">  If the field names and types inferred by LabKey Server loo</w:t>
+        <w:t xml:space="preserve"> </w:t>
+      </w:r>
+      <w:r>
+        <w:rPr>
+          <w:rStyle w:val="IntenseReference"/>
+          <w:rFonts w:cstheme="minorHAnsi"/>
+          <w:smallCaps w:val="0"/>
+          <w:spacing w:val="0"/>
+          <w:u w:val="none"/>
+        </w:rPr>
+        <w:t>If the field names and types inferred by LabKey Server loo</w:t>
       </w:r>
       <w:r>
         <w:rPr>
@@ -3383,7 +3126,7 @@
           <w:spacing w:val="0"/>
           <w:u w:val="none"/>
         </w:rPr>
-        <w:t xml:space="preserve">  Your newly defined assay should now appear in the</w:t>
+        <w:t>Your newly defined assay should now appear in the</w:t>
       </w:r>
       <w:r>
         <w:rPr>
@@ -3423,20 +3166,8 @@
           <w:spacing w:val="0"/>
           <w:u w:val="none"/>
         </w:rPr>
-        <w:t>ist</w:t>
-      </w:r>
-      <w:proofErr w:type="gramStart"/>
-      <w:r>
-        <w:rPr>
-          <w:rStyle w:val="IntenseReference"/>
-          <w:rFonts w:cstheme="minorHAnsi"/>
-          <w:smallCaps w:val="0"/>
-          <w:spacing w:val="0"/>
-          <w:u w:val="none"/>
-        </w:rPr>
-        <w:t>:</w:t>
-      </w:r>
-      <w:proofErr w:type="gramEnd"/>
+        <w:t>ist:</w:t>
+      </w:r>
       <w:r>
         <w:rPr>
           <w:rStyle w:val="IntenseReference"/>
@@ -3513,27 +3244,14 @@
       <w:r>
         <w:t xml:space="preserve">Figure </w:t>
       </w:r>
-      <w:r>
-        <w:fldChar w:fldCharType="begin"/>
-      </w:r>
-      <w:r>
-        <w:instrText xml:space="preserve"> SEQ Figure \* ARABIC </w:instrText>
-      </w:r>
-      <w:r>
-        <w:fldChar w:fldCharType="separate"/>
-      </w:r>
-      <w:r>
-        <w:rPr>
-          <w:noProof/>
-        </w:rPr>
-        <w:t>8</w:t>
-      </w:r>
-      <w:r>
-        <w:rPr>
-          <w:noProof/>
-        </w:rPr>
-        <w:fldChar w:fldCharType="end"/>
-      </w:r>
+      <w:fldSimple w:instr=" SEQ Figure \* ARABIC ">
+        <w:r>
+          <w:rPr>
+            <w:noProof/>
+          </w:rPr>
+          <w:t>8</w:t>
+        </w:r>
+      </w:fldSimple>
     </w:p>
     <w:p>
       <w:pPr>
@@ -3568,7 +3286,17 @@
           <w:spacing w:val="0"/>
           <w:u w:val="none"/>
         </w:rPr>
-        <w:t xml:space="preserve">  The highlighted names in the code block below correspond to the names you defined in the </w:t>
+        <w:t xml:space="preserve"> </w:t>
+      </w:r>
+      <w:r>
+        <w:rPr>
+          <w:rStyle w:val="IntenseReference"/>
+          <w:rFonts w:cstheme="minorHAnsi"/>
+          <w:smallCaps w:val="0"/>
+          <w:spacing w:val="0"/>
+          <w:u w:val="none"/>
+        </w:rPr>
+        <w:t xml:space="preserve">The highlighted names in the code block below correspond to the names you defined in the </w:t>
       </w:r>
       <w:r>
         <w:rPr>
@@ -3598,29 +3326,47 @@
           <w:spacing w:val="0"/>
           <w:u w:val="none"/>
         </w:rPr>
-        <w:t xml:space="preserve">  Note that there is a built-in property of Batch Name that you will likely want to define.  In this code the batch name will be "Batch &lt;timestamp&gt;".  Also note that the </w:t>
-      </w:r>
-      <w:proofErr w:type="spellStart"/>
-      <w:r>
-        <w:rPr>
-          <w:rStyle w:val="IntenseReference"/>
-          <w:rFonts w:cstheme="minorHAnsi"/>
-          <w:smallCaps w:val="0"/>
-          <w:spacing w:val="0"/>
-          <w:u w:val="none"/>
-        </w:rPr>
-        <w:t>topTable</w:t>
-      </w:r>
-      <w:proofErr w:type="spellEnd"/>
-      <w:r>
-        <w:rPr>
-          <w:rStyle w:val="IntenseReference"/>
-          <w:rFonts w:cstheme="minorHAnsi"/>
-          <w:smallCaps w:val="0"/>
-          <w:spacing w:val="0"/>
-          <w:u w:val="none"/>
-        </w:rPr>
-        <w:t xml:space="preserve"> rows being saved are only those which have a B value greater than 0.</w:t>
+        <w:t>Note that there is a built-in property of Batch Name that you will likely want to define.</w:t>
+      </w:r>
+      <w:r>
+        <w:rPr>
+          <w:rStyle w:val="IntenseReference"/>
+          <w:rFonts w:cstheme="minorHAnsi"/>
+          <w:smallCaps w:val="0"/>
+          <w:spacing w:val="0"/>
+          <w:u w:val="none"/>
+        </w:rPr>
+        <w:t xml:space="preserve"> </w:t>
+      </w:r>
+      <w:r>
+        <w:rPr>
+          <w:rStyle w:val="IntenseReference"/>
+          <w:rFonts w:cstheme="minorHAnsi"/>
+          <w:smallCaps w:val="0"/>
+          <w:spacing w:val="0"/>
+          <w:u w:val="none"/>
+        </w:rPr>
+        <w:t>In this code the batch name will be "Batch &lt;timestamp&gt;".</w:t>
+      </w:r>
+      <w:r>
+        <w:rPr>
+          <w:rStyle w:val="IntenseReference"/>
+          <w:rFonts w:cstheme="minorHAnsi"/>
+          <w:smallCaps w:val="0"/>
+          <w:spacing w:val="0"/>
+          <w:u w:val="none"/>
+        </w:rPr>
+        <w:t xml:space="preserve"> </w:t>
+      </w:r>
+      <w:r>
+        <w:rPr>
+          <w:rStyle w:val="IntenseReference"/>
+          <w:rFonts w:cstheme="minorHAnsi"/>
+          <w:smallCaps w:val="0"/>
+          <w:spacing w:val="0"/>
+          <w:u w:val="none"/>
+        </w:rPr>
+        <w:t>Also note that the topTable rows being saved are only those which have a B value greater than 0.</w:t>
       </w:r>
       <w:r>
         <w:rPr>
@@ -3661,10 +3407,8 @@
           <w:szCs w:val="18"/>
           <w:u w:val="none"/>
         </w:rPr>
-        <w:t>s&lt;-</w:t>
-      </w:r>
-      <w:proofErr w:type="spellStart"/>
-      <w:proofErr w:type="gramStart"/>
+        <w:t>S</w:t>
+      </w:r>
       <w:r>
         <w:rPr>
           <w:rStyle w:val="IntenseReference"/>
@@ -3675,9 +3419,8 @@
           <w:szCs w:val="18"/>
           <w:u w:val="none"/>
         </w:rPr>
-        <w:t>getSession</w:t>
-      </w:r>
-      <w:proofErr w:type="spellEnd"/>
+        <w:t xml:space="preserve"> </w:t>
+      </w:r>
       <w:r>
         <w:rPr>
           <w:rStyle w:val="IntenseReference"/>
@@ -3688,10 +3431,8 @@
           <w:szCs w:val="18"/>
           <w:u w:val="none"/>
         </w:rPr>
-        <w:t>(</w:t>
-      </w:r>
-      <w:proofErr w:type="spellStart"/>
-      <w:proofErr w:type="gramEnd"/>
+        <w:t>&lt;-</w:t>
+      </w:r>
       <w:r>
         <w:rPr>
           <w:rStyle w:val="IntenseReference"/>
@@ -3702,9 +3443,8 @@
           <w:szCs w:val="18"/>
           <w:u w:val="none"/>
         </w:rPr>
-        <w:t>baseUrl</w:t>
-      </w:r>
-      <w:proofErr w:type="spellEnd"/>
+        <w:t xml:space="preserve"> </w:t>
+      </w:r>
       <w:r>
         <w:rPr>
           <w:rStyle w:val="IntenseReference"/>
@@ -3715,59 +3455,7 @@
           <w:szCs w:val="18"/>
           <w:u w:val="none"/>
         </w:rPr>
-        <w:t>="http://localhost:8080/</w:t>
-      </w:r>
-      <w:proofErr w:type="spellStart"/>
-      <w:r>
-        <w:rPr>
-          <w:rStyle w:val="IntenseReference"/>
-          <w:rFonts w:ascii="Courier New" w:hAnsi="Courier New" w:cs="Courier New"/>
-          <w:smallCaps w:val="0"/>
-          <w:spacing w:val="0"/>
-          <w:sz w:val="18"/>
-          <w:szCs w:val="18"/>
-          <w:u w:val="none"/>
-        </w:rPr>
-        <w:t>labkey</w:t>
-      </w:r>
-      <w:proofErr w:type="spellEnd"/>
-      <w:r>
-        <w:rPr>
-          <w:rStyle w:val="IntenseReference"/>
-          <w:rFonts w:ascii="Courier New" w:hAnsi="Courier New" w:cs="Courier New"/>
-          <w:smallCaps w:val="0"/>
-          <w:spacing w:val="0"/>
-          <w:sz w:val="18"/>
-          <w:szCs w:val="18"/>
-          <w:u w:val="none"/>
-        </w:rPr>
-        <w:t xml:space="preserve">", </w:t>
-      </w:r>
-      <w:proofErr w:type="spellStart"/>
-      <w:r>
-        <w:rPr>
-          <w:rStyle w:val="IntenseReference"/>
-          <w:rFonts w:ascii="Courier New" w:hAnsi="Courier New" w:cs="Courier New"/>
-          <w:smallCaps w:val="0"/>
-          <w:spacing w:val="0"/>
-          <w:sz w:val="18"/>
-          <w:szCs w:val="18"/>
-          <w:u w:val="none"/>
-        </w:rPr>
-        <w:t>folderPath</w:t>
-      </w:r>
-      <w:proofErr w:type="spellEnd"/>
-      <w:r>
-        <w:rPr>
-          <w:rStyle w:val="IntenseReference"/>
-          <w:rFonts w:ascii="Courier New" w:hAnsi="Courier New" w:cs="Courier New"/>
-          <w:smallCaps w:val="0"/>
-          <w:spacing w:val="0"/>
-          <w:sz w:val="18"/>
-          <w:szCs w:val="18"/>
-          <w:u w:val="none"/>
-        </w:rPr>
-        <w:t>="/</w:t>
+        <w:t>getSession(baseUrl="http://localhost:8080/labkey", folderPath="/</w:t>
       </w:r>
       <w:r>
         <w:rPr>
@@ -3823,9 +3511,8 @@
           <w:szCs w:val="18"/>
           <w:u w:val="none"/>
         </w:rPr>
-        <w:t xml:space="preserve">## get the versions of the currently loaded </w:t>
-      </w:r>
-      <w:proofErr w:type="spellStart"/>
+        <w:t>## get the versions of the currently loaded limma and Rlabkey libraries,</w:t>
+      </w:r>
       <w:r>
         <w:rPr>
           <w:rStyle w:val="IntenseReference"/>
@@ -3836,9 +3523,9 @@
           <w:szCs w:val="18"/>
           <w:u w:val="none"/>
         </w:rPr>
-        <w:t>limma</w:t>
-      </w:r>
-      <w:proofErr w:type="spellEnd"/>
+        <w:br/>
+        <w:t>## taken from installed.packages()</w:t>
+      </w:r>
       <w:r>
         <w:rPr>
           <w:rStyle w:val="IntenseReference"/>
@@ -3849,9 +3536,9 @@
           <w:szCs w:val="18"/>
           <w:u w:val="none"/>
         </w:rPr>
-        <w:t xml:space="preserve"> and Rlabkey libraries</w:t>
-      </w:r>
-      <w:proofErr w:type="gramStart"/>
+        <w:br/>
+        <w:t>&gt;ipdf</w:t>
+      </w:r>
       <w:r>
         <w:rPr>
           <w:rStyle w:val="IntenseReference"/>
@@ -3862,9 +3549,8 @@
           <w:szCs w:val="18"/>
           <w:u w:val="none"/>
         </w:rPr>
-        <w:t>,</w:t>
-      </w:r>
-      <w:proofErr w:type="gramEnd"/>
+        <w:t xml:space="preserve"> &lt;- data.frame(installed.packages(), stringsAsFactors=FALSE)</w:t>
+      </w:r>
       <w:r>
         <w:rPr>
           <w:rStyle w:val="IntenseReference"/>
@@ -3876,9 +3562,8 @@
           <w:u w:val="none"/>
         </w:rPr>
         <w:br/>
-        <w:t xml:space="preserve">## taken from </w:t>
-      </w:r>
-      <w:proofErr w:type="spellStart"/>
+        <w:t>&gt;</w:t>
+      </w:r>
       <w:r>
         <w:rPr>
           <w:rStyle w:val="IntenseReference"/>
@@ -3889,9 +3574,8 @@
           <w:szCs w:val="18"/>
           <w:u w:val="none"/>
         </w:rPr>
-        <w:t>installed.packages</w:t>
-      </w:r>
-      <w:proofErr w:type="spellEnd"/>
+        <w:t>bprops</w:t>
+      </w:r>
       <w:r>
         <w:rPr>
           <w:rStyle w:val="IntenseReference"/>
@@ -3902,7 +3586,7 @@
           <w:szCs w:val="18"/>
           <w:u w:val="none"/>
         </w:rPr>
-        <w:t>()</w:t>
+        <w:t xml:space="preserve"> </w:t>
       </w:r>
       <w:r>
         <w:rPr>
@@ -3914,165 +3598,8 @@
           <w:szCs w:val="18"/>
           <w:u w:val="none"/>
         </w:rPr>
-        <w:br/>
-        <w:t>&gt;</w:t>
-      </w:r>
-      <w:proofErr w:type="spellStart"/>
-      <w:r>
-        <w:rPr>
-          <w:rStyle w:val="IntenseReference"/>
-          <w:rFonts w:ascii="Courier New" w:hAnsi="Courier New" w:cs="Courier New"/>
-          <w:smallCaps w:val="0"/>
-          <w:spacing w:val="0"/>
-          <w:sz w:val="18"/>
-          <w:szCs w:val="18"/>
-          <w:u w:val="none"/>
-        </w:rPr>
-        <w:t>ipdf</w:t>
-      </w:r>
-      <w:proofErr w:type="spellEnd"/>
-      <w:r>
-        <w:rPr>
-          <w:rStyle w:val="IntenseReference"/>
-          <w:rFonts w:ascii="Courier New" w:hAnsi="Courier New" w:cs="Courier New"/>
-          <w:smallCaps w:val="0"/>
-          <w:spacing w:val="0"/>
-          <w:sz w:val="18"/>
-          <w:szCs w:val="18"/>
-          <w:u w:val="none"/>
-        </w:rPr>
-        <w:t xml:space="preserve"> &lt;- </w:t>
-      </w:r>
-      <w:proofErr w:type="spellStart"/>
-      <w:r>
-        <w:rPr>
-          <w:rStyle w:val="IntenseReference"/>
-          <w:rFonts w:ascii="Courier New" w:hAnsi="Courier New" w:cs="Courier New"/>
-          <w:smallCaps w:val="0"/>
-          <w:spacing w:val="0"/>
-          <w:sz w:val="18"/>
-          <w:szCs w:val="18"/>
-          <w:u w:val="none"/>
-        </w:rPr>
-        <w:t>data.frame</w:t>
-      </w:r>
-      <w:proofErr w:type="spellEnd"/>
-      <w:r>
-        <w:rPr>
-          <w:rStyle w:val="IntenseReference"/>
-          <w:rFonts w:ascii="Courier New" w:hAnsi="Courier New" w:cs="Courier New"/>
-          <w:smallCaps w:val="0"/>
-          <w:spacing w:val="0"/>
-          <w:sz w:val="18"/>
-          <w:szCs w:val="18"/>
-          <w:u w:val="none"/>
-        </w:rPr>
-        <w:t>(</w:t>
-      </w:r>
-      <w:proofErr w:type="spellStart"/>
-      <w:r>
-        <w:rPr>
-          <w:rStyle w:val="IntenseReference"/>
-          <w:rFonts w:ascii="Courier New" w:hAnsi="Courier New" w:cs="Courier New"/>
-          <w:smallCaps w:val="0"/>
-          <w:spacing w:val="0"/>
-          <w:sz w:val="18"/>
-          <w:szCs w:val="18"/>
-          <w:u w:val="none"/>
-        </w:rPr>
-        <w:t>installed.packages</w:t>
-      </w:r>
-      <w:proofErr w:type="spellEnd"/>
-      <w:r>
-        <w:rPr>
-          <w:rStyle w:val="IntenseReference"/>
-          <w:rFonts w:ascii="Courier New" w:hAnsi="Courier New" w:cs="Courier New"/>
-          <w:smallCaps w:val="0"/>
-          <w:spacing w:val="0"/>
-          <w:sz w:val="18"/>
-          <w:szCs w:val="18"/>
-          <w:u w:val="none"/>
-        </w:rPr>
-        <w:t xml:space="preserve">(), </w:t>
-      </w:r>
-      <w:proofErr w:type="spellStart"/>
-      <w:r>
-        <w:rPr>
-          <w:rStyle w:val="IntenseReference"/>
-          <w:rFonts w:ascii="Courier New" w:hAnsi="Courier New" w:cs="Courier New"/>
-          <w:smallCaps w:val="0"/>
-          <w:spacing w:val="0"/>
-          <w:sz w:val="18"/>
-          <w:szCs w:val="18"/>
-          <w:u w:val="none"/>
-        </w:rPr>
-        <w:t>stringsAsFactors</w:t>
-      </w:r>
-      <w:proofErr w:type="spellEnd"/>
-      <w:r>
-        <w:rPr>
-          <w:rStyle w:val="IntenseReference"/>
-          <w:rFonts w:ascii="Courier New" w:hAnsi="Courier New" w:cs="Courier New"/>
-          <w:smallCaps w:val="0"/>
-          <w:spacing w:val="0"/>
-          <w:sz w:val="18"/>
-          <w:szCs w:val="18"/>
-          <w:u w:val="none"/>
-        </w:rPr>
-        <w:t>=FALSE)</w:t>
-      </w:r>
-      <w:r>
-        <w:rPr>
-          <w:rStyle w:val="IntenseReference"/>
-          <w:rFonts w:ascii="Courier New" w:hAnsi="Courier New" w:cs="Courier New"/>
-          <w:smallCaps w:val="0"/>
-          <w:spacing w:val="0"/>
-          <w:sz w:val="18"/>
-          <w:szCs w:val="18"/>
-          <w:u w:val="none"/>
-        </w:rPr>
-        <w:br/>
-        <w:t>&gt;</w:t>
-      </w:r>
-      <w:proofErr w:type="spellStart"/>
-      <w:r>
-        <w:rPr>
-          <w:rStyle w:val="IntenseReference"/>
-          <w:rFonts w:ascii="Courier New" w:hAnsi="Courier New" w:cs="Courier New"/>
-          <w:smallCaps w:val="0"/>
-          <w:spacing w:val="0"/>
-          <w:sz w:val="18"/>
-          <w:szCs w:val="18"/>
-          <w:u w:val="none"/>
-        </w:rPr>
-        <w:t>bprops</w:t>
-      </w:r>
-      <w:proofErr w:type="spellEnd"/>
-      <w:r>
-        <w:rPr>
-          <w:rStyle w:val="IntenseReference"/>
-          <w:rFonts w:ascii="Courier New" w:hAnsi="Courier New" w:cs="Courier New"/>
-          <w:smallCaps w:val="0"/>
-          <w:spacing w:val="0"/>
-          <w:sz w:val="18"/>
-          <w:szCs w:val="18"/>
-          <w:u w:val="none"/>
-        </w:rPr>
-        <w:t xml:space="preserve"> </w:t>
-      </w:r>
-      <w:r>
-        <w:rPr>
-          <w:rStyle w:val="IntenseReference"/>
-          <w:rFonts w:ascii="Courier New" w:hAnsi="Courier New" w:cs="Courier New"/>
-          <w:smallCaps w:val="0"/>
-          <w:spacing w:val="0"/>
-          <w:sz w:val="18"/>
-          <w:szCs w:val="18"/>
-          <w:u w:val="none"/>
-        </w:rPr>
         <w:t>&lt;- list(</w:t>
       </w:r>
-      <w:proofErr w:type="spellStart"/>
       <w:r>
         <w:rPr>
           <w:rStyle w:val="IntenseReference"/>
@@ -4086,7 +3613,6 @@
         </w:rPr>
         <w:t>LimmaVersion</w:t>
       </w:r>
-      <w:proofErr w:type="spellEnd"/>
       <w:r>
         <w:rPr>
           <w:rStyle w:val="IntenseReference"/>
@@ -4097,9 +3623,8 @@
           <w:szCs w:val="18"/>
           <w:u w:val="none"/>
         </w:rPr>
-        <w:t>=</w:t>
-      </w:r>
-      <w:proofErr w:type="spellStart"/>
+        <w:t>=ipdf["limma", "Version"],</w:t>
+      </w:r>
       <w:r>
         <w:rPr>
           <w:rStyle w:val="IntenseReference"/>
@@ -4110,61 +3635,9 @@
           <w:szCs w:val="18"/>
           <w:u w:val="none"/>
         </w:rPr>
-        <w:t>ipdf</w:t>
-      </w:r>
-      <w:proofErr w:type="spellEnd"/>
-      <w:r>
-        <w:rPr>
-          <w:rStyle w:val="IntenseReference"/>
-          <w:rFonts w:ascii="Courier New" w:hAnsi="Courier New" w:cs="Courier New"/>
-          <w:smallCaps w:val="0"/>
-          <w:spacing w:val="0"/>
-          <w:sz w:val="18"/>
-          <w:szCs w:val="18"/>
-          <w:u w:val="none"/>
-        </w:rPr>
-        <w:t>["</w:t>
-      </w:r>
-      <w:proofErr w:type="spellStart"/>
-      <w:r>
-        <w:rPr>
-          <w:rStyle w:val="IntenseReference"/>
-          <w:rFonts w:ascii="Courier New" w:hAnsi="Courier New" w:cs="Courier New"/>
-          <w:smallCaps w:val="0"/>
-          <w:spacing w:val="0"/>
-          <w:sz w:val="18"/>
-          <w:szCs w:val="18"/>
-          <w:u w:val="none"/>
-        </w:rPr>
-        <w:t>limma</w:t>
-      </w:r>
-      <w:proofErr w:type="spellEnd"/>
-      <w:r>
-        <w:rPr>
-          <w:rStyle w:val="IntenseReference"/>
-          <w:rFonts w:ascii="Courier New" w:hAnsi="Courier New" w:cs="Courier New"/>
-          <w:smallCaps w:val="0"/>
-          <w:spacing w:val="0"/>
-          <w:sz w:val="18"/>
-          <w:szCs w:val="18"/>
-          <w:u w:val="none"/>
-        </w:rPr>
-        <w:t>", "Version"],</w:t>
-      </w:r>
-      <w:r>
-        <w:rPr>
-          <w:rStyle w:val="IntenseReference"/>
-          <w:rFonts w:ascii="Courier New" w:hAnsi="Courier New" w:cs="Courier New"/>
-          <w:smallCaps w:val="0"/>
-          <w:spacing w:val="0"/>
-          <w:sz w:val="18"/>
-          <w:szCs w:val="18"/>
-          <w:u w:val="none"/>
-        </w:rPr>
         <w:br/>
         <w:t xml:space="preserve">           </w:t>
       </w:r>
-      <w:proofErr w:type="spellStart"/>
       <w:r>
         <w:rPr>
           <w:rStyle w:val="IntenseReference"/>
@@ -4178,7 +3651,6 @@
         </w:rPr>
         <w:t>RlabkeyVersion</w:t>
       </w:r>
-      <w:proofErr w:type="spellEnd"/>
       <w:r>
         <w:rPr>
           <w:rStyle w:val="IntenseReference"/>
@@ -4189,33 +3661,7 @@
           <w:szCs w:val="18"/>
           <w:u w:val="none"/>
         </w:rPr>
-        <w:t>=</w:t>
-      </w:r>
-      <w:proofErr w:type="spellStart"/>
-      <w:r>
-        <w:rPr>
-          <w:rStyle w:val="IntenseReference"/>
-          <w:rFonts w:ascii="Courier New" w:hAnsi="Courier New" w:cs="Courier New"/>
-          <w:smallCaps w:val="0"/>
-          <w:spacing w:val="0"/>
-          <w:sz w:val="18"/>
-          <w:szCs w:val="18"/>
-          <w:u w:val="none"/>
-        </w:rPr>
-        <w:t>ipdf</w:t>
-      </w:r>
-      <w:proofErr w:type="spellEnd"/>
-      <w:r>
-        <w:rPr>
-          <w:rStyle w:val="IntenseReference"/>
-          <w:rFonts w:ascii="Courier New" w:hAnsi="Courier New" w:cs="Courier New"/>
-          <w:smallCaps w:val="0"/>
-          <w:spacing w:val="0"/>
-          <w:sz w:val="18"/>
-          <w:szCs w:val="18"/>
-          <w:u w:val="none"/>
-        </w:rPr>
-        <w:t>["Rlabkey", "Version"])</w:t>
+        <w:t>=ipdf["Rlabkey", "Version"])</w:t>
       </w:r>
     </w:p>
     <w:p>
@@ -4246,9 +3692,8 @@
           <w:szCs w:val="18"/>
           <w:u w:val="none"/>
         </w:rPr>
-        <w:t xml:space="preserve">## </w:t>
-      </w:r>
-      <w:proofErr w:type="gramStart"/>
+        <w:t>## format as a list of lists</w:t>
+      </w:r>
       <w:r>
         <w:rPr>
           <w:rStyle w:val="IntenseReference"/>
@@ -4259,9 +3704,8 @@
           <w:szCs w:val="18"/>
           <w:u w:val="none"/>
         </w:rPr>
-        <w:t>format</w:t>
-      </w:r>
-      <w:proofErr w:type="gramEnd"/>
+        <w:br/>
+      </w:r>
       <w:r>
         <w:rPr>
           <w:rStyle w:val="IntenseReference"/>
@@ -4272,7 +3716,7 @@
           <w:szCs w:val="18"/>
           <w:u w:val="none"/>
         </w:rPr>
-        <w:t xml:space="preserve"> as a list of lists</w:t>
+        <w:t>bpl</w:t>
       </w:r>
       <w:r>
         <w:rPr>
@@ -4284,9 +3728,8 @@
           <w:szCs w:val="18"/>
           <w:u w:val="none"/>
         </w:rPr>
-        <w:br/>
-      </w:r>
-      <w:proofErr w:type="spellStart"/>
+        <w:t xml:space="preserve"> </w:t>
+      </w:r>
       <w:r>
         <w:rPr>
           <w:rStyle w:val="IntenseReference"/>
@@ -4297,9 +3740,8 @@
           <w:szCs w:val="18"/>
           <w:u w:val="none"/>
         </w:rPr>
-        <w:t>bpl</w:t>
-      </w:r>
-      <w:proofErr w:type="spellEnd"/>
+        <w:t>&lt;- list(name=paste("Batch</w:t>
+      </w:r>
       <w:r>
         <w:rPr>
           <w:rStyle w:val="IntenseReference"/>
@@ -4310,7 +3752,7 @@
           <w:szCs w:val="18"/>
           <w:u w:val="none"/>
         </w:rPr>
-        <w:t>&lt;- list(name=paste("Batch</w:t>
+        <w:t xml:space="preserve"> </w:t>
       </w:r>
       <w:r>
         <w:rPr>
@@ -4322,71 +3764,7 @@
           <w:szCs w:val="18"/>
           <w:u w:val="none"/>
         </w:rPr>
-        <w:t xml:space="preserve"> </w:t>
-      </w:r>
-      <w:r>
-        <w:rPr>
-          <w:rStyle w:val="IntenseReference"/>
-          <w:rFonts w:ascii="Courier New" w:hAnsi="Courier New" w:cs="Courier New"/>
-          <w:smallCaps w:val="0"/>
-          <w:spacing w:val="0"/>
-          <w:sz w:val="18"/>
-          <w:szCs w:val="18"/>
-          <w:u w:val="none"/>
-        </w:rPr>
-        <w:t xml:space="preserve">", </w:t>
-      </w:r>
-      <w:proofErr w:type="spellStart"/>
-      <w:r>
-        <w:rPr>
-          <w:rStyle w:val="IntenseReference"/>
-          <w:rFonts w:ascii="Courier New" w:hAnsi="Courier New" w:cs="Courier New"/>
-          <w:smallCaps w:val="0"/>
-          <w:spacing w:val="0"/>
-          <w:sz w:val="18"/>
-          <w:szCs w:val="18"/>
-          <w:u w:val="none"/>
-        </w:rPr>
-        <w:t>as.character</w:t>
-      </w:r>
-      <w:proofErr w:type="spellEnd"/>
-      <w:r>
-        <w:rPr>
-          <w:rStyle w:val="IntenseReference"/>
-          <w:rFonts w:ascii="Courier New" w:hAnsi="Courier New" w:cs="Courier New"/>
-          <w:smallCaps w:val="0"/>
-          <w:spacing w:val="0"/>
-          <w:sz w:val="18"/>
-          <w:szCs w:val="18"/>
-          <w:u w:val="none"/>
-        </w:rPr>
-        <w:t xml:space="preserve">(date())),properties = </w:t>
-      </w:r>
-      <w:proofErr w:type="spellStart"/>
-      <w:r>
-        <w:rPr>
-          <w:rStyle w:val="IntenseReference"/>
-          <w:rFonts w:ascii="Courier New" w:hAnsi="Courier New" w:cs="Courier New"/>
-          <w:smallCaps w:val="0"/>
-          <w:spacing w:val="0"/>
-          <w:sz w:val="18"/>
-          <w:szCs w:val="18"/>
-          <w:u w:val="none"/>
-        </w:rPr>
-        <w:t>bprops</w:t>
-      </w:r>
-      <w:proofErr w:type="spellEnd"/>
-      <w:r>
-        <w:rPr>
-          <w:rStyle w:val="IntenseReference"/>
-          <w:rFonts w:ascii="Courier New" w:hAnsi="Courier New" w:cs="Courier New"/>
-          <w:smallCaps w:val="0"/>
-          <w:spacing w:val="0"/>
-          <w:sz w:val="18"/>
-          <w:szCs w:val="18"/>
-          <w:u w:val="none"/>
-        </w:rPr>
-        <w:t>)</w:t>
+        <w:t>", as.character(date())),properties = bprops)</w:t>
       </w:r>
     </w:p>
     <w:p>
@@ -4417,10 +3795,8 @@
           <w:szCs w:val="18"/>
           <w:u w:val="none"/>
         </w:rPr>
-        <w:lastRenderedPageBreak/>
-        <w:t xml:space="preserve">## call </w:t>
-      </w:r>
-      <w:proofErr w:type="spellStart"/>
+        <w:t>## call saveResults</w:t>
+      </w:r>
       <w:r>
         <w:rPr>
           <w:rStyle w:val="IntenseReference"/>
@@ -4431,9 +3807,9 @@
           <w:szCs w:val="18"/>
           <w:u w:val="none"/>
         </w:rPr>
-        <w:t>saveResults</w:t>
-      </w:r>
-      <w:proofErr w:type="spellEnd"/>
+        <w:br/>
+        <w:t>&gt;assaybatch &lt;-</w:t>
+      </w:r>
       <w:r>
         <w:rPr>
           <w:rStyle w:val="IntenseReference"/>
@@ -4444,10 +3820,8 @@
           <w:szCs w:val="18"/>
           <w:u w:val="none"/>
         </w:rPr>
-        <w:br/>
-        <w:t>&gt;</w:t>
-      </w:r>
-      <w:proofErr w:type="spellStart"/>
+        <w:t xml:space="preserve"> </w:t>
+      </w:r>
       <w:r>
         <w:rPr>
           <w:rStyle w:val="IntenseReference"/>
@@ -4458,74 +3832,8 @@
           <w:szCs w:val="18"/>
           <w:u w:val="none"/>
         </w:rPr>
-        <w:t>assaybatch</w:t>
-      </w:r>
-      <w:proofErr w:type="spellEnd"/>
-      <w:r>
-        <w:rPr>
-          <w:rStyle w:val="IntenseReference"/>
-          <w:rFonts w:ascii="Courier New" w:hAnsi="Courier New" w:cs="Courier New"/>
-          <w:smallCaps w:val="0"/>
-          <w:spacing w:val="0"/>
-          <w:sz w:val="18"/>
-          <w:szCs w:val="18"/>
-          <w:u w:val="none"/>
-        </w:rPr>
-        <w:t xml:space="preserve"> &lt;-</w:t>
-      </w:r>
-      <w:proofErr w:type="spellStart"/>
-      <w:r>
-        <w:rPr>
-          <w:rStyle w:val="IntenseReference"/>
-          <w:rFonts w:ascii="Courier New" w:hAnsi="Courier New" w:cs="Courier New"/>
-          <w:smallCaps w:val="0"/>
-          <w:spacing w:val="0"/>
-          <w:sz w:val="18"/>
-          <w:szCs w:val="18"/>
-          <w:u w:val="none"/>
-        </w:rPr>
-        <w:t>saveResults</w:t>
-      </w:r>
-      <w:proofErr w:type="spellEnd"/>
-      <w:r>
-        <w:rPr>
-          <w:rStyle w:val="IntenseReference"/>
-          <w:rFonts w:ascii="Courier New" w:hAnsi="Courier New" w:cs="Courier New"/>
-          <w:smallCaps w:val="0"/>
-          <w:spacing w:val="0"/>
-          <w:sz w:val="18"/>
-          <w:szCs w:val="18"/>
-          <w:u w:val="none"/>
-        </w:rPr>
-        <w:t xml:space="preserve">(s, </w:t>
-      </w:r>
-      <w:proofErr w:type="spellStart"/>
-      <w:r>
-        <w:rPr>
-          <w:rStyle w:val="IntenseReference"/>
-          <w:rFonts w:ascii="Courier New" w:hAnsi="Courier New" w:cs="Courier New"/>
-          <w:smallCaps w:val="0"/>
-          <w:spacing w:val="0"/>
-          <w:sz w:val="18"/>
-          <w:szCs w:val="18"/>
-          <w:u w:val="none"/>
-        </w:rPr>
-        <w:t>assayName</w:t>
-      </w:r>
-      <w:proofErr w:type="spellEnd"/>
-      <w:r>
-        <w:rPr>
-          <w:rStyle w:val="IntenseReference"/>
-          <w:rFonts w:ascii="Courier New" w:hAnsi="Courier New" w:cs="Courier New"/>
-          <w:smallCaps w:val="0"/>
-          <w:spacing w:val="0"/>
-          <w:sz w:val="18"/>
-          <w:szCs w:val="18"/>
-          <w:u w:val="none"/>
-        </w:rPr>
-        <w:t>="</w:t>
-      </w:r>
-      <w:proofErr w:type="spellStart"/>
+        <w:t>saveResults(s, assayName="</w:t>
+      </w:r>
       <w:r>
         <w:rPr>
           <w:rStyle w:val="IntenseReference"/>
@@ -4539,7 +3847,6 @@
         </w:rPr>
         <w:t>LimmaTopTable</w:t>
       </w:r>
-      <w:proofErr w:type="spellEnd"/>
       <w:r>
         <w:rPr>
           <w:rStyle w:val="IntenseReference"/>
@@ -4565,7 +3872,6 @@
         <w:br/>
         <w:t xml:space="preserve">            </w:t>
       </w:r>
-      <w:proofErr w:type="spellStart"/>
       <w:r>
         <w:rPr>
           <w:rStyle w:val="IntenseReference"/>
@@ -4576,126 +3882,7 @@
           <w:szCs w:val="18"/>
           <w:u w:val="none"/>
         </w:rPr>
-        <w:t>resultDataFrame</w:t>
-      </w:r>
-      <w:proofErr w:type="spellEnd"/>
-      <w:r>
-        <w:rPr>
-          <w:rStyle w:val="IntenseReference"/>
-          <w:rFonts w:ascii="Courier New" w:hAnsi="Courier New" w:cs="Courier New"/>
-          <w:smallCaps w:val="0"/>
-          <w:spacing w:val="0"/>
-          <w:sz w:val="18"/>
-          <w:szCs w:val="18"/>
-          <w:u w:val="none"/>
-        </w:rPr>
-        <w:t>=</w:t>
-      </w:r>
-      <w:proofErr w:type="spellStart"/>
-      <w:proofErr w:type="gramStart"/>
-      <w:r>
-        <w:rPr>
-          <w:rStyle w:val="IntenseReference"/>
-          <w:rFonts w:ascii="Courier New" w:hAnsi="Courier New" w:cs="Courier New"/>
-          <w:smallCaps w:val="0"/>
-          <w:spacing w:val="0"/>
-          <w:sz w:val="18"/>
-          <w:szCs w:val="18"/>
-          <w:u w:val="none"/>
-        </w:rPr>
-        <w:t>topTable</w:t>
-      </w:r>
-      <w:proofErr w:type="spellEnd"/>
-      <w:r>
-        <w:rPr>
-          <w:rStyle w:val="IntenseReference"/>
-          <w:rFonts w:ascii="Courier New" w:hAnsi="Courier New" w:cs="Courier New"/>
-          <w:smallCaps w:val="0"/>
-          <w:spacing w:val="0"/>
-          <w:sz w:val="18"/>
-          <w:szCs w:val="18"/>
-          <w:u w:val="none"/>
-        </w:rPr>
-        <w:t>[</w:t>
-      </w:r>
-      <w:proofErr w:type="spellStart"/>
-      <w:proofErr w:type="gramEnd"/>
-      <w:r>
-        <w:rPr>
-          <w:rStyle w:val="IntenseReference"/>
-          <w:rFonts w:ascii="Courier New" w:hAnsi="Courier New" w:cs="Courier New"/>
-          <w:smallCaps w:val="0"/>
-          <w:spacing w:val="0"/>
-          <w:sz w:val="18"/>
-          <w:szCs w:val="18"/>
-          <w:u w:val="none"/>
-        </w:rPr>
-        <w:t>topTable$B</w:t>
-      </w:r>
-      <w:proofErr w:type="spellEnd"/>
-      <w:r>
-        <w:rPr>
-          <w:rStyle w:val="IntenseReference"/>
-          <w:rFonts w:ascii="Courier New" w:hAnsi="Courier New" w:cs="Courier New"/>
-          <w:smallCaps w:val="0"/>
-          <w:spacing w:val="0"/>
-          <w:sz w:val="18"/>
-          <w:szCs w:val="18"/>
-          <w:u w:val="none"/>
-        </w:rPr>
-        <w:t>&gt;0, ],</w:t>
-      </w:r>
-      <w:proofErr w:type="spellStart"/>
-      <w:r>
-        <w:rPr>
-          <w:rStyle w:val="IntenseReference"/>
-          <w:rFonts w:ascii="Courier New" w:hAnsi="Courier New" w:cs="Courier New"/>
-          <w:smallCaps w:val="0"/>
-          <w:spacing w:val="0"/>
-          <w:sz w:val="18"/>
-          <w:szCs w:val="18"/>
-          <w:u w:val="none"/>
-        </w:rPr>
-        <w:t>batchPropertyList</w:t>
-      </w:r>
-      <w:proofErr w:type="spellEnd"/>
-      <w:r>
-        <w:rPr>
-          <w:rStyle w:val="IntenseReference"/>
-          <w:rFonts w:ascii="Courier New" w:hAnsi="Courier New" w:cs="Courier New"/>
-          <w:smallCaps w:val="0"/>
-          <w:spacing w:val="0"/>
-          <w:sz w:val="18"/>
-          <w:szCs w:val="18"/>
-          <w:u w:val="none"/>
-        </w:rPr>
-        <w:t xml:space="preserve">= </w:t>
-      </w:r>
-      <w:proofErr w:type="spellStart"/>
-      <w:r>
-        <w:rPr>
-          <w:rStyle w:val="IntenseReference"/>
-          <w:rFonts w:ascii="Courier New" w:hAnsi="Courier New" w:cs="Courier New"/>
-          <w:smallCaps w:val="0"/>
-          <w:spacing w:val="0"/>
-          <w:sz w:val="18"/>
-          <w:szCs w:val="18"/>
-          <w:u w:val="none"/>
-        </w:rPr>
-        <w:t>bpl</w:t>
-      </w:r>
-      <w:proofErr w:type="spellEnd"/>
-      <w:r>
-        <w:rPr>
-          <w:rStyle w:val="IntenseReference"/>
-          <w:rFonts w:ascii="Courier New" w:hAnsi="Courier New" w:cs="Courier New"/>
-          <w:smallCaps w:val="0"/>
-          <w:spacing w:val="0"/>
-          <w:sz w:val="18"/>
-          <w:szCs w:val="18"/>
-          <w:u w:val="none"/>
-        </w:rPr>
-        <w:t>)</w:t>
+        <w:t>resultDataFrame=topTable[topTable$B&gt;0, ],batchPropertyList= bpl)</w:t>
       </w:r>
     </w:p>
     <w:p>
@@ -4710,29 +3897,67 @@
           <w:spacing w:val="0"/>
           <w:u w:val="none"/>
         </w:rPr>
-        <w:t>After saving two assay results in this way, clicking on the name of your assay in the Assay List will bring up the Runs view listing the datasets you have saved.  Click on the Assay Id link to see the results of a single run, or the "view results" link to see the data across multiple runs.  These data can also be queried and retrieved from R.  In this example, they will belong to a data set named "</w:t>
-      </w:r>
-      <w:proofErr w:type="spellStart"/>
-      <w:r>
-        <w:rPr>
-          <w:rStyle w:val="IntenseReference"/>
-          <w:rFonts w:cstheme="minorHAnsi"/>
-          <w:smallCaps w:val="0"/>
-          <w:spacing w:val="0"/>
-          <w:u w:val="none"/>
-        </w:rPr>
-        <w:t>LimmaTopTable</w:t>
-      </w:r>
-      <w:proofErr w:type="spellEnd"/>
-      <w:r>
-        <w:rPr>
-          <w:rStyle w:val="IntenseReference"/>
-          <w:rFonts w:cstheme="minorHAnsi"/>
-          <w:smallCaps w:val="0"/>
-          <w:spacing w:val="0"/>
-          <w:u w:val="none"/>
-        </w:rPr>
-        <w:t xml:space="preserve"> Data"</w:t>
+        <w:t>After saving two assay results in this way, clicking on the name of your assay in the Assay List will bring up the Runs view listing the datasets you have saved.</w:t>
+      </w:r>
+      <w:r>
+        <w:rPr>
+          <w:rStyle w:val="IntenseReference"/>
+          <w:rFonts w:cstheme="minorHAnsi"/>
+          <w:smallCaps w:val="0"/>
+          <w:spacing w:val="0"/>
+          <w:u w:val="none"/>
+        </w:rPr>
+        <w:t xml:space="preserve"> </w:t>
+      </w:r>
+      <w:r>
+        <w:rPr>
+          <w:rStyle w:val="IntenseReference"/>
+          <w:rFonts w:cstheme="minorHAnsi"/>
+          <w:smallCaps w:val="0"/>
+          <w:spacing w:val="0"/>
+          <w:u w:val="none"/>
+        </w:rPr>
+        <w:t>Click on the Assay Id link to see the results of a single run, or the "view results" link to see the data across multiple runs.</w:t>
+      </w:r>
+      <w:r>
+        <w:rPr>
+          <w:rStyle w:val="IntenseReference"/>
+          <w:rFonts w:cstheme="minorHAnsi"/>
+          <w:smallCaps w:val="0"/>
+          <w:spacing w:val="0"/>
+          <w:u w:val="none"/>
+        </w:rPr>
+        <w:t xml:space="preserve"> </w:t>
+      </w:r>
+      <w:r>
+        <w:rPr>
+          <w:rStyle w:val="IntenseReference"/>
+          <w:rFonts w:cstheme="minorHAnsi"/>
+          <w:smallCaps w:val="0"/>
+          <w:spacing w:val="0"/>
+          <w:u w:val="none"/>
+        </w:rPr>
+        <w:t>These data can also be queried and retrieved from R.</w:t>
+      </w:r>
+      <w:r>
+        <w:rPr>
+          <w:rStyle w:val="IntenseReference"/>
+          <w:rFonts w:cstheme="minorHAnsi"/>
+          <w:smallCaps w:val="0"/>
+          <w:spacing w:val="0"/>
+          <w:u w:val="none"/>
+        </w:rPr>
+        <w:t xml:space="preserve"> </w:t>
+      </w:r>
+      <w:r>
+        <w:rPr>
+          <w:rStyle w:val="IntenseReference"/>
+          <w:rFonts w:cstheme="minorHAnsi"/>
+          <w:smallCaps w:val="0"/>
+          <w:spacing w:val="0"/>
+          <w:u w:val="none"/>
+        </w:rPr>
+        <w:t>In this example, they will belong to a data set named "LimmaTopTable Data"</w:t>
       </w:r>
       <w:r>
         <w:rPr>
@@ -4822,27 +4047,14 @@
       <w:r>
         <w:t xml:space="preserve">Figure </w:t>
       </w:r>
-      <w:r>
-        <w:fldChar w:fldCharType="begin"/>
-      </w:r>
-      <w:r>
-        <w:instrText xml:space="preserve"> SEQ Figure \* ARABIC </w:instrText>
-      </w:r>
-      <w:r>
-        <w:fldChar w:fldCharType="separate"/>
-      </w:r>
-      <w:r>
-        <w:rPr>
-          <w:noProof/>
-        </w:rPr>
-        <w:t>9</w:t>
-      </w:r>
-      <w:r>
-        <w:rPr>
-          <w:noProof/>
-        </w:rPr>
-        <w:fldChar w:fldCharType="end"/>
-      </w:r>
+      <w:fldSimple w:instr=" SEQ Figure \* ARABIC ">
+        <w:r>
+          <w:rPr>
+            <w:noProof/>
+          </w:rPr>
+          <w:t>9</w:t>
+        </w:r>
+      </w:fldSimple>
     </w:p>
     <w:p>
       <w:pPr>
@@ -4944,7 +4156,77 @@
           <w:spacing w:val="0"/>
           <w:u w:val="none"/>
         </w:rPr>
-        <w:t xml:space="preserve"> project to hold results for different users.  Segregating results into user-specific folders can be useful for security restrictions (not all users are allowed to view other user's data), to allow QC review before consolidation, or for simple organizational reasons.   For consistency across subfolders, all users should use the same Assay, defined at the project level as described above.  To refer to this definition, users must be given read permissions at the project level.  </w:t>
+        <w:t xml:space="preserve"> project to hold results for different users.</w:t>
+      </w:r>
+      <w:r>
+        <w:rPr>
+          <w:rStyle w:val="IntenseReference"/>
+          <w:rFonts w:cstheme="minorHAnsi"/>
+          <w:smallCaps w:val="0"/>
+          <w:spacing w:val="0"/>
+          <w:u w:val="none"/>
+        </w:rPr>
+        <w:t xml:space="preserve"> </w:t>
+      </w:r>
+      <w:r>
+        <w:rPr>
+          <w:rStyle w:val="IntenseReference"/>
+          <w:rFonts w:cstheme="minorHAnsi"/>
+          <w:smallCaps w:val="0"/>
+          <w:spacing w:val="0"/>
+          <w:u w:val="none"/>
+        </w:rPr>
+        <w:t>Segregating results into user-specific folders can be useful for security restrictions (not all users are allowed to view other user's data), to allow QC review before consolidation, or for simple organizational reasons.</w:t>
+      </w:r>
+      <w:r>
+        <w:rPr>
+          <w:rStyle w:val="IntenseReference"/>
+          <w:rFonts w:cstheme="minorHAnsi"/>
+          <w:smallCaps w:val="0"/>
+          <w:spacing w:val="0"/>
+          <w:u w:val="none"/>
+        </w:rPr>
+        <w:t xml:space="preserve"> </w:t>
+      </w:r>
+      <w:r>
+        <w:rPr>
+          <w:rStyle w:val="IntenseReference"/>
+          <w:rFonts w:cstheme="minorHAnsi"/>
+          <w:smallCaps w:val="0"/>
+          <w:spacing w:val="0"/>
+          <w:u w:val="none"/>
+        </w:rPr>
+        <w:t>For consistency across subfolders, all users should use the same Assay, defined at the project level as described above.</w:t>
+      </w:r>
+      <w:r>
+        <w:rPr>
+          <w:rStyle w:val="IntenseReference"/>
+          <w:rFonts w:cstheme="minorHAnsi"/>
+          <w:smallCaps w:val="0"/>
+          <w:spacing w:val="0"/>
+          <w:u w:val="none"/>
+        </w:rPr>
+        <w:t xml:space="preserve"> </w:t>
+      </w:r>
+      <w:r>
+        <w:rPr>
+          <w:rStyle w:val="IntenseReference"/>
+          <w:rFonts w:cstheme="minorHAnsi"/>
+          <w:smallCaps w:val="0"/>
+          <w:spacing w:val="0"/>
+          <w:u w:val="none"/>
+        </w:rPr>
+        <w:t>To refer to this definition, users must be given read per</w:t>
+      </w:r>
+      <w:r>
+        <w:rPr>
+          <w:rStyle w:val="IntenseReference"/>
+          <w:rFonts w:cstheme="minorHAnsi"/>
+          <w:smallCaps w:val="0"/>
+          <w:spacing w:val="0"/>
+          <w:u w:val="none"/>
+        </w:rPr>
+        <w:t>missions at the project level.</w:t>
       </w:r>
       <w:r>
         <w:rPr>
@@ -4985,7 +4267,7 @@
           <w:spacing w:val="0"/>
           <w:u w:val="none"/>
         </w:rPr>
-        <w:t xml:space="preserve"> </w:t>
+        <w:t>:</w:t>
       </w:r>
     </w:p>
     <w:p>
@@ -5057,69 +4339,34 @@
       <w:r>
         <w:t xml:space="preserve">Figure </w:t>
       </w:r>
-      <w:r>
-        <w:fldChar w:fldCharType="begin"/>
-      </w:r>
-      <w:r>
-        <w:instrText xml:space="preserve"> SEQ Figure \* ARABIC </w:instrText>
-      </w:r>
-      <w:r>
-        <w:fldChar w:fldCharType="separate"/>
-      </w:r>
-      <w:r>
-        <w:rPr>
-          <w:noProof/>
-        </w:rPr>
-        <w:t>10</w:t>
-      </w:r>
-      <w:r>
-        <w:rPr>
-          <w:noProof/>
-        </w:rPr>
-        <w:fldChar w:fldCharType="end"/>
-      </w:r>
-    </w:p>
-    <w:p>
-      <w:pPr>
-        <w:rPr>
-          <w:rStyle w:val="IntenseReference"/>
-          <w:rFonts w:cstheme="minorHAnsi"/>
-          <w:smallCaps w:val="0"/>
-          <w:spacing w:val="0"/>
-          <w:u w:val="none"/>
-        </w:rPr>
-      </w:pPr>
-      <w:r>
-        <w:rPr>
-          <w:rStyle w:val="IntenseReference"/>
-          <w:rFonts w:cstheme="minorHAnsi"/>
-          <w:smallCaps w:val="0"/>
-          <w:spacing w:val="0"/>
-          <w:u w:val="none"/>
-        </w:rPr>
-        <w:t>To save results to a folder named "</w:t>
-      </w:r>
-      <w:proofErr w:type="spellStart"/>
-      <w:r>
-        <w:rPr>
-          <w:rStyle w:val="IntenseReference"/>
-          <w:rFonts w:cstheme="minorHAnsi"/>
-          <w:smallCaps w:val="0"/>
-          <w:spacing w:val="0"/>
-          <w:u w:val="none"/>
-        </w:rPr>
-        <w:t>johnd</w:t>
-      </w:r>
-      <w:proofErr w:type="spellEnd"/>
-      <w:r>
-        <w:rPr>
-          <w:rStyle w:val="IntenseReference"/>
-          <w:rFonts w:cstheme="minorHAnsi"/>
-          <w:smallCaps w:val="0"/>
-          <w:spacing w:val="0"/>
-          <w:u w:val="none"/>
-        </w:rPr>
-        <w:t>" within the project described in the previous section, the only difference in the R code is to use the full path to the subfolder:</w:t>
+      <w:fldSimple w:instr=" SEQ Figure \* ARABIC ">
+        <w:r>
+          <w:rPr>
+            <w:noProof/>
+          </w:rPr>
+          <w:t>10</w:t>
+        </w:r>
+      </w:fldSimple>
+    </w:p>
+    <w:p>
+      <w:pPr>
+        <w:rPr>
+          <w:rStyle w:val="IntenseReference"/>
+          <w:rFonts w:cstheme="minorHAnsi"/>
+          <w:smallCaps w:val="0"/>
+          <w:spacing w:val="0"/>
+          <w:u w:val="none"/>
+        </w:rPr>
+      </w:pPr>
+      <w:r>
+        <w:rPr>
+          <w:rStyle w:val="IntenseReference"/>
+          <w:rFonts w:cstheme="minorHAnsi"/>
+          <w:smallCaps w:val="0"/>
+          <w:spacing w:val="0"/>
+          <w:u w:val="none"/>
+        </w:rPr>
+        <w:t>To save results to a folder named "johnd" within the project described in the previous section, the only difference in the R code is to use the full path to the subfolder:</w:t>
       </w:r>
     </w:p>
     <w:p>
@@ -5150,11 +4397,8 @@
           <w:szCs w:val="18"/>
           <w:u w:val="none"/>
         </w:rPr>
-        <w:lastRenderedPageBreak/>
-        <w:t>s&lt;-</w:t>
-      </w:r>
-      <w:proofErr w:type="spellStart"/>
-      <w:proofErr w:type="gramStart"/>
+        <w:t>S</w:t>
+      </w:r>
       <w:r>
         <w:rPr>
           <w:rStyle w:val="IntenseReference"/>
@@ -5165,9 +4409,8 @@
           <w:szCs w:val="18"/>
           <w:u w:val="none"/>
         </w:rPr>
-        <w:t>getSession</w:t>
-      </w:r>
-      <w:proofErr w:type="spellEnd"/>
+        <w:t xml:space="preserve"> </w:t>
+      </w:r>
       <w:r>
         <w:rPr>
           <w:rStyle w:val="IntenseReference"/>
@@ -5178,10 +4421,8 @@
           <w:szCs w:val="18"/>
           <w:u w:val="none"/>
         </w:rPr>
-        <w:t>(</w:t>
-      </w:r>
-      <w:proofErr w:type="spellStart"/>
-      <w:proofErr w:type="gramEnd"/>
+        <w:t>&lt;-</w:t>
+      </w:r>
       <w:r>
         <w:rPr>
           <w:rStyle w:val="IntenseReference"/>
@@ -5192,9 +4433,8 @@
           <w:szCs w:val="18"/>
           <w:u w:val="none"/>
         </w:rPr>
-        <w:t>baseUrl</w:t>
-      </w:r>
-      <w:proofErr w:type="spellEnd"/>
+        <w:t xml:space="preserve"> </w:t>
+      </w:r>
       <w:r>
         <w:rPr>
           <w:rStyle w:val="IntenseReference"/>
@@ -5205,9 +4445,8 @@
           <w:szCs w:val="18"/>
           <w:u w:val="none"/>
         </w:rPr>
-        <w:t>="http://localhost:8080/</w:t>
-      </w:r>
-      <w:proofErr w:type="spellStart"/>
+        <w:t>getSession(baseUrl="http://localhost:8080/labkey",</w:t>
+      </w:r>
       <w:r>
         <w:rPr>
           <w:rStyle w:val="IntenseReference"/>
@@ -5218,9 +4457,8 @@
           <w:szCs w:val="18"/>
           <w:u w:val="none"/>
         </w:rPr>
-        <w:t>labkey</w:t>
-      </w:r>
-      <w:proofErr w:type="spellEnd"/>
+        <w:t xml:space="preserve"> </w:t>
+      </w:r>
       <w:r>
         <w:rPr>
           <w:rStyle w:val="IntenseReference"/>
@@ -5231,7 +4469,8 @@
           <w:szCs w:val="18"/>
           <w:u w:val="none"/>
         </w:rPr>
-        <w:t>",</w:t>
+        <w:br/>
+        <w:t xml:space="preserve">                             </w:t>
       </w:r>
       <w:r>
         <w:rPr>
@@ -5243,46 +4482,7 @@
           <w:szCs w:val="18"/>
           <w:u w:val="none"/>
         </w:rPr>
-        <w:t xml:space="preserve"> </w:t>
-      </w:r>
-      <w:r>
-        <w:rPr>
-          <w:rStyle w:val="IntenseReference"/>
-          <w:rFonts w:ascii="Courier New" w:hAnsi="Courier New" w:cs="Courier New"/>
-          <w:smallCaps w:val="0"/>
-          <w:spacing w:val="0"/>
-          <w:sz w:val="18"/>
-          <w:szCs w:val="18"/>
-          <w:u w:val="none"/>
-        </w:rPr>
-        <w:br/>
-        <w:t xml:space="preserve">                             </w:t>
-      </w:r>
-      <w:proofErr w:type="spellStart"/>
-      <w:r>
-        <w:rPr>
-          <w:rStyle w:val="IntenseReference"/>
-          <w:rFonts w:ascii="Courier New" w:hAnsi="Courier New" w:cs="Courier New"/>
-          <w:smallCaps w:val="0"/>
-          <w:spacing w:val="0"/>
-          <w:sz w:val="18"/>
-          <w:szCs w:val="18"/>
-          <w:u w:val="none"/>
-        </w:rPr>
-        <w:t>folderPath</w:t>
-      </w:r>
-      <w:proofErr w:type="spellEnd"/>
-      <w:r>
-        <w:rPr>
-          <w:rStyle w:val="IntenseReference"/>
-          <w:rFonts w:ascii="Courier New" w:hAnsi="Courier New" w:cs="Courier New"/>
-          <w:smallCaps w:val="0"/>
-          <w:spacing w:val="0"/>
-          <w:sz w:val="18"/>
-          <w:szCs w:val="18"/>
-          <w:u w:val="none"/>
-        </w:rPr>
-        <w:t>="/</w:t>
+        <w:t>folderPath="/</w:t>
       </w:r>
       <w:r>
         <w:rPr>
@@ -5308,9 +4508,8 @@
           <w:highlight w:val="yellow"/>
           <w:u w:val="none"/>
         </w:rPr>
-        <w:t>Analysis/</w:t>
-      </w:r>
-      <w:proofErr w:type="spellStart"/>
+        <w:t>Analysis/johnd</w:t>
+      </w:r>
       <w:r>
         <w:rPr>
           <w:rStyle w:val="IntenseReference"/>
@@ -5319,20 +4518,6 @@
           <w:spacing w:val="0"/>
           <w:sz w:val="18"/>
           <w:szCs w:val="18"/>
-          <w:highlight w:val="yellow"/>
-          <w:u w:val="none"/>
-        </w:rPr>
-        <w:t>johnd</w:t>
-      </w:r>
-      <w:proofErr w:type="spellEnd"/>
-      <w:r>
-        <w:rPr>
-          <w:rStyle w:val="IntenseReference"/>
-          <w:rFonts w:ascii="Courier New" w:hAnsi="Courier New" w:cs="Courier New"/>
-          <w:smallCaps w:val="0"/>
-          <w:spacing w:val="0"/>
-          <w:sz w:val="18"/>
-          <w:szCs w:val="18"/>
           <w:u w:val="none"/>
         </w:rPr>
         <w:t>")</w:t>
@@ -5383,15 +4568,7 @@
     </w:p>
     <w:p>
       <w:pPr>
-        <w:rPr>
-          <w:rStyle w:val="IntenseReference"/>
-          <w:rFonts w:cstheme="minorHAnsi"/>
-          <w:smallCaps w:val="0"/>
-          <w:spacing w:val="0"/>
-          <w:u w:val="none"/>
-        </w:rPr>
-      </w:pPr>
-      <w:r>
+        <w:ind w:left="720"/>
         <w:rPr>
           <w:rFonts w:ascii="Verdana" w:hAnsi="Verdana"/>
           <w:color w:val="000000"/>
@@ -5399,9 +4576,7 @@
           <w:szCs w:val="20"/>
           <w:shd w:val="clear" w:color="auto" w:fill="F8F8F8"/>
         </w:rPr>
-        <w:t xml:space="preserve">  Error in function (type, </w:t>
-      </w:r>
-      <w:proofErr w:type="spellStart"/>
+      </w:pPr>
       <w:r>
         <w:rPr>
           <w:rFonts w:ascii="Verdana" w:hAnsi="Verdana"/>
@@ -5410,9 +4585,17 @@
           <w:szCs w:val="20"/>
           <w:shd w:val="clear" w:color="auto" w:fill="F8F8F8"/>
         </w:rPr>
-        <w:t>msg</w:t>
-      </w:r>
-      <w:proofErr w:type="spellEnd"/>
+        <w:t>Error in function (type, msg, asError = TRUE) :</w:t>
+      </w:r>
+      <w:r>
+        <w:rPr>
+          <w:rFonts w:ascii="Verdana" w:hAnsi="Verdana"/>
+          <w:color w:val="000000"/>
+          <w:sz w:val="20"/>
+          <w:szCs w:val="20"/>
+        </w:rPr>
+        <w:br/>
+      </w:r>
       <w:r>
         <w:rPr>
           <w:rFonts w:ascii="Verdana" w:hAnsi="Verdana"/>
@@ -5421,9 +4604,41 @@
           <w:szCs w:val="20"/>
           <w:shd w:val="clear" w:color="auto" w:fill="F8F8F8"/>
         </w:rPr>
-        <w:t xml:space="preserve">, </w:t>
-      </w:r>
-      <w:proofErr w:type="spellStart"/>
+        <w:t>error:1408F10B:SSL routines:SSL3_GET_RECORD:wrong version number</w:t>
+      </w:r>
+    </w:p>
+    <w:p>
+      <w:pPr>
+        <w:rPr>
+          <w:rStyle w:val="IntenseReference"/>
+          <w:rFonts w:cstheme="minorHAnsi"/>
+          <w:smallCaps w:val="0"/>
+          <w:spacing w:val="0"/>
+          <w:u w:val="none"/>
+        </w:rPr>
+      </w:pPr>
+      <w:r>
+        <w:rPr>
+          <w:rStyle w:val="IntenseReference"/>
+          <w:rFonts w:cstheme="minorHAnsi"/>
+          <w:smallCaps w:val="0"/>
+          <w:spacing w:val="0"/>
+          <w:u w:val="none"/>
+        </w:rPr>
+        <w:t>Or</w:t>
+      </w:r>
+    </w:p>
+    <w:p>
+      <w:pPr>
+        <w:ind w:left="720"/>
+        <w:rPr>
+          <w:rStyle w:val="IntenseReference"/>
+          <w:rFonts w:cstheme="minorHAnsi"/>
+          <w:smallCaps w:val="0"/>
+          <w:spacing w:val="0"/>
+          <w:u w:val="none"/>
+        </w:rPr>
+      </w:pPr>
       <w:r>
         <w:rPr>
           <w:rFonts w:ascii="Verdana" w:hAnsi="Verdana"/>
@@ -5432,9 +4647,17 @@
           <w:szCs w:val="20"/>
           <w:shd w:val="clear" w:color="auto" w:fill="F8F8F8"/>
         </w:rPr>
-        <w:t>asError</w:t>
-      </w:r>
-      <w:proofErr w:type="spellEnd"/>
+        <w:t>Error in function (type, msg, asError = TRUE) :</w:t>
+      </w:r>
+      <w:r>
+        <w:rPr>
+          <w:rFonts w:ascii="Verdana" w:hAnsi="Verdana"/>
+          <w:color w:val="000000"/>
+          <w:sz w:val="20"/>
+          <w:szCs w:val="20"/>
+        </w:rPr>
+        <w:br/>
+      </w:r>
       <w:r>
         <w:rPr>
           <w:rFonts w:ascii="Verdana" w:hAnsi="Verdana"/>
@@ -5443,249 +4666,8 @@
           <w:szCs w:val="20"/>
           <w:shd w:val="clear" w:color="auto" w:fill="F8F8F8"/>
         </w:rPr>
-        <w:t xml:space="preserve"> = TRUE) :</w:t>
-      </w:r>
-      <w:r>
-        <w:rPr>
-          <w:rStyle w:val="apple-converted-space"/>
-          <w:rFonts w:ascii="Verdana" w:hAnsi="Verdana"/>
-          <w:color w:val="000000"/>
-          <w:sz w:val="20"/>
-          <w:szCs w:val="20"/>
-          <w:shd w:val="clear" w:color="auto" w:fill="F8F8F8"/>
-        </w:rPr>
-        <w:t> </w:t>
-      </w:r>
-      <w:r>
-        <w:rPr>
-          <w:rFonts w:ascii="Verdana" w:hAnsi="Verdana"/>
-          <w:color w:val="000000"/>
-          <w:sz w:val="20"/>
-          <w:szCs w:val="20"/>
-        </w:rPr>
-        <w:br/>
-      </w:r>
-      <w:r>
-        <w:rPr>
-          <w:rFonts w:ascii="Verdana" w:hAnsi="Verdana"/>
-          <w:color w:val="000000"/>
-          <w:sz w:val="20"/>
-          <w:szCs w:val="20"/>
-          <w:shd w:val="clear" w:color="auto" w:fill="F8F8F8"/>
-        </w:rPr>
-        <w:t>    error:1408F10B:SSL routines:SSL3_GET_RECORD:wrong version number</w:t>
-      </w:r>
-      <w:r>
-        <w:rPr>
-          <w:rStyle w:val="apple-converted-space"/>
-          <w:rFonts w:ascii="Verdana" w:hAnsi="Verdana"/>
-          <w:color w:val="000000"/>
-          <w:sz w:val="20"/>
-          <w:szCs w:val="20"/>
-          <w:shd w:val="clear" w:color="auto" w:fill="F8F8F8"/>
-        </w:rPr>
-        <w:t> </w:t>
-      </w:r>
-      <w:r>
-        <w:rPr>
-          <w:rFonts w:ascii="Verdana" w:hAnsi="Verdana"/>
-          <w:color w:val="000000"/>
-          <w:sz w:val="20"/>
-          <w:szCs w:val="20"/>
-        </w:rPr>
-        <w:br/>
-      </w:r>
-      <w:r>
-        <w:rPr>
-          <w:rFonts w:ascii="Verdana" w:hAnsi="Verdana"/>
-          <w:color w:val="000000"/>
-          <w:sz w:val="20"/>
-          <w:szCs w:val="20"/>
-          <w:shd w:val="clear" w:color="auto" w:fill="F8F8F8"/>
-        </w:rPr>
-        <w:t>or</w:t>
-      </w:r>
-      <w:r>
-        <w:rPr>
-          <w:rStyle w:val="apple-converted-space"/>
-          <w:rFonts w:ascii="Verdana" w:hAnsi="Verdana"/>
-          <w:color w:val="000000"/>
-          <w:sz w:val="20"/>
-          <w:szCs w:val="20"/>
-          <w:shd w:val="clear" w:color="auto" w:fill="F8F8F8"/>
-        </w:rPr>
-        <w:t> </w:t>
-      </w:r>
-      <w:r>
-        <w:rPr>
-          <w:rFonts w:ascii="Verdana" w:hAnsi="Verdana"/>
-          <w:color w:val="000000"/>
-          <w:sz w:val="20"/>
-          <w:szCs w:val="20"/>
-        </w:rPr>
-        <w:br/>
-      </w:r>
-      <w:r>
-        <w:rPr>
-          <w:rFonts w:ascii="Verdana" w:hAnsi="Verdana"/>
-          <w:color w:val="000000"/>
-          <w:sz w:val="20"/>
-          <w:szCs w:val="20"/>
-        </w:rPr>
-        <w:br/>
-      </w:r>
-      <w:r>
-        <w:rPr>
-          <w:rFonts w:ascii="Verdana" w:hAnsi="Verdana"/>
-          <w:color w:val="000000"/>
-          <w:sz w:val="20"/>
-          <w:szCs w:val="20"/>
-          <w:shd w:val="clear" w:color="auto" w:fill="F8F8F8"/>
-        </w:rPr>
-        <w:t xml:space="preserve">  Error in function (type, </w:t>
-      </w:r>
-      <w:proofErr w:type="spellStart"/>
-      <w:r>
-        <w:rPr>
-          <w:rFonts w:ascii="Verdana" w:hAnsi="Verdana"/>
-          <w:color w:val="000000"/>
-          <w:sz w:val="20"/>
-          <w:szCs w:val="20"/>
-          <w:shd w:val="clear" w:color="auto" w:fill="F8F8F8"/>
-        </w:rPr>
-        <w:t>msg</w:t>
-      </w:r>
-      <w:proofErr w:type="spellEnd"/>
-      <w:r>
-        <w:rPr>
-          <w:rFonts w:ascii="Verdana" w:hAnsi="Verdana"/>
-          <w:color w:val="000000"/>
-          <w:sz w:val="20"/>
-          <w:szCs w:val="20"/>
-          <w:shd w:val="clear" w:color="auto" w:fill="F8F8F8"/>
-        </w:rPr>
-        <w:t xml:space="preserve">, </w:t>
-      </w:r>
-      <w:proofErr w:type="spellStart"/>
-      <w:r>
-        <w:rPr>
-          <w:rFonts w:ascii="Verdana" w:hAnsi="Verdana"/>
-          <w:color w:val="000000"/>
-          <w:sz w:val="20"/>
-          <w:szCs w:val="20"/>
-          <w:shd w:val="clear" w:color="auto" w:fill="F8F8F8"/>
-        </w:rPr>
-        <w:t>asError</w:t>
-      </w:r>
-      <w:proofErr w:type="spellEnd"/>
-      <w:r>
-        <w:rPr>
-          <w:rFonts w:ascii="Verdana" w:hAnsi="Verdana"/>
-          <w:color w:val="000000"/>
-          <w:sz w:val="20"/>
-          <w:szCs w:val="20"/>
-          <w:shd w:val="clear" w:color="auto" w:fill="F8F8F8"/>
-        </w:rPr>
-        <w:t xml:space="preserve"> = TRUE) :</w:t>
-      </w:r>
-      <w:r>
-        <w:rPr>
-          <w:rStyle w:val="apple-converted-space"/>
-          <w:rFonts w:ascii="Verdana" w:hAnsi="Verdana"/>
-          <w:color w:val="000000"/>
-          <w:sz w:val="20"/>
-          <w:szCs w:val="20"/>
-          <w:shd w:val="clear" w:color="auto" w:fill="F8F8F8"/>
-        </w:rPr>
-        <w:t> </w:t>
-      </w:r>
-      <w:r>
-        <w:rPr>
-          <w:rFonts w:ascii="Verdana" w:hAnsi="Verdana"/>
-          <w:color w:val="000000"/>
-          <w:sz w:val="20"/>
-          <w:szCs w:val="20"/>
-        </w:rPr>
-        <w:br/>
-      </w:r>
-      <w:r>
-        <w:rPr>
-          <w:rFonts w:ascii="Verdana" w:hAnsi="Verdana"/>
-          <w:color w:val="000000"/>
-          <w:sz w:val="20"/>
-          <w:szCs w:val="20"/>
-          <w:shd w:val="clear" w:color="auto" w:fill="F8F8F8"/>
-        </w:rPr>
-        <w:t xml:space="preserve">    error:1411809D:SSL </w:t>
-      </w:r>
-      <w:proofErr w:type="spellStart"/>
-      <w:r>
-        <w:rPr>
-          <w:rFonts w:ascii="Verdana" w:hAnsi="Verdana"/>
-          <w:color w:val="000000"/>
-          <w:sz w:val="20"/>
-          <w:szCs w:val="20"/>
-          <w:shd w:val="clear" w:color="auto" w:fill="F8F8F8"/>
-        </w:rPr>
-        <w:t>routines:SSL_CHECK_SERVERHELLO_TLSEXT:tls</w:t>
-      </w:r>
-      <w:proofErr w:type="spellEnd"/>
-      <w:r>
-        <w:rPr>
-          <w:rFonts w:ascii="Verdana" w:hAnsi="Verdana"/>
-          <w:color w:val="000000"/>
-          <w:sz w:val="20"/>
-          <w:szCs w:val="20"/>
-          <w:shd w:val="clear" w:color="auto" w:fill="F8F8F8"/>
-        </w:rPr>
-        <w:t xml:space="preserve"> invalid </w:t>
-      </w:r>
-      <w:proofErr w:type="spellStart"/>
-      <w:r>
-        <w:rPr>
-          <w:rFonts w:ascii="Verdana" w:hAnsi="Verdana"/>
-          <w:color w:val="000000"/>
-          <w:sz w:val="20"/>
-          <w:szCs w:val="20"/>
-          <w:shd w:val="clear" w:color="auto" w:fill="F8F8F8"/>
-        </w:rPr>
-        <w:t>ecpointformat</w:t>
-      </w:r>
-      <w:proofErr w:type="spellEnd"/>
-      <w:r>
-        <w:rPr>
-          <w:rFonts w:ascii="Verdana" w:hAnsi="Verdana"/>
-          <w:color w:val="000000"/>
-          <w:sz w:val="20"/>
-          <w:szCs w:val="20"/>
-          <w:shd w:val="clear" w:color="auto" w:fill="F8F8F8"/>
-        </w:rPr>
-        <w:t xml:space="preserve"> list</w:t>
-      </w:r>
-      <w:r>
-        <w:rPr>
-          <w:rStyle w:val="apple-converted-space"/>
-          <w:rFonts w:ascii="Verdana" w:hAnsi="Verdana"/>
-          <w:color w:val="000000"/>
-          <w:sz w:val="20"/>
-          <w:szCs w:val="20"/>
-          <w:shd w:val="clear" w:color="auto" w:fill="F8F8F8"/>
-        </w:rPr>
-        <w:t> </w:t>
-      </w:r>
-      <w:bookmarkStart w:id="0" w:name="_GoBack"/>
-      <w:bookmarkEnd w:id="0"/>
-    </w:p>
-    <w:p>
-      <w:pPr>
-        <w:rPr>
-          <w:rStyle w:val="IntenseReference"/>
-          <w:rFonts w:cstheme="minorHAnsi"/>
-          <w:smallCaps w:val="0"/>
-          <w:spacing w:val="0"/>
-          <w:u w:val="none"/>
-        </w:rPr>
-      </w:pPr>
+        <w:t>error:1411809D:SSL routines:SSL_CHECK_SERVERHELLO_TLSEXT:tls invalid ecpointformat list</w:t>
+      </w:r>
     </w:p>
     <w:sectPr>
       <w:footerReference w:type="default" r:id="rId23"/>
@@ -5699,7 +4681,7 @@
 </file>
 
 <file path=word/endnotes.xml><?xml version="1.0" encoding="utf-8"?>
-<w:endnotes xmlns:wpc="http://schemas.microsoft.com/office/word/2010/wordprocessingCanvas" xmlns:mc="http://schemas.openxmlformats.org/markup-compatibility/2006" xmlns:o="urn:schemas-microsoft-com:office:office" xmlns:r="http://schemas.openxmlformats.org/officeDocument/2006/relationships" xmlns:m="http://schemas.openxmlformats.org/officeDocument/2006/math" xmlns:v="urn:schemas-microsoft-com:vml" xmlns:wp14="http://schemas.microsoft.com/office/word/2010/wordprocessingDrawing" xmlns:wp="http://schemas.openxmlformats.org/drawingml/2006/wordprocessingDrawing" xmlns:w10="urn:schemas-microsoft-com:office:word" xmlns:w="http://schemas.openxmlformats.org/wordprocessingml/2006/main" xmlns:w14="http://schemas.microsoft.com/office/word/2010/wordml" xmlns:w15="http://schemas.microsoft.com/office/word/2012/wordml" xmlns:wpg="http://schemas.microsoft.com/office/word/2010/wordprocessingGroup" xmlns:wpi="http://schemas.microsoft.com/office/word/2010/wordprocessingInk" xmlns:wne="http://schemas.microsoft.com/office/word/2006/wordml" xmlns:wps="http://schemas.microsoft.com/office/word/2010/wordprocessingShape" mc:Ignorable="w14 w15 wp14">
+<w:endnotes xmlns:wpc="http://schemas.microsoft.com/office/word/2010/wordprocessingCanvas" xmlns:cx="http://schemas.microsoft.com/office/drawing/2014/chartex" xmlns:cx1="http://schemas.microsoft.com/office/drawing/2015/9/8/chartex" xmlns:cx2="http://schemas.microsoft.com/office/drawing/2015/10/21/chartex" xmlns:mc="http://schemas.openxmlformats.org/markup-compatibility/2006" xmlns:o="urn:schemas-microsoft-com:office:office" xmlns:r="http://schemas.openxmlformats.org/officeDocument/2006/relationships" xmlns:m="http://schemas.openxmlformats.org/officeDocument/2006/math" xmlns:v="urn:schemas-microsoft-com:vml" xmlns:wp14="http://schemas.microsoft.com/office/word/2010/wordprocessingDrawing" xmlns:wp="http://schemas.openxmlformats.org/drawingml/2006/wordprocessingDrawing" xmlns:w10="urn:schemas-microsoft-com:office:word" xmlns:w="http://schemas.openxmlformats.org/wordprocessingml/2006/main" xmlns:w14="http://schemas.microsoft.com/office/word/2010/wordml" xmlns:w15="http://schemas.microsoft.com/office/word/2012/wordml" xmlns:w16se="http://schemas.microsoft.com/office/word/2015/wordml/symex" xmlns:wpg="http://schemas.microsoft.com/office/word/2010/wordprocessingGroup" xmlns:wpi="http://schemas.microsoft.com/office/word/2010/wordprocessingInk" xmlns:wne="http://schemas.microsoft.com/office/word/2006/wordml" xmlns:wps="http://schemas.microsoft.com/office/word/2010/wordprocessingShape" mc:Ignorable="w14 w15 w16se wp14">
   <w:endnote w:type="separator" w:id="-1">
     <w:p>
       <w:pPr>
@@ -5724,7 +4706,7 @@
 </file>
 
 <file path=word/footer1.xml><?xml version="1.0" encoding="utf-8"?>
-<w:ftr xmlns:wpc="http://schemas.microsoft.com/office/word/2010/wordprocessingCanvas" xmlns:mc="http://schemas.openxmlformats.org/markup-compatibility/2006" xmlns:o="urn:schemas-microsoft-com:office:office" xmlns:r="http://schemas.openxmlformats.org/officeDocument/2006/relationships" xmlns:m="http://schemas.openxmlformats.org/officeDocument/2006/math" xmlns:v="urn:schemas-microsoft-com:vml" xmlns:wp14="http://schemas.microsoft.com/office/word/2010/wordprocessingDrawing" xmlns:wp="http://schemas.openxmlformats.org/drawingml/2006/wordprocessingDrawing" xmlns:w10="urn:schemas-microsoft-com:office:word" xmlns:w="http://schemas.openxmlformats.org/wordprocessingml/2006/main" xmlns:w14="http://schemas.microsoft.com/office/word/2010/wordml" xmlns:w15="http://schemas.microsoft.com/office/word/2012/wordml" xmlns:wpg="http://schemas.microsoft.com/office/word/2010/wordprocessingGroup" xmlns:wpi="http://schemas.microsoft.com/office/word/2010/wordprocessingInk" xmlns:wne="http://schemas.microsoft.com/office/word/2006/wordml" xmlns:wps="http://schemas.microsoft.com/office/word/2010/wordprocessingShape" mc:Ignorable="w14 w15 wp14">
+<w:ftr xmlns:wpc="http://schemas.microsoft.com/office/word/2010/wordprocessingCanvas" xmlns:cx="http://schemas.microsoft.com/office/drawing/2014/chartex" xmlns:cx1="http://schemas.microsoft.com/office/drawing/2015/9/8/chartex" xmlns:cx2="http://schemas.microsoft.com/office/drawing/2015/10/21/chartex" xmlns:mc="http://schemas.openxmlformats.org/markup-compatibility/2006" xmlns:o="urn:schemas-microsoft-com:office:office" xmlns:r="http://schemas.openxmlformats.org/officeDocument/2006/relationships" xmlns:m="http://schemas.openxmlformats.org/officeDocument/2006/math" xmlns:v="urn:schemas-microsoft-com:vml" xmlns:wp14="http://schemas.microsoft.com/office/word/2010/wordprocessingDrawing" xmlns:wp="http://schemas.openxmlformats.org/drawingml/2006/wordprocessingDrawing" xmlns:w10="urn:schemas-microsoft-com:office:word" xmlns:w="http://schemas.openxmlformats.org/wordprocessingml/2006/main" xmlns:w14="http://schemas.microsoft.com/office/word/2010/wordml" xmlns:w15="http://schemas.microsoft.com/office/word/2012/wordml" xmlns:w16se="http://schemas.microsoft.com/office/word/2015/wordml/symex" xmlns:wpg="http://schemas.microsoft.com/office/word/2010/wordprocessingGroup" xmlns:wpi="http://schemas.microsoft.com/office/word/2010/wordprocessingInk" xmlns:wne="http://schemas.microsoft.com/office/word/2006/wordml" xmlns:wps="http://schemas.microsoft.com/office/word/2010/wordprocessingShape" mc:Ignorable="w14 w15 w16se wp14">
   <w:sdt>
     <w:sdtPr>
       <w:id w:val="376509085"/>
@@ -5733,7 +4715,6 @@
         <w:docPartUnique/>
       </w:docPartObj>
     </w:sdtPr>
-    <w:sdtEndPr/>
     <w:sdtContent>
       <w:p>
         <w:pPr>
@@ -5753,7 +4734,7 @@
           <w:rPr>
             <w:noProof/>
           </w:rPr>
-          <w:t>8</w:t>
+          <w:t>1</w:t>
         </w:r>
         <w:r>
           <w:rPr>
@@ -5768,7 +4749,7 @@
 </file>
 
 <file path=word/footnotes.xml><?xml version="1.0" encoding="utf-8"?>
-<w:footnotes xmlns:wpc="http://schemas.microsoft.com/office/word/2010/wordprocessingCanvas" xmlns:mc="http://schemas.openxmlformats.org/markup-compatibility/2006" xmlns:o="urn:schemas-microsoft-com:office:office" xmlns:r="http://schemas.openxmlformats.org/officeDocument/2006/relationships" xmlns:m="http://schemas.openxmlformats.org/officeDocument/2006/math" xmlns:v="urn:schemas-microsoft-com:vml" xmlns:wp14="http://schemas.microsoft.com/office/word/2010/wordprocessingDrawing" xmlns:wp="http://schemas.openxmlformats.org/drawingml/2006/wordprocessingDrawing" xmlns:w10="urn:schemas-microsoft-com:office:word" xmlns:w="http://schemas.openxmlformats.org/wordprocessingml/2006/main" xmlns:w14="http://schemas.microsoft.com/office/word/2010/wordml" xmlns:w15="http://schemas.microsoft.com/office/word/2012/wordml" xmlns:wpg="http://schemas.microsoft.com/office/word/2010/wordprocessingGroup" xmlns:wpi="http://schemas.microsoft.com/office/word/2010/wordprocessingInk" xmlns:wne="http://schemas.microsoft.com/office/word/2006/wordml" xmlns:wps="http://schemas.microsoft.com/office/word/2010/wordprocessingShape" mc:Ignorable="w14 w15 wp14">
+<w:footnotes xmlns:wpc="http://schemas.microsoft.com/office/word/2010/wordprocessingCanvas" xmlns:cx="http://schemas.microsoft.com/office/drawing/2014/chartex" xmlns:cx1="http://schemas.microsoft.com/office/drawing/2015/9/8/chartex" xmlns:cx2="http://schemas.microsoft.com/office/drawing/2015/10/21/chartex" xmlns:mc="http://schemas.openxmlformats.org/markup-compatibility/2006" xmlns:o="urn:schemas-microsoft-com:office:office" xmlns:r="http://schemas.openxmlformats.org/officeDocument/2006/relationships" xmlns:m="http://schemas.openxmlformats.org/officeDocument/2006/math" xmlns:v="urn:schemas-microsoft-com:vml" xmlns:wp14="http://schemas.microsoft.com/office/word/2010/wordprocessingDrawing" xmlns:wp="http://schemas.openxmlformats.org/drawingml/2006/wordprocessingDrawing" xmlns:w10="urn:schemas-microsoft-com:office:word" xmlns:w="http://schemas.openxmlformats.org/wordprocessingml/2006/main" xmlns:w14="http://schemas.microsoft.com/office/word/2010/wordml" xmlns:w15="http://schemas.microsoft.com/office/word/2012/wordml" xmlns:w16se="http://schemas.microsoft.com/office/word/2015/wordml/symex" xmlns:wpg="http://schemas.microsoft.com/office/word/2010/wordprocessingGroup" xmlns:wpi="http://schemas.microsoft.com/office/word/2010/wordprocessingInk" xmlns:wne="http://schemas.microsoft.com/office/word/2006/wordml" xmlns:wps="http://schemas.microsoft.com/office/word/2010/wordprocessingShape" mc:Ignorable="w14 w15 w16se wp14">
   <w:footnote w:type="separator" w:id="-1">
     <w:p>
       <w:pPr>
@@ -5793,8 +4774,8 @@
 </file>
 
 <file path=word/numbering.xml><?xml version="1.0" encoding="utf-8"?>
-<w:numbering xmlns:wpc="http://schemas.microsoft.com/office/word/2010/wordprocessingCanvas" xmlns:mc="http://schemas.openxmlformats.org/markup-compatibility/2006" xmlns:o="urn:schemas-microsoft-com:office:office" xmlns:r="http://schemas.openxmlformats.org/officeDocument/2006/relationships" xmlns:m="http://schemas.openxmlformats.org/officeDocument/2006/math" xmlns:v="urn:schemas-microsoft-com:vml" xmlns:wp14="http://schemas.microsoft.com/office/word/2010/wordprocessingDrawing" xmlns:wp="http://schemas.openxmlformats.org/drawingml/2006/wordprocessingDrawing" xmlns:w10="urn:schemas-microsoft-com:office:word" xmlns:w="http://schemas.openxmlformats.org/wordprocessingml/2006/main" xmlns:w14="http://schemas.microsoft.com/office/word/2010/wordml" xmlns:w15="http://schemas.microsoft.com/office/word/2012/wordml" xmlns:wpg="http://schemas.microsoft.com/office/word/2010/wordprocessingGroup" xmlns:wpi="http://schemas.microsoft.com/office/word/2010/wordprocessingInk" xmlns:wne="http://schemas.microsoft.com/office/word/2006/wordml" xmlns:wps="http://schemas.microsoft.com/office/word/2010/wordprocessingShape" mc:Ignorable="w14 w15 wp14">
-  <w:abstractNum w:abstractNumId="0">
+<w:numbering xmlns:wpc="http://schemas.microsoft.com/office/word/2010/wordprocessingCanvas" xmlns:cx="http://schemas.microsoft.com/office/drawing/2014/chartex" xmlns:cx1="http://schemas.microsoft.com/office/drawing/2015/9/8/chartex" xmlns:cx2="http://schemas.microsoft.com/office/drawing/2015/10/21/chartex" xmlns:mc="http://schemas.openxmlformats.org/markup-compatibility/2006" xmlns:o="urn:schemas-microsoft-com:office:office" xmlns:r="http://schemas.openxmlformats.org/officeDocument/2006/relationships" xmlns:m="http://schemas.openxmlformats.org/officeDocument/2006/math" xmlns:v="urn:schemas-microsoft-com:vml" xmlns:wp14="http://schemas.microsoft.com/office/word/2010/wordprocessingDrawing" xmlns:wp="http://schemas.openxmlformats.org/drawingml/2006/wordprocessingDrawing" xmlns:w10="urn:schemas-microsoft-com:office:word" xmlns:w="http://schemas.openxmlformats.org/wordprocessingml/2006/main" xmlns:w14="http://schemas.microsoft.com/office/word/2010/wordml" xmlns:w15="http://schemas.microsoft.com/office/word/2012/wordml" xmlns:w16se="http://schemas.microsoft.com/office/word/2015/wordml/symex" xmlns:wpg="http://schemas.microsoft.com/office/word/2010/wordprocessingGroup" xmlns:wpi="http://schemas.microsoft.com/office/word/2010/wordprocessingInk" xmlns:wne="http://schemas.microsoft.com/office/word/2006/wordml" xmlns:wps="http://schemas.microsoft.com/office/word/2010/wordprocessingShape" mc:Ignorable="w14 w15 w16se wp14">
+  <w:abstractNum w:abstractNumId="0" w15:restartNumberingAfterBreak="0">
     <w:nsid w:val="00B261F4"/>
     <w:multiLevelType w:val="hybridMultilevel"/>
     <w:tmpl w:val="8C32E894"/>
@@ -5880,7 +4861,7 @@
       </w:pPr>
     </w:lvl>
   </w:abstractNum>
-  <w:abstractNum w:abstractNumId="1">
+  <w:abstractNum w:abstractNumId="1" w15:restartNumberingAfterBreak="0">
     <w:nsid w:val="3DAF14DD"/>
     <w:multiLevelType w:val="hybridMultilevel"/>
     <w:tmpl w:val="3D02F00C"/>
@@ -5966,7 +4947,7 @@
       </w:pPr>
     </w:lvl>
   </w:abstractNum>
-  <w:abstractNum w:abstractNumId="2">
+  <w:abstractNum w:abstractNumId="2" w15:restartNumberingAfterBreak="0">
     <w:nsid w:val="55E73B9C"/>
     <w:multiLevelType w:val="hybridMultilevel"/>
     <w:tmpl w:val="FD542464"/>
@@ -6052,7 +5033,7 @@
       </w:pPr>
     </w:lvl>
   </w:abstractNum>
-  <w:abstractNum w:abstractNumId="3">
+  <w:abstractNum w:abstractNumId="3" w15:restartNumberingAfterBreak="0">
     <w:nsid w:val="604C08B0"/>
     <w:multiLevelType w:val="hybridMultilevel"/>
     <w:tmpl w:val="EA72CEAE"/>
@@ -6138,7 +5119,7 @@
       </w:pPr>
     </w:lvl>
   </w:abstractNum>
-  <w:abstractNum w:abstractNumId="4">
+  <w:abstractNum w:abstractNumId="4" w15:restartNumberingAfterBreak="0">
     <w:nsid w:val="64C10A2A"/>
     <w:multiLevelType w:val="hybridMultilevel"/>
     <w:tmpl w:val="358A4A2E"/>
@@ -6224,7 +5205,7 @@
       </w:pPr>
     </w:lvl>
   </w:abstractNum>
-  <w:abstractNum w:abstractNumId="5">
+  <w:abstractNum w:abstractNumId="5" w15:restartNumberingAfterBreak="0">
     <w:nsid w:val="70216449"/>
     <w:multiLevelType w:val="hybridMultilevel"/>
     <w:tmpl w:val="19481FAC"/>
@@ -6310,7 +5291,7 @@
       </w:pPr>
     </w:lvl>
   </w:abstractNum>
-  <w:abstractNum w:abstractNumId="6">
+  <w:abstractNum w:abstractNumId="6" w15:restartNumberingAfterBreak="0">
     <w:nsid w:val="730D0166"/>
     <w:multiLevelType w:val="hybridMultilevel"/>
     <w:tmpl w:val="C858525C"/>
@@ -6448,7 +5429,7 @@
 </file>
 
 <file path=word/styles.xml><?xml version="1.0" encoding="utf-8"?>
-<w:styles xmlns:mc="http://schemas.openxmlformats.org/markup-compatibility/2006" xmlns:r="http://schemas.openxmlformats.org/officeDocument/2006/relationships" xmlns:w="http://schemas.openxmlformats.org/wordprocessingml/2006/main" xmlns:w14="http://schemas.microsoft.com/office/word/2010/wordml" xmlns:w15="http://schemas.microsoft.com/office/word/2012/wordml" mc:Ignorable="w14 w15">
+<w:styles xmlns:mc="http://schemas.openxmlformats.org/markup-compatibility/2006" xmlns:r="http://schemas.openxmlformats.org/officeDocument/2006/relationships" xmlns:w="http://schemas.openxmlformats.org/wordprocessingml/2006/main" xmlns:w14="http://schemas.microsoft.com/office/word/2010/wordml" xmlns:w15="http://schemas.microsoft.com/office/word/2012/wordml" xmlns:w16se="http://schemas.microsoft.com/office/word/2015/wordml/symex" mc:Ignorable="w14 w15 w16se">
   <w:docDefaults>
     <w:rPrDefault>
       <w:rPr>
@@ -6464,7 +5445,7 @@
       </w:pPr>
     </w:pPrDefault>
   </w:docDefaults>
-  <w:latentStyles w:defLockedState="0" w:defUIPriority="99" w:defSemiHidden="0" w:defUnhideWhenUsed="0" w:defQFormat="0" w:count="371">
+  <w:latentStyles w:defLockedState="0" w:defUIPriority="99" w:defSemiHidden="0" w:defUnhideWhenUsed="0" w:defQFormat="0" w:count="372">
     <w:lsdException w:name="Normal" w:uiPriority="0" w:qFormat="1"/>
     <w:lsdException w:name="heading 1" w:uiPriority="9" w:qFormat="1"/>
     <w:lsdException w:name="heading 2" w:semiHidden="1" w:uiPriority="9" w:unhideWhenUsed="1" w:qFormat="1"/>
@@ -6836,6 +5817,7 @@
     <w:lsdException w:name="List Table 5 Dark Accent 6" w:uiPriority="50"/>
     <w:lsdException w:name="List Table 6 Colorful Accent 6" w:uiPriority="51"/>
     <w:lsdException w:name="List Table 7 Colorful Accent 6" w:uiPriority="52"/>
+    <w:lsdException w:name="Mention" w:semiHidden="1" w:unhideWhenUsed="1"/>
   </w:latentStyles>
   <w:style w:type="paragraph" w:default="1" w:styleId="Normal">
     <w:name w:val="Normal"/>
@@ -8041,7 +7023,7 @@
 </file>
 
 <file path=customXml/itemProps1.xml><?xml version="1.0" encoding="utf-8"?>
-<ds:datastoreItem xmlns:ds="http://schemas.openxmlformats.org/officeDocument/2006/customXml" ds:itemID="{BF49446A-2EC9-4F2F-858E-3C74ADA0EDB9}">
+<ds:datastoreItem xmlns:ds="http://schemas.openxmlformats.org/officeDocument/2006/customXml" ds:itemID="{AD9B812F-95A5-40D4-8DAB-75D9C0E2FAFA}">
   <ds:schemaRefs>
     <ds:schemaRef ds:uri="http://schemas.openxmlformats.org/officeDocument/2006/bibliography"/>
   </ds:schemaRefs>

</xml_diff>